<commit_message>
Actualización con requisitos funcionales.
</commit_message>
<xml_diff>
--- a/TG3.docx
+++ b/TG3.docx
@@ -1,6 +1,6 @@
 
 <file path=word/document.xml><?xml version="1.0" encoding="utf-8"?>
-<w:document xmlns:wpc="http://schemas.microsoft.com/office/word/2010/wordprocessingCanvas" xmlns:cx="http://schemas.microsoft.com/office/drawing/2014/chartex" xmlns:cx1="http://schemas.microsoft.com/office/drawing/2015/9/8/chartex" xmlns:cx2="http://schemas.microsoft.com/office/drawing/2015/10/21/chartex" xmlns:cx3="http://schemas.microsoft.com/office/drawing/2016/5/9/chartex" xmlns:cx4="http://schemas.microsoft.com/office/drawing/2016/5/10/chartex" xmlns:cx5="http://schemas.microsoft.com/office/drawing/2016/5/11/chartex" xmlns:cx6="http://schemas.microsoft.com/office/drawing/2016/5/12/chartex" xmlns:cx7="http://schemas.microsoft.com/office/drawing/2016/5/13/chartex" xmlns:cx8="http://schemas.microsoft.com/office/drawing/2016/5/14/chartex" xmlns:mc="http://schemas.openxmlformats.org/markup-compatibility/2006" xmlns:aink="http://schemas.microsoft.com/office/drawing/2016/ink" xmlns:am3d="http://schemas.microsoft.com/office/drawing/2017/model3d" xmlns:o="urn:schemas-microsoft-com:office:office" xmlns:r="http://schemas.openxmlformats.org/officeDocument/2006/relationships" xmlns:m="http://schemas.openxmlformats.org/officeDocument/2006/math" xmlns:v="urn:schemas-microsoft-com:vml" xmlns:wp14="http://schemas.microsoft.com/office/word/2010/wordprocessingDrawing" xmlns:wp="http://schemas.openxmlformats.org/drawingml/2006/wordprocessingDrawing" xmlns:w10="urn:schemas-microsoft-com:office:word" xmlns:w="http://schemas.openxmlformats.org/wordprocessingml/2006/main" xmlns:w14="http://schemas.microsoft.com/office/word/2010/wordml" xmlns:w15="http://schemas.microsoft.com/office/word/2012/wordml" xmlns:w16cid="http://schemas.microsoft.com/office/word/2016/wordml/cid" xmlns:w16se="http://schemas.microsoft.com/office/word/2015/wordml/symex" xmlns:wpg="http://schemas.microsoft.com/office/word/2010/wordprocessingGroup" xmlns:wpi="http://schemas.microsoft.com/office/word/2010/wordprocessingInk" xmlns:wne="http://schemas.microsoft.com/office/word/2006/wordml" xmlns:wps="http://schemas.microsoft.com/office/word/2010/wordprocessingShape" mc:Ignorable="w14 w15 w16se w16cid wp14">
+<w:document xmlns:wpc="http://schemas.microsoft.com/office/word/2010/wordprocessingCanvas" xmlns:mo="http://schemas.microsoft.com/office/mac/office/2008/main" xmlns:mc="http://schemas.openxmlformats.org/markup-compatibility/2006" xmlns:mv="urn:schemas-microsoft-com:mac:vml" xmlns:o="urn:schemas-microsoft-com:office:office" xmlns:r="http://schemas.openxmlformats.org/officeDocument/2006/relationships" xmlns:m="http://schemas.openxmlformats.org/officeDocument/2006/math" xmlns:v="urn:schemas-microsoft-com:vml" xmlns:wp14="http://schemas.microsoft.com/office/word/2010/wordprocessingDrawing" xmlns:wp="http://schemas.openxmlformats.org/drawingml/2006/wordprocessingDrawing" xmlns:w10="urn:schemas-microsoft-com:office:word" xmlns:w="http://schemas.openxmlformats.org/wordprocessingml/2006/main" xmlns:w14="http://schemas.microsoft.com/office/word/2010/wordml" xmlns:w15="http://schemas.microsoft.com/office/word/2012/wordml" xmlns:wpg="http://schemas.microsoft.com/office/word/2010/wordprocessingGroup" xmlns:wpi="http://schemas.microsoft.com/office/word/2010/wordprocessingInk" xmlns:wne="http://schemas.microsoft.com/office/word/2006/wordml" xmlns:wps="http://schemas.microsoft.com/office/word/2010/wordprocessingShape" mc:Ignorable="w14 w15 wp14">
   <w:body>
     <w:sdt>
       <w:sdtPr>
@@ -21,7 +21,7 @@
       <w:sdtContent>
         <w:p>
           <w:pPr>
-            <w:pStyle w:val="TtuloTDC"/>
+            <w:pStyle w:val="TtulodeTDC"/>
           </w:pPr>
           <w:r>
             <w:t>Contenido</w:t>
@@ -337,23 +337,7 @@
                 <w:noProof/>
                 <w:highlight w:val="yellow"/>
               </w:rPr>
-              <w:t>2. Requisitos del prototip</w:t>
-            </w:r>
-            <w:r>
-              <w:rPr>
-                <w:rStyle w:val="Hipervnculo"/>
-                <w:noProof/>
-                <w:highlight w:val="yellow"/>
-              </w:rPr>
-              <w:t>o</w:t>
-            </w:r>
-            <w:r>
-              <w:rPr>
-                <w:rStyle w:val="Hipervnculo"/>
-                <w:noProof/>
-                <w:highlight w:val="yellow"/>
-              </w:rPr>
-              <w:t xml:space="preserve"> a implementar</w:t>
+              <w:t>2. Requisitos del prototipo a implementar</w:t>
             </w:r>
             <w:r>
               <w:rPr>
@@ -2361,8 +2345,6 @@
         <w:spacing w:before="360"/>
       </w:pPr>
       <w:bookmarkStart w:id="4" w:name="_Toc513138015"/>
-      <w:bookmarkStart w:id="5" w:name="_GoBack"/>
-      <w:bookmarkEnd w:id="5"/>
       <w:r>
         <w:rPr>
           <w:highlight w:val="yellow"/>
@@ -2441,11 +2423,11 @@
       <w:pPr>
         <w:pStyle w:val="Ttulo2"/>
       </w:pPr>
-      <w:bookmarkStart w:id="6" w:name="_Toc513138016"/>
+      <w:bookmarkStart w:id="5" w:name="_Toc513138016"/>
       <w:r>
         <w:t>2.1 Requisitos funcionales</w:t>
       </w:r>
-      <w:bookmarkEnd w:id="6"/>
+      <w:bookmarkEnd w:id="5"/>
     </w:p>
     <w:p>
       <w:r>
@@ -2532,7 +2514,13 @@
           </w:tcPr>
           <w:p>
             <w:r>
-              <w:t>….</w:t>
+              <w:t>La aplicació</w:t>
+            </w:r>
+            <w:r>
+              <w:t xml:space="preserve">n permite mostrar </w:t>
+            </w:r>
+            <w:r>
+              <w:t>el gráfico tarta en ambas tecnologías</w:t>
             </w:r>
           </w:p>
         </w:tc>
@@ -2560,7 +2548,13 @@
           </w:tcPr>
           <w:p>
             <w:r>
-              <w:t>….</w:t>
+              <w:t>La aplicació</w:t>
+            </w:r>
+            <w:r>
+              <w:t xml:space="preserve">n permite mostrar </w:t>
+            </w:r>
+            <w:r>
+              <w:t>el gráfico de barras en ambas tecnologías</w:t>
             </w:r>
           </w:p>
         </w:tc>
@@ -2570,7 +2564,251 @@
           <w:tcPr>
             <w:tcW w:w="846" w:type="dxa"/>
           </w:tcPr>
-          <w:p/>
+          <w:p>
+            <w:r>
+              <w:t>RF03</w:t>
+            </w:r>
+          </w:p>
+        </w:tc>
+        <w:tc>
+          <w:tcPr>
+            <w:tcW w:w="7648" w:type="dxa"/>
+          </w:tcPr>
+          <w:p>
+            <w:r>
+              <w:t>La aplicació</w:t>
+            </w:r>
+            <w:r>
+              <w:t xml:space="preserve">n permite mostrar </w:t>
+            </w:r>
+            <w:r>
+              <w:t>el gráfico de líneas</w:t>
+            </w:r>
+            <w:r>
+              <w:t xml:space="preserve"> en ambas tecnologías</w:t>
+            </w:r>
+          </w:p>
+        </w:tc>
+      </w:tr>
+      <w:tr>
+        <w:tc>
+          <w:tcPr>
+            <w:tcW w:w="846" w:type="dxa"/>
+          </w:tcPr>
+          <w:p>
+            <w:r>
+              <w:t>RF04</w:t>
+            </w:r>
+          </w:p>
+        </w:tc>
+        <w:tc>
+          <w:tcPr>
+            <w:tcW w:w="7648" w:type="dxa"/>
+          </w:tcPr>
+          <w:p>
+            <w:r>
+              <w:t>La aplicació</w:t>
+            </w:r>
+            <w:r>
+              <w:t xml:space="preserve">n permite mostrar </w:t>
+            </w:r>
+            <w:r>
+              <w:t>el gráfico múltiple</w:t>
+            </w:r>
+            <w:r>
+              <w:t xml:space="preserve"> en ambas tecnologías</w:t>
+            </w:r>
+          </w:p>
+        </w:tc>
+      </w:tr>
+      <w:tr>
+        <w:tc>
+          <w:tcPr>
+            <w:tcW w:w="846" w:type="dxa"/>
+          </w:tcPr>
+          <w:p>
+            <w:r>
+              <w:t>RF05</w:t>
+            </w:r>
+          </w:p>
+        </w:tc>
+        <w:tc>
+          <w:tcPr>
+            <w:tcW w:w="7648" w:type="dxa"/>
+          </w:tcPr>
+          <w:p>
+            <w:r>
+              <w:t>La aplicació</w:t>
+            </w:r>
+            <w:r>
+              <w:t xml:space="preserve">n permite mostrar </w:t>
+            </w:r>
+            <w:r>
+              <w:t>el gráfico de ejes-x</w:t>
+            </w:r>
+            <w:r>
+              <w:t xml:space="preserve"> en ambas tecnologías</w:t>
+            </w:r>
+          </w:p>
+        </w:tc>
+      </w:tr>
+      <w:tr>
+        <w:trPr>
+          <w:trHeight w:val="278"/>
+        </w:trPr>
+        <w:tc>
+          <w:tcPr>
+            <w:tcW w:w="846" w:type="dxa"/>
+          </w:tcPr>
+          <w:p>
+            <w:r>
+              <w:t>RF06</w:t>
+            </w:r>
+          </w:p>
+        </w:tc>
+        <w:tc>
+          <w:tcPr>
+            <w:tcW w:w="7648" w:type="dxa"/>
+          </w:tcPr>
+          <w:p>
+            <w:r>
+              <w:t>La aplicació</w:t>
+            </w:r>
+            <w:r>
+              <w:t xml:space="preserve">n permite mostrar </w:t>
+            </w:r>
+            <w:r>
+              <w:t>el gráfico de barras horizontales</w:t>
+            </w:r>
+          </w:p>
+        </w:tc>
+      </w:tr>
+      <w:tr>
+        <w:tc>
+          <w:tcPr>
+            <w:tcW w:w="846" w:type="dxa"/>
+          </w:tcPr>
+          <w:p>
+            <w:r>
+              <w:t>RF07</w:t>
+            </w:r>
+          </w:p>
+        </w:tc>
+        <w:tc>
+          <w:tcPr>
+            <w:tcW w:w="7648" w:type="dxa"/>
+          </w:tcPr>
+          <w:p>
+            <w:r>
+              <w:t xml:space="preserve">La aplicación permite </w:t>
+            </w:r>
+            <w:r>
+              <w:t xml:space="preserve">mostrar </w:t>
+            </w:r>
+            <w:r>
+              <w:t>el gráfico de tipo radar</w:t>
+            </w:r>
+          </w:p>
+        </w:tc>
+      </w:tr>
+      <w:tr>
+        <w:trPr>
+          <w:trHeight w:val="781"/>
+        </w:trPr>
+        <w:tc>
+          <w:tcPr>
+            <w:tcW w:w="846" w:type="dxa"/>
+          </w:tcPr>
+          <w:p>
+            <w:r>
+              <w:t>RF08</w:t>
+            </w:r>
+          </w:p>
+        </w:tc>
+        <w:tc>
+          <w:tcPr>
+            <w:tcW w:w="7648" w:type="dxa"/>
+          </w:tcPr>
+          <w:p>
+            <w:r>
+              <w:t xml:space="preserve">La aplicación permite mostrar un gráfico de líneas de la tecnología </w:t>
+            </w:r>
+            <w:proofErr w:type="spellStart"/>
+            <w:r>
+              <w:t>Chartjs</w:t>
+            </w:r>
+            <w:proofErr w:type="spellEnd"/>
+            <w:r>
+              <w:t xml:space="preserve"> a fin de mostrar datos de una API REST sobre el precio de </w:t>
+            </w:r>
+            <w:proofErr w:type="spellStart"/>
+            <w:r>
+              <w:t>bitcoin</w:t>
+            </w:r>
+            <w:proofErr w:type="spellEnd"/>
+            <w:r>
+              <w:t xml:space="preserve"> en USD, EUR y GBP</w:t>
+            </w:r>
+          </w:p>
+        </w:tc>
+      </w:tr>
+      <w:tr>
+        <w:tc>
+          <w:tcPr>
+            <w:tcW w:w="846" w:type="dxa"/>
+          </w:tcPr>
+          <w:p>
+            <w:r>
+              <w:t>RF</w:t>
+            </w:r>
+            <w:r>
+              <w:t>09</w:t>
+            </w:r>
+          </w:p>
+        </w:tc>
+        <w:tc>
+          <w:tcPr>
+            <w:tcW w:w="7648" w:type="dxa"/>
+          </w:tcPr>
+          <w:p>
+            <w:r>
+              <w:t>La aplicación permite mostrar un gráfico de líneas de la tecnologí</w:t>
+            </w:r>
+            <w:r>
+              <w:t xml:space="preserve">a </w:t>
+            </w:r>
+            <w:proofErr w:type="spellStart"/>
+            <w:r>
+              <w:t>Echarts</w:t>
+            </w:r>
+            <w:proofErr w:type="spellEnd"/>
+            <w:r>
+              <w:t xml:space="preserve"> a fin de mostrar datos de una API REST sobre el precio de </w:t>
+            </w:r>
+            <w:proofErr w:type="spellStart"/>
+            <w:r>
+              <w:t>bitcoin</w:t>
+            </w:r>
+            <w:proofErr w:type="spellEnd"/>
+            <w:r>
+              <w:t xml:space="preserve"> en USD, EUR y GBP</w:t>
+            </w:r>
+          </w:p>
+        </w:tc>
+      </w:tr>
+      <w:tr>
+        <w:tc>
+          <w:tcPr>
+            <w:tcW w:w="846" w:type="dxa"/>
+          </w:tcPr>
+          <w:p>
+            <w:r>
+              <w:t>RF1</w:t>
+            </w:r>
+            <w:r>
+              <w:t>0</w:t>
+            </w:r>
+          </w:p>
         </w:tc>
         <w:tc>
           <w:tcPr>
@@ -2585,11 +2823,11 @@
       <w:pPr>
         <w:pStyle w:val="Ttulo2"/>
       </w:pPr>
-      <w:bookmarkStart w:id="7" w:name="_Toc513138017"/>
+      <w:bookmarkStart w:id="6" w:name="_Toc513138017"/>
       <w:r>
         <w:t>2.2 Otros requisitos</w:t>
       </w:r>
-      <w:bookmarkEnd w:id="7"/>
+      <w:bookmarkEnd w:id="6"/>
     </w:p>
     <w:p>
       <w:r>
@@ -2665,7 +2903,12 @@
           </w:tcPr>
           <w:p>
             <w:r>
-              <w:t>R01</w:t>
+              <w:t>R</w:t>
+            </w:r>
+            <w:bookmarkStart w:id="7" w:name="_GoBack"/>
+            <w:bookmarkEnd w:id="7"/>
+            <w:r>
+              <w:t>01</w:t>
             </w:r>
           </w:p>
         </w:tc>
@@ -3782,7 +4025,7 @@
 </file>
 
 <file path=word/endnotes.xml><?xml version="1.0" encoding="utf-8"?>
-<w:endnotes xmlns:wpc="http://schemas.microsoft.com/office/word/2010/wordprocessingCanvas" xmlns:cx="http://schemas.microsoft.com/office/drawing/2014/chartex" xmlns:cx1="http://schemas.microsoft.com/office/drawing/2015/9/8/chartex" xmlns:cx2="http://schemas.microsoft.com/office/drawing/2015/10/21/chartex" xmlns:cx3="http://schemas.microsoft.com/office/drawing/2016/5/9/chartex" xmlns:cx4="http://schemas.microsoft.com/office/drawing/2016/5/10/chartex" xmlns:cx5="http://schemas.microsoft.com/office/drawing/2016/5/11/chartex" xmlns:cx6="http://schemas.microsoft.com/office/drawing/2016/5/12/chartex" xmlns:cx7="http://schemas.microsoft.com/office/drawing/2016/5/13/chartex" xmlns:cx8="http://schemas.microsoft.com/office/drawing/2016/5/14/chartex" xmlns:mc="http://schemas.openxmlformats.org/markup-compatibility/2006" xmlns:aink="http://schemas.microsoft.com/office/drawing/2016/ink" xmlns:am3d="http://schemas.microsoft.com/office/drawing/2017/model3d" xmlns:o="urn:schemas-microsoft-com:office:office" xmlns:r="http://schemas.openxmlformats.org/officeDocument/2006/relationships" xmlns:m="http://schemas.openxmlformats.org/officeDocument/2006/math" xmlns:v="urn:schemas-microsoft-com:vml" xmlns:wp14="http://schemas.microsoft.com/office/word/2010/wordprocessingDrawing" xmlns:wp="http://schemas.openxmlformats.org/drawingml/2006/wordprocessingDrawing" xmlns:w10="urn:schemas-microsoft-com:office:word" xmlns:w="http://schemas.openxmlformats.org/wordprocessingml/2006/main" xmlns:w14="http://schemas.microsoft.com/office/word/2010/wordml" xmlns:w15="http://schemas.microsoft.com/office/word/2012/wordml" xmlns:w16cid="http://schemas.microsoft.com/office/word/2016/wordml/cid" xmlns:w16se="http://schemas.microsoft.com/office/word/2015/wordml/symex" xmlns:wpg="http://schemas.microsoft.com/office/word/2010/wordprocessingGroup" xmlns:wpi="http://schemas.microsoft.com/office/word/2010/wordprocessingInk" xmlns:wne="http://schemas.microsoft.com/office/word/2006/wordml" xmlns:wps="http://schemas.microsoft.com/office/word/2010/wordprocessingShape" mc:Ignorable="w14 w15 w16se w16cid wp14">
+<w:endnotes xmlns:wpc="http://schemas.microsoft.com/office/word/2010/wordprocessingCanvas" xmlns:mo="http://schemas.microsoft.com/office/mac/office/2008/main" xmlns:mc="http://schemas.openxmlformats.org/markup-compatibility/2006" xmlns:mv="urn:schemas-microsoft-com:mac:vml" xmlns:o="urn:schemas-microsoft-com:office:office" xmlns:r="http://schemas.openxmlformats.org/officeDocument/2006/relationships" xmlns:m="http://schemas.openxmlformats.org/officeDocument/2006/math" xmlns:v="urn:schemas-microsoft-com:vml" xmlns:wp14="http://schemas.microsoft.com/office/word/2010/wordprocessingDrawing" xmlns:wp="http://schemas.openxmlformats.org/drawingml/2006/wordprocessingDrawing" xmlns:w10="urn:schemas-microsoft-com:office:word" xmlns:w="http://schemas.openxmlformats.org/wordprocessingml/2006/main" xmlns:w14="http://schemas.microsoft.com/office/word/2010/wordml" xmlns:w15="http://schemas.microsoft.com/office/word/2012/wordml" xmlns:wpg="http://schemas.microsoft.com/office/word/2010/wordprocessingGroup" xmlns:wpi="http://schemas.microsoft.com/office/word/2010/wordprocessingInk" xmlns:wne="http://schemas.microsoft.com/office/word/2006/wordml" xmlns:wps="http://schemas.microsoft.com/office/word/2010/wordprocessingShape" mc:Ignorable="w14 w15 wp14">
   <w:endnote w:type="separator" w:id="-1">
     <w:p>
       <w:pPr>
@@ -3807,7 +4050,7 @@
 </file>
 
 <file path=word/footer1.xml><?xml version="1.0" encoding="utf-8"?>
-<w:ftr xmlns:wpc="http://schemas.microsoft.com/office/word/2010/wordprocessingCanvas" xmlns:cx="http://schemas.microsoft.com/office/drawing/2014/chartex" xmlns:cx1="http://schemas.microsoft.com/office/drawing/2015/9/8/chartex" xmlns:cx2="http://schemas.microsoft.com/office/drawing/2015/10/21/chartex" xmlns:cx3="http://schemas.microsoft.com/office/drawing/2016/5/9/chartex" xmlns:cx4="http://schemas.microsoft.com/office/drawing/2016/5/10/chartex" xmlns:cx5="http://schemas.microsoft.com/office/drawing/2016/5/11/chartex" xmlns:cx6="http://schemas.microsoft.com/office/drawing/2016/5/12/chartex" xmlns:cx7="http://schemas.microsoft.com/office/drawing/2016/5/13/chartex" xmlns:cx8="http://schemas.microsoft.com/office/drawing/2016/5/14/chartex" xmlns:mc="http://schemas.openxmlformats.org/markup-compatibility/2006" xmlns:aink="http://schemas.microsoft.com/office/drawing/2016/ink" xmlns:am3d="http://schemas.microsoft.com/office/drawing/2017/model3d" xmlns:o="urn:schemas-microsoft-com:office:office" xmlns:r="http://schemas.openxmlformats.org/officeDocument/2006/relationships" xmlns:m="http://schemas.openxmlformats.org/officeDocument/2006/math" xmlns:v="urn:schemas-microsoft-com:vml" xmlns:wp14="http://schemas.microsoft.com/office/word/2010/wordprocessingDrawing" xmlns:wp="http://schemas.openxmlformats.org/drawingml/2006/wordprocessingDrawing" xmlns:w10="urn:schemas-microsoft-com:office:word" xmlns:w="http://schemas.openxmlformats.org/wordprocessingml/2006/main" xmlns:w14="http://schemas.microsoft.com/office/word/2010/wordml" xmlns:w15="http://schemas.microsoft.com/office/word/2012/wordml" xmlns:w16cid="http://schemas.microsoft.com/office/word/2016/wordml/cid" xmlns:w16se="http://schemas.microsoft.com/office/word/2015/wordml/symex" xmlns:wpg="http://schemas.microsoft.com/office/word/2010/wordprocessingGroup" xmlns:wpi="http://schemas.microsoft.com/office/word/2010/wordprocessingInk" xmlns:wne="http://schemas.microsoft.com/office/word/2006/wordml" xmlns:wps="http://schemas.microsoft.com/office/word/2010/wordprocessingShape" mc:Ignorable="w14 w15 w16se w16cid wp14">
+<w:ftr xmlns:wpc="http://schemas.microsoft.com/office/word/2010/wordprocessingCanvas" xmlns:mo="http://schemas.microsoft.com/office/mac/office/2008/main" xmlns:mc="http://schemas.openxmlformats.org/markup-compatibility/2006" xmlns:mv="urn:schemas-microsoft-com:mac:vml" xmlns:o="urn:schemas-microsoft-com:office:office" xmlns:r="http://schemas.openxmlformats.org/officeDocument/2006/relationships" xmlns:m="http://schemas.openxmlformats.org/officeDocument/2006/math" xmlns:v="urn:schemas-microsoft-com:vml" xmlns:wp14="http://schemas.microsoft.com/office/word/2010/wordprocessingDrawing" xmlns:wp="http://schemas.openxmlformats.org/drawingml/2006/wordprocessingDrawing" xmlns:w10="urn:schemas-microsoft-com:office:word" xmlns:w="http://schemas.openxmlformats.org/wordprocessingml/2006/main" xmlns:w14="http://schemas.microsoft.com/office/word/2010/wordml" xmlns:w15="http://schemas.microsoft.com/office/word/2012/wordml" xmlns:wpg="http://schemas.microsoft.com/office/word/2010/wordprocessingGroup" xmlns:wpi="http://schemas.microsoft.com/office/word/2010/wordprocessingInk" xmlns:wne="http://schemas.microsoft.com/office/word/2006/wordml" xmlns:wps="http://schemas.microsoft.com/office/word/2010/wordprocessingShape" mc:Ignorable="w14 w15 wp14">
   <w:sdt>
     <w:sdtPr>
       <w:id w:val="-1085539132"/>
@@ -3836,7 +4079,7 @@
           <w:rPr>
             <w:noProof/>
           </w:rPr>
-          <w:t>6</w:t>
+          <w:t>1</w:t>
         </w:r>
         <w:r>
           <w:fldChar w:fldCharType="end"/>
@@ -3853,7 +4096,7 @@
 </file>
 
 <file path=word/footnotes.xml><?xml version="1.0" encoding="utf-8"?>
-<w:footnotes xmlns:wpc="http://schemas.microsoft.com/office/word/2010/wordprocessingCanvas" xmlns:cx="http://schemas.microsoft.com/office/drawing/2014/chartex" xmlns:cx1="http://schemas.microsoft.com/office/drawing/2015/9/8/chartex" xmlns:cx2="http://schemas.microsoft.com/office/drawing/2015/10/21/chartex" xmlns:cx3="http://schemas.microsoft.com/office/drawing/2016/5/9/chartex" xmlns:cx4="http://schemas.microsoft.com/office/drawing/2016/5/10/chartex" xmlns:cx5="http://schemas.microsoft.com/office/drawing/2016/5/11/chartex" xmlns:cx6="http://schemas.microsoft.com/office/drawing/2016/5/12/chartex" xmlns:cx7="http://schemas.microsoft.com/office/drawing/2016/5/13/chartex" xmlns:cx8="http://schemas.microsoft.com/office/drawing/2016/5/14/chartex" xmlns:mc="http://schemas.openxmlformats.org/markup-compatibility/2006" xmlns:aink="http://schemas.microsoft.com/office/drawing/2016/ink" xmlns:am3d="http://schemas.microsoft.com/office/drawing/2017/model3d" xmlns:o="urn:schemas-microsoft-com:office:office" xmlns:r="http://schemas.openxmlformats.org/officeDocument/2006/relationships" xmlns:m="http://schemas.openxmlformats.org/officeDocument/2006/math" xmlns:v="urn:schemas-microsoft-com:vml" xmlns:wp14="http://schemas.microsoft.com/office/word/2010/wordprocessingDrawing" xmlns:wp="http://schemas.openxmlformats.org/drawingml/2006/wordprocessingDrawing" xmlns:w10="urn:schemas-microsoft-com:office:word" xmlns:w="http://schemas.openxmlformats.org/wordprocessingml/2006/main" xmlns:w14="http://schemas.microsoft.com/office/word/2010/wordml" xmlns:w15="http://schemas.microsoft.com/office/word/2012/wordml" xmlns:w16cid="http://schemas.microsoft.com/office/word/2016/wordml/cid" xmlns:w16se="http://schemas.microsoft.com/office/word/2015/wordml/symex" xmlns:wpg="http://schemas.microsoft.com/office/word/2010/wordprocessingGroup" xmlns:wpi="http://schemas.microsoft.com/office/word/2010/wordprocessingInk" xmlns:wne="http://schemas.microsoft.com/office/word/2006/wordml" xmlns:wps="http://schemas.microsoft.com/office/word/2010/wordprocessingShape" mc:Ignorable="w14 w15 w16se w16cid wp14">
+<w:footnotes xmlns:wpc="http://schemas.microsoft.com/office/word/2010/wordprocessingCanvas" xmlns:mo="http://schemas.microsoft.com/office/mac/office/2008/main" xmlns:mc="http://schemas.openxmlformats.org/markup-compatibility/2006" xmlns:mv="urn:schemas-microsoft-com:mac:vml" xmlns:o="urn:schemas-microsoft-com:office:office" xmlns:r="http://schemas.openxmlformats.org/officeDocument/2006/relationships" xmlns:m="http://schemas.openxmlformats.org/officeDocument/2006/math" xmlns:v="urn:schemas-microsoft-com:vml" xmlns:wp14="http://schemas.microsoft.com/office/word/2010/wordprocessingDrawing" xmlns:wp="http://schemas.openxmlformats.org/drawingml/2006/wordprocessingDrawing" xmlns:w10="urn:schemas-microsoft-com:office:word" xmlns:w="http://schemas.openxmlformats.org/wordprocessingml/2006/main" xmlns:w14="http://schemas.microsoft.com/office/word/2010/wordml" xmlns:w15="http://schemas.microsoft.com/office/word/2012/wordml" xmlns:wpg="http://schemas.microsoft.com/office/word/2010/wordprocessingGroup" xmlns:wpi="http://schemas.microsoft.com/office/word/2010/wordprocessingInk" xmlns:wne="http://schemas.microsoft.com/office/word/2006/wordml" xmlns:wps="http://schemas.microsoft.com/office/word/2010/wordprocessingShape" mc:Ignorable="w14 w15 wp14">
   <w:footnote w:type="separator" w:id="-1">
     <w:p>
       <w:pPr>
@@ -3878,8 +4121,8 @@
 </file>
 
 <file path=word/numbering.xml><?xml version="1.0" encoding="utf-8"?>
-<w:numbering xmlns:wpc="http://schemas.microsoft.com/office/word/2010/wordprocessingCanvas" xmlns:cx="http://schemas.microsoft.com/office/drawing/2014/chartex" xmlns:cx1="http://schemas.microsoft.com/office/drawing/2015/9/8/chartex" xmlns:cx2="http://schemas.microsoft.com/office/drawing/2015/10/21/chartex" xmlns:cx3="http://schemas.microsoft.com/office/drawing/2016/5/9/chartex" xmlns:cx4="http://schemas.microsoft.com/office/drawing/2016/5/10/chartex" xmlns:cx5="http://schemas.microsoft.com/office/drawing/2016/5/11/chartex" xmlns:cx6="http://schemas.microsoft.com/office/drawing/2016/5/12/chartex" xmlns:cx7="http://schemas.microsoft.com/office/drawing/2016/5/13/chartex" xmlns:cx8="http://schemas.microsoft.com/office/drawing/2016/5/14/chartex" xmlns:mc="http://schemas.openxmlformats.org/markup-compatibility/2006" xmlns:aink="http://schemas.microsoft.com/office/drawing/2016/ink" xmlns:am3d="http://schemas.microsoft.com/office/drawing/2017/model3d" xmlns:o="urn:schemas-microsoft-com:office:office" xmlns:r="http://schemas.openxmlformats.org/officeDocument/2006/relationships" xmlns:m="http://schemas.openxmlformats.org/officeDocument/2006/math" xmlns:v="urn:schemas-microsoft-com:vml" xmlns:wp14="http://schemas.microsoft.com/office/word/2010/wordprocessingDrawing" xmlns:wp="http://schemas.openxmlformats.org/drawingml/2006/wordprocessingDrawing" xmlns:w10="urn:schemas-microsoft-com:office:word" xmlns:w="http://schemas.openxmlformats.org/wordprocessingml/2006/main" xmlns:w14="http://schemas.microsoft.com/office/word/2010/wordml" xmlns:w15="http://schemas.microsoft.com/office/word/2012/wordml" xmlns:w16cid="http://schemas.microsoft.com/office/word/2016/wordml/cid" xmlns:w16se="http://schemas.microsoft.com/office/word/2015/wordml/symex" xmlns:wpg="http://schemas.microsoft.com/office/word/2010/wordprocessingGroup" xmlns:wpi="http://schemas.microsoft.com/office/word/2010/wordprocessingInk" xmlns:wne="http://schemas.microsoft.com/office/word/2006/wordml" xmlns:wps="http://schemas.microsoft.com/office/word/2010/wordprocessingShape" mc:Ignorable="w14 w15 w16se w16cid wp14">
-  <w:abstractNum w:abstractNumId="0" w15:restartNumberingAfterBreak="0">
+<w:numbering xmlns:wpc="http://schemas.microsoft.com/office/word/2010/wordprocessingCanvas" xmlns:mo="http://schemas.microsoft.com/office/mac/office/2008/main" xmlns:mc="http://schemas.openxmlformats.org/markup-compatibility/2006" xmlns:mv="urn:schemas-microsoft-com:mac:vml" xmlns:o="urn:schemas-microsoft-com:office:office" xmlns:r="http://schemas.openxmlformats.org/officeDocument/2006/relationships" xmlns:m="http://schemas.openxmlformats.org/officeDocument/2006/math" xmlns:v="urn:schemas-microsoft-com:vml" xmlns:wp14="http://schemas.microsoft.com/office/word/2010/wordprocessingDrawing" xmlns:wp="http://schemas.openxmlformats.org/drawingml/2006/wordprocessingDrawing" xmlns:w10="urn:schemas-microsoft-com:office:word" xmlns:w="http://schemas.openxmlformats.org/wordprocessingml/2006/main" xmlns:w14="http://schemas.microsoft.com/office/word/2010/wordml" xmlns:w15="http://schemas.microsoft.com/office/word/2012/wordml" xmlns:wpg="http://schemas.microsoft.com/office/word/2010/wordprocessingGroup" xmlns:wpi="http://schemas.microsoft.com/office/word/2010/wordprocessingInk" xmlns:wne="http://schemas.microsoft.com/office/word/2006/wordml" xmlns:wps="http://schemas.microsoft.com/office/word/2010/wordprocessingShape" mc:Ignorable="w14 w15 wp14">
+  <w:abstractNum w:abstractNumId="0">
     <w:nsid w:val="06E53864"/>
     <w:multiLevelType w:val="multilevel"/>
     <w:tmpl w:val="5B48355C"/>
@@ -4000,7 +4243,7 @@
       </w:rPr>
     </w:lvl>
   </w:abstractNum>
-  <w:abstractNum w:abstractNumId="1" w15:restartNumberingAfterBreak="0">
+  <w:abstractNum w:abstractNumId="1">
     <w:nsid w:val="304055AC"/>
     <w:multiLevelType w:val="hybridMultilevel"/>
     <w:tmpl w:val="B48CE602"/>
@@ -4089,7 +4332,7 @@
       </w:pPr>
     </w:lvl>
   </w:abstractNum>
-  <w:abstractNum w:abstractNumId="2" w15:restartNumberingAfterBreak="0">
+  <w:abstractNum w:abstractNumId="2">
     <w:nsid w:val="3A9C3D9F"/>
     <w:multiLevelType w:val="hybridMultilevel"/>
     <w:tmpl w:val="878477FA"/>
@@ -4202,7 +4445,7 @@
       </w:rPr>
     </w:lvl>
   </w:abstractNum>
-  <w:abstractNum w:abstractNumId="3" w15:restartNumberingAfterBreak="0">
+  <w:abstractNum w:abstractNumId="3">
     <w:nsid w:val="63673D64"/>
     <w:multiLevelType w:val="hybridMultilevel"/>
     <w:tmpl w:val="10EA503C"/>
@@ -4314,7 +4557,7 @@
       </w:rPr>
     </w:lvl>
   </w:abstractNum>
-  <w:abstractNum w:abstractNumId="4" w15:restartNumberingAfterBreak="0">
+  <w:abstractNum w:abstractNumId="4">
     <w:nsid w:val="69E54BA7"/>
     <w:multiLevelType w:val="multilevel"/>
     <w:tmpl w:val="0C0A001F"/>
@@ -4419,7 +4662,7 @@
 </file>
 
 <file path=word/styles.xml><?xml version="1.0" encoding="utf-8"?>
-<w:styles xmlns:mc="http://schemas.openxmlformats.org/markup-compatibility/2006" xmlns:r="http://schemas.openxmlformats.org/officeDocument/2006/relationships" xmlns:w="http://schemas.openxmlformats.org/wordprocessingml/2006/main" xmlns:w14="http://schemas.microsoft.com/office/word/2010/wordml" xmlns:w15="http://schemas.microsoft.com/office/word/2012/wordml" xmlns:w16cid="http://schemas.microsoft.com/office/word/2016/wordml/cid" xmlns:w16se="http://schemas.microsoft.com/office/word/2015/wordml/symex" mc:Ignorable="w14 w15 w16se w16cid">
+<w:styles xmlns:mc="http://schemas.openxmlformats.org/markup-compatibility/2006" xmlns:r="http://schemas.openxmlformats.org/officeDocument/2006/relationships" xmlns:w="http://schemas.openxmlformats.org/wordprocessingml/2006/main" xmlns:w14="http://schemas.microsoft.com/office/word/2010/wordml" xmlns:w15="http://schemas.microsoft.com/office/word/2012/wordml" mc:Ignorable="w14 w15">
   <w:docDefaults>
     <w:rPrDefault>
       <w:rPr>
@@ -4435,7 +4678,7 @@
       </w:pPr>
     </w:pPrDefault>
   </w:docDefaults>
-  <w:latentStyles w:defLockedState="0" w:defUIPriority="99" w:defSemiHidden="0" w:defUnhideWhenUsed="0" w:defQFormat="0" w:count="375">
+  <w:latentStyles w:defLockedState="0" w:defUIPriority="99" w:defSemiHidden="0" w:defUnhideWhenUsed="0" w:defQFormat="0" w:count="382">
     <w:lsdException w:name="Normal" w:uiPriority="0" w:qFormat="1"/>
     <w:lsdException w:name="heading 1" w:uiPriority="9" w:qFormat="1"/>
     <w:lsdException w:name="heading 2" w:semiHidden="1" w:uiPriority="9" w:unhideWhenUsed="1" w:qFormat="1"/>
@@ -4809,8 +5052,6 @@
     <w:lsdException w:name="List Table 7 Colorful Accent 6" w:uiPriority="52"/>
     <w:lsdException w:name="Mention" w:semiHidden="1" w:unhideWhenUsed="1"/>
     <w:lsdException w:name="Smart Hyperlink" w:semiHidden="1" w:unhideWhenUsed="1"/>
-    <w:lsdException w:name="Hashtag" w:semiHidden="1" w:unhideWhenUsed="1"/>
-    <w:lsdException w:name="Unresolved Mention" w:semiHidden="1" w:unhideWhenUsed="1"/>
   </w:latentStyles>
   <w:style w:type="paragraph" w:default="1" w:styleId="Normal">
     <w:name w:val="Normal"/>
@@ -4957,7 +5198,7 @@
       <w:szCs w:val="24"/>
     </w:rPr>
   </w:style>
-  <w:style w:type="paragraph" w:styleId="TtuloTDC">
+  <w:style w:type="paragraph" w:styleId="TtulodeTDC">
     <w:name w:val="TOC Heading"/>
     <w:basedOn w:val="Ttulo1"/>
     <w:next w:val="Normal"/>
@@ -5085,6 +5326,7 @@
       <w:spacing w:after="0" w:line="240" w:lineRule="auto"/>
     </w:pPr>
     <w:tblPr>
+      <w:tblInd w:w="0" w:type="dxa"/>
       <w:tblBorders>
         <w:top w:val="single" w:sz="4" w:space="0" w:color="auto"/>
         <w:left w:val="single" w:sz="4" w:space="0" w:color="auto"/>
@@ -5093,9 +5335,15 @@
         <w:insideH w:val="single" w:sz="4" w:space="0" w:color="auto"/>
         <w:insideV w:val="single" w:sz="4" w:space="0" w:color="auto"/>
       </w:tblBorders>
+      <w:tblCellMar>
+        <w:top w:w="0" w:type="dxa"/>
+        <w:left w:w="108" w:type="dxa"/>
+        <w:bottom w:w="0" w:type="dxa"/>
+        <w:right w:w="108" w:type="dxa"/>
+      </w:tblCellMar>
     </w:tblPr>
   </w:style>
-  <w:style w:type="character" w:styleId="Mencinsinresolver">
+  <w:style w:type="character" w:customStyle="1" w:styleId="UnresolvedMention">
     <w:name w:val="Unresolved Mention"/>
     <w:basedOn w:val="Fuentedeprrafopredeter"/>
     <w:uiPriority w:val="99"/>
@@ -5376,7 +5624,7 @@
 </file>
 
 <file path=customXml/itemProps1.xml><?xml version="1.0" encoding="utf-8"?>
-<ds:datastoreItem xmlns:ds="http://schemas.openxmlformats.org/officeDocument/2006/customXml" ds:itemID="{8A8155FB-519A-4EAB-BAA5-9661BEFED5B2}">
+<ds:datastoreItem xmlns:ds="http://schemas.openxmlformats.org/officeDocument/2006/customXml" ds:itemID="{C86E2AE3-CC81-9C44-A4C3-7BC39357F8F5}">
   <ds:schemaRefs>
     <ds:schemaRef ds:uri="http://schemas.openxmlformats.org/officeDocument/2006/bibliography"/>
   </ds:schemaRefs>

</xml_diff>

<commit_message>
Apartados 4 y 5
</commit_message>
<xml_diff>
--- a/TG3.docx
+++ b/TG3.docx
@@ -1,6 +1,6 @@
 
 <file path=word/document.xml><?xml version="1.0" encoding="utf-8"?>
-<w:document xmlns:wpc="http://schemas.microsoft.com/office/word/2010/wordprocessingCanvas" xmlns:mo="http://schemas.microsoft.com/office/mac/office/2008/main" xmlns:mc="http://schemas.openxmlformats.org/markup-compatibility/2006" xmlns:mv="urn:schemas-microsoft-com:mac:vml" xmlns:o="urn:schemas-microsoft-com:office:office" xmlns:r="http://schemas.openxmlformats.org/officeDocument/2006/relationships" xmlns:m="http://schemas.openxmlformats.org/officeDocument/2006/math" xmlns:v="urn:schemas-microsoft-com:vml" xmlns:wp14="http://schemas.microsoft.com/office/word/2010/wordprocessingDrawing" xmlns:wp="http://schemas.openxmlformats.org/drawingml/2006/wordprocessingDrawing" xmlns:w10="urn:schemas-microsoft-com:office:word" xmlns:w="http://schemas.openxmlformats.org/wordprocessingml/2006/main" xmlns:w14="http://schemas.microsoft.com/office/word/2010/wordml" xmlns:w15="http://schemas.microsoft.com/office/word/2012/wordml" xmlns:wpg="http://schemas.microsoft.com/office/word/2010/wordprocessingGroup" xmlns:wpi="http://schemas.microsoft.com/office/word/2010/wordprocessingInk" xmlns:wne="http://schemas.microsoft.com/office/word/2006/wordml" xmlns:wps="http://schemas.microsoft.com/office/word/2010/wordprocessingShape" mc:Ignorable="w14 w15 wp14">
+<w:document xmlns:wpc="http://schemas.microsoft.com/office/word/2010/wordprocessingCanvas" xmlns:cx="http://schemas.microsoft.com/office/drawing/2014/chartex" xmlns:cx1="http://schemas.microsoft.com/office/drawing/2015/9/8/chartex" xmlns:cx2="http://schemas.microsoft.com/office/drawing/2015/10/21/chartex" xmlns:cx3="http://schemas.microsoft.com/office/drawing/2016/5/9/chartex" xmlns:cx4="http://schemas.microsoft.com/office/drawing/2016/5/10/chartex" xmlns:cx5="http://schemas.microsoft.com/office/drawing/2016/5/11/chartex" xmlns:cx6="http://schemas.microsoft.com/office/drawing/2016/5/12/chartex" xmlns:cx7="http://schemas.microsoft.com/office/drawing/2016/5/13/chartex" xmlns:cx8="http://schemas.microsoft.com/office/drawing/2016/5/14/chartex" xmlns:mc="http://schemas.openxmlformats.org/markup-compatibility/2006" xmlns:aink="http://schemas.microsoft.com/office/drawing/2016/ink" xmlns:am3d="http://schemas.microsoft.com/office/drawing/2017/model3d" xmlns:o="urn:schemas-microsoft-com:office:office" xmlns:r="http://schemas.openxmlformats.org/officeDocument/2006/relationships" xmlns:m="http://schemas.openxmlformats.org/officeDocument/2006/math" xmlns:v="urn:schemas-microsoft-com:vml" xmlns:wp14="http://schemas.microsoft.com/office/word/2010/wordprocessingDrawing" xmlns:wp="http://schemas.openxmlformats.org/drawingml/2006/wordprocessingDrawing" xmlns:w10="urn:schemas-microsoft-com:office:word" xmlns:w="http://schemas.openxmlformats.org/wordprocessingml/2006/main" xmlns:w14="http://schemas.microsoft.com/office/word/2010/wordml" xmlns:w15="http://schemas.microsoft.com/office/word/2012/wordml" xmlns:w16cid="http://schemas.microsoft.com/office/word/2016/wordml/cid" xmlns:w16se="http://schemas.microsoft.com/office/word/2015/wordml/symex" xmlns:wpg="http://schemas.microsoft.com/office/word/2010/wordprocessingGroup" xmlns:wpi="http://schemas.microsoft.com/office/word/2010/wordprocessingInk" xmlns:wne="http://schemas.microsoft.com/office/word/2006/wordml" xmlns:wps="http://schemas.microsoft.com/office/word/2010/wordprocessingShape" mc:Ignorable="w14 w15 w16se w16cid wp14">
   <w:body>
     <w:sdt>
       <w:sdtPr>
@@ -17,11 +17,10 @@
           <w:docPartUnique/>
         </w:docPartObj>
       </w:sdtPr>
-      <w:sdtEndPr/>
       <w:sdtContent>
         <w:p>
           <w:pPr>
-            <w:pStyle w:val="TtulodeTDC"/>
+            <w:pStyle w:val="TtuloTDC"/>
           </w:pPr>
           <w:r>
             <w:t>Contenido</w:t>
@@ -2122,23 +2121,7 @@
         <w:t xml:space="preserve">compartido a </w:t>
       </w:r>
       <w:r>
-        <w:t>la planificación del trabajo utilizando una herramienta online de diagramación Gantt (</w:t>
-      </w:r>
-      <w:proofErr w:type="gramStart"/>
-      <w:r>
-        <w:t>por  ejemplo</w:t>
-      </w:r>
-      <w:proofErr w:type="gramEnd"/>
-      <w:r>
-        <w:t xml:space="preserve">, </w:t>
-      </w:r>
-      <w:proofErr w:type="spellStart"/>
-      <w:r>
-        <w:t>GanttPro</w:t>
-      </w:r>
-      <w:proofErr w:type="spellEnd"/>
-      <w:r>
-        <w:t>, versión gratuita).</w:t>
+        <w:t>la planificación del trabajo utilizando una herramienta online de diagramación Gantt (por  ejemplo, GanttPro, versión gratuita).</w:t>
       </w:r>
     </w:p>
     <w:p>
@@ -2155,15 +2138,7 @@
         <w:t>natura es de un 3</w:t>
       </w:r>
       <w:r>
-        <w:t xml:space="preserve">0%, por </w:t>
-      </w:r>
-      <w:proofErr w:type="gramStart"/>
-      <w:r>
-        <w:t>tanto</w:t>
-      </w:r>
-      <w:proofErr w:type="gramEnd"/>
-      <w:r>
-        <w:t xml:space="preserve"> requiere de una dedicación de </w:t>
+        <w:t xml:space="preserve">0%, por tanto requiere de una dedicación de </w:t>
       </w:r>
       <w:r>
         <w:t>4</w:t>
@@ -2285,21 +2260,7 @@
         <w:rPr>
           <w:lang w:val="pt-PT"/>
         </w:rPr>
-        <w:t>TecnologiaA_final.zip (o .</w:t>
-      </w:r>
-      <w:proofErr w:type="spellStart"/>
-      <w:r>
-        <w:rPr>
-          <w:lang w:val="pt-PT"/>
-        </w:rPr>
-        <w:t>rar</w:t>
-      </w:r>
-      <w:proofErr w:type="spellEnd"/>
-      <w:r>
-        <w:rPr>
-          <w:lang w:val="pt-PT"/>
-        </w:rPr>
-        <w:t>)</w:t>
+        <w:t>TecnologiaA_final.zip (o .rar)</w:t>
       </w:r>
     </w:p>
     <w:p>
@@ -2323,21 +2284,7 @@
         <w:rPr>
           <w:lang w:val="pt-PT"/>
         </w:rPr>
-        <w:t>TecnologiaB_final.zip (o .</w:t>
-      </w:r>
-      <w:proofErr w:type="spellStart"/>
-      <w:r>
-        <w:rPr>
-          <w:lang w:val="pt-PT"/>
-        </w:rPr>
-        <w:t>rar</w:t>
-      </w:r>
-      <w:proofErr w:type="spellEnd"/>
-      <w:r>
-        <w:rPr>
-          <w:lang w:val="pt-PT"/>
-        </w:rPr>
-        <w:t>).</w:t>
+        <w:t>TecnologiaB_final.zip (o .rar).</w:t>
       </w:r>
     </w:p>
     <w:p>
@@ -2405,23 +2352,7 @@
         <w:t xml:space="preserve">El objetivo del proyecto es comparar la implementación de </w:t>
       </w:r>
       <w:r>
-        <w:t xml:space="preserve">mismos prototipos utilizando las tecnologías </w:t>
-      </w:r>
-      <w:proofErr w:type="spellStart"/>
-      <w:r>
-        <w:t>Chartjs</w:t>
-      </w:r>
-      <w:proofErr w:type="spellEnd"/>
-      <w:r>
-        <w:t xml:space="preserve"> y </w:t>
-      </w:r>
-      <w:proofErr w:type="spellStart"/>
-      <w:r>
-        <w:t>Echarts</w:t>
-      </w:r>
-      <w:proofErr w:type="spellEnd"/>
-      <w:r>
-        <w:t xml:space="preserve">. </w:t>
+        <w:t xml:space="preserve">mismos prototipos utilizando las tecnologías Chartjs y Echarts. </w:t>
       </w:r>
     </w:p>
     <w:p>
@@ -2431,28 +2362,12 @@
     </w:p>
     <w:p>
       <w:r>
-        <w:t xml:space="preserve">En segundo lugar, realizamos la implementación de gráficos de árbol y mapa de densidad, que solo existen para la segunda librería estudiada, </w:t>
-      </w:r>
-      <w:proofErr w:type="spellStart"/>
-      <w:r>
-        <w:t>Echarts</w:t>
-      </w:r>
-      <w:proofErr w:type="spellEnd"/>
-      <w:r>
-        <w:t>.</w:t>
-      </w:r>
-    </w:p>
-    <w:p>
-      <w:r>
-        <w:t xml:space="preserve">Finalmente, y como punto fuerte de la comparación entre ambas librerías, mostramos la implementación del gráfico de líneas de cada una de ellas a fin de mostrar datos de una API REST sobre el precio del </w:t>
-      </w:r>
-      <w:proofErr w:type="spellStart"/>
-      <w:r>
-        <w:t>bitcoin</w:t>
-      </w:r>
-      <w:proofErr w:type="spellEnd"/>
-      <w:r>
-        <w:t xml:space="preserve"> en USD, EUR y GBP.</w:t>
+        <w:t>En segundo lugar, realizamos la implementación de gráficos de árbol y mapa de densidad, que solo existen para la segunda librería estudiada, Echarts.</w:t>
+      </w:r>
+    </w:p>
+    <w:p>
+      <w:r>
+        <w:t>Finalmente, y como punto fuerte de la comparación entre ambas librerías, mostramos la implementación del gráfico de líneas de cada una de ellas a fin de mostrar datos de una API REST sobre el precio del bitcoin en USD, EUR y GBP.</w:t>
       </w:r>
     </w:p>
     <w:p>
@@ -2461,21 +2376,13 @@
       </w:pPr>
       <w:bookmarkStart w:id="5" w:name="_Toc513138016"/>
       <w:r>
+        <w:rPr>
+          <w:highlight w:val="yellow"/>
+        </w:rPr>
         <w:t>2.1 Requisitos funcionales</w:t>
       </w:r>
       <w:bookmarkEnd w:id="5"/>
     </w:p>
-    <w:p>
-      <w:r>
-        <w:t>Los requisitos funcionales deben ser los mismos para las dos implementaciones.</w:t>
-      </w:r>
-    </w:p>
-    <w:p>
-      <w:r>
-        <w:t>En la siguiente tabla se indicará el catálogo de requisitos funcionales del sistema.</w:t>
-      </w:r>
-    </w:p>
-    <w:p/>
     <w:tbl>
       <w:tblPr>
         <w:tblStyle w:val="Tablaconcuadrcula"/>
@@ -2773,15 +2680,7 @@
               <w:t>neas</w:t>
             </w:r>
             <w:r>
-              <w:t xml:space="preserve"> a fin de mostrar datos de una API REST sobre el precio de </w:t>
-            </w:r>
-            <w:proofErr w:type="spellStart"/>
-            <w:r>
-              <w:t>bitcoin</w:t>
-            </w:r>
-            <w:proofErr w:type="spellEnd"/>
-            <w:r>
-              <w:t xml:space="preserve"> en USD, EUR y GBP</w:t>
+              <w:t xml:space="preserve"> a fin de mostrar datos de una API REST sobre el precio de bitcoin en USD, EUR y GBP</w:t>
             </w:r>
           </w:p>
         </w:tc>
@@ -2897,27 +2796,15 @@
       </w:pPr>
       <w:bookmarkStart w:id="6" w:name="_Toc513138017"/>
       <w:r>
+        <w:rPr>
+          <w:highlight w:val="yellow"/>
+        </w:rPr>
         <w:t>2.2 Otros requisitos</w:t>
       </w:r>
       <w:bookmarkEnd w:id="6"/>
     </w:p>
     <w:p>
       <w:r>
-        <w:t>Se pueden incluir aquí otros requisitos para el prototipo que no puedan considerarse como funcionales. Por ejemplo, requisitos de datos, de seguridad, de interfaz de usuario, de rendimientos, etc.</w:t>
-      </w:r>
-    </w:p>
-    <w:p>
-      <w:r>
-        <w:t xml:space="preserve">Se puede dejar libertad </w:t>
-      </w:r>
-    </w:p>
-    <w:p>
-      <w:r>
-        <w:t>En la siguiente tabla se indicará el catálogo de requisitos no funcionales del sistema.</w:t>
-      </w:r>
-    </w:p>
-    <w:p>
-      <w:r>
         <w:t>USA: Usabilidad</w:t>
       </w:r>
     </w:p>
@@ -2936,7 +2823,6 @@
     </w:p>
     <w:p>
       <w:r>
-        <w:lastRenderedPageBreak/>
         <w:t>SEG: Seguridad</w:t>
       </w:r>
     </w:p>
@@ -3111,6 +2997,7 @@
           </w:tcPr>
           <w:p>
             <w:r>
+              <w:lastRenderedPageBreak/>
               <w:t>MAN03</w:t>
             </w:r>
           </w:p>
@@ -3357,13 +3244,8 @@
               <w:jc w:val="left"/>
             </w:pPr>
             <w:r>
-              <w:t xml:space="preserve">Empleo de </w:t>
-            </w:r>
-            <w:proofErr w:type="spellStart"/>
-            <w:r>
-              <w:t>Javascript</w:t>
-            </w:r>
-            <w:proofErr w:type="spellEnd"/>
+              <w:t>Empleo de Javascript</w:t>
+            </w:r>
           </w:p>
         </w:tc>
       </w:tr>
@@ -3396,6 +3278,7 @@
         </w:tc>
       </w:tr>
     </w:tbl>
+    <w:p/>
     <w:p>
       <w:pPr>
         <w:jc w:val="left"/>
@@ -3407,8 +3290,6 @@
           <w:szCs w:val="28"/>
         </w:rPr>
       </w:pPr>
-      <w:bookmarkStart w:id="7" w:name="_GoBack"/>
-      <w:bookmarkEnd w:id="7"/>
       <w:r>
         <w:br w:type="page"/>
       </w:r>
@@ -3417,20 +3298,74 @@
       <w:pPr>
         <w:pStyle w:val="Ttulo1"/>
       </w:pPr>
-      <w:bookmarkStart w:id="8" w:name="_Toc513219412"/>
+      <w:bookmarkStart w:id="7" w:name="_Toc513219412"/>
       <w:r>
         <w:lastRenderedPageBreak/>
         <w:t>3. Criterios de comparación en la implementación</w:t>
       </w:r>
+      <w:bookmarkEnd w:id="7"/>
+    </w:p>
+    <w:p>
+      <w:pPr>
+        <w:pStyle w:val="Ttulo2"/>
+      </w:pPr>
+      <w:bookmarkStart w:id="8" w:name="_Toc513219413"/>
+      <w:r>
+        <w:t>3.1 Criterio 1: Gráfico tarta</w:t>
+      </w:r>
       <w:bookmarkEnd w:id="8"/>
     </w:p>
     <w:p>
       <w:pPr>
+        <w:rPr>
+          <w:i/>
+        </w:rPr>
+      </w:pPr>
+      <w:r>
+        <w:rPr>
+          <w:i/>
+        </w:rPr>
+        <w:t xml:space="preserve">Descripción: </w:t>
+      </w:r>
+      <w:r>
+        <w:rPr>
+          <w:i/>
+        </w:rPr>
+        <w:t>posibilidad de creación de un gráfico tarta.</w:t>
+      </w:r>
+    </w:p>
+    <w:p>
+      <w:pPr>
+        <w:rPr>
+          <w:i/>
+        </w:rPr>
+      </w:pPr>
+      <w:r>
+        <w:rPr>
+          <w:i/>
+        </w:rPr>
+        <w:t>Tipo de valor:</w:t>
+      </w:r>
+      <w:r>
+        <w:rPr>
+          <w:i/>
+        </w:rPr>
+        <w:t xml:space="preserve"> booleano</w:t>
+      </w:r>
+      <w:r>
+        <w:rPr>
+          <w:i/>
+        </w:rPr>
+        <w:t>.</w:t>
+      </w:r>
+    </w:p>
+    <w:p>
+      <w:pPr>
         <w:pStyle w:val="Ttulo2"/>
       </w:pPr>
-      <w:bookmarkStart w:id="9" w:name="_Toc513219413"/>
-      <w:r>
-        <w:t>3.1 Criterio 1: Gráfico tarta</w:t>
+      <w:bookmarkStart w:id="9" w:name="_Toc513219414"/>
+      <w:r>
+        <w:t>3.2 Criterio 2: Gráfico de líneas</w:t>
       </w:r>
       <w:bookmarkEnd w:id="9"/>
     </w:p>
@@ -3450,7 +3385,7 @@
         <w:rPr>
           <w:i/>
         </w:rPr>
-        <w:t>posibilidad de creación de un gráfico tarta.</w:t>
+        <w:t>posibilidad de creación de un gráfico de líneas.</w:t>
       </w:r>
     </w:p>
     <w:p>
@@ -3482,11 +3417,14 @@
       <w:pPr>
         <w:pStyle w:val="Ttulo2"/>
       </w:pPr>
-      <w:bookmarkStart w:id="10" w:name="_Toc513219414"/>
-      <w:r>
-        <w:t>3.2 Criterio 2: Gráfico de líneas</w:t>
+      <w:bookmarkStart w:id="10" w:name="_Toc513219415"/>
+      <w:r>
+        <w:t>3.3 Criterio 3: Gráfico múltiple</w:t>
       </w:r>
       <w:bookmarkEnd w:id="10"/>
+      <w:r>
+        <w:t xml:space="preserve"> eje x</w:t>
+      </w:r>
     </w:p>
     <w:p>
       <w:pPr>
@@ -3504,7 +3442,7 @@
         <w:rPr>
           <w:i/>
         </w:rPr>
-        <w:t>posibilidad de creación de un gráfico de líneas.</w:t>
+        <w:t>posibilidad de creación de un gráfico múltiple.</w:t>
       </w:r>
     </w:p>
     <w:p>
@@ -3536,11 +3474,14 @@
       <w:pPr>
         <w:pStyle w:val="Ttulo2"/>
       </w:pPr>
-      <w:bookmarkStart w:id="11" w:name="_Toc513219415"/>
-      <w:r>
-        <w:t>3.3 Criterio 3: Gráfico múltiple</w:t>
+      <w:bookmarkStart w:id="11" w:name="_Toc513219416"/>
+      <w:r>
+        <w:t xml:space="preserve">3.4 Criterio 4: </w:t>
       </w:r>
       <w:bookmarkEnd w:id="11"/>
+      <w:r>
+        <w:t>Gráfico área stack</w:t>
+      </w:r>
     </w:p>
     <w:p>
       <w:pPr>
@@ -3558,7 +3499,7 @@
         <w:rPr>
           <w:i/>
         </w:rPr>
-        <w:t>posibilidad de creación de un gráfico múltiple.</w:t>
+        <w:t>posibilidad de creación de un gráfico de eje-x.</w:t>
       </w:r>
     </w:p>
     <w:p>
@@ -3590,65 +3531,11 @@
       <w:pPr>
         <w:pStyle w:val="Ttulo2"/>
       </w:pPr>
-      <w:bookmarkStart w:id="12" w:name="_Toc513219416"/>
-      <w:r>
-        <w:t>3.4 Criterio 4: Gráfico de eje x</w:t>
+      <w:bookmarkStart w:id="12" w:name="_Toc513219417"/>
+      <w:r>
+        <w:t>3.5 Criterio 5: Gráfico de barras horizontales</w:t>
       </w:r>
       <w:bookmarkEnd w:id="12"/>
-    </w:p>
-    <w:p>
-      <w:pPr>
-        <w:rPr>
-          <w:i/>
-        </w:rPr>
-      </w:pPr>
-      <w:r>
-        <w:rPr>
-          <w:i/>
-        </w:rPr>
-        <w:t xml:space="preserve">Descripción: </w:t>
-      </w:r>
-      <w:r>
-        <w:rPr>
-          <w:i/>
-        </w:rPr>
-        <w:t>posibilidad de creación de un gráfico de eje-x.</w:t>
-      </w:r>
-    </w:p>
-    <w:p>
-      <w:pPr>
-        <w:rPr>
-          <w:i/>
-        </w:rPr>
-      </w:pPr>
-      <w:r>
-        <w:rPr>
-          <w:i/>
-        </w:rPr>
-        <w:t>Tipo de valor:</w:t>
-      </w:r>
-      <w:r>
-        <w:rPr>
-          <w:i/>
-        </w:rPr>
-        <w:t xml:space="preserve"> booleano</w:t>
-      </w:r>
-      <w:r>
-        <w:rPr>
-          <w:i/>
-        </w:rPr>
-        <w:t>.</w:t>
-      </w:r>
-    </w:p>
-    <w:p>
-      <w:pPr>
-        <w:pStyle w:val="Ttulo2"/>
-      </w:pPr>
-      <w:bookmarkStart w:id="13" w:name="_Toc513219417"/>
-      <w:r>
-        <w:t>3.5 Criterio 5: Gráfico de barras horizontales</w:t>
-      </w:r>
-      <w:bookmarkEnd w:id="13"/>
     </w:p>
     <w:p>
       <w:pPr>
@@ -3908,68 +3795,64 @@
           <w:szCs w:val="24"/>
           <w:highlight w:val="red"/>
         </w:rPr>
-        <w:t xml:space="preserve">3.9 Criterio 9: Gráfico de líneas de datos del API REST de </w:t>
-      </w:r>
-      <w:proofErr w:type="spellStart"/>
-      <w:r>
+        <w:t>3.9 Criterio 9: Gráfico de líneas de datos del API REST de bitcoin</w:t>
+      </w:r>
+    </w:p>
+    <w:p>
+      <w:pPr>
+        <w:rPr>
+          <w:i/>
+        </w:rPr>
+      </w:pPr>
+      <w:r>
+        <w:rPr>
+          <w:i/>
+        </w:rPr>
+        <w:t xml:space="preserve">Descripción: </w:t>
+      </w:r>
+      <w:r>
+        <w:rPr>
+          <w:i/>
+        </w:rPr>
+        <w:t>posibilidad de creación de un gráfico tarta.</w:t>
+      </w:r>
+    </w:p>
+    <w:p>
+      <w:pPr>
+        <w:rPr>
+          <w:i/>
+        </w:rPr>
+      </w:pPr>
+      <w:r>
+        <w:rPr>
+          <w:i/>
+        </w:rPr>
+        <w:t>Tipo de valor:</w:t>
+      </w:r>
+      <w:r>
+        <w:rPr>
+          <w:i/>
+        </w:rPr>
+        <w:t xml:space="preserve"> booleano</w:t>
+      </w:r>
+      <w:r>
+        <w:rPr>
+          <w:i/>
+        </w:rPr>
+        <w:t>.</w:t>
+      </w:r>
+    </w:p>
+    <w:p>
+      <w:pPr>
         <w:rPr>
           <w:rFonts w:eastAsiaTheme="majorEastAsia"/>
           <w:b/>
           <w:color w:val="000000" w:themeColor="text1"/>
           <w:sz w:val="24"/>
           <w:szCs w:val="24"/>
-          <w:highlight w:val="red"/>
-        </w:rPr>
-        <w:t>bitcoin</w:t>
-      </w:r>
-      <w:proofErr w:type="spellEnd"/>
-    </w:p>
-    <w:p>
-      <w:pPr>
-        <w:rPr>
-          <w:i/>
-        </w:rPr>
-      </w:pPr>
-      <w:r>
-        <w:rPr>
-          <w:i/>
-        </w:rPr>
-        <w:t xml:space="preserve">Descripción: </w:t>
-      </w:r>
-      <w:r>
-        <w:rPr>
-          <w:i/>
-        </w:rPr>
-        <w:t>posibilidad de creación de un gráfico tarta.</w:t>
-      </w:r>
-    </w:p>
-    <w:p>
-      <w:pPr>
-        <w:rPr>
-          <w:i/>
-        </w:rPr>
-      </w:pPr>
-      <w:r>
-        <w:rPr>
-          <w:i/>
-        </w:rPr>
-        <w:t>Tipo de valor:</w:t>
-      </w:r>
-      <w:r>
-        <w:rPr>
-          <w:i/>
-        </w:rPr>
-        <w:t xml:space="preserve"> booleano</w:t>
-      </w:r>
-      <w:r>
-        <w:rPr>
-          <w:i/>
-        </w:rPr>
-        <w:t>.</w:t>
-      </w:r>
-    </w:p>
-    <w:p>
-      <w:pPr>
+        </w:rPr>
+      </w:pPr>
+      <w:r>
         <w:rPr>
           <w:rFonts w:eastAsiaTheme="majorEastAsia"/>
           <w:b/>
@@ -3977,7 +3860,8 @@
           <w:sz w:val="24"/>
           <w:szCs w:val="24"/>
         </w:rPr>
-      </w:pPr>
+        <w:t xml:space="preserve">3.10 Criterio 10: </w:t>
+      </w:r>
       <w:r>
         <w:rPr>
           <w:rFonts w:eastAsiaTheme="majorEastAsia"/>
@@ -3986,7 +3870,7 @@
           <w:sz w:val="24"/>
           <w:szCs w:val="24"/>
         </w:rPr>
-        <w:t xml:space="preserve">3.10 Criterio 10: </w:t>
+        <w:t>L</w:t>
       </w:r>
       <w:r>
         <w:rPr>
@@ -3996,16 +3880,6 @@
           <w:sz w:val="24"/>
           <w:szCs w:val="24"/>
         </w:rPr>
-        <w:t>L</w:t>
-      </w:r>
-      <w:r>
-        <w:rPr>
-          <w:rFonts w:eastAsiaTheme="majorEastAsia"/>
-          <w:b/>
-          <w:color w:val="000000" w:themeColor="text1"/>
-          <w:sz w:val="24"/>
-          <w:szCs w:val="24"/>
-        </w:rPr>
         <w:t>íneas de código</w:t>
       </w:r>
     </w:p>
@@ -4058,7 +3932,7 @@
       <w:pPr>
         <w:pStyle w:val="Ttulo2"/>
       </w:pPr>
-      <w:bookmarkStart w:id="14" w:name="_Toc513219418"/>
+      <w:bookmarkStart w:id="13" w:name="_Toc513219418"/>
       <w:r>
         <w:t>3.1</w:t>
       </w:r>
@@ -4077,6 +3951,81 @@
       <w:r>
         <w:t>el desarrollo</w:t>
       </w:r>
+      <w:bookmarkEnd w:id="13"/>
+      <w:r>
+        <w:t xml:space="preserve"> </w:t>
+      </w:r>
+    </w:p>
+    <w:p>
+      <w:pPr>
+        <w:rPr>
+          <w:i/>
+        </w:rPr>
+      </w:pPr>
+      <w:r>
+        <w:rPr>
+          <w:i/>
+        </w:rPr>
+        <w:t xml:space="preserve">Descripción: </w:t>
+      </w:r>
+      <w:r>
+        <w:rPr>
+          <w:i/>
+        </w:rPr>
+        <w:t>horas necesarias que se han empleado en el desarrollo de los gráficos.</w:t>
+      </w:r>
+    </w:p>
+    <w:p>
+      <w:pPr>
+        <w:rPr>
+          <w:i/>
+        </w:rPr>
+      </w:pPr>
+      <w:r>
+        <w:rPr>
+          <w:i/>
+        </w:rPr>
+        <w:t>Tipo de valor:</w:t>
+      </w:r>
+      <w:r>
+        <w:rPr>
+          <w:i/>
+        </w:rPr>
+        <w:t xml:space="preserve"> numérico</w:t>
+      </w:r>
+      <w:r>
+        <w:rPr>
+          <w:i/>
+        </w:rPr>
+        <w:t>.</w:t>
+      </w:r>
+    </w:p>
+    <w:p>
+      <w:pPr>
+        <w:pStyle w:val="Ttulo2"/>
+      </w:pPr>
+      <w:bookmarkStart w:id="14" w:name="_Toc513219419"/>
+      <w:r>
+        <w:t>3</w:t>
+      </w:r>
+      <w:r>
+        <w:t>.1</w:t>
+      </w:r>
+      <w:r>
+        <w:t>2</w:t>
+      </w:r>
+      <w:r>
+        <w:t xml:space="preserve"> Criterio 1</w:t>
+      </w:r>
+      <w:r>
+        <w:t>2</w:t>
+      </w:r>
+      <w:r>
+        <w:t xml:space="preserve">: </w:t>
+      </w:r>
+      <w:r>
+        <w:t>Velocidad de funcionamiento</w:t>
+      </w:r>
       <w:bookmarkEnd w:id="14"/>
       <w:r>
         <w:t xml:space="preserve"> </w:t>
@@ -4098,7 +4047,7 @@
         <w:rPr>
           <w:i/>
         </w:rPr>
-        <w:t>horas necesarias que se han empleado en el desarrollo de los gráficos.</w:t>
+        <w:t>velocidad de funcionamiento de los gráficos.</w:t>
       </w:r>
     </w:p>
     <w:p>
@@ -4130,101 +4079,26 @@
       <w:pPr>
         <w:pStyle w:val="Ttulo2"/>
       </w:pPr>
-      <w:bookmarkStart w:id="15" w:name="_Toc513219419"/>
+      <w:bookmarkStart w:id="15" w:name="_Toc513219420"/>
+      <w:r>
+        <w:t>3.1</w:t>
+      </w:r>
       <w:r>
         <w:t>3</w:t>
       </w:r>
       <w:r>
-        <w:t>.1</w:t>
-      </w:r>
-      <w:r>
-        <w:t>2</w:t>
-      </w:r>
-      <w:r>
         <w:t xml:space="preserve"> Criterio 1</w:t>
       </w:r>
       <w:r>
-        <w:t>2</w:t>
+        <w:t>3</w:t>
       </w:r>
       <w:r>
         <w:t xml:space="preserve">: </w:t>
       </w:r>
       <w:r>
-        <w:t>Velocidad de funcionamiento</w:t>
+        <w:t>Almacenamiento necesario para el desarrollo</w:t>
       </w:r>
       <w:bookmarkEnd w:id="15"/>
-      <w:r>
-        <w:t xml:space="preserve"> </w:t>
-      </w:r>
-    </w:p>
-    <w:p>
-      <w:pPr>
-        <w:rPr>
-          <w:i/>
-        </w:rPr>
-      </w:pPr>
-      <w:r>
-        <w:rPr>
-          <w:i/>
-        </w:rPr>
-        <w:t xml:space="preserve">Descripción: </w:t>
-      </w:r>
-      <w:r>
-        <w:rPr>
-          <w:i/>
-        </w:rPr>
-        <w:t>velocidad de funcionamiento de los gráficos.</w:t>
-      </w:r>
-    </w:p>
-    <w:p>
-      <w:pPr>
-        <w:rPr>
-          <w:i/>
-        </w:rPr>
-      </w:pPr>
-      <w:r>
-        <w:rPr>
-          <w:i/>
-        </w:rPr>
-        <w:t>Tipo de valor:</w:t>
-      </w:r>
-      <w:r>
-        <w:rPr>
-          <w:i/>
-        </w:rPr>
-        <w:t xml:space="preserve"> numérico</w:t>
-      </w:r>
-      <w:r>
-        <w:rPr>
-          <w:i/>
-        </w:rPr>
-        <w:t>.</w:t>
-      </w:r>
-    </w:p>
-    <w:p>
-      <w:pPr>
-        <w:pStyle w:val="Ttulo2"/>
-      </w:pPr>
-      <w:bookmarkStart w:id="16" w:name="_Toc513219420"/>
-      <w:r>
-        <w:t>3.1</w:t>
-      </w:r>
-      <w:r>
-        <w:t>3</w:t>
-      </w:r>
-      <w:r>
-        <w:t xml:space="preserve"> Criterio 1</w:t>
-      </w:r>
-      <w:r>
-        <w:t>3</w:t>
-      </w:r>
-      <w:r>
-        <w:t xml:space="preserve">: </w:t>
-      </w:r>
-      <w:r>
-        <w:t>Almacenamiento necesario para el desarrollo</w:t>
-      </w:r>
-      <w:bookmarkEnd w:id="16"/>
     </w:p>
     <w:p>
       <w:pPr>
@@ -4290,108 +4164,538 @@
       <w:pPr>
         <w:pStyle w:val="Ttulo1"/>
       </w:pPr>
-      <w:bookmarkStart w:id="17" w:name="_Toc513138022"/>
+      <w:bookmarkStart w:id="16" w:name="_Toc513138022"/>
       <w:r>
         <w:lastRenderedPageBreak/>
-        <w:t>4. Proyecto de implementación de un prototipo del sistema utilizando la tecnología A</w:t>
+        <w:t xml:space="preserve">4. Proyecto de implementación de un prototipo del sistema utilizando la tecnología </w:t>
+      </w:r>
+      <w:bookmarkEnd w:id="16"/>
+      <w:r>
+        <w:t>Chartjs</w:t>
+      </w:r>
+    </w:p>
+    <w:p>
+      <w:pPr>
+        <w:pStyle w:val="Ttulo2"/>
+      </w:pPr>
+      <w:bookmarkStart w:id="17" w:name="_Toc513138023"/>
+      <w:r>
+        <w:rPr>
+          <w:highlight w:val="red"/>
+        </w:rPr>
+        <w:t>4.1 Documentación de diseño</w:t>
       </w:r>
       <w:bookmarkEnd w:id="17"/>
     </w:p>
     <w:p>
       <w:r>
-        <w:t>Se trata de incluir en este apartado la documentación del desarrollo del proyecto de implementación, utilizando la tecnología A, del sistema cuyos requisitos funcionales se enumeraron en el apartado 2.</w:t>
+        <w:t xml:space="preserve">Hay que incluir la descripción del diseño del prototipo, incluyendo diagramas, y </w:t>
+      </w:r>
+      <w:r>
+        <w:t xml:space="preserve">el diseño de </w:t>
+      </w:r>
+      <w:r>
+        <w:t>la interfaz de usuario.</w:t>
+      </w:r>
+    </w:p>
+    <w:p>
+      <w:r>
+        <w:t>*Pantallazo menú principal*</w:t>
+      </w:r>
+    </w:p>
+    <w:p>
+      <w:r>
+        <w:t>*pantallazo gráficos*</w:t>
       </w:r>
     </w:p>
     <w:p>
       <w:pPr>
         <w:pStyle w:val="Ttulo2"/>
       </w:pPr>
-      <w:bookmarkStart w:id="18" w:name="_Toc513138023"/>
-      <w:r>
-        <w:t>4.1 Documentación de diseño</w:t>
+      <w:bookmarkStart w:id="18" w:name="_Toc513138024"/>
+      <w:r>
+        <w:rPr>
+          <w:highlight w:val="yellow"/>
+        </w:rPr>
+        <w:t>4.2 Documentación de construcción</w:t>
       </w:r>
       <w:bookmarkEnd w:id="18"/>
     </w:p>
     <w:p>
       <w:r>
-        <w:t xml:space="preserve">Hay que incluir la descripción del diseño del prototipo, incluyendo diagramas, y </w:t>
-      </w:r>
-      <w:r>
-        <w:t xml:space="preserve">el diseño de </w:t>
-      </w:r>
-      <w:r>
-        <w:t>la interfaz de usuario.</w:t>
+        <w:t>A continuación, mostramos una captura de pantalla del código referente a la construcción del gráfico</w:t>
+      </w:r>
+      <w:r>
+        <w:t xml:space="preserve"> que hemos elegido para mostrar de Chartjs, que es el gráfico de barras:</w:t>
+      </w:r>
+    </w:p>
+    <w:p>
+      <w:r>
+        <w:rPr>
+          <w:noProof/>
+        </w:rPr>
+        <w:drawing>
+          <wp:inline distT="0" distB="0" distL="0" distR="0" wp14:anchorId="412124E7" wp14:editId="07FD52A2">
+            <wp:extent cx="5400040" cy="3618865"/>
+            <wp:effectExtent l="0" t="0" r="0" b="635"/>
+            <wp:docPr id="1" name="Imagen 1"/>
+            <wp:cNvGraphicFramePr>
+              <a:graphicFrameLocks xmlns:a="http://schemas.openxmlformats.org/drawingml/2006/main" noChangeAspect="1"/>
+            </wp:cNvGraphicFramePr>
+            <a:graphic xmlns:a="http://schemas.openxmlformats.org/drawingml/2006/main">
+              <a:graphicData uri="http://schemas.openxmlformats.org/drawingml/2006/picture">
+                <pic:pic xmlns:pic="http://schemas.openxmlformats.org/drawingml/2006/picture">
+                  <pic:nvPicPr>
+                    <pic:cNvPr id="1" name=""/>
+                    <pic:cNvPicPr/>
+                  </pic:nvPicPr>
+                  <pic:blipFill>
+                    <a:blip r:embed="rId9"/>
+                    <a:stretch>
+                      <a:fillRect/>
+                    </a:stretch>
+                  </pic:blipFill>
+                  <pic:spPr>
+                    <a:xfrm>
+                      <a:off x="0" y="0"/>
+                      <a:ext cx="5400040" cy="3618865"/>
+                    </a:xfrm>
+                    <a:prstGeom prst="rect">
+                      <a:avLst/>
+                    </a:prstGeom>
+                  </pic:spPr>
+                </pic:pic>
+              </a:graphicData>
+            </a:graphic>
+          </wp:inline>
+        </w:drawing>
+      </w:r>
+    </w:p>
+    <w:p>
+      <w:r>
+        <w:rPr>
+          <w:noProof/>
+        </w:rPr>
+        <w:lastRenderedPageBreak/>
+        <w:drawing>
+          <wp:inline distT="0" distB="0" distL="0" distR="0" wp14:anchorId="58BEB379" wp14:editId="79430D40">
+            <wp:extent cx="5400040" cy="2567305"/>
+            <wp:effectExtent l="0" t="0" r="0" b="4445"/>
+            <wp:docPr id="2" name="Imagen 2"/>
+            <wp:cNvGraphicFramePr>
+              <a:graphicFrameLocks xmlns:a="http://schemas.openxmlformats.org/drawingml/2006/main" noChangeAspect="1"/>
+            </wp:cNvGraphicFramePr>
+            <a:graphic xmlns:a="http://schemas.openxmlformats.org/drawingml/2006/main">
+              <a:graphicData uri="http://schemas.openxmlformats.org/drawingml/2006/picture">
+                <pic:pic xmlns:pic="http://schemas.openxmlformats.org/drawingml/2006/picture">
+                  <pic:nvPicPr>
+                    <pic:cNvPr id="1" name=""/>
+                    <pic:cNvPicPr/>
+                  </pic:nvPicPr>
+                  <pic:blipFill>
+                    <a:blip r:embed="rId10"/>
+                    <a:stretch>
+                      <a:fillRect/>
+                    </a:stretch>
+                  </pic:blipFill>
+                  <pic:spPr>
+                    <a:xfrm>
+                      <a:off x="0" y="0"/>
+                      <a:ext cx="5400040" cy="2567305"/>
+                    </a:xfrm>
+                    <a:prstGeom prst="rect">
+                      <a:avLst/>
+                    </a:prstGeom>
+                  </pic:spPr>
+                </pic:pic>
+              </a:graphicData>
+            </a:graphic>
+          </wp:inline>
+        </w:drawing>
+      </w:r>
+    </w:p>
+    <w:p>
+      <w:r>
+        <w:t>Y como resultado obtenemos:</w:t>
+      </w:r>
+    </w:p>
+    <w:p>
+      <w:r>
+        <w:rPr>
+          <w:noProof/>
+        </w:rPr>
+        <w:drawing>
+          <wp:inline distT="0" distB="0" distL="0" distR="0" wp14:anchorId="67D0C208" wp14:editId="39FBB6A7">
+            <wp:extent cx="3263505" cy="4006850"/>
+            <wp:effectExtent l="0" t="0" r="0" b="0"/>
+            <wp:docPr id="6" name="Imagen 6"/>
+            <wp:cNvGraphicFramePr>
+              <a:graphicFrameLocks xmlns:a="http://schemas.openxmlformats.org/drawingml/2006/main" noChangeAspect="1"/>
+            </wp:cNvGraphicFramePr>
+            <a:graphic xmlns:a="http://schemas.openxmlformats.org/drawingml/2006/main">
+              <a:graphicData uri="http://schemas.openxmlformats.org/drawingml/2006/picture">
+                <pic:pic xmlns:pic="http://schemas.openxmlformats.org/drawingml/2006/picture">
+                  <pic:nvPicPr>
+                    <pic:cNvPr id="1" name=""/>
+                    <pic:cNvPicPr/>
+                  </pic:nvPicPr>
+                  <pic:blipFill>
+                    <a:blip r:embed="rId11"/>
+                    <a:stretch>
+                      <a:fillRect/>
+                    </a:stretch>
+                  </pic:blipFill>
+                  <pic:spPr>
+                    <a:xfrm>
+                      <a:off x="0" y="0"/>
+                      <a:ext cx="3265720" cy="4009570"/>
+                    </a:xfrm>
+                    <a:prstGeom prst="rect">
+                      <a:avLst/>
+                    </a:prstGeom>
+                  </pic:spPr>
+                </pic:pic>
+              </a:graphicData>
+            </a:graphic>
+          </wp:inline>
+        </w:drawing>
+      </w:r>
+    </w:p>
+    <w:p>
+      <w:r>
+        <w:t>Por otro lado, mostramos el código correspondiente a la realización</w:t>
+      </w:r>
+      <w:r>
+        <w:t xml:space="preserve"> </w:t>
+      </w:r>
+      <w:r>
+        <w:t xml:space="preserve">del gráfico </w:t>
+      </w:r>
+      <w:r>
+        <w:t xml:space="preserve">de líneas </w:t>
+      </w:r>
+      <w:r>
+        <w:t>modo “live” que lee de una API REST los valores del Bitcoin diarios y los muestra</w:t>
+      </w:r>
+      <w:r>
+        <w:t xml:space="preserve"> </w:t>
+      </w:r>
+      <w:r>
+        <w:t>en USD, EUR y GBP</w:t>
+      </w:r>
+      <w:r>
+        <w:t>:</w:t>
+      </w:r>
+    </w:p>
+    <w:p>
+      <w:r>
+        <w:rPr>
+          <w:noProof/>
+        </w:rPr>
+        <w:lastRenderedPageBreak/>
+        <w:drawing>
+          <wp:inline distT="0" distB="0" distL="0" distR="0" wp14:anchorId="0CC6E520" wp14:editId="217CB40E">
+            <wp:extent cx="5400040" cy="2669540"/>
+            <wp:effectExtent l="0" t="0" r="0" b="0"/>
+            <wp:docPr id="8" name="Imagen 8"/>
+            <wp:cNvGraphicFramePr>
+              <a:graphicFrameLocks xmlns:a="http://schemas.openxmlformats.org/drawingml/2006/main" noChangeAspect="1"/>
+            </wp:cNvGraphicFramePr>
+            <a:graphic xmlns:a="http://schemas.openxmlformats.org/drawingml/2006/main">
+              <a:graphicData uri="http://schemas.openxmlformats.org/drawingml/2006/picture">
+                <pic:pic xmlns:pic="http://schemas.openxmlformats.org/drawingml/2006/picture">
+                  <pic:nvPicPr>
+                    <pic:cNvPr id="1" name=""/>
+                    <pic:cNvPicPr/>
+                  </pic:nvPicPr>
+                  <pic:blipFill>
+                    <a:blip r:embed="rId12"/>
+                    <a:stretch>
+                      <a:fillRect/>
+                    </a:stretch>
+                  </pic:blipFill>
+                  <pic:spPr>
+                    <a:xfrm>
+                      <a:off x="0" y="0"/>
+                      <a:ext cx="5400040" cy="2669540"/>
+                    </a:xfrm>
+                    <a:prstGeom prst="rect">
+                      <a:avLst/>
+                    </a:prstGeom>
+                  </pic:spPr>
+                </pic:pic>
+              </a:graphicData>
+            </a:graphic>
+          </wp:inline>
+        </w:drawing>
+      </w:r>
+    </w:p>
+    <w:p>
+      <w:r>
+        <w:t>Y como resultado obtenemos:</w:t>
+      </w:r>
+    </w:p>
+    <w:p>
+      <w:r>
+        <w:rPr>
+          <w:noProof/>
+        </w:rPr>
+        <w:drawing>
+          <wp:inline distT="0" distB="0" distL="0" distR="0" wp14:anchorId="6B56AA30" wp14:editId="18A1EAC6">
+            <wp:extent cx="5400040" cy="2968625"/>
+            <wp:effectExtent l="0" t="0" r="0" b="3175"/>
+            <wp:docPr id="9" name="Imagen 9"/>
+            <wp:cNvGraphicFramePr>
+              <a:graphicFrameLocks xmlns:a="http://schemas.openxmlformats.org/drawingml/2006/main" noChangeAspect="1"/>
+            </wp:cNvGraphicFramePr>
+            <a:graphic xmlns:a="http://schemas.openxmlformats.org/drawingml/2006/main">
+              <a:graphicData uri="http://schemas.openxmlformats.org/drawingml/2006/picture">
+                <pic:pic xmlns:pic="http://schemas.openxmlformats.org/drawingml/2006/picture">
+                  <pic:nvPicPr>
+                    <pic:cNvPr id="1" name=""/>
+                    <pic:cNvPicPr/>
+                  </pic:nvPicPr>
+                  <pic:blipFill>
+                    <a:blip r:embed="rId13"/>
+                    <a:stretch>
+                      <a:fillRect/>
+                    </a:stretch>
+                  </pic:blipFill>
+                  <pic:spPr>
+                    <a:xfrm>
+                      <a:off x="0" y="0"/>
+                      <a:ext cx="5400040" cy="2968625"/>
+                    </a:xfrm>
+                    <a:prstGeom prst="rect">
+                      <a:avLst/>
+                    </a:prstGeom>
+                  </pic:spPr>
+                </pic:pic>
+              </a:graphicData>
+            </a:graphic>
+          </wp:inline>
+        </w:drawing>
       </w:r>
     </w:p>
     <w:p>
       <w:pPr>
         <w:pStyle w:val="Ttulo2"/>
       </w:pPr>
-      <w:bookmarkStart w:id="19" w:name="_Toc513138024"/>
-      <w:r>
-        <w:t>4.2 Documentación de construcción</w:t>
+      <w:bookmarkStart w:id="19" w:name="_Toc513138025"/>
+      <w:r>
+        <w:rPr>
+          <w:highlight w:val="red"/>
+        </w:rPr>
+        <w:t>4.3 Documentación de pruebas</w:t>
       </w:r>
       <w:bookmarkEnd w:id="19"/>
     </w:p>
     <w:p>
       <w:r>
-        <w:t>Hay que incluir una descripción de la construcción del prototipo, incluyendo algún extracto de código fuente. No es necesario todo el código. Sólo algún extracto para ver cómo se ha comentado.</w:t>
+        <w:t>Casos de prueba establecidos y resultados de las pruebas y acciones de corrección. No es creíble que no hayan aparecido errores en los caso de prueba.</w:t>
       </w:r>
     </w:p>
     <w:p>
       <w:pPr>
         <w:pStyle w:val="Ttulo2"/>
       </w:pPr>
-      <w:bookmarkStart w:id="20" w:name="_Toc513138025"/>
-      <w:r>
-        <w:t>4.3 Documentación de pruebas</w:t>
+      <w:bookmarkStart w:id="20" w:name="_Toc513138026"/>
+      <w:r>
+        <w:rPr>
+          <w:highlight w:val="yellow"/>
+        </w:rPr>
+        <w:t>4.4 Documentación de instalación</w:t>
       </w:r>
       <w:bookmarkEnd w:id="20"/>
     </w:p>
     <w:p>
       <w:r>
-        <w:t xml:space="preserve">Casos de prueba establecidos y resultados de las pruebas y acciones de corrección. No es creíble que no hayan aparecido errores en </w:t>
-      </w:r>
-      <w:proofErr w:type="gramStart"/>
-      <w:r>
-        <w:t>los caso</w:t>
-      </w:r>
-      <w:proofErr w:type="gramEnd"/>
-      <w:r>
-        <w:t xml:space="preserve"> de prueba.</w:t>
+        <w:t>Describiremos paso a paso el proceso para instalar el prototipo:</w:t>
+      </w:r>
+    </w:p>
+    <w:p>
+      <w:pPr>
+        <w:pStyle w:val="Prrafodelista"/>
+        <w:numPr>
+          <w:ilvl w:val="0"/>
+          <w:numId w:val="6"/>
+        </w:numPr>
+      </w:pPr>
+      <w:r>
+        <w:t>Instalar en la computadora Visual Studio Code como IDE.</w:t>
+      </w:r>
+    </w:p>
+    <w:p>
+      <w:pPr>
+        <w:pStyle w:val="Prrafodelista"/>
+        <w:numPr>
+          <w:ilvl w:val="0"/>
+          <w:numId w:val="6"/>
+        </w:numPr>
+      </w:pPr>
+      <w:r>
+        <w:t>Descargar Node.js.</w:t>
+      </w:r>
+    </w:p>
+    <w:p>
+      <w:pPr>
+        <w:pStyle w:val="Prrafodelista"/>
+        <w:numPr>
+          <w:ilvl w:val="0"/>
+          <w:numId w:val="6"/>
+        </w:numPr>
+      </w:pPr>
+      <w:r>
+        <w:t xml:space="preserve">Descargar la carpeta “charts-comparison” de </w:t>
+      </w:r>
+      <w:hyperlink r:id="rId14" w:history="1">
+        <w:r>
+          <w:rPr>
+            <w:rStyle w:val="Hipervnculo"/>
+          </w:rPr>
+          <w:t>https://github.com/UrbanoJVR/TG3</w:t>
+        </w:r>
+      </w:hyperlink>
+      <w:r>
+        <w:t>.</w:t>
+      </w:r>
+    </w:p>
+    <w:p>
+      <w:pPr>
+        <w:pStyle w:val="Prrafodelista"/>
+        <w:numPr>
+          <w:ilvl w:val="0"/>
+          <w:numId w:val="6"/>
+        </w:numPr>
+      </w:pPr>
+      <w:r>
+        <w:t>Una vez descargada la carpeta anterior, abrirla con VS Code.</w:t>
+      </w:r>
+    </w:p>
+    <w:p>
+      <w:pPr>
+        <w:pStyle w:val="Prrafodelista"/>
+        <w:numPr>
+          <w:ilvl w:val="0"/>
+          <w:numId w:val="6"/>
+        </w:numPr>
+      </w:pPr>
+      <w:r>
+        <w:t>Ejecutar CTRL + Ñ para abrir la terminal en el IDE.</w:t>
+      </w:r>
+    </w:p>
+    <w:p>
+      <w:pPr>
+        <w:pStyle w:val="Prrafodelista"/>
+        <w:numPr>
+          <w:ilvl w:val="0"/>
+          <w:numId w:val="6"/>
+        </w:numPr>
+      </w:pPr>
+      <w:r>
+        <w:t>Ejecutar en la terminal el comando “npm install @angular/cli”.</w:t>
+      </w:r>
+    </w:p>
+    <w:p>
+      <w:pPr>
+        <w:pStyle w:val="Prrafodelista"/>
+        <w:numPr>
+          <w:ilvl w:val="0"/>
+          <w:numId w:val="6"/>
+        </w:numPr>
+      </w:pPr>
+      <w:r>
+        <w:lastRenderedPageBreak/>
+        <w:t>Ejecutar en la terminal el comando “npm install” para instalar las dependencias node que necesita el proyecto.</w:t>
+      </w:r>
+    </w:p>
+    <w:p>
+      <w:pPr>
+        <w:pStyle w:val="Prrafodelista"/>
+        <w:numPr>
+          <w:ilvl w:val="0"/>
+          <w:numId w:val="6"/>
+        </w:numPr>
+      </w:pPr>
+      <w:r>
+        <w:t>Ejecutar en la termina el comando “ng serve -o” para que la aplicación corra en localhost y se abra directamente la web en el navegador por defecto.</w:t>
       </w:r>
     </w:p>
     <w:p>
       <w:pPr>
         <w:pStyle w:val="Ttulo2"/>
       </w:pPr>
-      <w:bookmarkStart w:id="21" w:name="_Toc513138026"/>
-      <w:r>
-        <w:t>4.4 Documentación de instalación</w:t>
+      <w:bookmarkStart w:id="21" w:name="_Toc513138027"/>
+      <w:r>
+        <w:rPr>
+          <w:highlight w:val="yellow"/>
+        </w:rPr>
+        <w:t>4.5 Manual de usuario</w:t>
       </w:r>
       <w:bookmarkEnd w:id="21"/>
     </w:p>
     <w:p>
       <w:r>
-        <w:t>Descripción suficiente para que una persona que no ha participado en el proyecto pueda instalar el prototipo.</w:t>
-      </w:r>
-    </w:p>
-    <w:p>
-      <w:pPr>
-        <w:pStyle w:val="Ttulo2"/>
-      </w:pPr>
-      <w:bookmarkStart w:id="22" w:name="_Toc513138027"/>
-      <w:r>
-        <w:t>4.5 Manual de usuario</w:t>
-      </w:r>
-      <w:bookmarkEnd w:id="22"/>
-    </w:p>
-    <w:p>
-      <w:r>
-        <w:t>Descripción suficiente para que una persona que no ha participado en el proyecto pueda utilizar toda la funcionalidad que ofrece el prototipo.</w:t>
-      </w:r>
-      <w:r>
-        <w:t xml:space="preserve"> Que debe coincidir con los requisitos funcionales incluidos en el apartado 2.</w:t>
+        <w:t xml:space="preserve">Una vez realizados los pasos en el apartado 4.4, </w:t>
+      </w:r>
+      <w:r>
+        <w:t>y la aplicación se muestre en el navegador que tengamos establecido por defecto en nuestra computadora, observaremos que la aplicación consta de un menú en la parte izquierda dispuesto con tres pestañas:</w:t>
+      </w:r>
+    </w:p>
+    <w:p>
+      <w:pPr>
+        <w:pStyle w:val="Prrafodelista"/>
+        <w:numPr>
+          <w:ilvl w:val="0"/>
+          <w:numId w:val="8"/>
+        </w:numPr>
+      </w:pPr>
+      <w:r>
+        <w:t>Chartjs: nos redirige a los gráficos de Chartjs.</w:t>
+      </w:r>
+    </w:p>
+    <w:p>
+      <w:pPr>
+        <w:pStyle w:val="Prrafodelista"/>
+        <w:numPr>
+          <w:ilvl w:val="0"/>
+          <w:numId w:val="8"/>
+        </w:numPr>
+      </w:pPr>
+      <w:r>
+        <w:t>Echarts: nos redirige a los gráficos de Echarts.</w:t>
+      </w:r>
+    </w:p>
+    <w:p>
+      <w:pPr>
+        <w:pStyle w:val="Prrafodelista"/>
+        <w:numPr>
+          <w:ilvl w:val="0"/>
+          <w:numId w:val="8"/>
+        </w:numPr>
+      </w:pPr>
+      <w:r>
+        <w:t>Live: nos redirige a los gráficos de líneas utilizados para la representación de los datos del API REST sobre bitcoin.</w:t>
+      </w:r>
+    </w:p>
+    <w:p>
+      <w:r>
+        <w:t>Tanto con Chartjs como con Echarts hemos implementado los siguientes gráficos: gráficos tarta, gráfico de barras, gráfico de líneas, gráficos múltiples, gráfico de ejes-x, gráficos de barras horizontales y gráficos radar.</w:t>
+      </w:r>
+    </w:p>
+    <w:p>
+      <w:r>
+        <w:t>Adicionalmente Echarts, presenta dos tipos de gráficos más: gráficos de árbol y mapa de densidad; ya que Chartjs no los dispone.</w:t>
+      </w:r>
+    </w:p>
+    <w:p>
+      <w:r>
+        <w:t>Dentro de cada gráfico existe un botón referente a la leyenda del gráfico en cuestión, con el fin de activar o desactivar los datos que se desean mostrar.</w:t>
+      </w:r>
+    </w:p>
+    <w:p>
+      <w:r>
+        <w:t>Alguno de los gráficos, además de la leyenda posee un icono para guardar el gráfico en formato imagen.</w:t>
       </w:r>
     </w:p>
     <w:p>
@@ -4413,116 +4717,781 @@
       <w:pPr>
         <w:pStyle w:val="Ttulo1"/>
       </w:pPr>
-      <w:bookmarkStart w:id="23" w:name="_Toc513138028"/>
+      <w:bookmarkStart w:id="22" w:name="_Toc513138028"/>
       <w:r>
         <w:lastRenderedPageBreak/>
         <w:t xml:space="preserve">5. Proyecto de implementación de un prototipo del sistema utilizando la tecnología </w:t>
       </w:r>
-      <w:r>
-        <w:t>B</w:t>
+      <w:bookmarkEnd w:id="22"/>
+      <w:r>
+        <w:t>Echarts</w:t>
+      </w:r>
+    </w:p>
+    <w:p>
+      <w:pPr>
+        <w:pStyle w:val="Ttulo2"/>
+      </w:pPr>
+      <w:bookmarkStart w:id="23" w:name="_Toc513138029"/>
+      <w:r>
+        <w:rPr>
+          <w:highlight w:val="red"/>
+        </w:rPr>
+        <w:t>5.1 Documentación de diseño</w:t>
       </w:r>
       <w:bookmarkEnd w:id="23"/>
     </w:p>
     <w:p>
       <w:r>
-        <w:t>Se trata de incluir en este apartado la documentación del desarrollo del proyecto de implementa</w:t>
-      </w:r>
-      <w:r>
-        <w:t>ción, utilizando la tecnología B</w:t>
-      </w:r>
-      <w:r>
-        <w:t>, del sistema cuyos requisitos funcionales se enumeraron en el apartado 2.</w:t>
+        <w:t>Hay que incluir la descripción del diseño del prototipo, incluyen</w:t>
+      </w:r>
+      <w:r>
+        <w:t xml:space="preserve">do diagramas, y el diseño </w:t>
+      </w:r>
+      <w:r>
+        <w:t>de la interfaz de usuario.</w:t>
+      </w:r>
+    </w:p>
+    <w:p>
+      <w:r>
+        <w:t>*Pantallazo menú principal*</w:t>
+      </w:r>
+    </w:p>
+    <w:p>
+      <w:r>
+        <w:t>*pantallazo gráficos*</w:t>
       </w:r>
     </w:p>
     <w:p>
       <w:pPr>
         <w:pStyle w:val="Ttulo2"/>
       </w:pPr>
-      <w:bookmarkStart w:id="24" w:name="_Toc513138029"/>
-      <w:r>
-        <w:t>5.1 Documentación de diseño</w:t>
+      <w:bookmarkStart w:id="24" w:name="_Toc513138030"/>
+      <w:r>
+        <w:rPr>
+          <w:highlight w:val="yellow"/>
+        </w:rPr>
+        <w:t>5.2 Documentación de construcción</w:t>
       </w:r>
       <w:bookmarkEnd w:id="24"/>
     </w:p>
     <w:p>
-      <w:r>
-        <w:t>Hay que incluir la descripción del diseño del prototipo, incluyen</w:t>
-      </w:r>
-      <w:r>
-        <w:t xml:space="preserve">do diagramas, y el diseño </w:t>
-      </w:r>
-      <w:r>
-        <w:t>de la interfaz de usuario.</w:t>
+      <w:bookmarkStart w:id="25" w:name="_Toc513138031"/>
+      <w:r>
+        <w:t xml:space="preserve">A continuación, mostramos una captura de pantalla del código referente a la construcción del gráfico que hemos elegido para mostrar de </w:t>
+      </w:r>
+      <w:r>
+        <w:t>Echarts</w:t>
+      </w:r>
+      <w:r>
+        <w:t>, que es el gráfico de barras:</w:t>
+      </w:r>
+    </w:p>
+    <w:p>
+      <w:r>
+        <w:rPr>
+          <w:noProof/>
+        </w:rPr>
+        <w:drawing>
+          <wp:inline distT="0" distB="0" distL="0" distR="0" wp14:anchorId="60C33B9F" wp14:editId="3CD32F09">
+            <wp:extent cx="5400040" cy="3622040"/>
+            <wp:effectExtent l="0" t="0" r="0" b="0"/>
+            <wp:docPr id="3" name="Imagen 3"/>
+            <wp:cNvGraphicFramePr>
+              <a:graphicFrameLocks xmlns:a="http://schemas.openxmlformats.org/drawingml/2006/main" noChangeAspect="1"/>
+            </wp:cNvGraphicFramePr>
+            <a:graphic xmlns:a="http://schemas.openxmlformats.org/drawingml/2006/main">
+              <a:graphicData uri="http://schemas.openxmlformats.org/drawingml/2006/picture">
+                <pic:pic xmlns:pic="http://schemas.openxmlformats.org/drawingml/2006/picture">
+                  <pic:nvPicPr>
+                    <pic:cNvPr id="1" name=""/>
+                    <pic:cNvPicPr/>
+                  </pic:nvPicPr>
+                  <pic:blipFill>
+                    <a:blip r:embed="rId15"/>
+                    <a:stretch>
+                      <a:fillRect/>
+                    </a:stretch>
+                  </pic:blipFill>
+                  <pic:spPr>
+                    <a:xfrm>
+                      <a:off x="0" y="0"/>
+                      <a:ext cx="5400040" cy="3622040"/>
+                    </a:xfrm>
+                    <a:prstGeom prst="rect">
+                      <a:avLst/>
+                    </a:prstGeom>
+                  </pic:spPr>
+                </pic:pic>
+              </a:graphicData>
+            </a:graphic>
+          </wp:inline>
+        </w:drawing>
+      </w:r>
+    </w:p>
+    <w:p>
+      <w:r>
+        <w:rPr>
+          <w:noProof/>
+        </w:rPr>
+        <w:lastRenderedPageBreak/>
+        <w:drawing>
+          <wp:inline distT="0" distB="0" distL="0" distR="0" wp14:anchorId="0CC031CE" wp14:editId="444374E4">
+            <wp:extent cx="5400040" cy="3737610"/>
+            <wp:effectExtent l="0" t="0" r="0" b="0"/>
+            <wp:docPr id="4" name="Imagen 4"/>
+            <wp:cNvGraphicFramePr>
+              <a:graphicFrameLocks xmlns:a="http://schemas.openxmlformats.org/drawingml/2006/main" noChangeAspect="1"/>
+            </wp:cNvGraphicFramePr>
+            <a:graphic xmlns:a="http://schemas.openxmlformats.org/drawingml/2006/main">
+              <a:graphicData uri="http://schemas.openxmlformats.org/drawingml/2006/picture">
+                <pic:pic xmlns:pic="http://schemas.openxmlformats.org/drawingml/2006/picture">
+                  <pic:nvPicPr>
+                    <pic:cNvPr id="1" name=""/>
+                    <pic:cNvPicPr/>
+                  </pic:nvPicPr>
+                  <pic:blipFill>
+                    <a:blip r:embed="rId16"/>
+                    <a:stretch>
+                      <a:fillRect/>
+                    </a:stretch>
+                  </pic:blipFill>
+                  <pic:spPr>
+                    <a:xfrm>
+                      <a:off x="0" y="0"/>
+                      <a:ext cx="5400040" cy="3737610"/>
+                    </a:xfrm>
+                    <a:prstGeom prst="rect">
+                      <a:avLst/>
+                    </a:prstGeom>
+                  </pic:spPr>
+                </pic:pic>
+              </a:graphicData>
+            </a:graphic>
+          </wp:inline>
+        </w:drawing>
+      </w:r>
+    </w:p>
+    <w:p>
+      <w:r>
+        <w:rPr>
+          <w:noProof/>
+        </w:rPr>
+        <w:drawing>
+          <wp:inline distT="0" distB="0" distL="0" distR="0" wp14:anchorId="6AE82C7C" wp14:editId="67FF9332">
+            <wp:extent cx="5400040" cy="2467610"/>
+            <wp:effectExtent l="0" t="0" r="0" b="8890"/>
+            <wp:docPr id="5" name="Imagen 5"/>
+            <wp:cNvGraphicFramePr>
+              <a:graphicFrameLocks xmlns:a="http://schemas.openxmlformats.org/drawingml/2006/main" noChangeAspect="1"/>
+            </wp:cNvGraphicFramePr>
+            <a:graphic xmlns:a="http://schemas.openxmlformats.org/drawingml/2006/main">
+              <a:graphicData uri="http://schemas.openxmlformats.org/drawingml/2006/picture">
+                <pic:pic xmlns:pic="http://schemas.openxmlformats.org/drawingml/2006/picture">
+                  <pic:nvPicPr>
+                    <pic:cNvPr id="1" name=""/>
+                    <pic:cNvPicPr/>
+                  </pic:nvPicPr>
+                  <pic:blipFill>
+                    <a:blip r:embed="rId17"/>
+                    <a:stretch>
+                      <a:fillRect/>
+                    </a:stretch>
+                  </pic:blipFill>
+                  <pic:spPr>
+                    <a:xfrm>
+                      <a:off x="0" y="0"/>
+                      <a:ext cx="5400040" cy="2467610"/>
+                    </a:xfrm>
+                    <a:prstGeom prst="rect">
+                      <a:avLst/>
+                    </a:prstGeom>
+                  </pic:spPr>
+                </pic:pic>
+              </a:graphicData>
+            </a:graphic>
+          </wp:inline>
+        </w:drawing>
+      </w:r>
+    </w:p>
+    <w:p>
+      <w:r>
+        <w:t>Y como resultado obtenemos:</w:t>
+      </w:r>
+      <w:bookmarkStart w:id="26" w:name="_GoBack"/>
+      <w:bookmarkEnd w:id="26"/>
+    </w:p>
+    <w:p>
+      <w:r>
+        <w:rPr>
+          <w:noProof/>
+        </w:rPr>
+        <w:lastRenderedPageBreak/>
+        <w:drawing>
+          <wp:inline distT="0" distB="0" distL="0" distR="0" wp14:anchorId="3AB928F5" wp14:editId="30EB14A7">
+            <wp:extent cx="3448050" cy="2462777"/>
+            <wp:effectExtent l="0" t="0" r="0" b="0"/>
+            <wp:docPr id="7" name="Imagen 7"/>
+            <wp:cNvGraphicFramePr>
+              <a:graphicFrameLocks xmlns:a="http://schemas.openxmlformats.org/drawingml/2006/main" noChangeAspect="1"/>
+            </wp:cNvGraphicFramePr>
+            <a:graphic xmlns:a="http://schemas.openxmlformats.org/drawingml/2006/main">
+              <a:graphicData uri="http://schemas.openxmlformats.org/drawingml/2006/picture">
+                <pic:pic xmlns:pic="http://schemas.openxmlformats.org/drawingml/2006/picture">
+                  <pic:nvPicPr>
+                    <pic:cNvPr id="1" name=""/>
+                    <pic:cNvPicPr/>
+                  </pic:nvPicPr>
+                  <pic:blipFill>
+                    <a:blip r:embed="rId18"/>
+                    <a:stretch>
+                      <a:fillRect/>
+                    </a:stretch>
+                  </pic:blipFill>
+                  <pic:spPr>
+                    <a:xfrm>
+                      <a:off x="0" y="0"/>
+                      <a:ext cx="3460839" cy="2471912"/>
+                    </a:xfrm>
+                    <a:prstGeom prst="rect">
+                      <a:avLst/>
+                    </a:prstGeom>
+                  </pic:spPr>
+                </pic:pic>
+              </a:graphicData>
+            </a:graphic>
+          </wp:inline>
+        </w:drawing>
+      </w:r>
+    </w:p>
+    <w:p>
+      <w:r>
+        <w:t>Por otro lado, mostramos el código correspondiente a la realización del gráfico</w:t>
+      </w:r>
+      <w:r>
+        <w:t xml:space="preserve"> de líneas</w:t>
+      </w:r>
+      <w:r>
+        <w:t xml:space="preserve"> modo “live” que lee de una API REST los valores del Bitcoin diarios y los muestra</w:t>
+      </w:r>
+      <w:r>
+        <w:t xml:space="preserve"> en USD, EUR y GBP</w:t>
+      </w:r>
+      <w:r>
+        <w:t>:</w:t>
+      </w:r>
+    </w:p>
+    <w:p>
+      <w:r>
+        <w:rPr>
+          <w:noProof/>
+        </w:rPr>
+        <w:drawing>
+          <wp:inline distT="0" distB="0" distL="0" distR="0" wp14:anchorId="6FC4506B" wp14:editId="57303EEB">
+            <wp:extent cx="5400040" cy="3643630"/>
+            <wp:effectExtent l="0" t="0" r="0" b="0"/>
+            <wp:docPr id="10" name="Imagen 10"/>
+            <wp:cNvGraphicFramePr>
+              <a:graphicFrameLocks xmlns:a="http://schemas.openxmlformats.org/drawingml/2006/main" noChangeAspect="1"/>
+            </wp:cNvGraphicFramePr>
+            <a:graphic xmlns:a="http://schemas.openxmlformats.org/drawingml/2006/main">
+              <a:graphicData uri="http://schemas.openxmlformats.org/drawingml/2006/picture">
+                <pic:pic xmlns:pic="http://schemas.openxmlformats.org/drawingml/2006/picture">
+                  <pic:nvPicPr>
+                    <pic:cNvPr id="1" name=""/>
+                    <pic:cNvPicPr/>
+                  </pic:nvPicPr>
+                  <pic:blipFill>
+                    <a:blip r:embed="rId19"/>
+                    <a:stretch>
+                      <a:fillRect/>
+                    </a:stretch>
+                  </pic:blipFill>
+                  <pic:spPr>
+                    <a:xfrm>
+                      <a:off x="0" y="0"/>
+                      <a:ext cx="5400040" cy="3643630"/>
+                    </a:xfrm>
+                    <a:prstGeom prst="rect">
+                      <a:avLst/>
+                    </a:prstGeom>
+                  </pic:spPr>
+                </pic:pic>
+              </a:graphicData>
+            </a:graphic>
+          </wp:inline>
+        </w:drawing>
+      </w:r>
+    </w:p>
+    <w:p>
+      <w:pPr>
+        <w:rPr>
+          <w:noProof/>
+        </w:rPr>
+      </w:pPr>
+      <w:r>
+        <w:rPr>
+          <w:noProof/>
+        </w:rPr>
+        <w:lastRenderedPageBreak/>
+        <w:drawing>
+          <wp:inline distT="0" distB="0" distL="0" distR="0" wp14:anchorId="554190B1" wp14:editId="036CF33D">
+            <wp:extent cx="5400040" cy="3632835"/>
+            <wp:effectExtent l="0" t="0" r="0" b="5715"/>
+            <wp:docPr id="11" name="Imagen 11"/>
+            <wp:cNvGraphicFramePr>
+              <a:graphicFrameLocks xmlns:a="http://schemas.openxmlformats.org/drawingml/2006/main" noChangeAspect="1"/>
+            </wp:cNvGraphicFramePr>
+            <a:graphic xmlns:a="http://schemas.openxmlformats.org/drawingml/2006/main">
+              <a:graphicData uri="http://schemas.openxmlformats.org/drawingml/2006/picture">
+                <pic:pic xmlns:pic="http://schemas.openxmlformats.org/drawingml/2006/picture">
+                  <pic:nvPicPr>
+                    <pic:cNvPr id="1" name=""/>
+                    <pic:cNvPicPr/>
+                  </pic:nvPicPr>
+                  <pic:blipFill>
+                    <a:blip r:embed="rId20"/>
+                    <a:stretch>
+                      <a:fillRect/>
+                    </a:stretch>
+                  </pic:blipFill>
+                  <pic:spPr>
+                    <a:xfrm>
+                      <a:off x="0" y="0"/>
+                      <a:ext cx="5400040" cy="3632835"/>
+                    </a:xfrm>
+                    <a:prstGeom prst="rect">
+                      <a:avLst/>
+                    </a:prstGeom>
+                  </pic:spPr>
+                </pic:pic>
+              </a:graphicData>
+            </a:graphic>
+          </wp:inline>
+        </w:drawing>
+      </w:r>
+      <w:r>
+        <w:rPr>
+          <w:noProof/>
+        </w:rPr>
+        <w:t xml:space="preserve"> </w:t>
+      </w:r>
+      <w:r>
+        <w:rPr>
+          <w:noProof/>
+        </w:rPr>
+        <w:drawing>
+          <wp:inline distT="0" distB="0" distL="0" distR="0" wp14:anchorId="6C4282D2" wp14:editId="136DE4F4">
+            <wp:extent cx="5400040" cy="3631565"/>
+            <wp:effectExtent l="0" t="0" r="0" b="6985"/>
+            <wp:docPr id="12" name="Imagen 12"/>
+            <wp:cNvGraphicFramePr>
+              <a:graphicFrameLocks xmlns:a="http://schemas.openxmlformats.org/drawingml/2006/main" noChangeAspect="1"/>
+            </wp:cNvGraphicFramePr>
+            <a:graphic xmlns:a="http://schemas.openxmlformats.org/drawingml/2006/main">
+              <a:graphicData uri="http://schemas.openxmlformats.org/drawingml/2006/picture">
+                <pic:pic xmlns:pic="http://schemas.openxmlformats.org/drawingml/2006/picture">
+                  <pic:nvPicPr>
+                    <pic:cNvPr id="1" name=""/>
+                    <pic:cNvPicPr/>
+                  </pic:nvPicPr>
+                  <pic:blipFill>
+                    <a:blip r:embed="rId21"/>
+                    <a:stretch>
+                      <a:fillRect/>
+                    </a:stretch>
+                  </pic:blipFill>
+                  <pic:spPr>
+                    <a:xfrm>
+                      <a:off x="0" y="0"/>
+                      <a:ext cx="5400040" cy="3631565"/>
+                    </a:xfrm>
+                    <a:prstGeom prst="rect">
+                      <a:avLst/>
+                    </a:prstGeom>
+                  </pic:spPr>
+                </pic:pic>
+              </a:graphicData>
+            </a:graphic>
+          </wp:inline>
+        </w:drawing>
+      </w:r>
+      <w:r>
+        <w:rPr>
+          <w:noProof/>
+        </w:rPr>
+        <w:t xml:space="preserve"> </w:t>
+      </w:r>
+      <w:r>
+        <w:rPr>
+          <w:noProof/>
+        </w:rPr>
+        <w:lastRenderedPageBreak/>
+        <w:drawing>
+          <wp:inline distT="0" distB="0" distL="0" distR="0" wp14:anchorId="4BD1BEF9" wp14:editId="065671A6">
+            <wp:extent cx="5400040" cy="3618865"/>
+            <wp:effectExtent l="0" t="0" r="0" b="635"/>
+            <wp:docPr id="13" name="Imagen 13"/>
+            <wp:cNvGraphicFramePr>
+              <a:graphicFrameLocks xmlns:a="http://schemas.openxmlformats.org/drawingml/2006/main" noChangeAspect="1"/>
+            </wp:cNvGraphicFramePr>
+            <a:graphic xmlns:a="http://schemas.openxmlformats.org/drawingml/2006/main">
+              <a:graphicData uri="http://schemas.openxmlformats.org/drawingml/2006/picture">
+                <pic:pic xmlns:pic="http://schemas.openxmlformats.org/drawingml/2006/picture">
+                  <pic:nvPicPr>
+                    <pic:cNvPr id="1" name=""/>
+                    <pic:cNvPicPr/>
+                  </pic:nvPicPr>
+                  <pic:blipFill>
+                    <a:blip r:embed="rId22"/>
+                    <a:stretch>
+                      <a:fillRect/>
+                    </a:stretch>
+                  </pic:blipFill>
+                  <pic:spPr>
+                    <a:xfrm>
+                      <a:off x="0" y="0"/>
+                      <a:ext cx="5400040" cy="3618865"/>
+                    </a:xfrm>
+                    <a:prstGeom prst="rect">
+                      <a:avLst/>
+                    </a:prstGeom>
+                  </pic:spPr>
+                </pic:pic>
+              </a:graphicData>
+            </a:graphic>
+          </wp:inline>
+        </w:drawing>
+      </w:r>
+      <w:r>
+        <w:rPr>
+          <w:noProof/>
+        </w:rPr>
+        <w:t xml:space="preserve"> </w:t>
+      </w:r>
+      <w:r>
+        <w:rPr>
+          <w:noProof/>
+        </w:rPr>
+        <w:drawing>
+          <wp:inline distT="0" distB="0" distL="0" distR="0" wp14:anchorId="6C55626E" wp14:editId="0ECD2D78">
+            <wp:extent cx="5400040" cy="1821815"/>
+            <wp:effectExtent l="0" t="0" r="0" b="6985"/>
+            <wp:docPr id="14" name="Imagen 14"/>
+            <wp:cNvGraphicFramePr>
+              <a:graphicFrameLocks xmlns:a="http://schemas.openxmlformats.org/drawingml/2006/main" noChangeAspect="1"/>
+            </wp:cNvGraphicFramePr>
+            <a:graphic xmlns:a="http://schemas.openxmlformats.org/drawingml/2006/main">
+              <a:graphicData uri="http://schemas.openxmlformats.org/drawingml/2006/picture">
+                <pic:pic xmlns:pic="http://schemas.openxmlformats.org/drawingml/2006/picture">
+                  <pic:nvPicPr>
+                    <pic:cNvPr id="1" name=""/>
+                    <pic:cNvPicPr/>
+                  </pic:nvPicPr>
+                  <pic:blipFill>
+                    <a:blip r:embed="rId23"/>
+                    <a:stretch>
+                      <a:fillRect/>
+                    </a:stretch>
+                  </pic:blipFill>
+                  <pic:spPr>
+                    <a:xfrm>
+                      <a:off x="0" y="0"/>
+                      <a:ext cx="5400040" cy="1821815"/>
+                    </a:xfrm>
+                    <a:prstGeom prst="rect">
+                      <a:avLst/>
+                    </a:prstGeom>
+                  </pic:spPr>
+                </pic:pic>
+              </a:graphicData>
+            </a:graphic>
+          </wp:inline>
+        </w:drawing>
+      </w:r>
+    </w:p>
+    <w:p>
+      <w:pPr>
+        <w:rPr>
+          <w:noProof/>
+        </w:rPr>
+      </w:pPr>
+      <w:r>
+        <w:rPr>
+          <w:noProof/>
+        </w:rPr>
+        <w:t>Y como resultado obtenemos:</w:t>
+      </w:r>
+    </w:p>
+    <w:p>
+      <w:r>
+        <w:rPr>
+          <w:noProof/>
+        </w:rPr>
+        <w:drawing>
+          <wp:inline distT="0" distB="0" distL="0" distR="0" wp14:anchorId="56F351F1" wp14:editId="44D5E9E3">
+            <wp:extent cx="5400040" cy="1604010"/>
+            <wp:effectExtent l="0" t="0" r="0" b="0"/>
+            <wp:docPr id="15" name="Imagen 15"/>
+            <wp:cNvGraphicFramePr>
+              <a:graphicFrameLocks xmlns:a="http://schemas.openxmlformats.org/drawingml/2006/main" noChangeAspect="1"/>
+            </wp:cNvGraphicFramePr>
+            <a:graphic xmlns:a="http://schemas.openxmlformats.org/drawingml/2006/main">
+              <a:graphicData uri="http://schemas.openxmlformats.org/drawingml/2006/picture">
+                <pic:pic xmlns:pic="http://schemas.openxmlformats.org/drawingml/2006/picture">
+                  <pic:nvPicPr>
+                    <pic:cNvPr id="1" name=""/>
+                    <pic:cNvPicPr/>
+                  </pic:nvPicPr>
+                  <pic:blipFill>
+                    <a:blip r:embed="rId24"/>
+                    <a:stretch>
+                      <a:fillRect/>
+                    </a:stretch>
+                  </pic:blipFill>
+                  <pic:spPr>
+                    <a:xfrm>
+                      <a:off x="0" y="0"/>
+                      <a:ext cx="5400040" cy="1604010"/>
+                    </a:xfrm>
+                    <a:prstGeom prst="rect">
+                      <a:avLst/>
+                    </a:prstGeom>
+                  </pic:spPr>
+                </pic:pic>
+              </a:graphicData>
+            </a:graphic>
+          </wp:inline>
+        </w:drawing>
       </w:r>
     </w:p>
     <w:p>
       <w:pPr>
         <w:pStyle w:val="Ttulo2"/>
       </w:pPr>
-      <w:bookmarkStart w:id="25" w:name="_Toc513138030"/>
-      <w:r>
-        <w:t>5.2 Documentación de construcción</w:t>
+      <w:r>
+        <w:rPr>
+          <w:highlight w:val="red"/>
+        </w:rPr>
+        <w:t>5.3 Documentación de pruebas</w:t>
       </w:r>
       <w:bookmarkEnd w:id="25"/>
     </w:p>
     <w:p>
       <w:r>
-        <w:t>Hay que incluir una descripción de la construcción del prototipo, incluyendo algún extracto de código fuente. No es necesario todo el código. Sólo algún extracto para ver cómo se ha comentado.</w:t>
+        <w:t>Casos de prueba establecidos y resultados de las pruebas y acciones de corrección. No es creíble que no hayan aparecido errores en los caso de prueba.</w:t>
       </w:r>
     </w:p>
     <w:p>
       <w:pPr>
         <w:pStyle w:val="Ttulo2"/>
       </w:pPr>
-      <w:bookmarkStart w:id="26" w:name="_Toc513138031"/>
-      <w:r>
-        <w:t>5.3 Documentación de pruebas</w:t>
-      </w:r>
-      <w:bookmarkEnd w:id="26"/>
-    </w:p>
-    <w:p>
-      <w:r>
-        <w:t xml:space="preserve">Casos de prueba establecidos y resultados de las pruebas y acciones de corrección. No es creíble que no hayan aparecido errores en </w:t>
-      </w:r>
-      <w:proofErr w:type="gramStart"/>
-      <w:r>
-        <w:t>los caso</w:t>
-      </w:r>
-      <w:proofErr w:type="gramEnd"/>
-      <w:r>
-        <w:t xml:space="preserve"> de prueba.</w:t>
+      <w:bookmarkStart w:id="27" w:name="_Toc513138032"/>
+      <w:r>
+        <w:rPr>
+          <w:highlight w:val="yellow"/>
+        </w:rPr>
+        <w:lastRenderedPageBreak/>
+        <w:t>5.4 Documentación de instalación</w:t>
+      </w:r>
+      <w:bookmarkEnd w:id="27"/>
+    </w:p>
+    <w:p>
+      <w:bookmarkStart w:id="28" w:name="_Toc513138033"/>
+      <w:r>
+        <w:t>La documentación de instalación del prototipo para Echarts es la misma que para Chartjs ya que se presentan conjuntamente en la misma aplicación:</w:t>
+      </w:r>
+    </w:p>
+    <w:p>
+      <w:r>
+        <w:t>Describiremos paso a paso el proceso para instalar el prototipo:</w:t>
+      </w:r>
+    </w:p>
+    <w:p>
+      <w:pPr>
+        <w:pStyle w:val="Prrafodelista"/>
+        <w:numPr>
+          <w:ilvl w:val="0"/>
+          <w:numId w:val="9"/>
+        </w:numPr>
+      </w:pPr>
+      <w:r>
+        <w:t>Instalar en la computadora Visual Studio Code como IDE.</w:t>
+      </w:r>
+    </w:p>
+    <w:p>
+      <w:pPr>
+        <w:pStyle w:val="Prrafodelista"/>
+        <w:numPr>
+          <w:ilvl w:val="0"/>
+          <w:numId w:val="9"/>
+        </w:numPr>
+      </w:pPr>
+      <w:r>
+        <w:t>Descargar Node.js.</w:t>
+      </w:r>
+    </w:p>
+    <w:p>
+      <w:pPr>
+        <w:pStyle w:val="Prrafodelista"/>
+        <w:numPr>
+          <w:ilvl w:val="0"/>
+          <w:numId w:val="9"/>
+        </w:numPr>
+      </w:pPr>
+      <w:r>
+        <w:t xml:space="preserve">Descargar la carpeta “charts-comparison” de </w:t>
+      </w:r>
+      <w:hyperlink r:id="rId25" w:history="1">
+        <w:r>
+          <w:rPr>
+            <w:rStyle w:val="Hipervnculo"/>
+          </w:rPr>
+          <w:t>https://github.com/UrbanoJVR/TG3</w:t>
+        </w:r>
+      </w:hyperlink>
+      <w:r>
+        <w:t>.</w:t>
+      </w:r>
+    </w:p>
+    <w:p>
+      <w:pPr>
+        <w:pStyle w:val="Prrafodelista"/>
+        <w:numPr>
+          <w:ilvl w:val="0"/>
+          <w:numId w:val="9"/>
+        </w:numPr>
+      </w:pPr>
+      <w:r>
+        <w:t>Una vez descargada la carpeta anterior, abrirla con VS Code.</w:t>
+      </w:r>
+    </w:p>
+    <w:p>
+      <w:pPr>
+        <w:pStyle w:val="Prrafodelista"/>
+        <w:numPr>
+          <w:ilvl w:val="0"/>
+          <w:numId w:val="9"/>
+        </w:numPr>
+      </w:pPr>
+      <w:r>
+        <w:t>Ejecutar CTRL + Ñ para abrir la terminal en el IDE.</w:t>
+      </w:r>
+    </w:p>
+    <w:p>
+      <w:pPr>
+        <w:pStyle w:val="Prrafodelista"/>
+        <w:numPr>
+          <w:ilvl w:val="0"/>
+          <w:numId w:val="9"/>
+        </w:numPr>
+      </w:pPr>
+      <w:r>
+        <w:t>Ejecutar en la terminal el comando “npm install @angular/cli”.</w:t>
+      </w:r>
+    </w:p>
+    <w:p>
+      <w:pPr>
+        <w:pStyle w:val="Prrafodelista"/>
+        <w:numPr>
+          <w:ilvl w:val="0"/>
+          <w:numId w:val="9"/>
+        </w:numPr>
+      </w:pPr>
+      <w:r>
+        <w:t>Ejecutar en la terminal el comando “npm install” para instalar las dependencias node que necesita el proyecto.</w:t>
+      </w:r>
+    </w:p>
+    <w:p>
+      <w:pPr>
+        <w:pStyle w:val="Prrafodelista"/>
+        <w:numPr>
+          <w:ilvl w:val="0"/>
+          <w:numId w:val="9"/>
+        </w:numPr>
+      </w:pPr>
+      <w:r>
+        <w:t>Ejecutar en la termina el comando “ng serve -o” para que la aplicación corra en localhost y se abra directamente la web en el navegador por defecto.</w:t>
       </w:r>
     </w:p>
     <w:p>
       <w:pPr>
         <w:pStyle w:val="Ttulo2"/>
       </w:pPr>
-      <w:bookmarkStart w:id="27" w:name="_Toc513138032"/>
-      <w:r>
-        <w:t>5.4 Documentación de instalación</w:t>
-      </w:r>
-      <w:bookmarkEnd w:id="27"/>
-    </w:p>
-    <w:p>
-      <w:r>
-        <w:t>Descripción suficiente para que una persona que no ha participado en el proyecto pueda instalar el prototipo.</w:t>
-      </w:r>
-    </w:p>
-    <w:p>
-      <w:pPr>
-        <w:pStyle w:val="Ttulo2"/>
-      </w:pPr>
-      <w:bookmarkStart w:id="28" w:name="_Toc513138033"/>
-      <w:r>
+      <w:r>
+        <w:rPr>
+          <w:highlight w:val="yellow"/>
+        </w:rPr>
         <w:t>5.5 Manual de usuario</w:t>
       </w:r>
       <w:bookmarkEnd w:id="28"/>
     </w:p>
     <w:p>
       <w:r>
-        <w:t>Descripción suficiente para que una persona que no ha participado en el proyecto pueda utilizar toda la funcionalidad que ofrece el prototipo. Que debe coincidir con los requisitos funcionales incluidos en el apartado 2.</w:t>
-      </w:r>
-    </w:p>
+        <w:t>El manual para el usuario es el mismo para Chartjs que para Echarts ya que ambas tecnologías se han utilizado para la creación de los mismos gráficos, y adicionalmente dos más de Echarts, en una misma aplicación.</w:t>
+      </w:r>
+    </w:p>
+    <w:p>
+      <w:r>
+        <w:t>Una vez realizados los pasos en el apartado 4.4, y la aplicación se muestre en el navegador que tengamos establecido por defecto en nuestra computadora, observaremos que la aplicación consta de un menú en la parte izquierda dispuesto con tres pestañas:</w:t>
+      </w:r>
+    </w:p>
+    <w:p>
+      <w:pPr>
+        <w:pStyle w:val="Prrafodelista"/>
+        <w:numPr>
+          <w:ilvl w:val="0"/>
+          <w:numId w:val="8"/>
+        </w:numPr>
+      </w:pPr>
+      <w:r>
+        <w:t>Chartjs: nos redirige a los gráficos de Chartjs.</w:t>
+      </w:r>
+    </w:p>
+    <w:p>
+      <w:pPr>
+        <w:pStyle w:val="Prrafodelista"/>
+        <w:numPr>
+          <w:ilvl w:val="0"/>
+          <w:numId w:val="8"/>
+        </w:numPr>
+      </w:pPr>
+      <w:r>
+        <w:t>Echarts: nos redirige a los gráficos de Echarts.</w:t>
+      </w:r>
+    </w:p>
+    <w:p>
+      <w:pPr>
+        <w:pStyle w:val="Prrafodelista"/>
+        <w:numPr>
+          <w:ilvl w:val="0"/>
+          <w:numId w:val="8"/>
+        </w:numPr>
+      </w:pPr>
+      <w:r>
+        <w:t>Live: nos redirige a los gráficos de líneas utilizados para la representación de los datos del API REST sobre bitcoin.</w:t>
+      </w:r>
+    </w:p>
+    <w:p>
+      <w:r>
+        <w:t>Tanto con Chartjs como con Echarts hemos implementado los siguientes gráficos: gráficos tarta, gráfico de barras, gráfico de líneas, gráficos múltiples, gráfico de ejes-x, gráficos de barras horizontales y gráficos radar.</w:t>
+      </w:r>
+    </w:p>
+    <w:p>
+      <w:r>
+        <w:t>Adicionalmente Echarts, presenta dos tipos de gráficos más: gráficos de árbol y mapa de densidad; ya que Chartjs no los dispone.</w:t>
+      </w:r>
+    </w:p>
+    <w:p>
+      <w:r>
+        <w:t>Dentro de cada gráfico existe un botón referente a la leyenda del gráfico en cuestión, con el fin de activar o desactivar los datos que se desean mostrar.</w:t>
+      </w:r>
+    </w:p>
+    <w:p>
+      <w:r>
+        <w:t>Alguno de los gráficos, además de la leyenda posee un icono para guardar el gráfico en formato imagen.</w:t>
+      </w:r>
+    </w:p>
+    <w:p/>
     <w:p>
       <w:pPr>
         <w:jc w:val="left"/>
@@ -4596,15 +5565,7 @@
     </w:p>
     <w:p>
       <w:r>
-        <w:t xml:space="preserve">Debe incluir </w:t>
-      </w:r>
-      <w:proofErr w:type="gramStart"/>
-      <w:r>
-        <w:t>al  menos</w:t>
-      </w:r>
-      <w:proofErr w:type="gramEnd"/>
-      <w:r>
-        <w:t xml:space="preserve"> una tabla con la siguiente estructura.</w:t>
+        <w:t>Debe incluir al  menos una tabla con la siguiente estructura.</w:t>
       </w:r>
     </w:p>
     <w:tbl>
@@ -4816,7 +5777,7 @@
     <w:p>
       <w:pPr>
         <w:sectPr>
-          <w:footerReference w:type="default" r:id="rId9"/>
+          <w:footerReference w:type="default" r:id="rId26"/>
           <w:pgSz w:w="11906" w:h="16838"/>
           <w:pgMar w:top="1417" w:right="1701" w:bottom="1417" w:left="1701" w:header="708" w:footer="708" w:gutter="0"/>
           <w:cols w:space="708"/>
@@ -5094,7 +6055,7 @@
 </file>
 
 <file path=word/endnotes.xml><?xml version="1.0" encoding="utf-8"?>
-<w:endnotes xmlns:wpc="http://schemas.microsoft.com/office/word/2010/wordprocessingCanvas" xmlns:mo="http://schemas.microsoft.com/office/mac/office/2008/main" xmlns:mc="http://schemas.openxmlformats.org/markup-compatibility/2006" xmlns:mv="urn:schemas-microsoft-com:mac:vml" xmlns:o="urn:schemas-microsoft-com:office:office" xmlns:r="http://schemas.openxmlformats.org/officeDocument/2006/relationships" xmlns:m="http://schemas.openxmlformats.org/officeDocument/2006/math" xmlns:v="urn:schemas-microsoft-com:vml" xmlns:wp14="http://schemas.microsoft.com/office/word/2010/wordprocessingDrawing" xmlns:wp="http://schemas.openxmlformats.org/drawingml/2006/wordprocessingDrawing" xmlns:w10="urn:schemas-microsoft-com:office:word" xmlns:w="http://schemas.openxmlformats.org/wordprocessingml/2006/main" xmlns:w14="http://schemas.microsoft.com/office/word/2010/wordml" xmlns:w15="http://schemas.microsoft.com/office/word/2012/wordml" xmlns:wpg="http://schemas.microsoft.com/office/word/2010/wordprocessingGroup" xmlns:wpi="http://schemas.microsoft.com/office/word/2010/wordprocessingInk" xmlns:wne="http://schemas.microsoft.com/office/word/2006/wordml" xmlns:wps="http://schemas.microsoft.com/office/word/2010/wordprocessingShape" mc:Ignorable="w14 w15 wp14">
+<w:endnotes xmlns:wpc="http://schemas.microsoft.com/office/word/2010/wordprocessingCanvas" xmlns:cx="http://schemas.microsoft.com/office/drawing/2014/chartex" xmlns:cx1="http://schemas.microsoft.com/office/drawing/2015/9/8/chartex" xmlns:cx2="http://schemas.microsoft.com/office/drawing/2015/10/21/chartex" xmlns:cx3="http://schemas.microsoft.com/office/drawing/2016/5/9/chartex" xmlns:cx4="http://schemas.microsoft.com/office/drawing/2016/5/10/chartex" xmlns:cx5="http://schemas.microsoft.com/office/drawing/2016/5/11/chartex" xmlns:cx6="http://schemas.microsoft.com/office/drawing/2016/5/12/chartex" xmlns:cx7="http://schemas.microsoft.com/office/drawing/2016/5/13/chartex" xmlns:cx8="http://schemas.microsoft.com/office/drawing/2016/5/14/chartex" xmlns:mc="http://schemas.openxmlformats.org/markup-compatibility/2006" xmlns:aink="http://schemas.microsoft.com/office/drawing/2016/ink" xmlns:am3d="http://schemas.microsoft.com/office/drawing/2017/model3d" xmlns:o="urn:schemas-microsoft-com:office:office" xmlns:r="http://schemas.openxmlformats.org/officeDocument/2006/relationships" xmlns:m="http://schemas.openxmlformats.org/officeDocument/2006/math" xmlns:v="urn:schemas-microsoft-com:vml" xmlns:wp14="http://schemas.microsoft.com/office/word/2010/wordprocessingDrawing" xmlns:wp="http://schemas.openxmlformats.org/drawingml/2006/wordprocessingDrawing" xmlns:w10="urn:schemas-microsoft-com:office:word" xmlns:w="http://schemas.openxmlformats.org/wordprocessingml/2006/main" xmlns:w14="http://schemas.microsoft.com/office/word/2010/wordml" xmlns:w15="http://schemas.microsoft.com/office/word/2012/wordml" xmlns:w16cid="http://schemas.microsoft.com/office/word/2016/wordml/cid" xmlns:w16se="http://schemas.microsoft.com/office/word/2015/wordml/symex" xmlns:wpg="http://schemas.microsoft.com/office/word/2010/wordprocessingGroup" xmlns:wpi="http://schemas.microsoft.com/office/word/2010/wordprocessingInk" xmlns:wne="http://schemas.microsoft.com/office/word/2006/wordml" xmlns:wps="http://schemas.microsoft.com/office/word/2010/wordprocessingShape" mc:Ignorable="w14 w15 w16se w16cid wp14">
   <w:endnote w:type="separator" w:id="-1">
     <w:p>
       <w:pPr>
@@ -5119,7 +6080,7 @@
 </file>
 
 <file path=word/footer1.xml><?xml version="1.0" encoding="utf-8"?>
-<w:ftr xmlns:wpc="http://schemas.microsoft.com/office/word/2010/wordprocessingCanvas" xmlns:mo="http://schemas.microsoft.com/office/mac/office/2008/main" xmlns:mc="http://schemas.openxmlformats.org/markup-compatibility/2006" xmlns:mv="urn:schemas-microsoft-com:mac:vml" xmlns:o="urn:schemas-microsoft-com:office:office" xmlns:r="http://schemas.openxmlformats.org/officeDocument/2006/relationships" xmlns:m="http://schemas.openxmlformats.org/officeDocument/2006/math" xmlns:v="urn:schemas-microsoft-com:vml" xmlns:wp14="http://schemas.microsoft.com/office/word/2010/wordprocessingDrawing" xmlns:wp="http://schemas.openxmlformats.org/drawingml/2006/wordprocessingDrawing" xmlns:w10="urn:schemas-microsoft-com:office:word" xmlns:w="http://schemas.openxmlformats.org/wordprocessingml/2006/main" xmlns:w14="http://schemas.microsoft.com/office/word/2010/wordml" xmlns:w15="http://schemas.microsoft.com/office/word/2012/wordml" xmlns:wpg="http://schemas.microsoft.com/office/word/2010/wordprocessingGroup" xmlns:wpi="http://schemas.microsoft.com/office/word/2010/wordprocessingInk" xmlns:wne="http://schemas.microsoft.com/office/word/2006/wordml" xmlns:wps="http://schemas.microsoft.com/office/word/2010/wordprocessingShape" mc:Ignorable="w14 w15 wp14">
+<w:ftr xmlns:wpc="http://schemas.microsoft.com/office/word/2010/wordprocessingCanvas" xmlns:cx="http://schemas.microsoft.com/office/drawing/2014/chartex" xmlns:cx1="http://schemas.microsoft.com/office/drawing/2015/9/8/chartex" xmlns:cx2="http://schemas.microsoft.com/office/drawing/2015/10/21/chartex" xmlns:cx3="http://schemas.microsoft.com/office/drawing/2016/5/9/chartex" xmlns:cx4="http://schemas.microsoft.com/office/drawing/2016/5/10/chartex" xmlns:cx5="http://schemas.microsoft.com/office/drawing/2016/5/11/chartex" xmlns:cx6="http://schemas.microsoft.com/office/drawing/2016/5/12/chartex" xmlns:cx7="http://schemas.microsoft.com/office/drawing/2016/5/13/chartex" xmlns:cx8="http://schemas.microsoft.com/office/drawing/2016/5/14/chartex" xmlns:mc="http://schemas.openxmlformats.org/markup-compatibility/2006" xmlns:aink="http://schemas.microsoft.com/office/drawing/2016/ink" xmlns:am3d="http://schemas.microsoft.com/office/drawing/2017/model3d" xmlns:o="urn:schemas-microsoft-com:office:office" xmlns:r="http://schemas.openxmlformats.org/officeDocument/2006/relationships" xmlns:m="http://schemas.openxmlformats.org/officeDocument/2006/math" xmlns:v="urn:schemas-microsoft-com:vml" xmlns:wp14="http://schemas.microsoft.com/office/word/2010/wordprocessingDrawing" xmlns:wp="http://schemas.openxmlformats.org/drawingml/2006/wordprocessingDrawing" xmlns:w10="urn:schemas-microsoft-com:office:word" xmlns:w="http://schemas.openxmlformats.org/wordprocessingml/2006/main" xmlns:w14="http://schemas.microsoft.com/office/word/2010/wordml" xmlns:w15="http://schemas.microsoft.com/office/word/2012/wordml" xmlns:w16cid="http://schemas.microsoft.com/office/word/2016/wordml/cid" xmlns:w16se="http://schemas.microsoft.com/office/word/2015/wordml/symex" xmlns:wpg="http://schemas.microsoft.com/office/word/2010/wordprocessingGroup" xmlns:wpi="http://schemas.microsoft.com/office/word/2010/wordprocessingInk" xmlns:wne="http://schemas.microsoft.com/office/word/2006/wordml" xmlns:wps="http://schemas.microsoft.com/office/word/2010/wordprocessingShape" mc:Ignorable="w14 w15 w16se w16cid wp14">
   <w:sdt>
     <w:sdtPr>
       <w:id w:val="-1085539132"/>
@@ -5128,7 +6089,6 @@
         <w:docPartUnique/>
       </w:docPartObj>
     </w:sdtPr>
-    <w:sdtEndPr/>
     <w:sdtContent>
       <w:p>
         <w:pPr>
@@ -5148,7 +6108,7 @@
           <w:rPr>
             <w:noProof/>
           </w:rPr>
-          <w:t>6</w:t>
+          <w:t>13</w:t>
         </w:r>
         <w:r>
           <w:fldChar w:fldCharType="end"/>
@@ -5165,7 +6125,7 @@
 </file>
 
 <file path=word/footnotes.xml><?xml version="1.0" encoding="utf-8"?>
-<w:footnotes xmlns:wpc="http://schemas.microsoft.com/office/word/2010/wordprocessingCanvas" xmlns:mo="http://schemas.microsoft.com/office/mac/office/2008/main" xmlns:mc="http://schemas.openxmlformats.org/markup-compatibility/2006" xmlns:mv="urn:schemas-microsoft-com:mac:vml" xmlns:o="urn:schemas-microsoft-com:office:office" xmlns:r="http://schemas.openxmlformats.org/officeDocument/2006/relationships" xmlns:m="http://schemas.openxmlformats.org/officeDocument/2006/math" xmlns:v="urn:schemas-microsoft-com:vml" xmlns:wp14="http://schemas.microsoft.com/office/word/2010/wordprocessingDrawing" xmlns:wp="http://schemas.openxmlformats.org/drawingml/2006/wordprocessingDrawing" xmlns:w10="urn:schemas-microsoft-com:office:word" xmlns:w="http://schemas.openxmlformats.org/wordprocessingml/2006/main" xmlns:w14="http://schemas.microsoft.com/office/word/2010/wordml" xmlns:w15="http://schemas.microsoft.com/office/word/2012/wordml" xmlns:wpg="http://schemas.microsoft.com/office/word/2010/wordprocessingGroup" xmlns:wpi="http://schemas.microsoft.com/office/word/2010/wordprocessingInk" xmlns:wne="http://schemas.microsoft.com/office/word/2006/wordml" xmlns:wps="http://schemas.microsoft.com/office/word/2010/wordprocessingShape" mc:Ignorable="w14 w15 wp14">
+<w:footnotes xmlns:wpc="http://schemas.microsoft.com/office/word/2010/wordprocessingCanvas" xmlns:cx="http://schemas.microsoft.com/office/drawing/2014/chartex" xmlns:cx1="http://schemas.microsoft.com/office/drawing/2015/9/8/chartex" xmlns:cx2="http://schemas.microsoft.com/office/drawing/2015/10/21/chartex" xmlns:cx3="http://schemas.microsoft.com/office/drawing/2016/5/9/chartex" xmlns:cx4="http://schemas.microsoft.com/office/drawing/2016/5/10/chartex" xmlns:cx5="http://schemas.microsoft.com/office/drawing/2016/5/11/chartex" xmlns:cx6="http://schemas.microsoft.com/office/drawing/2016/5/12/chartex" xmlns:cx7="http://schemas.microsoft.com/office/drawing/2016/5/13/chartex" xmlns:cx8="http://schemas.microsoft.com/office/drawing/2016/5/14/chartex" xmlns:mc="http://schemas.openxmlformats.org/markup-compatibility/2006" xmlns:aink="http://schemas.microsoft.com/office/drawing/2016/ink" xmlns:am3d="http://schemas.microsoft.com/office/drawing/2017/model3d" xmlns:o="urn:schemas-microsoft-com:office:office" xmlns:r="http://schemas.openxmlformats.org/officeDocument/2006/relationships" xmlns:m="http://schemas.openxmlformats.org/officeDocument/2006/math" xmlns:v="urn:schemas-microsoft-com:vml" xmlns:wp14="http://schemas.microsoft.com/office/word/2010/wordprocessingDrawing" xmlns:wp="http://schemas.openxmlformats.org/drawingml/2006/wordprocessingDrawing" xmlns:w10="urn:schemas-microsoft-com:office:word" xmlns:w="http://schemas.openxmlformats.org/wordprocessingml/2006/main" xmlns:w14="http://schemas.microsoft.com/office/word/2010/wordml" xmlns:w15="http://schemas.microsoft.com/office/word/2012/wordml" xmlns:w16cid="http://schemas.microsoft.com/office/word/2016/wordml/cid" xmlns:w16se="http://schemas.microsoft.com/office/word/2015/wordml/symex" xmlns:wpg="http://schemas.microsoft.com/office/word/2010/wordprocessingGroup" xmlns:wpi="http://schemas.microsoft.com/office/word/2010/wordprocessingInk" xmlns:wne="http://schemas.microsoft.com/office/word/2006/wordml" xmlns:wps="http://schemas.microsoft.com/office/word/2010/wordprocessingShape" mc:Ignorable="w14 w15 w16se w16cid wp14">
   <w:footnote w:type="separator" w:id="-1">
     <w:p>
       <w:pPr>
@@ -5190,8 +6150,8 @@
 </file>
 
 <file path=word/numbering.xml><?xml version="1.0" encoding="utf-8"?>
-<w:numbering xmlns:wpc="http://schemas.microsoft.com/office/word/2010/wordprocessingCanvas" xmlns:mo="http://schemas.microsoft.com/office/mac/office/2008/main" xmlns:mc="http://schemas.openxmlformats.org/markup-compatibility/2006" xmlns:mv="urn:schemas-microsoft-com:mac:vml" xmlns:o="urn:schemas-microsoft-com:office:office" xmlns:r="http://schemas.openxmlformats.org/officeDocument/2006/relationships" xmlns:m="http://schemas.openxmlformats.org/officeDocument/2006/math" xmlns:v="urn:schemas-microsoft-com:vml" xmlns:wp14="http://schemas.microsoft.com/office/word/2010/wordprocessingDrawing" xmlns:wp="http://schemas.openxmlformats.org/drawingml/2006/wordprocessingDrawing" xmlns:w10="urn:schemas-microsoft-com:office:word" xmlns:w="http://schemas.openxmlformats.org/wordprocessingml/2006/main" xmlns:w14="http://schemas.microsoft.com/office/word/2010/wordml" xmlns:w15="http://schemas.microsoft.com/office/word/2012/wordml" xmlns:wpg="http://schemas.microsoft.com/office/word/2010/wordprocessingGroup" xmlns:wpi="http://schemas.microsoft.com/office/word/2010/wordprocessingInk" xmlns:wne="http://schemas.microsoft.com/office/word/2006/wordml" xmlns:wps="http://schemas.microsoft.com/office/word/2010/wordprocessingShape" mc:Ignorable="w14 w15 wp14">
-  <w:abstractNum w:abstractNumId="0">
+<w:numbering xmlns:wpc="http://schemas.microsoft.com/office/word/2010/wordprocessingCanvas" xmlns:cx="http://schemas.microsoft.com/office/drawing/2014/chartex" xmlns:cx1="http://schemas.microsoft.com/office/drawing/2015/9/8/chartex" xmlns:cx2="http://schemas.microsoft.com/office/drawing/2015/10/21/chartex" xmlns:cx3="http://schemas.microsoft.com/office/drawing/2016/5/9/chartex" xmlns:cx4="http://schemas.microsoft.com/office/drawing/2016/5/10/chartex" xmlns:cx5="http://schemas.microsoft.com/office/drawing/2016/5/11/chartex" xmlns:cx6="http://schemas.microsoft.com/office/drawing/2016/5/12/chartex" xmlns:cx7="http://schemas.microsoft.com/office/drawing/2016/5/13/chartex" xmlns:cx8="http://schemas.microsoft.com/office/drawing/2016/5/14/chartex" xmlns:mc="http://schemas.openxmlformats.org/markup-compatibility/2006" xmlns:aink="http://schemas.microsoft.com/office/drawing/2016/ink" xmlns:am3d="http://schemas.microsoft.com/office/drawing/2017/model3d" xmlns:o="urn:schemas-microsoft-com:office:office" xmlns:r="http://schemas.openxmlformats.org/officeDocument/2006/relationships" xmlns:m="http://schemas.openxmlformats.org/officeDocument/2006/math" xmlns:v="urn:schemas-microsoft-com:vml" xmlns:wp14="http://schemas.microsoft.com/office/word/2010/wordprocessingDrawing" xmlns:wp="http://schemas.openxmlformats.org/drawingml/2006/wordprocessingDrawing" xmlns:w10="urn:schemas-microsoft-com:office:word" xmlns:w="http://schemas.openxmlformats.org/wordprocessingml/2006/main" xmlns:w14="http://schemas.microsoft.com/office/word/2010/wordml" xmlns:w15="http://schemas.microsoft.com/office/word/2012/wordml" xmlns:w16cid="http://schemas.microsoft.com/office/word/2016/wordml/cid" xmlns:w16se="http://schemas.microsoft.com/office/word/2015/wordml/symex" xmlns:wpg="http://schemas.microsoft.com/office/word/2010/wordprocessingGroup" xmlns:wpi="http://schemas.microsoft.com/office/word/2010/wordprocessingInk" xmlns:wne="http://schemas.microsoft.com/office/word/2006/wordml" xmlns:wps="http://schemas.microsoft.com/office/word/2010/wordprocessingShape" mc:Ignorable="w14 w15 w16se w16cid wp14">
+  <w:abstractNum w:abstractNumId="0" w15:restartNumberingAfterBreak="0">
     <w:nsid w:val="06E53864"/>
     <w:multiLevelType w:val="multilevel"/>
     <w:tmpl w:val="5B48355C"/>
@@ -5312,7 +6272,93 @@
       </w:rPr>
     </w:lvl>
   </w:abstractNum>
-  <w:abstractNum w:abstractNumId="1">
+  <w:abstractNum w:abstractNumId="1" w15:restartNumberingAfterBreak="0">
+    <w:nsid w:val="170A1099"/>
+    <w:multiLevelType w:val="hybridMultilevel"/>
+    <w:tmpl w:val="3B744F3E"/>
+    <w:lvl w:ilvl="0" w:tplc="0C0A000F">
+      <w:start w:val="1"/>
+      <w:numFmt w:val="decimal"/>
+      <w:lvlText w:val="%1."/>
+      <w:lvlJc w:val="left"/>
+      <w:pPr>
+        <w:ind w:left="720" w:hanging="360"/>
+      </w:pPr>
+    </w:lvl>
+    <w:lvl w:ilvl="1" w:tplc="0C0A0019" w:tentative="1">
+      <w:start w:val="1"/>
+      <w:numFmt w:val="lowerLetter"/>
+      <w:lvlText w:val="%2."/>
+      <w:lvlJc w:val="left"/>
+      <w:pPr>
+        <w:ind w:left="1440" w:hanging="360"/>
+      </w:pPr>
+    </w:lvl>
+    <w:lvl w:ilvl="2" w:tplc="0C0A001B" w:tentative="1">
+      <w:start w:val="1"/>
+      <w:numFmt w:val="lowerRoman"/>
+      <w:lvlText w:val="%3."/>
+      <w:lvlJc w:val="right"/>
+      <w:pPr>
+        <w:ind w:left="2160" w:hanging="180"/>
+      </w:pPr>
+    </w:lvl>
+    <w:lvl w:ilvl="3" w:tplc="0C0A000F" w:tentative="1">
+      <w:start w:val="1"/>
+      <w:numFmt w:val="decimal"/>
+      <w:lvlText w:val="%4."/>
+      <w:lvlJc w:val="left"/>
+      <w:pPr>
+        <w:ind w:left="2880" w:hanging="360"/>
+      </w:pPr>
+    </w:lvl>
+    <w:lvl w:ilvl="4" w:tplc="0C0A0019" w:tentative="1">
+      <w:start w:val="1"/>
+      <w:numFmt w:val="lowerLetter"/>
+      <w:lvlText w:val="%5."/>
+      <w:lvlJc w:val="left"/>
+      <w:pPr>
+        <w:ind w:left="3600" w:hanging="360"/>
+      </w:pPr>
+    </w:lvl>
+    <w:lvl w:ilvl="5" w:tplc="0C0A001B" w:tentative="1">
+      <w:start w:val="1"/>
+      <w:numFmt w:val="lowerRoman"/>
+      <w:lvlText w:val="%6."/>
+      <w:lvlJc w:val="right"/>
+      <w:pPr>
+        <w:ind w:left="4320" w:hanging="180"/>
+      </w:pPr>
+    </w:lvl>
+    <w:lvl w:ilvl="6" w:tplc="0C0A000F" w:tentative="1">
+      <w:start w:val="1"/>
+      <w:numFmt w:val="decimal"/>
+      <w:lvlText w:val="%7."/>
+      <w:lvlJc w:val="left"/>
+      <w:pPr>
+        <w:ind w:left="5040" w:hanging="360"/>
+      </w:pPr>
+    </w:lvl>
+    <w:lvl w:ilvl="7" w:tplc="0C0A0019" w:tentative="1">
+      <w:start w:val="1"/>
+      <w:numFmt w:val="lowerLetter"/>
+      <w:lvlText w:val="%8."/>
+      <w:lvlJc w:val="left"/>
+      <w:pPr>
+        <w:ind w:left="5760" w:hanging="360"/>
+      </w:pPr>
+    </w:lvl>
+    <w:lvl w:ilvl="8" w:tplc="0C0A001B" w:tentative="1">
+      <w:start w:val="1"/>
+      <w:numFmt w:val="lowerRoman"/>
+      <w:lvlText w:val="%9."/>
+      <w:lvlJc w:val="right"/>
+      <w:pPr>
+        <w:ind w:left="6480" w:hanging="180"/>
+      </w:pPr>
+    </w:lvl>
+  </w:abstractNum>
+  <w:abstractNum w:abstractNumId="2" w15:restartNumberingAfterBreak="0">
     <w:nsid w:val="304055AC"/>
     <w:multiLevelType w:val="hybridMultilevel"/>
     <w:tmpl w:val="B48CE602"/>
@@ -5401,7 +6447,7 @@
       </w:pPr>
     </w:lvl>
   </w:abstractNum>
-  <w:abstractNum w:abstractNumId="2">
+  <w:abstractNum w:abstractNumId="3" w15:restartNumberingAfterBreak="0">
     <w:nsid w:val="3A9C3D9F"/>
     <w:multiLevelType w:val="hybridMultilevel"/>
     <w:tmpl w:val="878477FA"/>
@@ -5514,7 +6560,206 @@
       </w:rPr>
     </w:lvl>
   </w:abstractNum>
-  <w:abstractNum w:abstractNumId="3">
+  <w:abstractNum w:abstractNumId="4" w15:restartNumberingAfterBreak="0">
+    <w:nsid w:val="43863130"/>
+    <w:multiLevelType w:val="hybridMultilevel"/>
+    <w:tmpl w:val="80DC05B0"/>
+    <w:lvl w:ilvl="0" w:tplc="0C0A0001">
+      <w:start w:val="1"/>
+      <w:numFmt w:val="bullet"/>
+      <w:lvlText w:val=""/>
+      <w:lvlJc w:val="left"/>
+      <w:pPr>
+        <w:ind w:left="720" w:hanging="360"/>
+      </w:pPr>
+      <w:rPr>
+        <w:rFonts w:ascii="Symbol" w:hAnsi="Symbol" w:hint="default"/>
+      </w:rPr>
+    </w:lvl>
+    <w:lvl w:ilvl="1" w:tplc="0C0A0003" w:tentative="1">
+      <w:start w:val="1"/>
+      <w:numFmt w:val="bullet"/>
+      <w:lvlText w:val="o"/>
+      <w:lvlJc w:val="left"/>
+      <w:pPr>
+        <w:ind w:left="1440" w:hanging="360"/>
+      </w:pPr>
+      <w:rPr>
+        <w:rFonts w:ascii="Courier New" w:hAnsi="Courier New" w:cs="Courier New" w:hint="default"/>
+      </w:rPr>
+    </w:lvl>
+    <w:lvl w:ilvl="2" w:tplc="0C0A0005" w:tentative="1">
+      <w:start w:val="1"/>
+      <w:numFmt w:val="bullet"/>
+      <w:lvlText w:val=""/>
+      <w:lvlJc w:val="left"/>
+      <w:pPr>
+        <w:ind w:left="2160" w:hanging="360"/>
+      </w:pPr>
+      <w:rPr>
+        <w:rFonts w:ascii="Wingdings" w:hAnsi="Wingdings" w:hint="default"/>
+      </w:rPr>
+    </w:lvl>
+    <w:lvl w:ilvl="3" w:tplc="0C0A0001" w:tentative="1">
+      <w:start w:val="1"/>
+      <w:numFmt w:val="bullet"/>
+      <w:lvlText w:val=""/>
+      <w:lvlJc w:val="left"/>
+      <w:pPr>
+        <w:ind w:left="2880" w:hanging="360"/>
+      </w:pPr>
+      <w:rPr>
+        <w:rFonts w:ascii="Symbol" w:hAnsi="Symbol" w:hint="default"/>
+      </w:rPr>
+    </w:lvl>
+    <w:lvl w:ilvl="4" w:tplc="0C0A0003" w:tentative="1">
+      <w:start w:val="1"/>
+      <w:numFmt w:val="bullet"/>
+      <w:lvlText w:val="o"/>
+      <w:lvlJc w:val="left"/>
+      <w:pPr>
+        <w:ind w:left="3600" w:hanging="360"/>
+      </w:pPr>
+      <w:rPr>
+        <w:rFonts w:ascii="Courier New" w:hAnsi="Courier New" w:cs="Courier New" w:hint="default"/>
+      </w:rPr>
+    </w:lvl>
+    <w:lvl w:ilvl="5" w:tplc="0C0A0005" w:tentative="1">
+      <w:start w:val="1"/>
+      <w:numFmt w:val="bullet"/>
+      <w:lvlText w:val=""/>
+      <w:lvlJc w:val="left"/>
+      <w:pPr>
+        <w:ind w:left="4320" w:hanging="360"/>
+      </w:pPr>
+      <w:rPr>
+        <w:rFonts w:ascii="Wingdings" w:hAnsi="Wingdings" w:hint="default"/>
+      </w:rPr>
+    </w:lvl>
+    <w:lvl w:ilvl="6" w:tplc="0C0A0001" w:tentative="1">
+      <w:start w:val="1"/>
+      <w:numFmt w:val="bullet"/>
+      <w:lvlText w:val=""/>
+      <w:lvlJc w:val="left"/>
+      <w:pPr>
+        <w:ind w:left="5040" w:hanging="360"/>
+      </w:pPr>
+      <w:rPr>
+        <w:rFonts w:ascii="Symbol" w:hAnsi="Symbol" w:hint="default"/>
+      </w:rPr>
+    </w:lvl>
+    <w:lvl w:ilvl="7" w:tplc="0C0A0003" w:tentative="1">
+      <w:start w:val="1"/>
+      <w:numFmt w:val="bullet"/>
+      <w:lvlText w:val="o"/>
+      <w:lvlJc w:val="left"/>
+      <w:pPr>
+        <w:ind w:left="5760" w:hanging="360"/>
+      </w:pPr>
+      <w:rPr>
+        <w:rFonts w:ascii="Courier New" w:hAnsi="Courier New" w:cs="Courier New" w:hint="default"/>
+      </w:rPr>
+    </w:lvl>
+    <w:lvl w:ilvl="8" w:tplc="0C0A0005" w:tentative="1">
+      <w:start w:val="1"/>
+      <w:numFmt w:val="bullet"/>
+      <w:lvlText w:val=""/>
+      <w:lvlJc w:val="left"/>
+      <w:pPr>
+        <w:ind w:left="6480" w:hanging="360"/>
+      </w:pPr>
+      <w:rPr>
+        <w:rFonts w:ascii="Wingdings" w:hAnsi="Wingdings" w:hint="default"/>
+      </w:rPr>
+    </w:lvl>
+  </w:abstractNum>
+  <w:abstractNum w:abstractNumId="5" w15:restartNumberingAfterBreak="0">
+    <w:nsid w:val="46E74CBC"/>
+    <w:multiLevelType w:val="hybridMultilevel"/>
+    <w:tmpl w:val="3B744F3E"/>
+    <w:lvl w:ilvl="0" w:tplc="0C0A000F">
+      <w:start w:val="1"/>
+      <w:numFmt w:val="decimal"/>
+      <w:lvlText w:val="%1."/>
+      <w:lvlJc w:val="left"/>
+      <w:pPr>
+        <w:ind w:left="720" w:hanging="360"/>
+      </w:pPr>
+    </w:lvl>
+    <w:lvl w:ilvl="1" w:tplc="0C0A0019" w:tentative="1">
+      <w:start w:val="1"/>
+      <w:numFmt w:val="lowerLetter"/>
+      <w:lvlText w:val="%2."/>
+      <w:lvlJc w:val="left"/>
+      <w:pPr>
+        <w:ind w:left="1440" w:hanging="360"/>
+      </w:pPr>
+    </w:lvl>
+    <w:lvl w:ilvl="2" w:tplc="0C0A001B" w:tentative="1">
+      <w:start w:val="1"/>
+      <w:numFmt w:val="lowerRoman"/>
+      <w:lvlText w:val="%3."/>
+      <w:lvlJc w:val="right"/>
+      <w:pPr>
+        <w:ind w:left="2160" w:hanging="180"/>
+      </w:pPr>
+    </w:lvl>
+    <w:lvl w:ilvl="3" w:tplc="0C0A000F" w:tentative="1">
+      <w:start w:val="1"/>
+      <w:numFmt w:val="decimal"/>
+      <w:lvlText w:val="%4."/>
+      <w:lvlJc w:val="left"/>
+      <w:pPr>
+        <w:ind w:left="2880" w:hanging="360"/>
+      </w:pPr>
+    </w:lvl>
+    <w:lvl w:ilvl="4" w:tplc="0C0A0019" w:tentative="1">
+      <w:start w:val="1"/>
+      <w:numFmt w:val="lowerLetter"/>
+      <w:lvlText w:val="%5."/>
+      <w:lvlJc w:val="left"/>
+      <w:pPr>
+        <w:ind w:left="3600" w:hanging="360"/>
+      </w:pPr>
+    </w:lvl>
+    <w:lvl w:ilvl="5" w:tplc="0C0A001B" w:tentative="1">
+      <w:start w:val="1"/>
+      <w:numFmt w:val="lowerRoman"/>
+      <w:lvlText w:val="%6."/>
+      <w:lvlJc w:val="right"/>
+      <w:pPr>
+        <w:ind w:left="4320" w:hanging="180"/>
+      </w:pPr>
+    </w:lvl>
+    <w:lvl w:ilvl="6" w:tplc="0C0A000F" w:tentative="1">
+      <w:start w:val="1"/>
+      <w:numFmt w:val="decimal"/>
+      <w:lvlText w:val="%7."/>
+      <w:lvlJc w:val="left"/>
+      <w:pPr>
+        <w:ind w:left="5040" w:hanging="360"/>
+      </w:pPr>
+    </w:lvl>
+    <w:lvl w:ilvl="7" w:tplc="0C0A0019" w:tentative="1">
+      <w:start w:val="1"/>
+      <w:numFmt w:val="lowerLetter"/>
+      <w:lvlText w:val="%8."/>
+      <w:lvlJc w:val="left"/>
+      <w:pPr>
+        <w:ind w:left="5760" w:hanging="360"/>
+      </w:pPr>
+    </w:lvl>
+    <w:lvl w:ilvl="8" w:tplc="0C0A001B" w:tentative="1">
+      <w:start w:val="1"/>
+      <w:numFmt w:val="lowerRoman"/>
+      <w:lvlText w:val="%9."/>
+      <w:lvlJc w:val="right"/>
+      <w:pPr>
+        <w:ind w:left="6480" w:hanging="180"/>
+      </w:pPr>
+    </w:lvl>
+  </w:abstractNum>
+  <w:abstractNum w:abstractNumId="6" w15:restartNumberingAfterBreak="0">
     <w:nsid w:val="63673D64"/>
     <w:multiLevelType w:val="hybridMultilevel"/>
     <w:tmpl w:val="10EA503C"/>
@@ -5626,7 +6871,7 @@
       </w:rPr>
     </w:lvl>
   </w:abstractNum>
-  <w:abstractNum w:abstractNumId="4">
+  <w:abstractNum w:abstractNumId="7" w15:restartNumberingAfterBreak="0">
     <w:nsid w:val="69E54BA7"/>
     <w:multiLevelType w:val="multilevel"/>
     <w:tmpl w:val="0C0A001F"/>
@@ -5712,26 +6957,124 @@
       </w:pPr>
     </w:lvl>
   </w:abstractNum>
+  <w:abstractNum w:abstractNumId="8" w15:restartNumberingAfterBreak="0">
+    <w:nsid w:val="6F043E4D"/>
+    <w:multiLevelType w:val="hybridMultilevel"/>
+    <w:tmpl w:val="A5E6D2CE"/>
+    <w:lvl w:ilvl="0" w:tplc="0C0A000F">
+      <w:start w:val="1"/>
+      <w:numFmt w:val="decimal"/>
+      <w:lvlText w:val="%1."/>
+      <w:lvlJc w:val="left"/>
+      <w:pPr>
+        <w:ind w:left="720" w:hanging="360"/>
+      </w:pPr>
+    </w:lvl>
+    <w:lvl w:ilvl="1" w:tplc="0C0A0019" w:tentative="1">
+      <w:start w:val="1"/>
+      <w:numFmt w:val="lowerLetter"/>
+      <w:lvlText w:val="%2."/>
+      <w:lvlJc w:val="left"/>
+      <w:pPr>
+        <w:ind w:left="1440" w:hanging="360"/>
+      </w:pPr>
+    </w:lvl>
+    <w:lvl w:ilvl="2" w:tplc="0C0A001B" w:tentative="1">
+      <w:start w:val="1"/>
+      <w:numFmt w:val="lowerRoman"/>
+      <w:lvlText w:val="%3."/>
+      <w:lvlJc w:val="right"/>
+      <w:pPr>
+        <w:ind w:left="2160" w:hanging="180"/>
+      </w:pPr>
+    </w:lvl>
+    <w:lvl w:ilvl="3" w:tplc="0C0A000F" w:tentative="1">
+      <w:start w:val="1"/>
+      <w:numFmt w:val="decimal"/>
+      <w:lvlText w:val="%4."/>
+      <w:lvlJc w:val="left"/>
+      <w:pPr>
+        <w:ind w:left="2880" w:hanging="360"/>
+      </w:pPr>
+    </w:lvl>
+    <w:lvl w:ilvl="4" w:tplc="0C0A0019" w:tentative="1">
+      <w:start w:val="1"/>
+      <w:numFmt w:val="lowerLetter"/>
+      <w:lvlText w:val="%5."/>
+      <w:lvlJc w:val="left"/>
+      <w:pPr>
+        <w:ind w:left="3600" w:hanging="360"/>
+      </w:pPr>
+    </w:lvl>
+    <w:lvl w:ilvl="5" w:tplc="0C0A001B" w:tentative="1">
+      <w:start w:val="1"/>
+      <w:numFmt w:val="lowerRoman"/>
+      <w:lvlText w:val="%6."/>
+      <w:lvlJc w:val="right"/>
+      <w:pPr>
+        <w:ind w:left="4320" w:hanging="180"/>
+      </w:pPr>
+    </w:lvl>
+    <w:lvl w:ilvl="6" w:tplc="0C0A000F" w:tentative="1">
+      <w:start w:val="1"/>
+      <w:numFmt w:val="decimal"/>
+      <w:lvlText w:val="%7."/>
+      <w:lvlJc w:val="left"/>
+      <w:pPr>
+        <w:ind w:left="5040" w:hanging="360"/>
+      </w:pPr>
+    </w:lvl>
+    <w:lvl w:ilvl="7" w:tplc="0C0A0019" w:tentative="1">
+      <w:start w:val="1"/>
+      <w:numFmt w:val="lowerLetter"/>
+      <w:lvlText w:val="%8."/>
+      <w:lvlJc w:val="left"/>
+      <w:pPr>
+        <w:ind w:left="5760" w:hanging="360"/>
+      </w:pPr>
+    </w:lvl>
+    <w:lvl w:ilvl="8" w:tplc="0C0A001B" w:tentative="1">
+      <w:start w:val="1"/>
+      <w:numFmt w:val="lowerRoman"/>
+      <w:lvlText w:val="%9."/>
+      <w:lvlJc w:val="right"/>
+      <w:pPr>
+        <w:ind w:left="6480" w:hanging="180"/>
+      </w:pPr>
+    </w:lvl>
+  </w:abstractNum>
   <w:num w:numId="1">
-    <w:abstractNumId w:val="1"/>
+    <w:abstractNumId w:val="2"/>
   </w:num>
   <w:num w:numId="2">
-    <w:abstractNumId w:val="4"/>
+    <w:abstractNumId w:val="7"/>
   </w:num>
   <w:num w:numId="3">
     <w:abstractNumId w:val="0"/>
   </w:num>
   <w:num w:numId="4">
+    <w:abstractNumId w:val="6"/>
+  </w:num>
+  <w:num w:numId="5">
     <w:abstractNumId w:val="3"/>
   </w:num>
-  <w:num w:numId="5">
-    <w:abstractNumId w:val="2"/>
+  <w:num w:numId="6">
+    <w:abstractNumId w:val="5"/>
+  </w:num>
+  <w:num w:numId="7">
+    <w:abstractNumId w:val="8"/>
+  </w:num>
+  <w:num w:numId="8">
+    <w:abstractNumId w:val="4"/>
+  </w:num>
+  <w:num w:numId="9">
+    <w:abstractNumId w:val="1"/>
   </w:num>
 </w:numbering>
 </file>
 
 <file path=word/styles.xml><?xml version="1.0" encoding="utf-8"?>
-<w:styles xmlns:mc="http://schemas.openxmlformats.org/markup-compatibility/2006" xmlns:r="http://schemas.openxmlformats.org/officeDocument/2006/relationships" xmlns:w="http://schemas.openxmlformats.org/wordprocessingml/2006/main" xmlns:w14="http://schemas.microsoft.com/office/word/2010/wordml" xmlns:w15="http://schemas.microsoft.com/office/word/2012/wordml" mc:Ignorable="w14 w15">
+<w:styles xmlns:mc="http://schemas.openxmlformats.org/markup-compatibility/2006" xmlns:r="http://schemas.openxmlformats.org/officeDocument/2006/relationships" xmlns:w="http://schemas.openxmlformats.org/wordprocessingml/2006/main" xmlns:w14="http://schemas.microsoft.com/office/word/2010/wordml" xmlns:w15="http://schemas.microsoft.com/office/word/2012/wordml" xmlns:w16cid="http://schemas.microsoft.com/office/word/2016/wordml/cid" xmlns:w16se="http://schemas.microsoft.com/office/word/2015/wordml/symex" mc:Ignorable="w14 w15 w16se w16cid">
   <w:docDefaults>
     <w:rPrDefault>
       <w:rPr>
@@ -5747,7 +7090,7 @@
       </w:pPr>
     </w:pPrDefault>
   </w:docDefaults>
-  <w:latentStyles w:defLockedState="0" w:defUIPriority="99" w:defSemiHidden="0" w:defUnhideWhenUsed="0" w:defQFormat="0" w:count="382">
+  <w:latentStyles w:defLockedState="0" w:defUIPriority="99" w:defSemiHidden="0" w:defUnhideWhenUsed="0" w:defQFormat="0" w:count="375">
     <w:lsdException w:name="Normal" w:uiPriority="0" w:qFormat="1"/>
     <w:lsdException w:name="heading 1" w:uiPriority="9" w:qFormat="1"/>
     <w:lsdException w:name="heading 2" w:semiHidden="1" w:uiPriority="9" w:unhideWhenUsed="1" w:qFormat="1"/>
@@ -6267,7 +7610,7 @@
       <w:szCs w:val="24"/>
     </w:rPr>
   </w:style>
-  <w:style w:type="paragraph" w:styleId="TtulodeTDC">
+  <w:style w:type="paragraph" w:styleId="TtuloTDC">
     <w:name w:val="TOC Heading"/>
     <w:basedOn w:val="Ttulo1"/>
     <w:next w:val="Normal"/>
@@ -6395,7 +7738,6 @@
       <w:spacing w:after="0" w:line="240" w:lineRule="auto"/>
     </w:pPr>
     <w:tblPr>
-      <w:tblInd w:w="0" w:type="dxa"/>
       <w:tblBorders>
         <w:top w:val="single" w:sz="4" w:space="0" w:color="auto"/>
         <w:left w:val="single" w:sz="4" w:space="0" w:color="auto"/>
@@ -6404,12 +7746,6 @@
         <w:insideH w:val="single" w:sz="4" w:space="0" w:color="auto"/>
         <w:insideV w:val="single" w:sz="4" w:space="0" w:color="auto"/>
       </w:tblBorders>
-      <w:tblCellMar>
-        <w:top w:w="0" w:type="dxa"/>
-        <w:left w:w="108" w:type="dxa"/>
-        <w:bottom w:w="0" w:type="dxa"/>
-        <w:right w:w="108" w:type="dxa"/>
-      </w:tblCellMar>
     </w:tblPr>
   </w:style>
   <w:style w:type="character" w:customStyle="1" w:styleId="Mencinsinresolver1">
@@ -6419,6 +7755,16 @@
     <w:semiHidden/>
     <w:unhideWhenUsed/>
     <w:rsid w:val="00E26389"/>
+    <w:rPr>
+      <w:color w:val="808080"/>
+      <w:shd w:val="clear" w:color="auto" w:fill="E6E6E6"/>
+    </w:rPr>
+  </w:style>
+  <w:style w:type="character" w:styleId="Mencinsinresolver">
+    <w:name w:val="Unresolved Mention"/>
+    <w:basedOn w:val="Fuentedeprrafopredeter"/>
+    <w:uiPriority w:val="99"/>
+    <w:rsid w:val="00C76210"/>
     <w:rPr>
       <w:color w:val="808080"/>
       <w:shd w:val="clear" w:color="auto" w:fill="E6E6E6"/>
@@ -6693,7 +8039,7 @@
 </file>
 
 <file path=customXml/itemProps1.xml><?xml version="1.0" encoding="utf-8"?>
-<ds:datastoreItem xmlns:ds="http://schemas.openxmlformats.org/officeDocument/2006/customXml" ds:itemID="{096DA0B2-153D-BD42-BE99-9A4308BC9C3F}">
+<ds:datastoreItem xmlns:ds="http://schemas.openxmlformats.org/officeDocument/2006/customXml" ds:itemID="{0F8E42AE-BF84-4462-B993-06A013C5C976}">
   <ds:schemaRefs>
     <ds:schemaRef ds:uri="http://schemas.openxmlformats.org/officeDocument/2006/bibliography"/>
   </ds:schemaRefs>

</xml_diff>

<commit_message>
Apartado 6 y 7
</commit_message>
<xml_diff>
--- a/TG3.docx
+++ b/TG3.docx
@@ -1,6 +1,6 @@
 
 <file path=word/document.xml><?xml version="1.0" encoding="utf-8"?>
-<w:document xmlns:wpc="http://schemas.microsoft.com/office/word/2010/wordprocessingCanvas" xmlns:cx="http://schemas.microsoft.com/office/drawing/2014/chartex" xmlns:cx1="http://schemas.microsoft.com/office/drawing/2015/9/8/chartex" xmlns:cx2="http://schemas.microsoft.com/office/drawing/2015/10/21/chartex" xmlns:cx3="http://schemas.microsoft.com/office/drawing/2016/5/9/chartex" xmlns:cx4="http://schemas.microsoft.com/office/drawing/2016/5/10/chartex" xmlns:cx5="http://schemas.microsoft.com/office/drawing/2016/5/11/chartex" xmlns:cx6="http://schemas.microsoft.com/office/drawing/2016/5/12/chartex" xmlns:cx7="http://schemas.microsoft.com/office/drawing/2016/5/13/chartex" xmlns:cx8="http://schemas.microsoft.com/office/drawing/2016/5/14/chartex" xmlns:mc="http://schemas.openxmlformats.org/markup-compatibility/2006" xmlns:aink="http://schemas.microsoft.com/office/drawing/2016/ink" xmlns:am3d="http://schemas.microsoft.com/office/drawing/2017/model3d" xmlns:o="urn:schemas-microsoft-com:office:office" xmlns:r="http://schemas.openxmlformats.org/officeDocument/2006/relationships" xmlns:m="http://schemas.openxmlformats.org/officeDocument/2006/math" xmlns:v="urn:schemas-microsoft-com:vml" xmlns:wp14="http://schemas.microsoft.com/office/word/2010/wordprocessingDrawing" xmlns:wp="http://schemas.openxmlformats.org/drawingml/2006/wordprocessingDrawing" xmlns:w10="urn:schemas-microsoft-com:office:word" xmlns:w="http://schemas.openxmlformats.org/wordprocessingml/2006/main" xmlns:w14="http://schemas.microsoft.com/office/word/2010/wordml" xmlns:w15="http://schemas.microsoft.com/office/word/2012/wordml" xmlns:w16cid="http://schemas.microsoft.com/office/word/2016/wordml/cid" xmlns:w16se="http://schemas.microsoft.com/office/word/2015/wordml/symex" xmlns:wpg="http://schemas.microsoft.com/office/word/2010/wordprocessingGroup" xmlns:wpi="http://schemas.microsoft.com/office/word/2010/wordprocessingInk" xmlns:wne="http://schemas.microsoft.com/office/word/2006/wordml" xmlns:wps="http://schemas.microsoft.com/office/word/2010/wordprocessingShape" mc:Ignorable="w14 w15 w16se w16cid wp14">
+<w:document xmlns:wpc="http://schemas.microsoft.com/office/word/2010/wordprocessingCanvas" xmlns:mo="http://schemas.microsoft.com/office/mac/office/2008/main" xmlns:mc="http://schemas.openxmlformats.org/markup-compatibility/2006" xmlns:mv="urn:schemas-microsoft-com:mac:vml" xmlns:o="urn:schemas-microsoft-com:office:office" xmlns:r="http://schemas.openxmlformats.org/officeDocument/2006/relationships" xmlns:m="http://schemas.openxmlformats.org/officeDocument/2006/math" xmlns:v="urn:schemas-microsoft-com:vml" xmlns:wp14="http://schemas.microsoft.com/office/word/2010/wordprocessingDrawing" xmlns:wp="http://schemas.openxmlformats.org/drawingml/2006/wordprocessingDrawing" xmlns:w10="urn:schemas-microsoft-com:office:word" xmlns:w="http://schemas.openxmlformats.org/wordprocessingml/2006/main" xmlns:w14="http://schemas.microsoft.com/office/word/2010/wordml" xmlns:w15="http://schemas.microsoft.com/office/word/2012/wordml" xmlns:wpg="http://schemas.microsoft.com/office/word/2010/wordprocessingGroup" xmlns:wpi="http://schemas.microsoft.com/office/word/2010/wordprocessingInk" xmlns:wne="http://schemas.microsoft.com/office/word/2006/wordml" xmlns:wps="http://schemas.microsoft.com/office/word/2010/wordprocessingShape" mc:Ignorable="w14 w15 wp14">
   <w:body>
     <w:sdt>
       <w:sdtPr>
@@ -21,15 +21,10 @@
       <w:sdtContent>
         <w:p>
           <w:pPr>
-            <w:pStyle w:val="TtuloTDC"/>
+            <w:pStyle w:val="TtulodeTDC"/>
           </w:pPr>
           <w:r>
-            <w:t>Contenid</w:t>
-          </w:r>
-          <w:bookmarkStart w:id="0" w:name="_GoBack"/>
-          <w:bookmarkEnd w:id="0"/>
-          <w:r>
-            <w:t>o</w:t>
+            <w:t>Contenido</w:t>
           </w:r>
         </w:p>
         <w:p>
@@ -2384,7 +2379,7 @@
       <w:pPr>
         <w:pStyle w:val="Ttulo1"/>
       </w:pPr>
-      <w:bookmarkStart w:id="1" w:name="_Toc513225434"/>
+      <w:bookmarkStart w:id="0" w:name="_Toc513225434"/>
       <w:r>
         <w:lastRenderedPageBreak/>
         <w:t>1. Autores del trabajo</w:t>
@@ -2392,20 +2387,20 @@
       <w:r>
         <w:t>, planificación y entrega</w:t>
       </w:r>
+      <w:bookmarkEnd w:id="0"/>
+    </w:p>
+    <w:p>
+      <w:pPr>
+        <w:pStyle w:val="Ttulo2"/>
+      </w:pPr>
+      <w:bookmarkStart w:id="1" w:name="_Toc513225435"/>
+      <w:r>
+        <w:rPr>
+          <w:highlight w:val="yellow"/>
+        </w:rPr>
+        <w:t>1.1 Autores</w:t>
+      </w:r>
       <w:bookmarkEnd w:id="1"/>
-    </w:p>
-    <w:p>
-      <w:pPr>
-        <w:pStyle w:val="Ttulo2"/>
-      </w:pPr>
-      <w:bookmarkStart w:id="2" w:name="_Toc513225435"/>
-      <w:r>
-        <w:rPr>
-          <w:highlight w:val="yellow"/>
-        </w:rPr>
-        <w:t>1.1 Autores</w:t>
-      </w:r>
-      <w:bookmarkEnd w:id="2"/>
     </w:p>
     <w:p>
       <w:r>
@@ -2476,88 +2471,88 @@
       <w:pPr>
         <w:pStyle w:val="Ttulo2"/>
       </w:pPr>
-      <w:bookmarkStart w:id="3" w:name="_Toc513225436"/>
+      <w:bookmarkStart w:id="2" w:name="_Toc513225436"/>
       <w:r>
         <w:t>1.2 Planificación</w:t>
       </w:r>
+      <w:bookmarkEnd w:id="2"/>
+    </w:p>
+    <w:p>
+      <w:r>
+        <w:t xml:space="preserve">En este apartado se debe incluir un enlace (URL) </w:t>
+      </w:r>
+      <w:r>
+        <w:t xml:space="preserve">compartido a </w:t>
+      </w:r>
+      <w:r>
+        <w:t>la planificación del trabajo utilizando una herramienta online de diagramación Gantt (</w:t>
+      </w:r>
+      <w:proofErr w:type="gramStart"/>
+      <w:r>
+        <w:t>por  ejemplo</w:t>
+      </w:r>
+      <w:proofErr w:type="gramEnd"/>
+      <w:r>
+        <w:t xml:space="preserve">, </w:t>
+      </w:r>
+      <w:proofErr w:type="spellStart"/>
+      <w:r>
+        <w:t>GanttPro</w:t>
+      </w:r>
+      <w:proofErr w:type="spellEnd"/>
+      <w:r>
+        <w:t>, versión gratuita).</w:t>
+      </w:r>
+    </w:p>
+    <w:p>
+      <w:r>
+        <w:t>Hay que tener en cuenta que cada participante del grupo debe tener asign</w:t>
+      </w:r>
+      <w:r>
+        <w:t>adas tareas que sumen al menos 4</w:t>
+      </w:r>
+      <w:r>
+        <w:t>5 horas. El peso de este trabajo en la calificación total de la asig</w:t>
+      </w:r>
+      <w:r>
+        <w:t>natura es de un 3</w:t>
+      </w:r>
+      <w:r>
+        <w:t xml:space="preserve">0%, por </w:t>
+      </w:r>
+      <w:proofErr w:type="gramStart"/>
+      <w:r>
+        <w:t>tanto</w:t>
+      </w:r>
+      <w:proofErr w:type="gramEnd"/>
+      <w:r>
+        <w:t xml:space="preserve"> requiere de una dedicación de </w:t>
+      </w:r>
+      <w:r>
+        <w:t>4</w:t>
+      </w:r>
+      <w:r>
+        <w:t>5 horas</w:t>
+      </w:r>
+      <w:r>
+        <w:t xml:space="preserve"> del </w:t>
+      </w:r>
+      <w:r>
+        <w:t>total de 150 horas de la asignatura.</w:t>
+      </w:r>
+    </w:p>
+    <w:p>
+      <w:pPr>
+        <w:pStyle w:val="Ttulo2"/>
+      </w:pPr>
+      <w:bookmarkStart w:id="3" w:name="_Toc513225437"/>
+      <w:r>
+        <w:rPr>
+          <w:highlight w:val="yellow"/>
+        </w:rPr>
+        <w:t>1.3 Entrega</w:t>
+      </w:r>
       <w:bookmarkEnd w:id="3"/>
-    </w:p>
-    <w:p>
-      <w:r>
-        <w:t xml:space="preserve">En este apartado se debe incluir un enlace (URL) </w:t>
-      </w:r>
-      <w:r>
-        <w:t xml:space="preserve">compartido a </w:t>
-      </w:r>
-      <w:r>
-        <w:t>la planificación del trabajo utilizando una herramienta online de diagramación Gantt (</w:t>
-      </w:r>
-      <w:proofErr w:type="gramStart"/>
-      <w:r>
-        <w:t>por  ejemplo</w:t>
-      </w:r>
-      <w:proofErr w:type="gramEnd"/>
-      <w:r>
-        <w:t xml:space="preserve">, </w:t>
-      </w:r>
-      <w:proofErr w:type="spellStart"/>
-      <w:r>
-        <w:t>GanttPro</w:t>
-      </w:r>
-      <w:proofErr w:type="spellEnd"/>
-      <w:r>
-        <w:t>, versión gratuita).</w:t>
-      </w:r>
-    </w:p>
-    <w:p>
-      <w:r>
-        <w:t>Hay que tener en cuenta que cada participante del grupo debe tener asign</w:t>
-      </w:r>
-      <w:r>
-        <w:t>adas tareas que sumen al menos 4</w:t>
-      </w:r>
-      <w:r>
-        <w:t>5 horas. El peso de este trabajo en la calificación total de la asig</w:t>
-      </w:r>
-      <w:r>
-        <w:t>natura es de un 3</w:t>
-      </w:r>
-      <w:r>
-        <w:t xml:space="preserve">0%, por </w:t>
-      </w:r>
-      <w:proofErr w:type="gramStart"/>
-      <w:r>
-        <w:t>tanto</w:t>
-      </w:r>
-      <w:proofErr w:type="gramEnd"/>
-      <w:r>
-        <w:t xml:space="preserve"> requiere de una dedicación de </w:t>
-      </w:r>
-      <w:r>
-        <w:t>4</w:t>
-      </w:r>
-      <w:r>
-        <w:t>5 horas</w:t>
-      </w:r>
-      <w:r>
-        <w:t xml:space="preserve"> del </w:t>
-      </w:r>
-      <w:r>
-        <w:t>total de 150 horas de la asignatura.</w:t>
-      </w:r>
-    </w:p>
-    <w:p>
-      <w:pPr>
-        <w:pStyle w:val="Ttulo2"/>
-      </w:pPr>
-      <w:bookmarkStart w:id="4" w:name="_Toc513225437"/>
-      <w:r>
-        <w:rPr>
-          <w:highlight w:val="yellow"/>
-        </w:rPr>
-        <w:t>1.3 Entrega</w:t>
-      </w:r>
-      <w:bookmarkEnd w:id="4"/>
     </w:p>
     <w:p>
       <w:r>
@@ -2740,7 +2735,7 @@
         <w:pStyle w:val="Ttulo1"/>
         <w:spacing w:before="360"/>
       </w:pPr>
-      <w:bookmarkStart w:id="5" w:name="_Toc513225438"/>
+      <w:bookmarkStart w:id="4" w:name="_Toc513225438"/>
       <w:r>
         <w:rPr>
           <w:highlight w:val="yellow"/>
@@ -2766,67 +2761,67 @@
         </w:rPr>
         <w:t xml:space="preserve"> implementar</w:t>
       </w:r>
+      <w:bookmarkEnd w:id="4"/>
+    </w:p>
+    <w:p>
+      <w:r>
+        <w:t xml:space="preserve">El objetivo del proyecto es comparar la implementación de </w:t>
+      </w:r>
+      <w:r>
+        <w:t xml:space="preserve">mismos prototipos utilizando las tecnologías </w:t>
+      </w:r>
+      <w:proofErr w:type="spellStart"/>
+      <w:r>
+        <w:t>Chartjs</w:t>
+      </w:r>
+      <w:proofErr w:type="spellEnd"/>
+      <w:r>
+        <w:t xml:space="preserve"> y </w:t>
+      </w:r>
+      <w:proofErr w:type="spellStart"/>
+      <w:r>
+        <w:t>Echarts</w:t>
+      </w:r>
+      <w:proofErr w:type="spellEnd"/>
+      <w:r>
+        <w:t xml:space="preserve">. </w:t>
+      </w:r>
+    </w:p>
+    <w:p>
+      <w:r>
+        <w:t>En primer lugar, comparamos algunos de los gráficos más significativos que existen en ambas librerías, que son los siguientes: gráficos tarta, gráfico de barras, gráfico de líneas, gráficos múltiples, gráfico de ejes-x, gráficos de barras horizontales y gráficos radar.</w:t>
+      </w:r>
+    </w:p>
+    <w:p>
+      <w:r>
+        <w:t xml:space="preserve">En segundo lugar, realizamos la implementación de gráficos de árbol y mapa de densidad, que solo existen para la segunda librería estudiada, </w:t>
+      </w:r>
+      <w:proofErr w:type="spellStart"/>
+      <w:r>
+        <w:t>Echarts</w:t>
+      </w:r>
+      <w:proofErr w:type="spellEnd"/>
+      <w:r>
+        <w:t>.</w:t>
+      </w:r>
+    </w:p>
+    <w:p>
+      <w:r>
+        <w:t>Finalmente, y como punto fuerte de la comparación entre ambas librerías, mostramos la implementación del gráfico de líneas de cada una de ellas a fin de mostrar datos de una API REST sobre el precio del bitcoin en USD, EUR y GBP.</w:t>
+      </w:r>
+    </w:p>
+    <w:p>
+      <w:pPr>
+        <w:pStyle w:val="Ttulo2"/>
+      </w:pPr>
+      <w:bookmarkStart w:id="5" w:name="_Toc513225439"/>
+      <w:r>
+        <w:rPr>
+          <w:highlight w:val="yellow"/>
+        </w:rPr>
+        <w:t>2.1 Requisitos funcionales</w:t>
+      </w:r>
       <w:bookmarkEnd w:id="5"/>
-    </w:p>
-    <w:p>
-      <w:r>
-        <w:t xml:space="preserve">El objetivo del proyecto es comparar la implementación de </w:t>
-      </w:r>
-      <w:r>
-        <w:t xml:space="preserve">mismos prototipos utilizando las tecnologías </w:t>
-      </w:r>
-      <w:proofErr w:type="spellStart"/>
-      <w:r>
-        <w:t>Chartjs</w:t>
-      </w:r>
-      <w:proofErr w:type="spellEnd"/>
-      <w:r>
-        <w:t xml:space="preserve"> y </w:t>
-      </w:r>
-      <w:proofErr w:type="spellStart"/>
-      <w:r>
-        <w:t>Echarts</w:t>
-      </w:r>
-      <w:proofErr w:type="spellEnd"/>
-      <w:r>
-        <w:t xml:space="preserve">. </w:t>
-      </w:r>
-    </w:p>
-    <w:p>
-      <w:r>
-        <w:t>En primer lugar, comparamos algunos de los gráficos más significativos que existen en ambas librerías, que son los siguientes: gráficos tarta, gráfico de barras, gráfico de líneas, gráficos múltiples, gráfico de ejes-x, gráficos de barras horizontales y gráficos radar.</w:t>
-      </w:r>
-    </w:p>
-    <w:p>
-      <w:r>
-        <w:t xml:space="preserve">En segundo lugar, realizamos la implementación de gráficos de árbol y mapa de densidad, que solo existen para la segunda librería estudiada, </w:t>
-      </w:r>
-      <w:proofErr w:type="spellStart"/>
-      <w:r>
-        <w:t>Echarts</w:t>
-      </w:r>
-      <w:proofErr w:type="spellEnd"/>
-      <w:r>
-        <w:t>.</w:t>
-      </w:r>
-    </w:p>
-    <w:p>
-      <w:r>
-        <w:t>Finalmente, y como punto fuerte de la comparación entre ambas librerías, mostramos la implementación del gráfico de líneas de cada una de ellas a fin de mostrar datos de una API REST sobre el precio del bitcoin en USD, EUR y GBP.</w:t>
-      </w:r>
-    </w:p>
-    <w:p>
-      <w:pPr>
-        <w:pStyle w:val="Ttulo2"/>
-      </w:pPr>
-      <w:bookmarkStart w:id="6" w:name="_Toc513225439"/>
-      <w:r>
-        <w:rPr>
-          <w:highlight w:val="yellow"/>
-        </w:rPr>
-        <w:t>2.1 Requisitos funcionales</w:t>
-      </w:r>
-      <w:bookmarkEnd w:id="6"/>
     </w:p>
     <w:tbl>
       <w:tblPr>
@@ -3239,14 +3234,14 @@
       <w:pPr>
         <w:pStyle w:val="Ttulo2"/>
       </w:pPr>
-      <w:bookmarkStart w:id="7" w:name="_Toc513225440"/>
+      <w:bookmarkStart w:id="6" w:name="_Toc513225440"/>
       <w:r>
         <w:rPr>
           <w:highlight w:val="yellow"/>
         </w:rPr>
         <w:t>2.2 Otros requisitos</w:t>
       </w:r>
-      <w:bookmarkEnd w:id="7"/>
+      <w:bookmarkEnd w:id="6"/>
     </w:p>
     <w:p>
       <w:r>
@@ -3748,8 +3743,8 @@
       <w:pPr>
         <w:pStyle w:val="Ttulo1"/>
       </w:pPr>
-      <w:bookmarkStart w:id="8" w:name="_Toc513219412"/>
-      <w:bookmarkStart w:id="9" w:name="_Toc513225441"/>
+      <w:bookmarkStart w:id="7" w:name="_Toc513219412"/>
+      <w:bookmarkStart w:id="8" w:name="_Toc513225441"/>
       <w:r>
         <w:rPr>
           <w:highlight w:val="yellow"/>
@@ -3757,20 +3752,76 @@
         <w:lastRenderedPageBreak/>
         <w:t>3. Criterios de comparación en la implementación</w:t>
       </w:r>
+      <w:bookmarkEnd w:id="7"/>
       <w:bookmarkEnd w:id="8"/>
+    </w:p>
+    <w:p>
+      <w:pPr>
+        <w:pStyle w:val="Ttulo2"/>
+      </w:pPr>
+      <w:bookmarkStart w:id="9" w:name="_Toc513219413"/>
+      <w:bookmarkStart w:id="10" w:name="_Toc513225442"/>
+      <w:r>
+        <w:t>3.1 Criterio 1: Gráfico tarta</w:t>
+      </w:r>
       <w:bookmarkEnd w:id="9"/>
+      <w:bookmarkEnd w:id="10"/>
+    </w:p>
+    <w:p>
+      <w:pPr>
+        <w:rPr>
+          <w:i/>
+        </w:rPr>
+      </w:pPr>
+      <w:r>
+        <w:rPr>
+          <w:i/>
+        </w:rPr>
+        <w:t xml:space="preserve">Descripción: </w:t>
+      </w:r>
+      <w:r>
+        <w:rPr>
+          <w:i/>
+        </w:rPr>
+        <w:t>posibilidad de creación de un gráfico tarta.</w:t>
+      </w:r>
+    </w:p>
+    <w:p>
+      <w:pPr>
+        <w:rPr>
+          <w:i/>
+        </w:rPr>
+      </w:pPr>
+      <w:r>
+        <w:rPr>
+          <w:i/>
+        </w:rPr>
+        <w:t>Tipo de valor:</w:t>
+      </w:r>
+      <w:r>
+        <w:rPr>
+          <w:i/>
+        </w:rPr>
+        <w:t xml:space="preserve"> booleano</w:t>
+      </w:r>
+      <w:r>
+        <w:rPr>
+          <w:i/>
+        </w:rPr>
+        <w:t>.</w:t>
+      </w:r>
     </w:p>
     <w:p>
       <w:pPr>
         <w:pStyle w:val="Ttulo2"/>
       </w:pPr>
-      <w:bookmarkStart w:id="10" w:name="_Toc513219413"/>
-      <w:bookmarkStart w:id="11" w:name="_Toc513225442"/>
-      <w:r>
-        <w:t>3.1 Criterio 1: Gráfico tarta</w:t>
-      </w:r>
-      <w:bookmarkEnd w:id="10"/>
+      <w:bookmarkStart w:id="11" w:name="_Toc513219414"/>
+      <w:bookmarkStart w:id="12" w:name="_Toc513225443"/>
+      <w:r>
+        <w:t>3.2 Criterio 2: Gráfico de líneas</w:t>
+      </w:r>
       <w:bookmarkEnd w:id="11"/>
+      <w:bookmarkEnd w:id="12"/>
     </w:p>
     <w:p>
       <w:pPr>
@@ -3788,7 +3839,7 @@
         <w:rPr>
           <w:i/>
         </w:rPr>
-        <w:t>posibilidad de creación de un gráfico tarta.</w:t>
+        <w:t>posibilidad de creación de un gráfico de líneas.</w:t>
       </w:r>
     </w:p>
     <w:p>
@@ -3820,13 +3871,16 @@
       <w:pPr>
         <w:pStyle w:val="Ttulo2"/>
       </w:pPr>
-      <w:bookmarkStart w:id="12" w:name="_Toc513219414"/>
-      <w:bookmarkStart w:id="13" w:name="_Toc513225443"/>
-      <w:r>
-        <w:t>3.2 Criterio 2: Gráfico de líneas</w:t>
-      </w:r>
-      <w:bookmarkEnd w:id="12"/>
+      <w:bookmarkStart w:id="13" w:name="_Toc513219415"/>
+      <w:bookmarkStart w:id="14" w:name="_Toc513225444"/>
+      <w:r>
+        <w:t>3.3 Criterio 3: Gráfico múltiple</w:t>
+      </w:r>
       <w:bookmarkEnd w:id="13"/>
+      <w:r>
+        <w:t xml:space="preserve"> eje x</w:t>
+      </w:r>
+      <w:bookmarkEnd w:id="14"/>
     </w:p>
     <w:p>
       <w:pPr>
@@ -3844,7 +3898,7 @@
         <w:rPr>
           <w:i/>
         </w:rPr>
-        <w:t>posibilidad de creación de un gráfico de líneas.</w:t>
+        <w:t>posibilidad de creación de un gráfico múltiple.</w:t>
       </w:r>
     </w:p>
     <w:p>
@@ -3876,16 +3930,21 @@
       <w:pPr>
         <w:pStyle w:val="Ttulo2"/>
       </w:pPr>
-      <w:bookmarkStart w:id="14" w:name="_Toc513219415"/>
-      <w:bookmarkStart w:id="15" w:name="_Toc513225444"/>
-      <w:r>
-        <w:t>3.3 Criterio 3: Gráfico múltiple</w:t>
-      </w:r>
-      <w:bookmarkEnd w:id="14"/>
-      <w:r>
-        <w:t xml:space="preserve"> eje x</w:t>
+      <w:bookmarkStart w:id="15" w:name="_Toc513219416"/>
+      <w:bookmarkStart w:id="16" w:name="_Toc513225445"/>
+      <w:r>
+        <w:t xml:space="preserve">3.4 Criterio 4: </w:t>
       </w:r>
       <w:bookmarkEnd w:id="15"/>
+      <w:r>
+        <w:t xml:space="preserve">Gráfico área </w:t>
+      </w:r>
+      <w:proofErr w:type="spellStart"/>
+      <w:r>
+        <w:t>stack</w:t>
+      </w:r>
+      <w:bookmarkEnd w:id="16"/>
+      <w:proofErr w:type="spellEnd"/>
     </w:p>
     <w:p>
       <w:pPr>
@@ -3903,7 +3962,7 @@
         <w:rPr>
           <w:i/>
         </w:rPr>
-        <w:t>posibilidad de creación de un gráfico múltiple.</w:t>
+        <w:t>posibilidad de creación de un gráfico de eje-x.</w:t>
       </w:r>
     </w:p>
     <w:p>
@@ -3935,77 +3994,13 @@
       <w:pPr>
         <w:pStyle w:val="Ttulo2"/>
       </w:pPr>
-      <w:bookmarkStart w:id="16" w:name="_Toc513219416"/>
-      <w:bookmarkStart w:id="17" w:name="_Toc513225445"/>
-      <w:r>
-        <w:t xml:space="preserve">3.4 Criterio 4: </w:t>
-      </w:r>
-      <w:bookmarkEnd w:id="16"/>
-      <w:r>
-        <w:t xml:space="preserve">Gráfico área </w:t>
-      </w:r>
-      <w:proofErr w:type="spellStart"/>
-      <w:r>
-        <w:t>stack</w:t>
+      <w:bookmarkStart w:id="17" w:name="_Toc513219417"/>
+      <w:bookmarkStart w:id="18" w:name="_Toc513225446"/>
+      <w:r>
+        <w:t>3.5 Criterio 5: Gráfico de barras horizontales</w:t>
       </w:r>
       <w:bookmarkEnd w:id="17"/>
-      <w:proofErr w:type="spellEnd"/>
-    </w:p>
-    <w:p>
-      <w:pPr>
-        <w:rPr>
-          <w:i/>
-        </w:rPr>
-      </w:pPr>
-      <w:r>
-        <w:rPr>
-          <w:i/>
-        </w:rPr>
-        <w:t xml:space="preserve">Descripción: </w:t>
-      </w:r>
-      <w:r>
-        <w:rPr>
-          <w:i/>
-        </w:rPr>
-        <w:t>posibilidad de creación de un gráfico de eje-x.</w:t>
-      </w:r>
-    </w:p>
-    <w:p>
-      <w:pPr>
-        <w:rPr>
-          <w:i/>
-        </w:rPr>
-      </w:pPr>
-      <w:r>
-        <w:rPr>
-          <w:i/>
-        </w:rPr>
-        <w:t>Tipo de valor:</w:t>
-      </w:r>
-      <w:r>
-        <w:rPr>
-          <w:i/>
-        </w:rPr>
-        <w:t xml:space="preserve"> booleano</w:t>
-      </w:r>
-      <w:r>
-        <w:rPr>
-          <w:i/>
-        </w:rPr>
-        <w:t>.</w:t>
-      </w:r>
-    </w:p>
-    <w:p>
-      <w:pPr>
-        <w:pStyle w:val="Ttulo2"/>
-      </w:pPr>
-      <w:bookmarkStart w:id="18" w:name="_Toc513219417"/>
-      <w:bookmarkStart w:id="19" w:name="_Toc513225446"/>
-      <w:r>
-        <w:t>3.5 Criterio 5: Gráfico de barras horizontales</w:t>
-      </w:r>
       <w:bookmarkEnd w:id="18"/>
-      <w:bookmarkEnd w:id="19"/>
     </w:p>
     <w:p>
       <w:pPr>
@@ -4402,8 +4397,8 @@
       <w:pPr>
         <w:pStyle w:val="Ttulo2"/>
       </w:pPr>
-      <w:bookmarkStart w:id="20" w:name="_Toc513219418"/>
-      <w:bookmarkStart w:id="21" w:name="_Toc513225447"/>
+      <w:bookmarkStart w:id="19" w:name="_Toc513219418"/>
+      <w:bookmarkStart w:id="20" w:name="_Toc513225447"/>
       <w:r>
         <w:t>3.1</w:t>
       </w:r>
@@ -4422,8 +4417,85 @@
       <w:r>
         <w:t>el desarrollo</w:t>
       </w:r>
+      <w:bookmarkEnd w:id="19"/>
       <w:bookmarkEnd w:id="20"/>
+      <w:r>
+        <w:t xml:space="preserve"> </w:t>
+      </w:r>
+    </w:p>
+    <w:p>
+      <w:pPr>
+        <w:rPr>
+          <w:i/>
+        </w:rPr>
+      </w:pPr>
+      <w:r>
+        <w:rPr>
+          <w:i/>
+        </w:rPr>
+        <w:t xml:space="preserve">Descripción: </w:t>
+      </w:r>
+      <w:r>
+        <w:rPr>
+          <w:i/>
+        </w:rPr>
+        <w:t>horas necesarias que se han empleado en el desarrollo de los gráficos.</w:t>
+      </w:r>
+    </w:p>
+    <w:p>
+      <w:pPr>
+        <w:rPr>
+          <w:i/>
+        </w:rPr>
+      </w:pPr>
+      <w:r>
+        <w:rPr>
+          <w:i/>
+        </w:rPr>
+        <w:t>Tipo de valor:</w:t>
+      </w:r>
+      <w:r>
+        <w:rPr>
+          <w:i/>
+        </w:rPr>
+        <w:t xml:space="preserve"> numérico</w:t>
+      </w:r>
+      <w:r>
+        <w:rPr>
+          <w:i/>
+        </w:rPr>
+        <w:t>.</w:t>
+      </w:r>
+    </w:p>
+    <w:p>
+      <w:pPr>
+        <w:pStyle w:val="Ttulo2"/>
+      </w:pPr>
+      <w:bookmarkStart w:id="21" w:name="_Toc513219419"/>
+      <w:bookmarkStart w:id="22" w:name="_Toc513225448"/>
+      <w:r>
+        <w:t>3</w:t>
+      </w:r>
+      <w:r>
+        <w:t>.1</w:t>
+      </w:r>
+      <w:r>
+        <w:t>2</w:t>
+      </w:r>
+      <w:r>
+        <w:t xml:space="preserve"> Criterio 1</w:t>
+      </w:r>
+      <w:r>
+        <w:t>2</w:t>
+      </w:r>
+      <w:r>
+        <w:t xml:space="preserve">: </w:t>
+      </w:r>
+      <w:r>
+        <w:t>Velocidad de funcionamiento</w:t>
+      </w:r>
       <w:bookmarkEnd w:id="21"/>
+      <w:bookmarkEnd w:id="22"/>
       <w:r>
         <w:t xml:space="preserve"> </w:t>
       </w:r>
@@ -4444,7 +4516,7 @@
         <w:rPr>
           <w:i/>
         </w:rPr>
-        <w:t>horas necesarias que se han empleado en el desarrollo de los gráficos.</w:t>
+        <w:t>velocidad de funcionamiento de los gráficos.</w:t>
       </w:r>
     </w:p>
     <w:p>
@@ -4476,105 +4548,28 @@
       <w:pPr>
         <w:pStyle w:val="Ttulo2"/>
       </w:pPr>
-      <w:bookmarkStart w:id="22" w:name="_Toc513219419"/>
-      <w:bookmarkStart w:id="23" w:name="_Toc513225448"/>
+      <w:bookmarkStart w:id="23" w:name="_Toc513219420"/>
+      <w:bookmarkStart w:id="24" w:name="_Toc513225449"/>
+      <w:r>
+        <w:t>3.1</w:t>
+      </w:r>
       <w:r>
         <w:t>3</w:t>
       </w:r>
       <w:r>
-        <w:t>.1</w:t>
-      </w:r>
-      <w:r>
-        <w:t>2</w:t>
-      </w:r>
-      <w:r>
         <w:t xml:space="preserve"> Criterio 1</w:t>
       </w:r>
       <w:r>
-        <w:t>2</w:t>
+        <w:t>3</w:t>
       </w:r>
       <w:r>
         <w:t xml:space="preserve">: </w:t>
       </w:r>
       <w:r>
-        <w:t>Velocidad de funcionamiento</w:t>
-      </w:r>
-      <w:bookmarkEnd w:id="22"/>
+        <w:t>Almacenamiento necesario para el desarrollo</w:t>
+      </w:r>
       <w:bookmarkEnd w:id="23"/>
-      <w:r>
-        <w:t xml:space="preserve"> </w:t>
-      </w:r>
-    </w:p>
-    <w:p>
-      <w:pPr>
-        <w:rPr>
-          <w:i/>
-        </w:rPr>
-      </w:pPr>
-      <w:r>
-        <w:rPr>
-          <w:i/>
-        </w:rPr>
-        <w:t xml:space="preserve">Descripción: </w:t>
-      </w:r>
-      <w:r>
-        <w:rPr>
-          <w:i/>
-        </w:rPr>
-        <w:t>velocidad de funcionamiento de los gráficos.</w:t>
-      </w:r>
-    </w:p>
-    <w:p>
-      <w:pPr>
-        <w:rPr>
-          <w:i/>
-        </w:rPr>
-      </w:pPr>
-      <w:r>
-        <w:rPr>
-          <w:i/>
-        </w:rPr>
-        <w:t>Tipo de valor:</w:t>
-      </w:r>
-      <w:r>
-        <w:rPr>
-          <w:i/>
-        </w:rPr>
-        <w:t xml:space="preserve"> numérico</w:t>
-      </w:r>
-      <w:r>
-        <w:rPr>
-          <w:i/>
-        </w:rPr>
-        <w:t>.</w:t>
-      </w:r>
-    </w:p>
-    <w:p>
-      <w:pPr>
-        <w:pStyle w:val="Ttulo2"/>
-      </w:pPr>
-      <w:bookmarkStart w:id="24" w:name="_Toc513219420"/>
-      <w:bookmarkStart w:id="25" w:name="_Toc513225449"/>
-      <w:r>
-        <w:t>3.1</w:t>
-      </w:r>
-      <w:r>
-        <w:t>3</w:t>
-      </w:r>
-      <w:r>
-        <w:t xml:space="preserve"> Criterio 1</w:t>
-      </w:r>
-      <w:r>
-        <w:t>3</w:t>
-      </w:r>
-      <w:r>
-        <w:t xml:space="preserve">: </w:t>
-      </w:r>
-      <w:r>
-        <w:t>Almacenamiento necesario para el desarrollo</w:t>
-      </w:r>
       <w:bookmarkEnd w:id="24"/>
-      <w:bookmarkEnd w:id="25"/>
     </w:p>
     <w:p>
       <w:pPr>
@@ -4640,7 +4635,7 @@
       <w:pPr>
         <w:pStyle w:val="Ttulo1"/>
       </w:pPr>
-      <w:bookmarkStart w:id="26" w:name="_Toc513225450"/>
+      <w:bookmarkStart w:id="25" w:name="_Toc513225450"/>
       <w:r>
         <w:lastRenderedPageBreak/>
         <w:t xml:space="preserve">4. Proyecto de implementación de un prototipo del sistema utilizando la tecnología </w:t>
@@ -4649,76 +4644,76 @@
       <w:r>
         <w:t>Chartjs</w:t>
       </w:r>
+      <w:bookmarkEnd w:id="25"/>
+      <w:proofErr w:type="spellEnd"/>
+    </w:p>
+    <w:p>
+      <w:pPr>
+        <w:pStyle w:val="Ttulo2"/>
+      </w:pPr>
+      <w:bookmarkStart w:id="26" w:name="_Toc513225451"/>
+      <w:r>
+        <w:rPr>
+          <w:highlight w:val="red"/>
+        </w:rPr>
+        <w:t>4.1 Documentación de diseño</w:t>
+      </w:r>
       <w:bookmarkEnd w:id="26"/>
+    </w:p>
+    <w:p>
+      <w:r>
+        <w:t xml:space="preserve">Hay que incluir la descripción del diseño del prototipo, incluyendo diagramas, y </w:t>
+      </w:r>
+      <w:r>
+        <w:t xml:space="preserve">el diseño de </w:t>
+      </w:r>
+      <w:r>
+        <w:t>la interfaz de usuario.</w:t>
+      </w:r>
+    </w:p>
+    <w:p>
+      <w:r>
+        <w:t>*Pantallazo menú principal*</w:t>
+      </w:r>
+    </w:p>
+    <w:p>
+      <w:r>
+        <w:t>*</w:t>
+      </w:r>
+      <w:proofErr w:type="gramStart"/>
+      <w:r>
+        <w:t>pantallazo gráficos</w:t>
+      </w:r>
+      <w:proofErr w:type="gramEnd"/>
+      <w:r>
+        <w:t>*</w:t>
+      </w:r>
+    </w:p>
+    <w:p>
+      <w:pPr>
+        <w:pStyle w:val="Ttulo2"/>
+      </w:pPr>
+      <w:bookmarkStart w:id="27" w:name="_Toc513225452"/>
+      <w:r>
+        <w:rPr>
+          <w:highlight w:val="yellow"/>
+        </w:rPr>
+        <w:t>4.2 Documentación de construcción</w:t>
+      </w:r>
+      <w:bookmarkEnd w:id="27"/>
+    </w:p>
+    <w:p>
+      <w:r>
+        <w:t>A continuación, mostramos una captura de pantalla del código referente a la construcción del gráfico</w:t>
+      </w:r>
+      <w:r>
+        <w:t xml:space="preserve"> que hemos elegido para mostrar de </w:t>
+      </w:r>
+      <w:proofErr w:type="spellStart"/>
+      <w:r>
+        <w:t>Chartjs</w:t>
+      </w:r>
       <w:proofErr w:type="spellEnd"/>
-    </w:p>
-    <w:p>
-      <w:pPr>
-        <w:pStyle w:val="Ttulo2"/>
-      </w:pPr>
-      <w:bookmarkStart w:id="27" w:name="_Toc513225451"/>
-      <w:r>
-        <w:rPr>
-          <w:highlight w:val="red"/>
-        </w:rPr>
-        <w:t>4.1 Documentación de diseño</w:t>
-      </w:r>
-      <w:bookmarkEnd w:id="27"/>
-    </w:p>
-    <w:p>
-      <w:r>
-        <w:t xml:space="preserve">Hay que incluir la descripción del diseño del prototipo, incluyendo diagramas, y </w:t>
-      </w:r>
-      <w:r>
-        <w:t xml:space="preserve">el diseño de </w:t>
-      </w:r>
-      <w:r>
-        <w:t>la interfaz de usuario.</w:t>
-      </w:r>
-    </w:p>
-    <w:p>
-      <w:r>
-        <w:t>*Pantallazo menú principal*</w:t>
-      </w:r>
-    </w:p>
-    <w:p>
-      <w:r>
-        <w:t>*</w:t>
-      </w:r>
-      <w:proofErr w:type="gramStart"/>
-      <w:r>
-        <w:t>pantallazo gráficos</w:t>
-      </w:r>
-      <w:proofErr w:type="gramEnd"/>
-      <w:r>
-        <w:t>*</w:t>
-      </w:r>
-    </w:p>
-    <w:p>
-      <w:pPr>
-        <w:pStyle w:val="Ttulo2"/>
-      </w:pPr>
-      <w:bookmarkStart w:id="28" w:name="_Toc513225452"/>
-      <w:r>
-        <w:rPr>
-          <w:highlight w:val="yellow"/>
-        </w:rPr>
-        <w:t>4.2 Documentación de construcción</w:t>
-      </w:r>
-      <w:bookmarkEnd w:id="28"/>
-    </w:p>
-    <w:p>
-      <w:r>
-        <w:t>A continuación, mostramos una captura de pantalla del código referente a la construcción del gráfico</w:t>
-      </w:r>
-      <w:r>
-        <w:t xml:space="preserve"> que hemos elegido para mostrar de </w:t>
-      </w:r>
-      <w:proofErr w:type="spellStart"/>
-      <w:r>
-        <w:t>Chartjs</w:t>
-      </w:r>
-      <w:proofErr w:type="spellEnd"/>
       <w:r>
         <w:t>, que es el gráfico de barras:</w:t>
       </w:r>
@@ -4727,6 +4722,7 @@
       <w:r>
         <w:rPr>
           <w:noProof/>
+          <w:lang w:val="es-ES_tradnl" w:eastAsia="es-ES_tradnl"/>
         </w:rPr>
         <w:drawing>
           <wp:inline distT="0" distB="0" distL="0" distR="0" wp14:anchorId="412124E7" wp14:editId="07FD52A2">
@@ -4769,6 +4765,7 @@
       <w:r>
         <w:rPr>
           <w:noProof/>
+          <w:lang w:val="es-ES_tradnl" w:eastAsia="es-ES_tradnl"/>
         </w:rPr>
         <w:lastRenderedPageBreak/>
         <w:drawing>
@@ -4817,6 +4814,7 @@
       <w:r>
         <w:rPr>
           <w:noProof/>
+          <w:lang w:val="es-ES_tradnl" w:eastAsia="es-ES_tradnl"/>
         </w:rPr>
         <w:drawing>
           <wp:inline distT="0" distB="0" distL="0" distR="0" wp14:anchorId="67D0C208" wp14:editId="39FBB6A7">
@@ -4877,7 +4875,15 @@
       </w:r>
       <w:proofErr w:type="spellEnd"/>
       <w:r>
-        <w:t>” que lee de una API REST los valores del Bitcoin diarios y los muestra</w:t>
+        <w:t xml:space="preserve">” que lee de una API REST los valores del </w:t>
+      </w:r>
+      <w:proofErr w:type="spellStart"/>
+      <w:r>
+        <w:t>Bitcoin</w:t>
+      </w:r>
+      <w:proofErr w:type="spellEnd"/>
+      <w:r>
+        <w:t xml:space="preserve"> diarios y los muestra</w:t>
       </w:r>
       <w:r>
         <w:t xml:space="preserve"> en USD, EUR y GBP</w:t>
@@ -4890,6 +4896,7 @@
       <w:r>
         <w:rPr>
           <w:noProof/>
+          <w:lang w:val="es-ES_tradnl" w:eastAsia="es-ES_tradnl"/>
         </w:rPr>
         <w:lastRenderedPageBreak/>
         <w:drawing>
@@ -4938,6 +4945,7 @@
       <w:r>
         <w:rPr>
           <w:noProof/>
+          <w:lang w:val="es-ES_tradnl" w:eastAsia="es-ES_tradnl"/>
         </w:rPr>
         <w:drawing>
           <wp:inline distT="0" distB="0" distL="0" distR="0" wp14:anchorId="6B56AA30" wp14:editId="18A1EAC6">
@@ -4980,40 +4988,40 @@
       <w:pPr>
         <w:pStyle w:val="Ttulo2"/>
       </w:pPr>
-      <w:bookmarkStart w:id="29" w:name="_Toc513225453"/>
+      <w:bookmarkStart w:id="28" w:name="_Toc513225453"/>
       <w:r>
         <w:rPr>
           <w:highlight w:val="red"/>
         </w:rPr>
         <w:t>4.3 Documentación de pruebas</w:t>
       </w:r>
+      <w:bookmarkEnd w:id="28"/>
+    </w:p>
+    <w:p>
+      <w:r>
+        <w:t xml:space="preserve">Casos de prueba establecidos y resultados de las pruebas y acciones de corrección. No es creíble que no hayan aparecido errores en </w:t>
+      </w:r>
+      <w:proofErr w:type="gramStart"/>
+      <w:r>
+        <w:t>los caso</w:t>
+      </w:r>
+      <w:proofErr w:type="gramEnd"/>
+      <w:r>
+        <w:t xml:space="preserve"> de prueba.</w:t>
+      </w:r>
+    </w:p>
+    <w:p>
+      <w:pPr>
+        <w:pStyle w:val="Ttulo2"/>
+      </w:pPr>
+      <w:bookmarkStart w:id="29" w:name="_Toc513225454"/>
+      <w:r>
+        <w:rPr>
+          <w:highlight w:val="yellow"/>
+        </w:rPr>
+        <w:t>4.4 Documentación de instalación</w:t>
+      </w:r>
       <w:bookmarkEnd w:id="29"/>
-    </w:p>
-    <w:p>
-      <w:r>
-        <w:t xml:space="preserve">Casos de prueba establecidos y resultados de las pruebas y acciones de corrección. No es creíble que no hayan aparecido errores en </w:t>
-      </w:r>
-      <w:proofErr w:type="gramStart"/>
-      <w:r>
-        <w:t>los caso</w:t>
-      </w:r>
-      <w:proofErr w:type="gramEnd"/>
-      <w:r>
-        <w:t xml:space="preserve"> de prueba.</w:t>
-      </w:r>
-    </w:p>
-    <w:p>
-      <w:pPr>
-        <w:pStyle w:val="Ttulo2"/>
-      </w:pPr>
-      <w:bookmarkStart w:id="30" w:name="_Toc513225454"/>
-      <w:r>
-        <w:rPr>
-          <w:highlight w:val="yellow"/>
-        </w:rPr>
-        <w:t>4.4 Documentación de instalación</w:t>
-      </w:r>
-      <w:bookmarkEnd w:id="30"/>
     </w:p>
     <w:p>
       <w:r>
@@ -5189,10 +5197,18 @@
         </w:numPr>
       </w:pPr>
       <w:r>
-        <w:t xml:space="preserve">Ejecutar en la termina el comando “ng </w:t>
+        <w:t>Ejecutar en la termina el comando “</w:t>
       </w:r>
       <w:proofErr w:type="spellStart"/>
       <w:r>
+        <w:t>ng</w:t>
+      </w:r>
+      <w:proofErr w:type="spellEnd"/>
+      <w:r>
+        <w:t xml:space="preserve"> </w:t>
+      </w:r>
+      <w:proofErr w:type="spellStart"/>
+      <w:r>
         <w:t>serve</w:t>
       </w:r>
       <w:proofErr w:type="spellEnd"/>
@@ -5204,14 +5220,14 @@
       <w:pPr>
         <w:pStyle w:val="Ttulo2"/>
       </w:pPr>
-      <w:bookmarkStart w:id="31" w:name="_Toc513225455"/>
+      <w:bookmarkStart w:id="30" w:name="_Toc513225455"/>
       <w:r>
         <w:rPr>
           <w:highlight w:val="yellow"/>
         </w:rPr>
         <w:t>4.5 Manual de usuario</w:t>
       </w:r>
-      <w:bookmarkEnd w:id="31"/>
+      <w:bookmarkEnd w:id="30"/>
     </w:p>
     <w:p>
       <w:r>
@@ -5354,7 +5370,7 @@
       <w:pPr>
         <w:pStyle w:val="Ttulo1"/>
       </w:pPr>
-      <w:bookmarkStart w:id="32" w:name="_Toc513225456"/>
+      <w:bookmarkStart w:id="31" w:name="_Toc513225456"/>
       <w:r>
         <w:lastRenderedPageBreak/>
         <w:t xml:space="preserve">5. Proyecto de implementación de un prototipo del sistema utilizando la tecnología </w:t>
@@ -5363,73 +5379,73 @@
       <w:r>
         <w:t>Echarts</w:t>
       </w:r>
+      <w:bookmarkEnd w:id="31"/>
+      <w:proofErr w:type="spellEnd"/>
+    </w:p>
+    <w:p>
+      <w:pPr>
+        <w:pStyle w:val="Ttulo2"/>
+      </w:pPr>
+      <w:bookmarkStart w:id="32" w:name="_Toc513225457"/>
+      <w:r>
+        <w:rPr>
+          <w:highlight w:val="red"/>
+        </w:rPr>
+        <w:t>5.1 Documentación de diseño</w:t>
+      </w:r>
       <w:bookmarkEnd w:id="32"/>
+    </w:p>
+    <w:p>
+      <w:r>
+        <w:t>Hay que incluir la descripción del diseño del prototipo, incluyen</w:t>
+      </w:r>
+      <w:r>
+        <w:t xml:space="preserve">do diagramas, y el diseño </w:t>
+      </w:r>
+      <w:r>
+        <w:t>de la interfaz de usuario.</w:t>
+      </w:r>
+    </w:p>
+    <w:p>
+      <w:r>
+        <w:t>*Pantallazo menú principal*</w:t>
+      </w:r>
+    </w:p>
+    <w:p>
+      <w:r>
+        <w:t>*</w:t>
+      </w:r>
+      <w:proofErr w:type="gramStart"/>
+      <w:r>
+        <w:t>pantallazo gráficos</w:t>
+      </w:r>
+      <w:proofErr w:type="gramEnd"/>
+      <w:r>
+        <w:t>*</w:t>
+      </w:r>
+    </w:p>
+    <w:p>
+      <w:pPr>
+        <w:pStyle w:val="Ttulo2"/>
+      </w:pPr>
+      <w:bookmarkStart w:id="33" w:name="_Toc513225458"/>
+      <w:r>
+        <w:rPr>
+          <w:highlight w:val="yellow"/>
+        </w:rPr>
+        <w:t>5.2 Documentación de construcción</w:t>
+      </w:r>
+      <w:bookmarkEnd w:id="33"/>
+    </w:p>
+    <w:p>
+      <w:r>
+        <w:t xml:space="preserve">A continuación, mostramos una captura de pantalla del código referente a la construcción del gráfico que hemos elegido para mostrar de </w:t>
+      </w:r>
+      <w:proofErr w:type="spellStart"/>
+      <w:r>
+        <w:t>Echarts</w:t>
+      </w:r>
       <w:proofErr w:type="spellEnd"/>
-    </w:p>
-    <w:p>
-      <w:pPr>
-        <w:pStyle w:val="Ttulo2"/>
-      </w:pPr>
-      <w:bookmarkStart w:id="33" w:name="_Toc513225457"/>
-      <w:r>
-        <w:rPr>
-          <w:highlight w:val="red"/>
-        </w:rPr>
-        <w:t>5.1 Documentación de diseño</w:t>
-      </w:r>
-      <w:bookmarkEnd w:id="33"/>
-    </w:p>
-    <w:p>
-      <w:r>
-        <w:t>Hay que incluir la descripción del diseño del prototipo, incluyen</w:t>
-      </w:r>
-      <w:r>
-        <w:t xml:space="preserve">do diagramas, y el diseño </w:t>
-      </w:r>
-      <w:r>
-        <w:t>de la interfaz de usuario.</w:t>
-      </w:r>
-    </w:p>
-    <w:p>
-      <w:r>
-        <w:t>*Pantallazo menú principal*</w:t>
-      </w:r>
-    </w:p>
-    <w:p>
-      <w:r>
-        <w:t>*</w:t>
-      </w:r>
-      <w:proofErr w:type="gramStart"/>
-      <w:r>
-        <w:t>pantallazo gráficos</w:t>
-      </w:r>
-      <w:proofErr w:type="gramEnd"/>
-      <w:r>
-        <w:t>*</w:t>
-      </w:r>
-    </w:p>
-    <w:p>
-      <w:pPr>
-        <w:pStyle w:val="Ttulo2"/>
-      </w:pPr>
-      <w:bookmarkStart w:id="34" w:name="_Toc513225458"/>
-      <w:r>
-        <w:rPr>
-          <w:highlight w:val="yellow"/>
-        </w:rPr>
-        <w:t>5.2 Documentación de construcción</w:t>
-      </w:r>
-      <w:bookmarkEnd w:id="34"/>
-    </w:p>
-    <w:p>
-      <w:r>
-        <w:t xml:space="preserve">A continuación, mostramos una captura de pantalla del código referente a la construcción del gráfico que hemos elegido para mostrar de </w:t>
-      </w:r>
-      <w:proofErr w:type="spellStart"/>
-      <w:r>
-        <w:t>Echarts</w:t>
-      </w:r>
-      <w:proofErr w:type="spellEnd"/>
       <w:r>
         <w:t>, que es el gráfico de barras:</w:t>
       </w:r>
@@ -5438,6 +5454,7 @@
       <w:r>
         <w:rPr>
           <w:noProof/>
+          <w:lang w:val="es-ES_tradnl" w:eastAsia="es-ES_tradnl"/>
         </w:rPr>
         <w:drawing>
           <wp:inline distT="0" distB="0" distL="0" distR="0" wp14:anchorId="60C33B9F" wp14:editId="3CD32F09">
@@ -5480,6 +5497,7 @@
       <w:r>
         <w:rPr>
           <w:noProof/>
+          <w:lang w:val="es-ES_tradnl" w:eastAsia="es-ES_tradnl"/>
         </w:rPr>
         <w:lastRenderedPageBreak/>
         <w:drawing>
@@ -5523,6 +5541,7 @@
       <w:r>
         <w:rPr>
           <w:noProof/>
+          <w:lang w:val="es-ES_tradnl" w:eastAsia="es-ES_tradnl"/>
         </w:rPr>
         <w:drawing>
           <wp:inline distT="0" distB="0" distL="0" distR="0" wp14:anchorId="6AE82C7C" wp14:editId="67FF9332">
@@ -5570,6 +5589,7 @@
       <w:r>
         <w:rPr>
           <w:noProof/>
+          <w:lang w:val="es-ES_tradnl" w:eastAsia="es-ES_tradnl"/>
         </w:rPr>
         <w:lastRenderedPageBreak/>
         <w:drawing>
@@ -5625,7 +5645,15 @@
       </w:r>
       <w:proofErr w:type="spellEnd"/>
       <w:r>
-        <w:t>” que lee de una API REST los valores del Bitcoin diarios y los muestra</w:t>
+        <w:t xml:space="preserve">” que lee de una API REST los valores del </w:t>
+      </w:r>
+      <w:proofErr w:type="spellStart"/>
+      <w:r>
+        <w:t>Bitcoin</w:t>
+      </w:r>
+      <w:proofErr w:type="spellEnd"/>
+      <w:r>
+        <w:t xml:space="preserve"> diarios y los muestra</w:t>
       </w:r>
       <w:r>
         <w:t xml:space="preserve"> en USD, EUR y GBP</w:t>
@@ -5638,6 +5666,7 @@
       <w:r>
         <w:rPr>
           <w:noProof/>
+          <w:lang w:val="es-ES_tradnl" w:eastAsia="es-ES_tradnl"/>
         </w:rPr>
         <w:drawing>
           <wp:inline distT="0" distB="0" distL="0" distR="0" wp14:anchorId="6FC4506B" wp14:editId="57303EEB">
@@ -5685,6 +5714,7 @@
       <w:r>
         <w:rPr>
           <w:noProof/>
+          <w:lang w:val="es-ES_tradnl" w:eastAsia="es-ES_tradnl"/>
         </w:rPr>
         <w:lastRenderedPageBreak/>
         <w:drawing>
@@ -5732,6 +5762,7 @@
       <w:r>
         <w:rPr>
           <w:noProof/>
+          <w:lang w:val="es-ES_tradnl" w:eastAsia="es-ES_tradnl"/>
         </w:rPr>
         <w:drawing>
           <wp:inline distT="0" distB="0" distL="0" distR="0" wp14:anchorId="6C4282D2" wp14:editId="136DE4F4">
@@ -5778,6 +5809,7 @@
       <w:r>
         <w:rPr>
           <w:noProof/>
+          <w:lang w:val="es-ES_tradnl" w:eastAsia="es-ES_tradnl"/>
         </w:rPr>
         <w:lastRenderedPageBreak/>
         <w:drawing>
@@ -5825,6 +5857,7 @@
       <w:r>
         <w:rPr>
           <w:noProof/>
+          <w:lang w:val="es-ES_tradnl" w:eastAsia="es-ES_tradnl"/>
         </w:rPr>
         <w:drawing>
           <wp:inline distT="0" distB="0" distL="0" distR="0" wp14:anchorId="6C55626E" wp14:editId="0ECD2D78">
@@ -5880,6 +5913,7 @@
       <w:r>
         <w:rPr>
           <w:noProof/>
+          <w:lang w:val="es-ES_tradnl" w:eastAsia="es-ES_tradnl"/>
         </w:rPr>
         <w:drawing>
           <wp:inline distT="0" distB="0" distL="0" distR="0" wp14:anchorId="56F351F1" wp14:editId="44D5E9E3">
@@ -5922,14 +5956,14 @@
       <w:pPr>
         <w:pStyle w:val="Ttulo2"/>
       </w:pPr>
-      <w:bookmarkStart w:id="35" w:name="_Toc513225459"/>
+      <w:bookmarkStart w:id="34" w:name="_Toc513225459"/>
       <w:r>
         <w:rPr>
           <w:highlight w:val="red"/>
         </w:rPr>
         <w:t>5.3 Documentación de pruebas</w:t>
       </w:r>
-      <w:bookmarkEnd w:id="35"/>
+      <w:bookmarkEnd w:id="34"/>
     </w:p>
     <w:p>
       <w:r>
@@ -5948,7 +5982,7 @@
       <w:pPr>
         <w:pStyle w:val="Ttulo2"/>
       </w:pPr>
-      <w:bookmarkStart w:id="36" w:name="_Toc513225460"/>
+      <w:bookmarkStart w:id="35" w:name="_Toc513225460"/>
       <w:r>
         <w:rPr>
           <w:highlight w:val="yellow"/>
@@ -5956,7 +5990,7 @@
         <w:lastRenderedPageBreak/>
         <w:t>5.4 Documentación de instalación</w:t>
       </w:r>
-      <w:bookmarkEnd w:id="36"/>
+      <w:bookmarkEnd w:id="35"/>
     </w:p>
     <w:p>
       <w:r>
@@ -6152,10 +6186,18 @@
         </w:numPr>
       </w:pPr>
       <w:r>
-        <w:t xml:space="preserve">Ejecutar en la termina el comando “ng </w:t>
+        <w:t>Ejecutar en la termina el comando “</w:t>
       </w:r>
       <w:proofErr w:type="spellStart"/>
       <w:r>
+        <w:t>ng</w:t>
+      </w:r>
+      <w:proofErr w:type="spellEnd"/>
+      <w:r>
+        <w:t xml:space="preserve"> </w:t>
+      </w:r>
+      <w:proofErr w:type="spellStart"/>
+      <w:r>
         <w:t>serve</w:t>
       </w:r>
       <w:proofErr w:type="spellEnd"/>
@@ -6167,14 +6209,14 @@
       <w:pPr>
         <w:pStyle w:val="Ttulo2"/>
       </w:pPr>
-      <w:bookmarkStart w:id="37" w:name="_Toc513225461"/>
+      <w:bookmarkStart w:id="36" w:name="_Toc513225461"/>
       <w:r>
         <w:rPr>
           <w:highlight w:val="yellow"/>
         </w:rPr>
         <w:t>5.5 Manual de usuario</w:t>
       </w:r>
-      <w:bookmarkEnd w:id="37"/>
+      <w:bookmarkEnd w:id="36"/>
     </w:p>
     <w:p>
       <w:r>
@@ -6344,7 +6386,7 @@
       <w:pPr>
         <w:pStyle w:val="Ttulo1"/>
       </w:pPr>
-      <w:bookmarkStart w:id="38" w:name="_Toc513225462"/>
+      <w:bookmarkStart w:id="37" w:name="_Toc513225462"/>
       <w:r>
         <w:lastRenderedPageBreak/>
         <w:t>6</w:t>
@@ -6361,40 +6403,40 @@
       <w:r>
         <w:t>s dos implementaciones</w:t>
       </w:r>
+      <w:bookmarkEnd w:id="37"/>
+    </w:p>
+    <w:p>
+      <w:r>
+        <w:t>Se trata de dar valores a los criterios de comparación</w:t>
+      </w:r>
+      <w:r>
+        <w:t xml:space="preserve"> definidos en el apartado 3 sobre la implementación de cada uno de los prototipos.</w:t>
+      </w:r>
+    </w:p>
+    <w:p>
+      <w:pPr>
+        <w:pStyle w:val="Ttulo2"/>
+      </w:pPr>
+      <w:bookmarkStart w:id="38" w:name="_Toc513225463"/>
+      <w:r>
+        <w:t>6</w:t>
+      </w:r>
+      <w:r>
+        <w:t xml:space="preserve">.1 </w:t>
+      </w:r>
+      <w:r>
+        <w:t xml:space="preserve">Evaluación de los criterios </w:t>
+      </w:r>
+      <w:r>
+        <w:t xml:space="preserve">en la implementación usando </w:t>
+      </w:r>
+      <w:r>
+        <w:t xml:space="preserve">la tecnología </w:t>
+      </w:r>
+      <w:r>
+        <w:t>A</w:t>
+      </w:r>
       <w:bookmarkEnd w:id="38"/>
-    </w:p>
-    <w:p>
-      <w:r>
-        <w:t>Se trata de dar valores a los criterios de comparación</w:t>
-      </w:r>
-      <w:r>
-        <w:t xml:space="preserve"> definidos en el apartado 3 sobre la implementación de cada uno de los prototipos.</w:t>
-      </w:r>
-    </w:p>
-    <w:p>
-      <w:pPr>
-        <w:pStyle w:val="Ttulo2"/>
-      </w:pPr>
-      <w:bookmarkStart w:id="39" w:name="_Toc513225463"/>
-      <w:r>
-        <w:t>6</w:t>
-      </w:r>
-      <w:r>
-        <w:t xml:space="preserve">.1 </w:t>
-      </w:r>
-      <w:r>
-        <w:t xml:space="preserve">Evaluación de los criterios </w:t>
-      </w:r>
-      <w:r>
-        <w:t xml:space="preserve">en la implementación usando </w:t>
-      </w:r>
-      <w:r>
-        <w:t xml:space="preserve">la tecnología </w:t>
-      </w:r>
-      <w:r>
-        <w:t>A</w:t>
-      </w:r>
-      <w:bookmarkEnd w:id="39"/>
     </w:p>
     <w:p>
       <w:r>
@@ -6475,7 +6517,11 @@
           <w:tcPr>
             <w:tcW w:w="6514" w:type="dxa"/>
           </w:tcPr>
-          <w:p/>
+          <w:p>
+            <w:r>
+              <w:t>Sí</w:t>
+            </w:r>
+          </w:p>
         </w:tc>
       </w:tr>
       <w:tr>
@@ -6493,17 +6539,24 @@
           <w:tcPr>
             <w:tcW w:w="6514" w:type="dxa"/>
           </w:tcPr>
-          <w:p/>
+          <w:p>
+            <w:r>
+              <w:t>Sí</w:t>
+            </w:r>
+          </w:p>
         </w:tc>
       </w:tr>
       <w:tr>
+        <w:trPr>
+          <w:trHeight w:val="264"/>
+        </w:trPr>
         <w:tc>
           <w:tcPr>
             <w:tcW w:w="1980" w:type="dxa"/>
           </w:tcPr>
           <w:p>
             <w:r>
-              <w:t>…</w:t>
+              <w:t>Criterio 3</w:t>
             </w:r>
           </w:p>
         </w:tc>
@@ -6511,7 +6564,11 @@
           <w:tcPr>
             <w:tcW w:w="6514" w:type="dxa"/>
           </w:tcPr>
-          <w:p/>
+          <w:p>
+            <w:r>
+              <w:t>Sí</w:t>
+            </w:r>
+          </w:p>
         </w:tc>
       </w:tr>
       <w:tr>
@@ -6521,7 +6578,7 @@
           </w:tcPr>
           <w:p>
             <w:r>
-              <w:t>Criterio N</w:t>
+              <w:t>Criterio 4</w:t>
             </w:r>
           </w:p>
         </w:tc>
@@ -6529,7 +6586,319 @@
           <w:tcPr>
             <w:tcW w:w="6514" w:type="dxa"/>
           </w:tcPr>
-          <w:p/>
+          <w:p>
+            <w:r>
+              <w:t>Sí</w:t>
+            </w:r>
+          </w:p>
+        </w:tc>
+      </w:tr>
+      <w:tr>
+        <w:tc>
+          <w:tcPr>
+            <w:tcW w:w="1980" w:type="dxa"/>
+          </w:tcPr>
+          <w:p>
+            <w:r>
+              <w:t>Criterio 5</w:t>
+            </w:r>
+          </w:p>
+        </w:tc>
+        <w:tc>
+          <w:tcPr>
+            <w:tcW w:w="6514" w:type="dxa"/>
+          </w:tcPr>
+          <w:p>
+            <w:r>
+              <w:t>Sí</w:t>
+            </w:r>
+          </w:p>
+        </w:tc>
+      </w:tr>
+      <w:tr>
+        <w:tc>
+          <w:tcPr>
+            <w:tcW w:w="1980" w:type="dxa"/>
+          </w:tcPr>
+          <w:p>
+            <w:pPr>
+              <w:rPr>
+                <w:rFonts w:eastAsia="Calibri"/>
+              </w:rPr>
+            </w:pPr>
+            <w:r>
+              <w:rPr>
+                <w:rFonts w:eastAsia="Calibri"/>
+              </w:rPr>
+              <w:t>Criterio 6</w:t>
+            </w:r>
+          </w:p>
+        </w:tc>
+        <w:tc>
+          <w:tcPr>
+            <w:tcW w:w="6514" w:type="dxa"/>
+          </w:tcPr>
+          <w:p>
+            <w:pPr>
+              <w:rPr>
+                <w:rFonts w:eastAsia="Calibri"/>
+              </w:rPr>
+            </w:pPr>
+            <w:r>
+              <w:rPr>
+                <w:rFonts w:eastAsia="Calibri"/>
+              </w:rPr>
+              <w:t>Sí</w:t>
+            </w:r>
+          </w:p>
+        </w:tc>
+      </w:tr>
+      <w:tr>
+        <w:tc>
+          <w:tcPr>
+            <w:tcW w:w="1980" w:type="dxa"/>
+          </w:tcPr>
+          <w:p>
+            <w:pPr>
+              <w:rPr>
+                <w:rFonts w:eastAsia="Calibri"/>
+              </w:rPr>
+            </w:pPr>
+            <w:r>
+              <w:rPr>
+                <w:rFonts w:eastAsia="Calibri"/>
+              </w:rPr>
+              <w:t>Criterio 7</w:t>
+            </w:r>
+          </w:p>
+        </w:tc>
+        <w:tc>
+          <w:tcPr>
+            <w:tcW w:w="6514" w:type="dxa"/>
+          </w:tcPr>
+          <w:p>
+            <w:pPr>
+              <w:rPr>
+                <w:rFonts w:eastAsia="Calibri"/>
+              </w:rPr>
+            </w:pPr>
+            <w:r>
+              <w:rPr>
+                <w:rFonts w:eastAsia="Calibri"/>
+              </w:rPr>
+              <w:t>No</w:t>
+            </w:r>
+          </w:p>
+        </w:tc>
+      </w:tr>
+      <w:tr>
+        <w:tc>
+          <w:tcPr>
+            <w:tcW w:w="1980" w:type="dxa"/>
+          </w:tcPr>
+          <w:p>
+            <w:pPr>
+              <w:rPr>
+                <w:rFonts w:eastAsia="Calibri"/>
+              </w:rPr>
+            </w:pPr>
+            <w:r>
+              <w:rPr>
+                <w:rFonts w:eastAsia="Calibri"/>
+              </w:rPr>
+              <w:t>Criterio 8</w:t>
+            </w:r>
+          </w:p>
+        </w:tc>
+        <w:tc>
+          <w:tcPr>
+            <w:tcW w:w="6514" w:type="dxa"/>
+          </w:tcPr>
+          <w:p>
+            <w:pPr>
+              <w:rPr>
+                <w:rFonts w:eastAsia="Calibri"/>
+              </w:rPr>
+            </w:pPr>
+            <w:r>
+              <w:rPr>
+                <w:rFonts w:eastAsia="Calibri"/>
+              </w:rPr>
+              <w:t>No</w:t>
+            </w:r>
+          </w:p>
+        </w:tc>
+      </w:tr>
+      <w:tr>
+        <w:tc>
+          <w:tcPr>
+            <w:tcW w:w="1980" w:type="dxa"/>
+          </w:tcPr>
+          <w:p>
+            <w:pPr>
+              <w:rPr>
+                <w:rFonts w:eastAsia="Calibri"/>
+              </w:rPr>
+            </w:pPr>
+            <w:r>
+              <w:rPr>
+                <w:rFonts w:eastAsia="Calibri"/>
+              </w:rPr>
+              <w:t>Criterio 9</w:t>
+            </w:r>
+          </w:p>
+        </w:tc>
+        <w:tc>
+          <w:tcPr>
+            <w:tcW w:w="6514" w:type="dxa"/>
+          </w:tcPr>
+          <w:p>
+            <w:pPr>
+              <w:rPr>
+                <w:rFonts w:eastAsia="Calibri"/>
+              </w:rPr>
+            </w:pPr>
+            <w:r>
+              <w:rPr>
+                <w:rFonts w:eastAsia="Calibri"/>
+              </w:rPr>
+              <w:t>Sí</w:t>
+            </w:r>
+          </w:p>
+        </w:tc>
+      </w:tr>
+      <w:tr>
+        <w:tc>
+          <w:tcPr>
+            <w:tcW w:w="1980" w:type="dxa"/>
+          </w:tcPr>
+          <w:p>
+            <w:pPr>
+              <w:rPr>
+                <w:rFonts w:eastAsia="Calibri"/>
+              </w:rPr>
+            </w:pPr>
+            <w:r>
+              <w:rPr>
+                <w:rFonts w:eastAsia="Calibri"/>
+              </w:rPr>
+              <w:t>Criterio 10</w:t>
+            </w:r>
+          </w:p>
+        </w:tc>
+        <w:tc>
+          <w:tcPr>
+            <w:tcW w:w="6514" w:type="dxa"/>
+          </w:tcPr>
+          <w:p>
+            <w:pPr>
+              <w:rPr>
+                <w:rFonts w:eastAsia="Calibri"/>
+              </w:rPr>
+            </w:pPr>
+            <w:r>
+              <w:rPr>
+                <w:rFonts w:eastAsia="Calibri"/>
+              </w:rPr>
+              <w:t>618</w:t>
+            </w:r>
+          </w:p>
+        </w:tc>
+      </w:tr>
+      <w:tr>
+        <w:tc>
+          <w:tcPr>
+            <w:tcW w:w="1980" w:type="dxa"/>
+          </w:tcPr>
+          <w:p>
+            <w:pPr>
+              <w:rPr>
+                <w:rFonts w:eastAsia="Calibri"/>
+              </w:rPr>
+            </w:pPr>
+            <w:r>
+              <w:rPr>
+                <w:rFonts w:eastAsia="Calibri"/>
+              </w:rPr>
+              <w:t>Criterio 11</w:t>
+            </w:r>
+          </w:p>
+        </w:tc>
+        <w:tc>
+          <w:tcPr>
+            <w:tcW w:w="6514" w:type="dxa"/>
+          </w:tcPr>
+          <w:p>
+            <w:pPr>
+              <w:rPr>
+                <w:rFonts w:eastAsia="Calibri"/>
+              </w:rPr>
+            </w:pPr>
+          </w:p>
+        </w:tc>
+      </w:tr>
+      <w:tr>
+        <w:tc>
+          <w:tcPr>
+            <w:tcW w:w="1980" w:type="dxa"/>
+          </w:tcPr>
+          <w:p>
+            <w:pPr>
+              <w:rPr>
+                <w:rFonts w:eastAsia="Calibri"/>
+              </w:rPr>
+            </w:pPr>
+            <w:r>
+              <w:rPr>
+                <w:rFonts w:eastAsia="Calibri"/>
+              </w:rPr>
+              <w:t>Criterio 12</w:t>
+            </w:r>
+          </w:p>
+        </w:tc>
+        <w:tc>
+          <w:tcPr>
+            <w:tcW w:w="6514" w:type="dxa"/>
+          </w:tcPr>
+          <w:p>
+            <w:pPr>
+              <w:rPr>
+                <w:rFonts w:eastAsia="Calibri"/>
+              </w:rPr>
+            </w:pPr>
+          </w:p>
+        </w:tc>
+      </w:tr>
+      <w:tr>
+        <w:tc>
+          <w:tcPr>
+            <w:tcW w:w="1980" w:type="dxa"/>
+          </w:tcPr>
+          <w:p>
+            <w:pPr>
+              <w:rPr>
+                <w:rFonts w:eastAsia="Calibri"/>
+              </w:rPr>
+            </w:pPr>
+            <w:r>
+              <w:rPr>
+                <w:rFonts w:eastAsia="Calibri"/>
+              </w:rPr>
+              <w:t>Criterio 13</w:t>
+            </w:r>
+          </w:p>
+        </w:tc>
+        <w:tc>
+          <w:tcPr>
+            <w:tcW w:w="6514" w:type="dxa"/>
+          </w:tcPr>
+          <w:p>
+            <w:pPr>
+              <w:rPr>
+                <w:rFonts w:eastAsia="Calibri"/>
+              </w:rPr>
+            </w:pPr>
+          </w:p>
         </w:tc>
       </w:tr>
     </w:tbl>
@@ -6539,33 +6908,493 @@
         <w:t>Y algunos comentarios aclaratorios sobre aquellos criterios cuyo valor indicado en la tabla no sea suficiente para entenderlo.</w:t>
       </w:r>
     </w:p>
+    <w:p>
+      <w:r>
+        <w:t>El criterio 10 es la suma de todas las líneas de código de todos los gráficos implementados.</w:t>
+      </w:r>
+    </w:p>
+    <w:p>
+      <w:pPr>
+        <w:pStyle w:val="Ttulo2"/>
+      </w:pPr>
+      <w:bookmarkStart w:id="39" w:name="_Toc513225464"/>
+      <w:r>
+        <w:t>6</w:t>
+      </w:r>
+      <w:r>
+        <w:t>.2</w:t>
+      </w:r>
+      <w:r>
+        <w:t xml:space="preserve"> </w:t>
+      </w:r>
+      <w:r>
+        <w:t>Evaluación de los crit</w:t>
+      </w:r>
+      <w:r>
+        <w:t xml:space="preserve">erios en la implementación </w:t>
+      </w:r>
+      <w:r>
+        <w:t>usando la tecnología B</w:t>
+      </w:r>
+      <w:bookmarkEnd w:id="39"/>
+    </w:p>
+    <w:tbl>
+      <w:tblPr>
+        <w:tblStyle w:val="Tablaconcuadrcula"/>
+        <w:tblW w:w="0" w:type="auto"/>
+        <w:tblLook w:val="04A0" w:firstRow="1" w:lastRow="0" w:firstColumn="1" w:lastColumn="0" w:noHBand="0" w:noVBand="1"/>
+      </w:tblPr>
+      <w:tblGrid>
+        <w:gridCol w:w="1980"/>
+        <w:gridCol w:w="6514"/>
+      </w:tblGrid>
+      <w:tr>
+        <w:trPr>
+          <w:tblHeader/>
+        </w:trPr>
+        <w:tc>
+          <w:tcPr>
+            <w:tcW w:w="1980" w:type="dxa"/>
+          </w:tcPr>
+          <w:p>
+            <w:pPr>
+              <w:rPr>
+                <w:b/>
+              </w:rPr>
+            </w:pPr>
+            <w:r>
+              <w:rPr>
+                <w:b/>
+              </w:rPr>
+              <w:t>CRITERIO</w:t>
+            </w:r>
+          </w:p>
+        </w:tc>
+        <w:tc>
+          <w:tcPr>
+            <w:tcW w:w="6514" w:type="dxa"/>
+          </w:tcPr>
+          <w:p>
+            <w:pPr>
+              <w:rPr>
+                <w:b/>
+              </w:rPr>
+            </w:pPr>
+            <w:r>
+              <w:rPr>
+                <w:b/>
+              </w:rPr>
+              <w:t>EVALUACIÓN</w:t>
+            </w:r>
+          </w:p>
+        </w:tc>
+      </w:tr>
+      <w:tr>
+        <w:tc>
+          <w:tcPr>
+            <w:tcW w:w="1980" w:type="dxa"/>
+          </w:tcPr>
+          <w:p>
+            <w:r>
+              <w:t>Criterio 1</w:t>
+            </w:r>
+          </w:p>
+        </w:tc>
+        <w:tc>
+          <w:tcPr>
+            <w:tcW w:w="6514" w:type="dxa"/>
+          </w:tcPr>
+          <w:p>
+            <w:r>
+              <w:t>Sí</w:t>
+            </w:r>
+          </w:p>
+        </w:tc>
+      </w:tr>
+      <w:tr>
+        <w:tc>
+          <w:tcPr>
+            <w:tcW w:w="1980" w:type="dxa"/>
+          </w:tcPr>
+          <w:p>
+            <w:r>
+              <w:t>Criterio 2</w:t>
+            </w:r>
+          </w:p>
+        </w:tc>
+        <w:tc>
+          <w:tcPr>
+            <w:tcW w:w="6514" w:type="dxa"/>
+          </w:tcPr>
+          <w:p>
+            <w:r>
+              <w:t>Sí</w:t>
+            </w:r>
+          </w:p>
+        </w:tc>
+      </w:tr>
+      <w:tr>
+        <w:trPr>
+          <w:trHeight w:val="264"/>
+        </w:trPr>
+        <w:tc>
+          <w:tcPr>
+            <w:tcW w:w="1980" w:type="dxa"/>
+          </w:tcPr>
+          <w:p>
+            <w:r>
+              <w:t>Criterio 3</w:t>
+            </w:r>
+          </w:p>
+        </w:tc>
+        <w:tc>
+          <w:tcPr>
+            <w:tcW w:w="6514" w:type="dxa"/>
+          </w:tcPr>
+          <w:p>
+            <w:r>
+              <w:t>Sí</w:t>
+            </w:r>
+          </w:p>
+        </w:tc>
+      </w:tr>
+      <w:tr>
+        <w:tc>
+          <w:tcPr>
+            <w:tcW w:w="1980" w:type="dxa"/>
+          </w:tcPr>
+          <w:p>
+            <w:r>
+              <w:t>Criterio 4</w:t>
+            </w:r>
+          </w:p>
+        </w:tc>
+        <w:tc>
+          <w:tcPr>
+            <w:tcW w:w="6514" w:type="dxa"/>
+          </w:tcPr>
+          <w:p>
+            <w:r>
+              <w:t>Sí</w:t>
+            </w:r>
+          </w:p>
+        </w:tc>
+      </w:tr>
+      <w:tr>
+        <w:tc>
+          <w:tcPr>
+            <w:tcW w:w="1980" w:type="dxa"/>
+          </w:tcPr>
+          <w:p>
+            <w:r>
+              <w:t>Criterio 5</w:t>
+            </w:r>
+          </w:p>
+        </w:tc>
+        <w:tc>
+          <w:tcPr>
+            <w:tcW w:w="6514" w:type="dxa"/>
+          </w:tcPr>
+          <w:p>
+            <w:r>
+              <w:t>Sí</w:t>
+            </w:r>
+          </w:p>
+        </w:tc>
+      </w:tr>
+      <w:tr>
+        <w:tc>
+          <w:tcPr>
+            <w:tcW w:w="1980" w:type="dxa"/>
+          </w:tcPr>
+          <w:p>
+            <w:pPr>
+              <w:rPr>
+                <w:rFonts w:eastAsia="Calibri"/>
+              </w:rPr>
+            </w:pPr>
+            <w:r>
+              <w:rPr>
+                <w:rFonts w:eastAsia="Calibri"/>
+              </w:rPr>
+              <w:t>Criterio 6</w:t>
+            </w:r>
+          </w:p>
+        </w:tc>
+        <w:tc>
+          <w:tcPr>
+            <w:tcW w:w="6514" w:type="dxa"/>
+          </w:tcPr>
+          <w:p>
+            <w:pPr>
+              <w:rPr>
+                <w:rFonts w:eastAsia="Calibri"/>
+              </w:rPr>
+            </w:pPr>
+            <w:r>
+              <w:rPr>
+                <w:rFonts w:eastAsia="Calibri"/>
+              </w:rPr>
+              <w:t>Sí</w:t>
+            </w:r>
+          </w:p>
+        </w:tc>
+      </w:tr>
+      <w:tr>
+        <w:tc>
+          <w:tcPr>
+            <w:tcW w:w="1980" w:type="dxa"/>
+          </w:tcPr>
+          <w:p>
+            <w:pPr>
+              <w:rPr>
+                <w:rFonts w:eastAsia="Calibri"/>
+              </w:rPr>
+            </w:pPr>
+            <w:r>
+              <w:rPr>
+                <w:rFonts w:eastAsia="Calibri"/>
+              </w:rPr>
+              <w:t>Criterio 7</w:t>
+            </w:r>
+          </w:p>
+        </w:tc>
+        <w:tc>
+          <w:tcPr>
+            <w:tcW w:w="6514" w:type="dxa"/>
+          </w:tcPr>
+          <w:p>
+            <w:pPr>
+              <w:rPr>
+                <w:rFonts w:eastAsia="Calibri"/>
+              </w:rPr>
+            </w:pPr>
+            <w:r>
+              <w:rPr>
+                <w:rFonts w:eastAsia="Calibri"/>
+              </w:rPr>
+              <w:t>Sí</w:t>
+            </w:r>
+          </w:p>
+        </w:tc>
+      </w:tr>
+      <w:tr>
+        <w:tc>
+          <w:tcPr>
+            <w:tcW w:w="1980" w:type="dxa"/>
+          </w:tcPr>
+          <w:p>
+            <w:pPr>
+              <w:rPr>
+                <w:rFonts w:eastAsia="Calibri"/>
+              </w:rPr>
+            </w:pPr>
+            <w:r>
+              <w:rPr>
+                <w:rFonts w:eastAsia="Calibri"/>
+              </w:rPr>
+              <w:t>Criterio 8</w:t>
+            </w:r>
+          </w:p>
+        </w:tc>
+        <w:tc>
+          <w:tcPr>
+            <w:tcW w:w="6514" w:type="dxa"/>
+          </w:tcPr>
+          <w:p>
+            <w:pPr>
+              <w:rPr>
+                <w:rFonts w:eastAsia="Calibri"/>
+              </w:rPr>
+            </w:pPr>
+            <w:r>
+              <w:rPr>
+                <w:rFonts w:eastAsia="Calibri"/>
+              </w:rPr>
+              <w:t>Sí</w:t>
+            </w:r>
+          </w:p>
+        </w:tc>
+      </w:tr>
+      <w:tr>
+        <w:tc>
+          <w:tcPr>
+            <w:tcW w:w="1980" w:type="dxa"/>
+          </w:tcPr>
+          <w:p>
+            <w:pPr>
+              <w:rPr>
+                <w:rFonts w:eastAsia="Calibri"/>
+              </w:rPr>
+            </w:pPr>
+            <w:r>
+              <w:rPr>
+                <w:rFonts w:eastAsia="Calibri"/>
+              </w:rPr>
+              <w:t>Criterio 9</w:t>
+            </w:r>
+          </w:p>
+        </w:tc>
+        <w:tc>
+          <w:tcPr>
+            <w:tcW w:w="6514" w:type="dxa"/>
+          </w:tcPr>
+          <w:p>
+            <w:pPr>
+              <w:rPr>
+                <w:rFonts w:eastAsia="Calibri"/>
+              </w:rPr>
+            </w:pPr>
+            <w:r>
+              <w:rPr>
+                <w:rFonts w:eastAsia="Calibri"/>
+              </w:rPr>
+              <w:t>Sí</w:t>
+            </w:r>
+          </w:p>
+        </w:tc>
+      </w:tr>
+      <w:tr>
+        <w:tc>
+          <w:tcPr>
+            <w:tcW w:w="1980" w:type="dxa"/>
+          </w:tcPr>
+          <w:p>
+            <w:pPr>
+              <w:rPr>
+                <w:rFonts w:eastAsia="Calibri"/>
+              </w:rPr>
+            </w:pPr>
+            <w:r>
+              <w:rPr>
+                <w:rFonts w:eastAsia="Calibri"/>
+              </w:rPr>
+              <w:t>Criterio 10</w:t>
+            </w:r>
+          </w:p>
+        </w:tc>
+        <w:tc>
+          <w:tcPr>
+            <w:tcW w:w="6514" w:type="dxa"/>
+          </w:tcPr>
+          <w:p>
+            <w:pPr>
+              <w:rPr>
+                <w:rFonts w:eastAsia="Calibri"/>
+              </w:rPr>
+            </w:pPr>
+            <w:r>
+              <w:rPr>
+                <w:rFonts w:eastAsia="Calibri"/>
+              </w:rPr>
+              <w:t>1318</w:t>
+            </w:r>
+          </w:p>
+        </w:tc>
+      </w:tr>
+      <w:tr>
+        <w:tc>
+          <w:tcPr>
+            <w:tcW w:w="1980" w:type="dxa"/>
+          </w:tcPr>
+          <w:p>
+            <w:pPr>
+              <w:rPr>
+                <w:rFonts w:eastAsia="Calibri"/>
+              </w:rPr>
+            </w:pPr>
+            <w:r>
+              <w:rPr>
+                <w:rFonts w:eastAsia="Calibri"/>
+              </w:rPr>
+              <w:t>Criterio 11</w:t>
+            </w:r>
+          </w:p>
+        </w:tc>
+        <w:tc>
+          <w:tcPr>
+            <w:tcW w:w="6514" w:type="dxa"/>
+          </w:tcPr>
+          <w:p>
+            <w:pPr>
+              <w:rPr>
+                <w:rFonts w:eastAsia="Calibri"/>
+              </w:rPr>
+            </w:pPr>
+          </w:p>
+        </w:tc>
+      </w:tr>
+      <w:tr>
+        <w:tc>
+          <w:tcPr>
+            <w:tcW w:w="1980" w:type="dxa"/>
+          </w:tcPr>
+          <w:p>
+            <w:pPr>
+              <w:rPr>
+                <w:rFonts w:eastAsia="Calibri"/>
+              </w:rPr>
+            </w:pPr>
+            <w:r>
+              <w:rPr>
+                <w:rFonts w:eastAsia="Calibri"/>
+              </w:rPr>
+              <w:t>Criterio 12</w:t>
+            </w:r>
+          </w:p>
+        </w:tc>
+        <w:tc>
+          <w:tcPr>
+            <w:tcW w:w="6514" w:type="dxa"/>
+          </w:tcPr>
+          <w:p>
+            <w:pPr>
+              <w:rPr>
+                <w:rFonts w:eastAsia="Calibri"/>
+              </w:rPr>
+            </w:pPr>
+          </w:p>
+        </w:tc>
+      </w:tr>
+      <w:tr>
+        <w:tc>
+          <w:tcPr>
+            <w:tcW w:w="1980" w:type="dxa"/>
+          </w:tcPr>
+          <w:p>
+            <w:pPr>
+              <w:rPr>
+                <w:rFonts w:eastAsia="Calibri"/>
+              </w:rPr>
+            </w:pPr>
+            <w:r>
+              <w:rPr>
+                <w:rFonts w:eastAsia="Calibri"/>
+              </w:rPr>
+              <w:t>Criterio 13</w:t>
+            </w:r>
+          </w:p>
+        </w:tc>
+        <w:tc>
+          <w:tcPr>
+            <w:tcW w:w="6514" w:type="dxa"/>
+          </w:tcPr>
+          <w:p>
+            <w:pPr>
+              <w:rPr>
+                <w:rFonts w:eastAsia="Calibri"/>
+              </w:rPr>
+            </w:pPr>
+          </w:p>
+        </w:tc>
+      </w:tr>
+    </w:tbl>
     <w:p/>
     <w:p>
-      <w:pPr>
-        <w:pStyle w:val="Ttulo2"/>
-      </w:pPr>
-      <w:bookmarkStart w:id="40" w:name="_Toc513225464"/>
-      <w:r>
-        <w:t>6</w:t>
-      </w:r>
-      <w:r>
-        <w:t>.2</w:t>
-      </w:r>
-      <w:r>
-        <w:t xml:space="preserve"> </w:t>
-      </w:r>
-      <w:r>
-        <w:t>Evaluación de los crit</w:t>
-      </w:r>
-      <w:r>
-        <w:t xml:space="preserve">erios en la implementación </w:t>
-      </w:r>
-      <w:r>
-        <w:t>usando la tecnología B</w:t>
-      </w:r>
-      <w:bookmarkEnd w:id="40"/>
-    </w:p>
-    <w:p/>
+      <w:r>
+        <w:t>El criterio 10 es el total de líneas de código que suman todos los gráficos implementados con esta tecnología.</w:t>
+      </w:r>
+    </w:p>
     <w:p/>
     <w:p>
       <w:pPr>
@@ -6579,6 +7408,7 @@
         </w:rPr>
       </w:pPr>
       <w:r>
+        <w:lastRenderedPageBreak/>
         <w:br w:type="page"/>
       </w:r>
     </w:p>
@@ -6586,7 +7416,7 @@
       <w:pPr>
         <w:pStyle w:val="Ttulo1"/>
       </w:pPr>
-      <w:bookmarkStart w:id="41" w:name="_Toc513225465"/>
+      <w:bookmarkStart w:id="40" w:name="_Toc513225465"/>
       <w:r>
         <w:lastRenderedPageBreak/>
         <w:t>7</w:t>
@@ -6603,7 +7433,7 @@
       <w:r>
         <w:t>tecnologías</w:t>
       </w:r>
-      <w:bookmarkEnd w:id="41"/>
+      <w:bookmarkEnd w:id="40"/>
     </w:p>
     <w:p>
       <w:r>
@@ -6640,6 +7470,7 @@
       </w:tblGrid>
       <w:tr>
         <w:trPr>
+          <w:trHeight w:val="278"/>
           <w:tblHeader/>
         </w:trPr>
         <w:tc>
@@ -6671,12 +7502,14 @@
                 <w:b/>
               </w:rPr>
             </w:pPr>
+            <w:proofErr w:type="spellStart"/>
             <w:r>
               <w:rPr>
                 <w:b/>
               </w:rPr>
-              <w:t>TECNOLOGÍA A</w:t>
-            </w:r>
+              <w:t>Chartjs</w:t>
+            </w:r>
+            <w:proofErr w:type="spellEnd"/>
           </w:p>
         </w:tc>
         <w:tc>
@@ -6689,12 +7522,14 @@
                 <w:b/>
               </w:rPr>
             </w:pPr>
+            <w:proofErr w:type="spellStart"/>
             <w:r>
               <w:rPr>
                 <w:b/>
               </w:rPr>
-              <w:t>TECNOLOGÍA B</w:t>
-            </w:r>
+              <w:t>Echarts</w:t>
+            </w:r>
+            <w:proofErr w:type="spellEnd"/>
           </w:p>
         </w:tc>
         <w:tc>
@@ -6731,13 +7566,21 @@
           <w:tcPr>
             <w:tcW w:w="2977" w:type="dxa"/>
           </w:tcPr>
-          <w:p/>
+          <w:p>
+            <w:r>
+              <w:t>Sí</w:t>
+            </w:r>
+          </w:p>
         </w:tc>
         <w:tc>
           <w:tcPr>
             <w:tcW w:w="3260" w:type="dxa"/>
           </w:tcPr>
-          <w:p/>
+          <w:p>
+            <w:r>
+              <w:t>Sí</w:t>
+            </w:r>
+          </w:p>
         </w:tc>
         <w:tc>
           <w:tcPr>
@@ -6761,13 +7604,21 @@
           <w:tcPr>
             <w:tcW w:w="2977" w:type="dxa"/>
           </w:tcPr>
-          <w:p/>
+          <w:p>
+            <w:r>
+              <w:t>Sí</w:t>
+            </w:r>
+          </w:p>
         </w:tc>
         <w:tc>
           <w:tcPr>
             <w:tcW w:w="3260" w:type="dxa"/>
           </w:tcPr>
-          <w:p/>
+          <w:p>
+            <w:r>
+              <w:t>Sí</w:t>
+            </w:r>
+          </w:p>
         </w:tc>
         <w:tc>
           <w:tcPr>
@@ -6783,7 +7634,7 @@
           </w:tcPr>
           <w:p>
             <w:r>
-              <w:t>…</w:t>
+              <w:t>3</w:t>
             </w:r>
           </w:p>
         </w:tc>
@@ -6791,13 +7642,21 @@
           <w:tcPr>
             <w:tcW w:w="2977" w:type="dxa"/>
           </w:tcPr>
-          <w:p/>
+          <w:p>
+            <w:r>
+              <w:t>Sí</w:t>
+            </w:r>
+          </w:p>
         </w:tc>
         <w:tc>
           <w:tcPr>
             <w:tcW w:w="3260" w:type="dxa"/>
           </w:tcPr>
-          <w:p/>
+          <w:p>
+            <w:r>
+              <w:t>Sí</w:t>
+            </w:r>
+          </w:p>
         </w:tc>
         <w:tc>
           <w:tcPr>
@@ -6813,7 +7672,363 @@
           </w:tcPr>
           <w:p>
             <w:r>
-              <w:t>N</w:t>
+              <w:t>4</w:t>
+            </w:r>
+          </w:p>
+        </w:tc>
+        <w:tc>
+          <w:tcPr>
+            <w:tcW w:w="2977" w:type="dxa"/>
+          </w:tcPr>
+          <w:p>
+            <w:r>
+              <w:t>Sí</w:t>
+            </w:r>
+          </w:p>
+        </w:tc>
+        <w:tc>
+          <w:tcPr>
+            <w:tcW w:w="3260" w:type="dxa"/>
+          </w:tcPr>
+          <w:p>
+            <w:r>
+              <w:t>Sí</w:t>
+            </w:r>
+          </w:p>
+        </w:tc>
+        <w:tc>
+          <w:tcPr>
+            <w:tcW w:w="5777" w:type="dxa"/>
+          </w:tcPr>
+          <w:p/>
+        </w:tc>
+      </w:tr>
+      <w:tr>
+        <w:tc>
+          <w:tcPr>
+            <w:tcW w:w="1980" w:type="dxa"/>
+          </w:tcPr>
+          <w:p>
+            <w:r>
+              <w:t>5</w:t>
+            </w:r>
+          </w:p>
+        </w:tc>
+        <w:tc>
+          <w:tcPr>
+            <w:tcW w:w="2977" w:type="dxa"/>
+          </w:tcPr>
+          <w:p>
+            <w:r>
+              <w:t>Sí</w:t>
+            </w:r>
+          </w:p>
+        </w:tc>
+        <w:tc>
+          <w:tcPr>
+            <w:tcW w:w="3260" w:type="dxa"/>
+          </w:tcPr>
+          <w:p>
+            <w:r>
+              <w:t>Sí</w:t>
+            </w:r>
+          </w:p>
+        </w:tc>
+        <w:tc>
+          <w:tcPr>
+            <w:tcW w:w="5777" w:type="dxa"/>
+          </w:tcPr>
+          <w:p/>
+        </w:tc>
+      </w:tr>
+      <w:tr>
+        <w:tc>
+          <w:tcPr>
+            <w:tcW w:w="1980" w:type="dxa"/>
+          </w:tcPr>
+          <w:p>
+            <w:r>
+              <w:t>6</w:t>
+            </w:r>
+          </w:p>
+        </w:tc>
+        <w:tc>
+          <w:tcPr>
+            <w:tcW w:w="2977" w:type="dxa"/>
+          </w:tcPr>
+          <w:p>
+            <w:r>
+              <w:rPr>
+                <w:rFonts w:eastAsia="Calibri"/>
+              </w:rPr>
+              <w:t>Sí</w:t>
+            </w:r>
+          </w:p>
+        </w:tc>
+        <w:tc>
+          <w:tcPr>
+            <w:tcW w:w="3260" w:type="dxa"/>
+          </w:tcPr>
+          <w:p>
+            <w:r>
+              <w:rPr>
+                <w:rFonts w:eastAsia="Calibri"/>
+              </w:rPr>
+              <w:t>Sí</w:t>
+            </w:r>
+          </w:p>
+        </w:tc>
+        <w:tc>
+          <w:tcPr>
+            <w:tcW w:w="5777" w:type="dxa"/>
+          </w:tcPr>
+          <w:p/>
+        </w:tc>
+      </w:tr>
+      <w:tr>
+        <w:tc>
+          <w:tcPr>
+            <w:tcW w:w="1980" w:type="dxa"/>
+          </w:tcPr>
+          <w:p>
+            <w:r>
+              <w:t>7</w:t>
+            </w:r>
+          </w:p>
+        </w:tc>
+        <w:tc>
+          <w:tcPr>
+            <w:tcW w:w="2977" w:type="dxa"/>
+          </w:tcPr>
+          <w:p>
+            <w:r>
+              <w:rPr>
+                <w:rFonts w:eastAsia="Calibri"/>
+              </w:rPr>
+              <w:t>No</w:t>
+            </w:r>
+          </w:p>
+        </w:tc>
+        <w:tc>
+          <w:tcPr>
+            <w:tcW w:w="3260" w:type="dxa"/>
+          </w:tcPr>
+          <w:p>
+            <w:r>
+              <w:rPr>
+                <w:rFonts w:eastAsia="Calibri"/>
+              </w:rPr>
+              <w:t>Sí</w:t>
+            </w:r>
+          </w:p>
+        </w:tc>
+        <w:tc>
+          <w:tcPr>
+            <w:tcW w:w="5777" w:type="dxa"/>
+          </w:tcPr>
+          <w:p/>
+        </w:tc>
+      </w:tr>
+      <w:tr>
+        <w:tc>
+          <w:tcPr>
+            <w:tcW w:w="1980" w:type="dxa"/>
+          </w:tcPr>
+          <w:p>
+            <w:r>
+              <w:t>8</w:t>
+            </w:r>
+          </w:p>
+        </w:tc>
+        <w:tc>
+          <w:tcPr>
+            <w:tcW w:w="2977" w:type="dxa"/>
+          </w:tcPr>
+          <w:p>
+            <w:r>
+              <w:rPr>
+                <w:rFonts w:eastAsia="Calibri"/>
+              </w:rPr>
+              <w:t>No</w:t>
+            </w:r>
+          </w:p>
+        </w:tc>
+        <w:tc>
+          <w:tcPr>
+            <w:tcW w:w="3260" w:type="dxa"/>
+          </w:tcPr>
+          <w:p>
+            <w:r>
+              <w:rPr>
+                <w:rFonts w:eastAsia="Calibri"/>
+              </w:rPr>
+              <w:t>Sí</w:t>
+            </w:r>
+          </w:p>
+        </w:tc>
+        <w:tc>
+          <w:tcPr>
+            <w:tcW w:w="5777" w:type="dxa"/>
+          </w:tcPr>
+          <w:p/>
+        </w:tc>
+      </w:tr>
+      <w:tr>
+        <w:tc>
+          <w:tcPr>
+            <w:tcW w:w="1980" w:type="dxa"/>
+          </w:tcPr>
+          <w:p>
+            <w:r>
+              <w:t>9</w:t>
+            </w:r>
+          </w:p>
+        </w:tc>
+        <w:tc>
+          <w:tcPr>
+            <w:tcW w:w="2977" w:type="dxa"/>
+          </w:tcPr>
+          <w:p>
+            <w:r>
+              <w:rPr>
+                <w:rFonts w:eastAsia="Calibri"/>
+              </w:rPr>
+              <w:t>Sí</w:t>
+            </w:r>
+          </w:p>
+        </w:tc>
+        <w:tc>
+          <w:tcPr>
+            <w:tcW w:w="3260" w:type="dxa"/>
+          </w:tcPr>
+          <w:p>
+            <w:r>
+              <w:rPr>
+                <w:rFonts w:eastAsia="Calibri"/>
+              </w:rPr>
+              <w:t>Sí</w:t>
+            </w:r>
+          </w:p>
+        </w:tc>
+        <w:tc>
+          <w:tcPr>
+            <w:tcW w:w="5777" w:type="dxa"/>
+          </w:tcPr>
+          <w:p/>
+        </w:tc>
+      </w:tr>
+      <w:tr>
+        <w:tc>
+          <w:tcPr>
+            <w:tcW w:w="1980" w:type="dxa"/>
+          </w:tcPr>
+          <w:p>
+            <w:r>
+              <w:t>10</w:t>
+            </w:r>
+          </w:p>
+        </w:tc>
+        <w:tc>
+          <w:tcPr>
+            <w:tcW w:w="2977" w:type="dxa"/>
+          </w:tcPr>
+          <w:p>
+            <w:r>
+              <w:rPr>
+                <w:rFonts w:eastAsia="Calibri"/>
+              </w:rPr>
+              <w:t>618</w:t>
+            </w:r>
+          </w:p>
+        </w:tc>
+        <w:tc>
+          <w:tcPr>
+            <w:tcW w:w="3260" w:type="dxa"/>
+          </w:tcPr>
+          <w:p>
+            <w:r>
+              <w:rPr>
+                <w:rFonts w:eastAsia="Calibri"/>
+              </w:rPr>
+              <w:t>1318</w:t>
+            </w:r>
+          </w:p>
+        </w:tc>
+        <w:tc>
+          <w:tcPr>
+            <w:tcW w:w="5777" w:type="dxa"/>
+          </w:tcPr>
+          <w:p/>
+        </w:tc>
+      </w:tr>
+      <w:tr>
+        <w:tc>
+          <w:tcPr>
+            <w:tcW w:w="1980" w:type="dxa"/>
+          </w:tcPr>
+          <w:p>
+            <w:r>
+              <w:t>11</w:t>
+            </w:r>
+          </w:p>
+        </w:tc>
+        <w:tc>
+          <w:tcPr>
+            <w:tcW w:w="2977" w:type="dxa"/>
+          </w:tcPr>
+          <w:p/>
+        </w:tc>
+        <w:tc>
+          <w:tcPr>
+            <w:tcW w:w="3260" w:type="dxa"/>
+          </w:tcPr>
+          <w:p/>
+        </w:tc>
+        <w:tc>
+          <w:tcPr>
+            <w:tcW w:w="5777" w:type="dxa"/>
+          </w:tcPr>
+          <w:p/>
+        </w:tc>
+      </w:tr>
+      <w:tr>
+        <w:tc>
+          <w:tcPr>
+            <w:tcW w:w="1980" w:type="dxa"/>
+          </w:tcPr>
+          <w:p>
+            <w:r>
+              <w:t>12</w:t>
+            </w:r>
+          </w:p>
+        </w:tc>
+        <w:tc>
+          <w:tcPr>
+            <w:tcW w:w="2977" w:type="dxa"/>
+          </w:tcPr>
+          <w:p/>
+        </w:tc>
+        <w:tc>
+          <w:tcPr>
+            <w:tcW w:w="3260" w:type="dxa"/>
+          </w:tcPr>
+          <w:p/>
+        </w:tc>
+        <w:tc>
+          <w:tcPr>
+            <w:tcW w:w="5777" w:type="dxa"/>
+          </w:tcPr>
+          <w:p/>
+        </w:tc>
+      </w:tr>
+      <w:tr>
+        <w:tc>
+          <w:tcPr>
+            <w:tcW w:w="1980" w:type="dxa"/>
+          </w:tcPr>
+          <w:p>
+            <w:r>
+              <w:t>13</w:t>
             </w:r>
           </w:p>
         </w:tc>
@@ -6837,7 +8052,10 @@
         </w:tc>
       </w:tr>
     </w:tbl>
-    <w:p/>
+    <w:p>
+      <w:bookmarkStart w:id="41" w:name="_GoBack"/>
+      <w:bookmarkEnd w:id="41"/>
+    </w:p>
     <w:p/>
     <w:p>
       <w:pPr>
@@ -6896,7 +8114,7 @@
 </file>
 
 <file path=word/endnotes.xml><?xml version="1.0" encoding="utf-8"?>
-<w:endnotes xmlns:wpc="http://schemas.microsoft.com/office/word/2010/wordprocessingCanvas" xmlns:cx="http://schemas.microsoft.com/office/drawing/2014/chartex" xmlns:cx1="http://schemas.microsoft.com/office/drawing/2015/9/8/chartex" xmlns:cx2="http://schemas.microsoft.com/office/drawing/2015/10/21/chartex" xmlns:cx3="http://schemas.microsoft.com/office/drawing/2016/5/9/chartex" xmlns:cx4="http://schemas.microsoft.com/office/drawing/2016/5/10/chartex" xmlns:cx5="http://schemas.microsoft.com/office/drawing/2016/5/11/chartex" xmlns:cx6="http://schemas.microsoft.com/office/drawing/2016/5/12/chartex" xmlns:cx7="http://schemas.microsoft.com/office/drawing/2016/5/13/chartex" xmlns:cx8="http://schemas.microsoft.com/office/drawing/2016/5/14/chartex" xmlns:mc="http://schemas.openxmlformats.org/markup-compatibility/2006" xmlns:aink="http://schemas.microsoft.com/office/drawing/2016/ink" xmlns:am3d="http://schemas.microsoft.com/office/drawing/2017/model3d" xmlns:o="urn:schemas-microsoft-com:office:office" xmlns:r="http://schemas.openxmlformats.org/officeDocument/2006/relationships" xmlns:m="http://schemas.openxmlformats.org/officeDocument/2006/math" xmlns:v="urn:schemas-microsoft-com:vml" xmlns:wp14="http://schemas.microsoft.com/office/word/2010/wordprocessingDrawing" xmlns:wp="http://schemas.openxmlformats.org/drawingml/2006/wordprocessingDrawing" xmlns:w10="urn:schemas-microsoft-com:office:word" xmlns:w="http://schemas.openxmlformats.org/wordprocessingml/2006/main" xmlns:w14="http://schemas.microsoft.com/office/word/2010/wordml" xmlns:w15="http://schemas.microsoft.com/office/word/2012/wordml" xmlns:w16cid="http://schemas.microsoft.com/office/word/2016/wordml/cid" xmlns:w16se="http://schemas.microsoft.com/office/word/2015/wordml/symex" xmlns:wpg="http://schemas.microsoft.com/office/word/2010/wordprocessingGroup" xmlns:wpi="http://schemas.microsoft.com/office/word/2010/wordprocessingInk" xmlns:wne="http://schemas.microsoft.com/office/word/2006/wordml" xmlns:wps="http://schemas.microsoft.com/office/word/2010/wordprocessingShape" mc:Ignorable="w14 w15 w16se w16cid wp14">
+<w:endnotes xmlns:wpc="http://schemas.microsoft.com/office/word/2010/wordprocessingCanvas" xmlns:mo="http://schemas.microsoft.com/office/mac/office/2008/main" xmlns:mc="http://schemas.openxmlformats.org/markup-compatibility/2006" xmlns:mv="urn:schemas-microsoft-com:mac:vml" xmlns:o="urn:schemas-microsoft-com:office:office" xmlns:r="http://schemas.openxmlformats.org/officeDocument/2006/relationships" xmlns:m="http://schemas.openxmlformats.org/officeDocument/2006/math" xmlns:v="urn:schemas-microsoft-com:vml" xmlns:wp14="http://schemas.microsoft.com/office/word/2010/wordprocessingDrawing" xmlns:wp="http://schemas.openxmlformats.org/drawingml/2006/wordprocessingDrawing" xmlns:w10="urn:schemas-microsoft-com:office:word" xmlns:w="http://schemas.openxmlformats.org/wordprocessingml/2006/main" xmlns:w14="http://schemas.microsoft.com/office/word/2010/wordml" xmlns:w15="http://schemas.microsoft.com/office/word/2012/wordml" xmlns:wpg="http://schemas.microsoft.com/office/word/2010/wordprocessingGroup" xmlns:wpi="http://schemas.microsoft.com/office/word/2010/wordprocessingInk" xmlns:wne="http://schemas.microsoft.com/office/word/2006/wordml" xmlns:wps="http://schemas.microsoft.com/office/word/2010/wordprocessingShape" mc:Ignorable="w14 w15 wp14">
   <w:endnote w:type="separator" w:id="-1">
     <w:p>
       <w:pPr>
@@ -6921,7 +8139,7 @@
 </file>
 
 <file path=word/footer1.xml><?xml version="1.0" encoding="utf-8"?>
-<w:ftr xmlns:wpc="http://schemas.microsoft.com/office/word/2010/wordprocessingCanvas" xmlns:cx="http://schemas.microsoft.com/office/drawing/2014/chartex" xmlns:cx1="http://schemas.microsoft.com/office/drawing/2015/9/8/chartex" xmlns:cx2="http://schemas.microsoft.com/office/drawing/2015/10/21/chartex" xmlns:cx3="http://schemas.microsoft.com/office/drawing/2016/5/9/chartex" xmlns:cx4="http://schemas.microsoft.com/office/drawing/2016/5/10/chartex" xmlns:cx5="http://schemas.microsoft.com/office/drawing/2016/5/11/chartex" xmlns:cx6="http://schemas.microsoft.com/office/drawing/2016/5/12/chartex" xmlns:cx7="http://schemas.microsoft.com/office/drawing/2016/5/13/chartex" xmlns:cx8="http://schemas.microsoft.com/office/drawing/2016/5/14/chartex" xmlns:mc="http://schemas.openxmlformats.org/markup-compatibility/2006" xmlns:aink="http://schemas.microsoft.com/office/drawing/2016/ink" xmlns:am3d="http://schemas.microsoft.com/office/drawing/2017/model3d" xmlns:o="urn:schemas-microsoft-com:office:office" xmlns:r="http://schemas.openxmlformats.org/officeDocument/2006/relationships" xmlns:m="http://schemas.openxmlformats.org/officeDocument/2006/math" xmlns:v="urn:schemas-microsoft-com:vml" xmlns:wp14="http://schemas.microsoft.com/office/word/2010/wordprocessingDrawing" xmlns:wp="http://schemas.openxmlformats.org/drawingml/2006/wordprocessingDrawing" xmlns:w10="urn:schemas-microsoft-com:office:word" xmlns:w="http://schemas.openxmlformats.org/wordprocessingml/2006/main" xmlns:w14="http://schemas.microsoft.com/office/word/2010/wordml" xmlns:w15="http://schemas.microsoft.com/office/word/2012/wordml" xmlns:w16cid="http://schemas.microsoft.com/office/word/2016/wordml/cid" xmlns:w16se="http://schemas.microsoft.com/office/word/2015/wordml/symex" xmlns:wpg="http://schemas.microsoft.com/office/word/2010/wordprocessingGroup" xmlns:wpi="http://schemas.microsoft.com/office/word/2010/wordprocessingInk" xmlns:wne="http://schemas.microsoft.com/office/word/2006/wordml" xmlns:wps="http://schemas.microsoft.com/office/word/2010/wordprocessingShape" mc:Ignorable="w14 w15 w16se w16cid wp14">
+<w:ftr xmlns:wpc="http://schemas.microsoft.com/office/word/2010/wordprocessingCanvas" xmlns:mo="http://schemas.microsoft.com/office/mac/office/2008/main" xmlns:mc="http://schemas.openxmlformats.org/markup-compatibility/2006" xmlns:mv="urn:schemas-microsoft-com:mac:vml" xmlns:o="urn:schemas-microsoft-com:office:office" xmlns:r="http://schemas.openxmlformats.org/officeDocument/2006/relationships" xmlns:m="http://schemas.openxmlformats.org/officeDocument/2006/math" xmlns:v="urn:schemas-microsoft-com:vml" xmlns:wp14="http://schemas.microsoft.com/office/word/2010/wordprocessingDrawing" xmlns:wp="http://schemas.openxmlformats.org/drawingml/2006/wordprocessingDrawing" xmlns:w10="urn:schemas-microsoft-com:office:word" xmlns:w="http://schemas.openxmlformats.org/wordprocessingml/2006/main" xmlns:w14="http://schemas.microsoft.com/office/word/2010/wordml" xmlns:w15="http://schemas.microsoft.com/office/word/2012/wordml" xmlns:wpg="http://schemas.microsoft.com/office/word/2010/wordprocessingGroup" xmlns:wpi="http://schemas.microsoft.com/office/word/2010/wordprocessingInk" xmlns:wne="http://schemas.microsoft.com/office/word/2006/wordml" xmlns:wps="http://schemas.microsoft.com/office/word/2010/wordprocessingShape" mc:Ignorable="w14 w15 wp14">
   <w:sdt>
     <w:sdtPr>
       <w:id w:val="-1085539132"/>
@@ -6950,7 +8168,7 @@
           <w:rPr>
             <w:noProof/>
           </w:rPr>
-          <w:t>21</w:t>
+          <w:t>17</w:t>
         </w:r>
         <w:r>
           <w:fldChar w:fldCharType="end"/>
@@ -6967,7 +8185,7 @@
 </file>
 
 <file path=word/footnotes.xml><?xml version="1.0" encoding="utf-8"?>
-<w:footnotes xmlns:wpc="http://schemas.microsoft.com/office/word/2010/wordprocessingCanvas" xmlns:cx="http://schemas.microsoft.com/office/drawing/2014/chartex" xmlns:cx1="http://schemas.microsoft.com/office/drawing/2015/9/8/chartex" xmlns:cx2="http://schemas.microsoft.com/office/drawing/2015/10/21/chartex" xmlns:cx3="http://schemas.microsoft.com/office/drawing/2016/5/9/chartex" xmlns:cx4="http://schemas.microsoft.com/office/drawing/2016/5/10/chartex" xmlns:cx5="http://schemas.microsoft.com/office/drawing/2016/5/11/chartex" xmlns:cx6="http://schemas.microsoft.com/office/drawing/2016/5/12/chartex" xmlns:cx7="http://schemas.microsoft.com/office/drawing/2016/5/13/chartex" xmlns:cx8="http://schemas.microsoft.com/office/drawing/2016/5/14/chartex" xmlns:mc="http://schemas.openxmlformats.org/markup-compatibility/2006" xmlns:aink="http://schemas.microsoft.com/office/drawing/2016/ink" xmlns:am3d="http://schemas.microsoft.com/office/drawing/2017/model3d" xmlns:o="urn:schemas-microsoft-com:office:office" xmlns:r="http://schemas.openxmlformats.org/officeDocument/2006/relationships" xmlns:m="http://schemas.openxmlformats.org/officeDocument/2006/math" xmlns:v="urn:schemas-microsoft-com:vml" xmlns:wp14="http://schemas.microsoft.com/office/word/2010/wordprocessingDrawing" xmlns:wp="http://schemas.openxmlformats.org/drawingml/2006/wordprocessingDrawing" xmlns:w10="urn:schemas-microsoft-com:office:word" xmlns:w="http://schemas.openxmlformats.org/wordprocessingml/2006/main" xmlns:w14="http://schemas.microsoft.com/office/word/2010/wordml" xmlns:w15="http://schemas.microsoft.com/office/word/2012/wordml" xmlns:w16cid="http://schemas.microsoft.com/office/word/2016/wordml/cid" xmlns:w16se="http://schemas.microsoft.com/office/word/2015/wordml/symex" xmlns:wpg="http://schemas.microsoft.com/office/word/2010/wordprocessingGroup" xmlns:wpi="http://schemas.microsoft.com/office/word/2010/wordprocessingInk" xmlns:wne="http://schemas.microsoft.com/office/word/2006/wordml" xmlns:wps="http://schemas.microsoft.com/office/word/2010/wordprocessingShape" mc:Ignorable="w14 w15 w16se w16cid wp14">
+<w:footnotes xmlns:wpc="http://schemas.microsoft.com/office/word/2010/wordprocessingCanvas" xmlns:mo="http://schemas.microsoft.com/office/mac/office/2008/main" xmlns:mc="http://schemas.openxmlformats.org/markup-compatibility/2006" xmlns:mv="urn:schemas-microsoft-com:mac:vml" xmlns:o="urn:schemas-microsoft-com:office:office" xmlns:r="http://schemas.openxmlformats.org/officeDocument/2006/relationships" xmlns:m="http://schemas.openxmlformats.org/officeDocument/2006/math" xmlns:v="urn:schemas-microsoft-com:vml" xmlns:wp14="http://schemas.microsoft.com/office/word/2010/wordprocessingDrawing" xmlns:wp="http://schemas.openxmlformats.org/drawingml/2006/wordprocessingDrawing" xmlns:w10="urn:schemas-microsoft-com:office:word" xmlns:w="http://schemas.openxmlformats.org/wordprocessingml/2006/main" xmlns:w14="http://schemas.microsoft.com/office/word/2010/wordml" xmlns:w15="http://schemas.microsoft.com/office/word/2012/wordml" xmlns:wpg="http://schemas.microsoft.com/office/word/2010/wordprocessingGroup" xmlns:wpi="http://schemas.microsoft.com/office/word/2010/wordprocessingInk" xmlns:wne="http://schemas.microsoft.com/office/word/2006/wordml" xmlns:wps="http://schemas.microsoft.com/office/word/2010/wordprocessingShape" mc:Ignorable="w14 w15 wp14">
   <w:footnote w:type="separator" w:id="-1">
     <w:p>
       <w:pPr>
@@ -6992,8 +8210,8 @@
 </file>
 
 <file path=word/numbering.xml><?xml version="1.0" encoding="utf-8"?>
-<w:numbering xmlns:wpc="http://schemas.microsoft.com/office/word/2010/wordprocessingCanvas" xmlns:cx="http://schemas.microsoft.com/office/drawing/2014/chartex" xmlns:cx1="http://schemas.microsoft.com/office/drawing/2015/9/8/chartex" xmlns:cx2="http://schemas.microsoft.com/office/drawing/2015/10/21/chartex" xmlns:cx3="http://schemas.microsoft.com/office/drawing/2016/5/9/chartex" xmlns:cx4="http://schemas.microsoft.com/office/drawing/2016/5/10/chartex" xmlns:cx5="http://schemas.microsoft.com/office/drawing/2016/5/11/chartex" xmlns:cx6="http://schemas.microsoft.com/office/drawing/2016/5/12/chartex" xmlns:cx7="http://schemas.microsoft.com/office/drawing/2016/5/13/chartex" xmlns:cx8="http://schemas.microsoft.com/office/drawing/2016/5/14/chartex" xmlns:mc="http://schemas.openxmlformats.org/markup-compatibility/2006" xmlns:aink="http://schemas.microsoft.com/office/drawing/2016/ink" xmlns:am3d="http://schemas.microsoft.com/office/drawing/2017/model3d" xmlns:o="urn:schemas-microsoft-com:office:office" xmlns:r="http://schemas.openxmlformats.org/officeDocument/2006/relationships" xmlns:m="http://schemas.openxmlformats.org/officeDocument/2006/math" xmlns:v="urn:schemas-microsoft-com:vml" xmlns:wp14="http://schemas.microsoft.com/office/word/2010/wordprocessingDrawing" xmlns:wp="http://schemas.openxmlformats.org/drawingml/2006/wordprocessingDrawing" xmlns:w10="urn:schemas-microsoft-com:office:word" xmlns:w="http://schemas.openxmlformats.org/wordprocessingml/2006/main" xmlns:w14="http://schemas.microsoft.com/office/word/2010/wordml" xmlns:w15="http://schemas.microsoft.com/office/word/2012/wordml" xmlns:w16cid="http://schemas.microsoft.com/office/word/2016/wordml/cid" xmlns:w16se="http://schemas.microsoft.com/office/word/2015/wordml/symex" xmlns:wpg="http://schemas.microsoft.com/office/word/2010/wordprocessingGroup" xmlns:wpi="http://schemas.microsoft.com/office/word/2010/wordprocessingInk" xmlns:wne="http://schemas.microsoft.com/office/word/2006/wordml" xmlns:wps="http://schemas.microsoft.com/office/word/2010/wordprocessingShape" mc:Ignorable="w14 w15 w16se w16cid wp14">
-  <w:abstractNum w:abstractNumId="0" w15:restartNumberingAfterBreak="0">
+<w:numbering xmlns:wpc="http://schemas.microsoft.com/office/word/2010/wordprocessingCanvas" xmlns:mo="http://schemas.microsoft.com/office/mac/office/2008/main" xmlns:mc="http://schemas.openxmlformats.org/markup-compatibility/2006" xmlns:mv="urn:schemas-microsoft-com:mac:vml" xmlns:o="urn:schemas-microsoft-com:office:office" xmlns:r="http://schemas.openxmlformats.org/officeDocument/2006/relationships" xmlns:m="http://schemas.openxmlformats.org/officeDocument/2006/math" xmlns:v="urn:schemas-microsoft-com:vml" xmlns:wp14="http://schemas.microsoft.com/office/word/2010/wordprocessingDrawing" xmlns:wp="http://schemas.openxmlformats.org/drawingml/2006/wordprocessingDrawing" xmlns:w10="urn:schemas-microsoft-com:office:word" xmlns:w="http://schemas.openxmlformats.org/wordprocessingml/2006/main" xmlns:w14="http://schemas.microsoft.com/office/word/2010/wordml" xmlns:w15="http://schemas.microsoft.com/office/word/2012/wordml" xmlns:wpg="http://schemas.microsoft.com/office/word/2010/wordprocessingGroup" xmlns:wpi="http://schemas.microsoft.com/office/word/2010/wordprocessingInk" xmlns:wne="http://schemas.microsoft.com/office/word/2006/wordml" xmlns:wps="http://schemas.microsoft.com/office/word/2010/wordprocessingShape" mc:Ignorable="w14 w15 wp14">
+  <w:abstractNum w:abstractNumId="0">
     <w:nsid w:val="06E53864"/>
     <w:multiLevelType w:val="multilevel"/>
     <w:tmpl w:val="5B48355C"/>
@@ -7114,7 +8332,7 @@
       </w:rPr>
     </w:lvl>
   </w:abstractNum>
-  <w:abstractNum w:abstractNumId="1" w15:restartNumberingAfterBreak="0">
+  <w:abstractNum w:abstractNumId="1">
     <w:nsid w:val="170A1099"/>
     <w:multiLevelType w:val="hybridMultilevel"/>
     <w:tmpl w:val="3B744F3E"/>
@@ -7200,7 +8418,7 @@
       </w:pPr>
     </w:lvl>
   </w:abstractNum>
-  <w:abstractNum w:abstractNumId="2" w15:restartNumberingAfterBreak="0">
+  <w:abstractNum w:abstractNumId="2">
     <w:nsid w:val="304055AC"/>
     <w:multiLevelType w:val="hybridMultilevel"/>
     <w:tmpl w:val="B48CE602"/>
@@ -7289,7 +8507,7 @@
       </w:pPr>
     </w:lvl>
   </w:abstractNum>
-  <w:abstractNum w:abstractNumId="3" w15:restartNumberingAfterBreak="0">
+  <w:abstractNum w:abstractNumId="3">
     <w:nsid w:val="3A9C3D9F"/>
     <w:multiLevelType w:val="hybridMultilevel"/>
     <w:tmpl w:val="878477FA"/>
@@ -7402,7 +8620,7 @@
       </w:rPr>
     </w:lvl>
   </w:abstractNum>
-  <w:abstractNum w:abstractNumId="4" w15:restartNumberingAfterBreak="0">
+  <w:abstractNum w:abstractNumId="4">
     <w:nsid w:val="43863130"/>
     <w:multiLevelType w:val="hybridMultilevel"/>
     <w:tmpl w:val="80DC05B0"/>
@@ -7515,7 +8733,7 @@
       </w:rPr>
     </w:lvl>
   </w:abstractNum>
-  <w:abstractNum w:abstractNumId="5" w15:restartNumberingAfterBreak="0">
+  <w:abstractNum w:abstractNumId="5">
     <w:nsid w:val="46E74CBC"/>
     <w:multiLevelType w:val="hybridMultilevel"/>
     <w:tmpl w:val="3B744F3E"/>
@@ -7601,7 +8819,7 @@
       </w:pPr>
     </w:lvl>
   </w:abstractNum>
-  <w:abstractNum w:abstractNumId="6" w15:restartNumberingAfterBreak="0">
+  <w:abstractNum w:abstractNumId="6">
     <w:nsid w:val="63673D64"/>
     <w:multiLevelType w:val="hybridMultilevel"/>
     <w:tmpl w:val="10EA503C"/>
@@ -7713,7 +8931,7 @@
       </w:rPr>
     </w:lvl>
   </w:abstractNum>
-  <w:abstractNum w:abstractNumId="7" w15:restartNumberingAfterBreak="0">
+  <w:abstractNum w:abstractNumId="7">
     <w:nsid w:val="69E54BA7"/>
     <w:multiLevelType w:val="multilevel"/>
     <w:tmpl w:val="0C0A001F"/>
@@ -7799,7 +9017,7 @@
       </w:pPr>
     </w:lvl>
   </w:abstractNum>
-  <w:abstractNum w:abstractNumId="8" w15:restartNumberingAfterBreak="0">
+  <w:abstractNum w:abstractNumId="8">
     <w:nsid w:val="6F043E4D"/>
     <w:multiLevelType w:val="hybridMultilevel"/>
     <w:tmpl w:val="A5E6D2CE"/>
@@ -7916,7 +9134,7 @@
 </file>
 
 <file path=word/styles.xml><?xml version="1.0" encoding="utf-8"?>
-<w:styles xmlns:mc="http://schemas.openxmlformats.org/markup-compatibility/2006" xmlns:r="http://schemas.openxmlformats.org/officeDocument/2006/relationships" xmlns:w="http://schemas.openxmlformats.org/wordprocessingml/2006/main" xmlns:w14="http://schemas.microsoft.com/office/word/2010/wordml" xmlns:w15="http://schemas.microsoft.com/office/word/2012/wordml" xmlns:w16cid="http://schemas.microsoft.com/office/word/2016/wordml/cid" xmlns:w16se="http://schemas.microsoft.com/office/word/2015/wordml/symex" mc:Ignorable="w14 w15 w16se w16cid">
+<w:styles xmlns:mc="http://schemas.openxmlformats.org/markup-compatibility/2006" xmlns:r="http://schemas.openxmlformats.org/officeDocument/2006/relationships" xmlns:w="http://schemas.openxmlformats.org/wordprocessingml/2006/main" xmlns:w14="http://schemas.microsoft.com/office/word/2010/wordml" xmlns:w15="http://schemas.microsoft.com/office/word/2012/wordml" mc:Ignorable="w14 w15">
   <w:docDefaults>
     <w:rPrDefault>
       <w:rPr>
@@ -7932,7 +9150,7 @@
       </w:pPr>
     </w:pPrDefault>
   </w:docDefaults>
-  <w:latentStyles w:defLockedState="0" w:defUIPriority="99" w:defSemiHidden="0" w:defUnhideWhenUsed="0" w:defQFormat="0" w:count="375">
+  <w:latentStyles w:defLockedState="0" w:defUIPriority="99" w:defSemiHidden="0" w:defUnhideWhenUsed="0" w:defQFormat="0" w:count="382">
     <w:lsdException w:name="Normal" w:uiPriority="0" w:qFormat="1"/>
     <w:lsdException w:name="heading 1" w:uiPriority="9" w:qFormat="1"/>
     <w:lsdException w:name="heading 2" w:semiHidden="1" w:uiPriority="9" w:unhideWhenUsed="1" w:qFormat="1"/>
@@ -8452,7 +9670,7 @@
       <w:szCs w:val="24"/>
     </w:rPr>
   </w:style>
-  <w:style w:type="paragraph" w:styleId="TtuloTDC">
+  <w:style w:type="paragraph" w:styleId="TtulodeTDC">
     <w:name w:val="TOC Heading"/>
     <w:basedOn w:val="Ttulo1"/>
     <w:next w:val="Normal"/>
@@ -8580,6 +9798,7 @@
       <w:spacing w:after="0" w:line="240" w:lineRule="auto"/>
     </w:pPr>
     <w:tblPr>
+      <w:tblInd w:w="0" w:type="dxa"/>
       <w:tblBorders>
         <w:top w:val="single" w:sz="4" w:space="0" w:color="auto"/>
         <w:left w:val="single" w:sz="4" w:space="0" w:color="auto"/>
@@ -8588,6 +9807,12 @@
         <w:insideH w:val="single" w:sz="4" w:space="0" w:color="auto"/>
         <w:insideV w:val="single" w:sz="4" w:space="0" w:color="auto"/>
       </w:tblBorders>
+      <w:tblCellMar>
+        <w:top w:w="0" w:type="dxa"/>
+        <w:left w:w="108" w:type="dxa"/>
+        <w:bottom w:w="0" w:type="dxa"/>
+        <w:right w:w="108" w:type="dxa"/>
+      </w:tblCellMar>
     </w:tblPr>
   </w:style>
   <w:style w:type="character" w:customStyle="1" w:styleId="Mencinsinresolver1">
@@ -8602,7 +9827,7 @@
       <w:shd w:val="clear" w:color="auto" w:fill="E6E6E6"/>
     </w:rPr>
   </w:style>
-  <w:style w:type="character" w:styleId="Mencinsinresolver">
+  <w:style w:type="character" w:customStyle="1" w:styleId="UnresolvedMention">
     <w:name w:val="Unresolved Mention"/>
     <w:basedOn w:val="Fuentedeprrafopredeter"/>
     <w:uiPriority w:val="99"/>
@@ -8881,7 +10106,7 @@
 </file>
 
 <file path=customXml/itemProps1.xml><?xml version="1.0" encoding="utf-8"?>
-<ds:datastoreItem xmlns:ds="http://schemas.openxmlformats.org/officeDocument/2006/customXml" ds:itemID="{BF8F96F1-8505-4860-9C7D-CDE69B5DFD0C}">
+<ds:datastoreItem xmlns:ds="http://schemas.openxmlformats.org/officeDocument/2006/customXml" ds:itemID="{A16443C0-32D5-F04A-8316-EB31E3AF5366}">
   <ds:schemaRefs>
     <ds:schemaRef ds:uri="http://schemas.openxmlformats.org/officeDocument/2006/bibliography"/>
   </ds:schemaRefs>

</xml_diff>

<commit_message>
Actualización punto 6 y 7
</commit_message>
<xml_diff>
--- a/TG3.docx
+++ b/TG3.docx
@@ -8168,7 +8168,7 @@
           <w:rPr>
             <w:noProof/>
           </w:rPr>
-          <w:t>17</w:t>
+          <w:t>21</w:t>
         </w:r>
         <w:r>
           <w:fldChar w:fldCharType="end"/>
@@ -10106,7 +10106,7 @@
 </file>
 
 <file path=customXml/itemProps1.xml><?xml version="1.0" encoding="utf-8"?>
-<ds:datastoreItem xmlns:ds="http://schemas.openxmlformats.org/officeDocument/2006/customXml" ds:itemID="{A16443C0-32D5-F04A-8316-EB31E3AF5366}">
+<ds:datastoreItem xmlns:ds="http://schemas.openxmlformats.org/officeDocument/2006/customXml" ds:itemID="{02C7EF1C-8A4F-CD4E-8573-4FA93A1B5D49}">
   <ds:schemaRefs>
     <ds:schemaRef ds:uri="http://schemas.openxmlformats.org/officeDocument/2006/bibliography"/>
   </ds:schemaRefs>

</xml_diff>

<commit_message>
Realizados apartados 4.3 y 5.3.
</commit_message>
<xml_diff>
--- a/TG3.docx
+++ b/TG3.docx
@@ -17,7 +17,6 @@
           <w:docPartUnique/>
         </w:docPartObj>
       </w:sdtPr>
-      <w:sdtEndPr/>
       <w:sdtContent>
         <w:p>
           <w:pPr>
@@ -4270,8 +4269,6 @@
         </w:rPr>
         <w:t>Los datos elegidos para representar es el valor del BTC.</w:t>
       </w:r>
-      <w:bookmarkStart w:id="19" w:name="_GoBack"/>
-      <w:bookmarkEnd w:id="19"/>
     </w:p>
     <w:p>
       <w:pPr>
@@ -4388,8 +4385,8 @@
       <w:pPr>
         <w:pStyle w:val="Ttulo2"/>
       </w:pPr>
-      <w:bookmarkStart w:id="20" w:name="_Toc513219418"/>
-      <w:bookmarkStart w:id="21" w:name="_Toc513225447"/>
+      <w:bookmarkStart w:id="19" w:name="_Toc513219418"/>
+      <w:bookmarkStart w:id="20" w:name="_Toc513225447"/>
       <w:r>
         <w:t>3.1</w:t>
       </w:r>
@@ -4408,8 +4405,85 @@
       <w:r>
         <w:t>el desarrollo</w:t>
       </w:r>
+      <w:bookmarkEnd w:id="19"/>
       <w:bookmarkEnd w:id="20"/>
+      <w:r>
+        <w:t xml:space="preserve"> </w:t>
+      </w:r>
+    </w:p>
+    <w:p>
+      <w:pPr>
+        <w:rPr>
+          <w:i/>
+        </w:rPr>
+      </w:pPr>
+      <w:r>
+        <w:rPr>
+          <w:i/>
+        </w:rPr>
+        <w:t xml:space="preserve">Descripción: </w:t>
+      </w:r>
+      <w:r>
+        <w:rPr>
+          <w:i/>
+        </w:rPr>
+        <w:t>horas necesarias que se han empleado en el desarrollo de los gráficos.</w:t>
+      </w:r>
+    </w:p>
+    <w:p>
+      <w:pPr>
+        <w:rPr>
+          <w:i/>
+        </w:rPr>
+      </w:pPr>
+      <w:r>
+        <w:rPr>
+          <w:i/>
+        </w:rPr>
+        <w:t>Tipo de valor:</w:t>
+      </w:r>
+      <w:r>
+        <w:rPr>
+          <w:i/>
+        </w:rPr>
+        <w:t xml:space="preserve"> numérico</w:t>
+      </w:r>
+      <w:r>
+        <w:rPr>
+          <w:i/>
+        </w:rPr>
+        <w:t>.</w:t>
+      </w:r>
+    </w:p>
+    <w:p>
+      <w:pPr>
+        <w:pStyle w:val="Ttulo2"/>
+      </w:pPr>
+      <w:bookmarkStart w:id="21" w:name="_Toc513219419"/>
+      <w:bookmarkStart w:id="22" w:name="_Toc513225448"/>
+      <w:r>
+        <w:t>3</w:t>
+      </w:r>
+      <w:r>
+        <w:t>.1</w:t>
+      </w:r>
+      <w:r>
+        <w:t>2</w:t>
+      </w:r>
+      <w:r>
+        <w:t xml:space="preserve"> Criterio 1</w:t>
+      </w:r>
+      <w:r>
+        <w:t>2</w:t>
+      </w:r>
+      <w:r>
+        <w:t xml:space="preserve">: </w:t>
+      </w:r>
+      <w:r>
+        <w:t>Velocidad de funcionamiento</w:t>
+      </w:r>
       <w:bookmarkEnd w:id="21"/>
+      <w:bookmarkEnd w:id="22"/>
       <w:r>
         <w:t xml:space="preserve"> </w:t>
       </w:r>
@@ -4430,7 +4504,7 @@
         <w:rPr>
           <w:i/>
         </w:rPr>
-        <w:t>horas necesarias que se han empleado en el desarrollo de los gráficos.</w:t>
+        <w:t>velocidad de funcionamiento de los gráficos.</w:t>
       </w:r>
     </w:p>
     <w:p>
@@ -4462,105 +4536,28 @@
       <w:pPr>
         <w:pStyle w:val="Ttulo2"/>
       </w:pPr>
-      <w:bookmarkStart w:id="22" w:name="_Toc513219419"/>
-      <w:bookmarkStart w:id="23" w:name="_Toc513225448"/>
+      <w:bookmarkStart w:id="23" w:name="_Toc513219420"/>
+      <w:bookmarkStart w:id="24" w:name="_Toc513225449"/>
+      <w:r>
+        <w:t>3.1</w:t>
+      </w:r>
       <w:r>
         <w:t>3</w:t>
       </w:r>
       <w:r>
-        <w:t>.1</w:t>
-      </w:r>
-      <w:r>
-        <w:t>2</w:t>
-      </w:r>
-      <w:r>
         <w:t xml:space="preserve"> Criterio 1</w:t>
       </w:r>
       <w:r>
-        <w:t>2</w:t>
+        <w:t>3</w:t>
       </w:r>
       <w:r>
         <w:t xml:space="preserve">: </w:t>
       </w:r>
       <w:r>
-        <w:t>Velocidad de funcionamiento</w:t>
-      </w:r>
-      <w:bookmarkEnd w:id="22"/>
+        <w:t>Almacenamiento necesario para el desarrollo</w:t>
+      </w:r>
       <w:bookmarkEnd w:id="23"/>
-      <w:r>
-        <w:t xml:space="preserve"> </w:t>
-      </w:r>
-    </w:p>
-    <w:p>
-      <w:pPr>
-        <w:rPr>
-          <w:i/>
-        </w:rPr>
-      </w:pPr>
-      <w:r>
-        <w:rPr>
-          <w:i/>
-        </w:rPr>
-        <w:t xml:space="preserve">Descripción: </w:t>
-      </w:r>
-      <w:r>
-        <w:rPr>
-          <w:i/>
-        </w:rPr>
-        <w:t>velocidad de funcionamiento de los gráficos.</w:t>
-      </w:r>
-    </w:p>
-    <w:p>
-      <w:pPr>
-        <w:rPr>
-          <w:i/>
-        </w:rPr>
-      </w:pPr>
-      <w:r>
-        <w:rPr>
-          <w:i/>
-        </w:rPr>
-        <w:t>Tipo de valor:</w:t>
-      </w:r>
-      <w:r>
-        <w:rPr>
-          <w:i/>
-        </w:rPr>
-        <w:t xml:space="preserve"> numérico</w:t>
-      </w:r>
-      <w:r>
-        <w:rPr>
-          <w:i/>
-        </w:rPr>
-        <w:t>.</w:t>
-      </w:r>
-    </w:p>
-    <w:p>
-      <w:pPr>
-        <w:pStyle w:val="Ttulo2"/>
-      </w:pPr>
-      <w:bookmarkStart w:id="24" w:name="_Toc513219420"/>
-      <w:bookmarkStart w:id="25" w:name="_Toc513225449"/>
-      <w:r>
-        <w:t>3.1</w:t>
-      </w:r>
-      <w:r>
-        <w:t>3</w:t>
-      </w:r>
-      <w:r>
-        <w:t xml:space="preserve"> Criterio 1</w:t>
-      </w:r>
-      <w:r>
-        <w:t>3</w:t>
-      </w:r>
-      <w:r>
-        <w:t xml:space="preserve">: </w:t>
-      </w:r>
-      <w:r>
-        <w:t>Almacenamiento necesario para el desarrollo</w:t>
-      </w:r>
       <w:bookmarkEnd w:id="24"/>
-      <w:bookmarkEnd w:id="25"/>
     </w:p>
     <w:p>
       <w:pPr>
@@ -4626,7 +4623,7 @@
       <w:pPr>
         <w:pStyle w:val="Ttulo1"/>
       </w:pPr>
-      <w:bookmarkStart w:id="26" w:name="_Toc513225450"/>
+      <w:bookmarkStart w:id="25" w:name="_Toc513225450"/>
       <w:r>
         <w:lastRenderedPageBreak/>
         <w:t xml:space="preserve">4. Proyecto de implementación de un prototipo del sistema utilizando la tecnología </w:t>
@@ -4635,63 +4632,63 @@
       <w:r>
         <w:t>Chartjs</w:t>
       </w:r>
+      <w:bookmarkEnd w:id="25"/>
+      <w:proofErr w:type="spellEnd"/>
+    </w:p>
+    <w:p>
+      <w:pPr>
+        <w:pStyle w:val="Ttulo2"/>
+      </w:pPr>
+      <w:bookmarkStart w:id="26" w:name="_Toc513225451"/>
+      <w:r>
+        <w:rPr>
+          <w:highlight w:val="red"/>
+        </w:rPr>
+        <w:t>4.1 Documentación de diseño</w:t>
+      </w:r>
       <w:bookmarkEnd w:id="26"/>
-      <w:proofErr w:type="spellEnd"/>
+    </w:p>
+    <w:p>
+      <w:r>
+        <w:t xml:space="preserve">Hay que incluir la descripción del diseño del prototipo, incluyendo diagramas, y </w:t>
+      </w:r>
+      <w:r>
+        <w:t xml:space="preserve">el diseño de </w:t>
+      </w:r>
+      <w:r>
+        <w:t>la interfaz de usuario.</w:t>
+      </w:r>
+    </w:p>
+    <w:p>
+      <w:r>
+        <w:t>*Pantallazo menú principal*</w:t>
+      </w:r>
+    </w:p>
+    <w:p>
+      <w:r>
+        <w:t>*</w:t>
+      </w:r>
+      <w:proofErr w:type="gramStart"/>
+      <w:r>
+        <w:t>pantallazo gráficos</w:t>
+      </w:r>
+      <w:proofErr w:type="gramEnd"/>
+      <w:r>
+        <w:t>*</w:t>
+      </w:r>
     </w:p>
     <w:p>
       <w:pPr>
         <w:pStyle w:val="Ttulo2"/>
       </w:pPr>
-      <w:bookmarkStart w:id="27" w:name="_Toc513225451"/>
-      <w:r>
-        <w:rPr>
-          <w:highlight w:val="red"/>
-        </w:rPr>
-        <w:t>4.1 Documentación de diseño</w:t>
+      <w:bookmarkStart w:id="27" w:name="_Toc513225452"/>
+      <w:r>
+        <w:rPr>
+          <w:highlight w:val="yellow"/>
+        </w:rPr>
+        <w:t>4.2 Documentación de construcción</w:t>
       </w:r>
       <w:bookmarkEnd w:id="27"/>
-    </w:p>
-    <w:p>
-      <w:r>
-        <w:t xml:space="preserve">Hay que incluir la descripción del diseño del prototipo, incluyendo diagramas, y </w:t>
-      </w:r>
-      <w:r>
-        <w:t xml:space="preserve">el diseño de </w:t>
-      </w:r>
-      <w:r>
-        <w:t>la interfaz de usuario.</w:t>
-      </w:r>
-    </w:p>
-    <w:p>
-      <w:r>
-        <w:t>*Pantallazo menú principal*</w:t>
-      </w:r>
-    </w:p>
-    <w:p>
-      <w:r>
-        <w:t>*</w:t>
-      </w:r>
-      <w:proofErr w:type="gramStart"/>
-      <w:r>
-        <w:t>pantallazo gráficos</w:t>
-      </w:r>
-      <w:proofErr w:type="gramEnd"/>
-      <w:r>
-        <w:t>*</w:t>
-      </w:r>
-    </w:p>
-    <w:p>
-      <w:pPr>
-        <w:pStyle w:val="Ttulo2"/>
-      </w:pPr>
-      <w:bookmarkStart w:id="28" w:name="_Toc513225452"/>
-      <w:r>
-        <w:rPr>
-          <w:highlight w:val="yellow"/>
-        </w:rPr>
-        <w:t>4.2 Documentación de construcción</w:t>
-      </w:r>
-      <w:bookmarkEnd w:id="28"/>
     </w:p>
     <w:p>
       <w:r>
@@ -4970,472 +4967,49 @@
     <w:p>
       <w:pPr>
         <w:pStyle w:val="Ttulo2"/>
-      </w:pPr>
-      <w:bookmarkStart w:id="29" w:name="_Toc513225453"/>
+        <w:shd w:val="clear" w:color="auto" w:fill="FFFFFF" w:themeFill="background1"/>
+      </w:pPr>
+      <w:bookmarkStart w:id="28" w:name="_Toc513225453"/>
       <w:r>
         <w:rPr>
           <w:highlight w:val="red"/>
         </w:rPr>
         <w:t>4.3 Documentación de pruebas</w:t>
       </w:r>
-      <w:bookmarkEnd w:id="29"/>
-    </w:p>
-    <w:p>
-      <w:r>
-        <w:t xml:space="preserve">Casos de prueba establecidos y resultados de las pruebas y acciones de corrección. No es creíble que no hayan aparecido errores en </w:t>
-      </w:r>
-      <w:proofErr w:type="gramStart"/>
-      <w:r>
-        <w:t>los caso</w:t>
-      </w:r>
-      <w:proofErr w:type="gramEnd"/>
-      <w:r>
-        <w:t xml:space="preserve"> de prueba.</w:t>
-      </w:r>
-    </w:p>
-    <w:p>
-      <w:pPr>
-        <w:pStyle w:val="Ttulo2"/>
-      </w:pPr>
-      <w:bookmarkStart w:id="30" w:name="_Toc513225454"/>
-      <w:r>
-        <w:rPr>
-          <w:highlight w:val="yellow"/>
-        </w:rPr>
-        <w:t>4.4 Documentación de instalación</w:t>
-      </w:r>
-      <w:bookmarkEnd w:id="30"/>
-    </w:p>
-    <w:p>
-      <w:r>
-        <w:t>Describiremos paso a paso el proceso para instalar el prototipo:</w:t>
-      </w:r>
-    </w:p>
-    <w:p>
-      <w:pPr>
-        <w:pStyle w:val="Prrafodelista"/>
-        <w:numPr>
-          <w:ilvl w:val="0"/>
-          <w:numId w:val="6"/>
-        </w:numPr>
-      </w:pPr>
-      <w:r>
-        <w:t xml:space="preserve">Instalar en la computadora Visual Studio </w:t>
+      <w:bookmarkEnd w:id="28"/>
+    </w:p>
+    <w:p>
+      <w:r>
+        <w:t xml:space="preserve">Para comprobar de la mejor manera las pruebas, ejecutamos en la consola de Visual Studio el comando “ng </w:t>
       </w:r>
       <w:proofErr w:type="spellStart"/>
       <w:r>
-        <w:t>Code</w:t>
+        <w:t>llint</w:t>
       </w:r>
       <w:proofErr w:type="spellEnd"/>
       <w:r>
-        <w:t xml:space="preserve"> como IDE.</w:t>
-      </w:r>
-    </w:p>
-    <w:p>
-      <w:pPr>
-        <w:pStyle w:val="Prrafodelista"/>
-        <w:numPr>
-          <w:ilvl w:val="0"/>
-          <w:numId w:val="6"/>
-        </w:numPr>
-      </w:pPr>
-      <w:r>
-        <w:t>Descargar Node.js.</w:t>
-      </w:r>
-    </w:p>
-    <w:p>
-      <w:pPr>
-        <w:pStyle w:val="Prrafodelista"/>
-        <w:numPr>
-          <w:ilvl w:val="0"/>
-          <w:numId w:val="6"/>
-        </w:numPr>
-      </w:pPr>
-      <w:r>
-        <w:t>Descargar la carpeta “charts-</w:t>
-      </w:r>
-      <w:proofErr w:type="spellStart"/>
-      <w:r>
-        <w:t>comparison</w:t>
-      </w:r>
-      <w:proofErr w:type="spellEnd"/>
-      <w:r>
-        <w:t xml:space="preserve">” de </w:t>
-      </w:r>
-      <w:hyperlink r:id="rId14" w:history="1">
-        <w:r>
-          <w:rPr>
-            <w:rStyle w:val="Hipervnculo"/>
-          </w:rPr>
-          <w:t>https://github.com/UrbanoJVR/TG3</w:t>
-        </w:r>
-      </w:hyperlink>
-      <w:r>
-        <w:t>.</w:t>
-      </w:r>
-    </w:p>
-    <w:p>
-      <w:pPr>
-        <w:pStyle w:val="Prrafodelista"/>
-        <w:numPr>
-          <w:ilvl w:val="0"/>
-          <w:numId w:val="6"/>
-        </w:numPr>
-      </w:pPr>
-      <w:r>
-        <w:t xml:space="preserve">Una vez descargada la carpeta anterior, abrirla con VS </w:t>
-      </w:r>
-      <w:proofErr w:type="spellStart"/>
-      <w:r>
-        <w:t>Code</w:t>
-      </w:r>
-      <w:proofErr w:type="spellEnd"/>
-      <w:r>
-        <w:t>.</w:t>
-      </w:r>
-    </w:p>
-    <w:p>
-      <w:pPr>
-        <w:pStyle w:val="Prrafodelista"/>
-        <w:numPr>
-          <w:ilvl w:val="0"/>
-          <w:numId w:val="6"/>
-        </w:numPr>
-      </w:pPr>
-      <w:r>
-        <w:t>Ejecutar CTRL + Ñ para abrir la terminal en el IDE.</w:t>
-      </w:r>
-    </w:p>
-    <w:p>
-      <w:pPr>
-        <w:pStyle w:val="Prrafodelista"/>
-        <w:numPr>
-          <w:ilvl w:val="0"/>
-          <w:numId w:val="6"/>
-        </w:numPr>
-      </w:pPr>
-      <w:r>
-        <w:t>Ejecutar en la terminal el comando “</w:t>
-      </w:r>
-      <w:proofErr w:type="spellStart"/>
-      <w:r>
-        <w:t>npm</w:t>
-      </w:r>
-      <w:proofErr w:type="spellEnd"/>
-      <w:r>
-        <w:t xml:space="preserve"> </w:t>
-      </w:r>
-      <w:proofErr w:type="spellStart"/>
-      <w:r>
-        <w:t>install</w:t>
-      </w:r>
-      <w:proofErr w:type="spellEnd"/>
-      <w:r>
-        <w:t xml:space="preserve"> @angular/cli”.</w:t>
-      </w:r>
-    </w:p>
-    <w:p>
-      <w:pPr>
-        <w:pStyle w:val="Prrafodelista"/>
-        <w:numPr>
-          <w:ilvl w:val="0"/>
-          <w:numId w:val="6"/>
-        </w:numPr>
-      </w:pPr>
-      <w:r>
+        <w:t>”, el cual nos mostrará los errores de sintaxis en TypeScript que existen en nuestro código. Esto nos evitará que aparezcan errores relacionados con la sintaxis y nos centremos en los errores relacionados con los gráficos.</w:t>
+      </w:r>
+    </w:p>
+    <w:p>
+      <w:r>
+        <w:t>Tras ello, ejecutamos el comando “ng test”, el cual nos lanzará los test unitarios de cada componente del proyecto. El resultado del test será mostrado en una nueva pestaña de nuestro navegador por defecto</w:t>
+      </w:r>
+      <w:r>
+        <w:t>:</w:t>
+      </w:r>
+    </w:p>
+    <w:p>
+      <w:r>
+        <w:rPr>
+          <w:noProof/>
+        </w:rPr>
         <w:lastRenderedPageBreak/>
-        <w:t>Ejecutar en la terminal el comando “</w:t>
-      </w:r>
-      <w:proofErr w:type="spellStart"/>
-      <w:r>
-        <w:t>npm</w:t>
-      </w:r>
-      <w:proofErr w:type="spellEnd"/>
-      <w:r>
-        <w:t xml:space="preserve"> </w:t>
-      </w:r>
-      <w:proofErr w:type="spellStart"/>
-      <w:r>
-        <w:t>install</w:t>
-      </w:r>
-      <w:proofErr w:type="spellEnd"/>
-      <w:r>
-        <w:t xml:space="preserve">” para instalar las dependencias </w:t>
-      </w:r>
-      <w:proofErr w:type="spellStart"/>
-      <w:r>
-        <w:t>node</w:t>
-      </w:r>
-      <w:proofErr w:type="spellEnd"/>
-      <w:r>
-        <w:t xml:space="preserve"> que necesita el proyecto.</w:t>
-      </w:r>
-    </w:p>
-    <w:p>
-      <w:pPr>
-        <w:pStyle w:val="Prrafodelista"/>
-        <w:numPr>
-          <w:ilvl w:val="0"/>
-          <w:numId w:val="6"/>
-        </w:numPr>
-      </w:pPr>
-      <w:r>
-        <w:t xml:space="preserve">Ejecutar en la termina el comando “ng </w:t>
-      </w:r>
-      <w:proofErr w:type="spellStart"/>
-      <w:r>
-        <w:t>serve</w:t>
-      </w:r>
-      <w:proofErr w:type="spellEnd"/>
-      <w:r>
-        <w:t xml:space="preserve"> -o” para que la aplicación corra en localhost y se abra directamente la web en el navegador por defecto.</w:t>
-      </w:r>
-    </w:p>
-    <w:p>
-      <w:pPr>
-        <w:pStyle w:val="Ttulo2"/>
-      </w:pPr>
-      <w:bookmarkStart w:id="31" w:name="_Toc513225455"/>
-      <w:r>
-        <w:rPr>
-          <w:highlight w:val="yellow"/>
-        </w:rPr>
-        <w:t>4.5 Manual de usuario</w:t>
-      </w:r>
-      <w:bookmarkEnd w:id="31"/>
-    </w:p>
-    <w:p>
-      <w:r>
-        <w:t xml:space="preserve">Una vez realizados los pasos en el apartado 4.4, </w:t>
-      </w:r>
-      <w:r>
-        <w:t>y la aplicación se muestre en el navegador que tengamos establecido por defecto en nuestra computadora, observaremos que la aplicación consta de un menú en la parte izquierda dispuesto con tres pestañas:</w:t>
-      </w:r>
-    </w:p>
-    <w:p>
-      <w:pPr>
-        <w:pStyle w:val="Prrafodelista"/>
-        <w:numPr>
-          <w:ilvl w:val="0"/>
-          <w:numId w:val="8"/>
-        </w:numPr>
-      </w:pPr>
-      <w:proofErr w:type="spellStart"/>
-      <w:r>
-        <w:t>Chartjs</w:t>
-      </w:r>
-      <w:proofErr w:type="spellEnd"/>
-      <w:r>
-        <w:t xml:space="preserve">: nos redirige a los gráficos de </w:t>
-      </w:r>
-      <w:proofErr w:type="spellStart"/>
-      <w:r>
-        <w:t>Chartjs</w:t>
-      </w:r>
-      <w:proofErr w:type="spellEnd"/>
-      <w:r>
-        <w:t>.</w:t>
-      </w:r>
-    </w:p>
-    <w:p>
-      <w:pPr>
-        <w:pStyle w:val="Prrafodelista"/>
-        <w:numPr>
-          <w:ilvl w:val="0"/>
-          <w:numId w:val="8"/>
-        </w:numPr>
-      </w:pPr>
-      <w:proofErr w:type="spellStart"/>
-      <w:r>
-        <w:t>Echarts</w:t>
-      </w:r>
-      <w:proofErr w:type="spellEnd"/>
-      <w:r>
-        <w:t xml:space="preserve">: nos redirige a los gráficos de </w:t>
-      </w:r>
-      <w:proofErr w:type="spellStart"/>
-      <w:r>
-        <w:t>Echarts</w:t>
-      </w:r>
-      <w:proofErr w:type="spellEnd"/>
-      <w:r>
-        <w:t>.</w:t>
-      </w:r>
-    </w:p>
-    <w:p>
-      <w:pPr>
-        <w:pStyle w:val="Prrafodelista"/>
-        <w:numPr>
-          <w:ilvl w:val="0"/>
-          <w:numId w:val="8"/>
-        </w:numPr>
-      </w:pPr>
-      <w:r>
-        <w:t>Live: nos redirige a los gráficos de líneas utilizados para la representación de los datos del API REST sobre bitcoin.</w:t>
-      </w:r>
-    </w:p>
-    <w:p>
-      <w:r>
-        <w:t xml:space="preserve">Tanto con </w:t>
-      </w:r>
-      <w:proofErr w:type="spellStart"/>
-      <w:r>
-        <w:t>Chartjs</w:t>
-      </w:r>
-      <w:proofErr w:type="spellEnd"/>
-      <w:r>
-        <w:t xml:space="preserve"> como con </w:t>
-      </w:r>
-      <w:proofErr w:type="spellStart"/>
-      <w:r>
-        <w:t>Echarts</w:t>
-      </w:r>
-      <w:proofErr w:type="spellEnd"/>
-      <w:r>
-        <w:t xml:space="preserve"> hemos implementado los siguientes gráficos: gráficos tarta, gráfico de barras, gráfico de líneas, gráficos múltiples, gráfico de ejes-x, gráficos de barras horizontales y gráficos radar.</w:t>
-      </w:r>
-    </w:p>
-    <w:p>
-      <w:r>
-        <w:t xml:space="preserve">Adicionalmente </w:t>
-      </w:r>
-      <w:proofErr w:type="spellStart"/>
-      <w:r>
-        <w:t>Echarts</w:t>
-      </w:r>
-      <w:proofErr w:type="spellEnd"/>
-      <w:r>
-        <w:t xml:space="preserve">, presenta dos tipos de gráficos más: gráficos de árbol y mapa de densidad; ya que </w:t>
-      </w:r>
-      <w:proofErr w:type="spellStart"/>
-      <w:r>
-        <w:t>Chartjs</w:t>
-      </w:r>
-      <w:proofErr w:type="spellEnd"/>
-      <w:r>
-        <w:t xml:space="preserve"> no los dispone.</w:t>
-      </w:r>
-    </w:p>
-    <w:p>
-      <w:r>
-        <w:t>Dentro de cada gráfico existe un botón referente a la leyenda del gráfico en cuestión, con el fin de activar o desactivar los datos que se desean mostrar.</w:t>
-      </w:r>
-    </w:p>
-    <w:p>
-      <w:r>
-        <w:t>Alguno de los gráficos, además de la leyenda posee un icono para guardar el gráfico en formato imagen.</w:t>
-      </w:r>
-    </w:p>
-    <w:p>
-      <w:pPr>
-        <w:jc w:val="left"/>
-        <w:rPr>
-          <w:rFonts w:eastAsiaTheme="majorEastAsia"/>
-          <w:b/>
-          <w:color w:val="000000" w:themeColor="text1"/>
-          <w:sz w:val="28"/>
-          <w:szCs w:val="28"/>
-        </w:rPr>
-      </w:pPr>
-      <w:r>
-        <w:br w:type="page"/>
-      </w:r>
-    </w:p>
-    <w:p>
-      <w:pPr>
-        <w:pStyle w:val="Ttulo1"/>
-      </w:pPr>
-      <w:bookmarkStart w:id="32" w:name="_Toc513225456"/>
-      <w:r>
-        <w:lastRenderedPageBreak/>
-        <w:t xml:space="preserve">5. Proyecto de implementación de un prototipo del sistema utilizando la tecnología </w:t>
-      </w:r>
-      <w:proofErr w:type="spellStart"/>
-      <w:r>
-        <w:t>Echarts</w:t>
-      </w:r>
-      <w:bookmarkEnd w:id="32"/>
-      <w:proofErr w:type="spellEnd"/>
-    </w:p>
-    <w:p>
-      <w:pPr>
-        <w:pStyle w:val="Ttulo2"/>
-      </w:pPr>
-      <w:bookmarkStart w:id="33" w:name="_Toc513225457"/>
-      <w:r>
-        <w:rPr>
-          <w:highlight w:val="red"/>
-        </w:rPr>
-        <w:t>5.1 Documentación de diseño</w:t>
-      </w:r>
-      <w:bookmarkEnd w:id="33"/>
-    </w:p>
-    <w:p>
-      <w:r>
-        <w:t>Hay que incluir la descripción del diseño del prototipo, incluyen</w:t>
-      </w:r>
-      <w:r>
-        <w:t xml:space="preserve">do diagramas, y el diseño </w:t>
-      </w:r>
-      <w:r>
-        <w:t>de la interfaz de usuario.</w:t>
-      </w:r>
-    </w:p>
-    <w:p>
-      <w:r>
-        <w:t>*Pantallazo menú principal*</w:t>
-      </w:r>
-    </w:p>
-    <w:p>
-      <w:r>
-        <w:t>*</w:t>
-      </w:r>
-      <w:proofErr w:type="gramStart"/>
-      <w:r>
-        <w:t>pantallazo gráficos</w:t>
-      </w:r>
-      <w:proofErr w:type="gramEnd"/>
-      <w:r>
-        <w:t>*</w:t>
-      </w:r>
-    </w:p>
-    <w:p>
-      <w:pPr>
-        <w:pStyle w:val="Ttulo2"/>
-      </w:pPr>
-      <w:bookmarkStart w:id="34" w:name="_Toc513225458"/>
-      <w:r>
-        <w:rPr>
-          <w:highlight w:val="yellow"/>
-        </w:rPr>
-        <w:t>5.2 Documentación de construcción</w:t>
-      </w:r>
-      <w:bookmarkEnd w:id="34"/>
-    </w:p>
-    <w:p>
-      <w:r>
-        <w:t xml:space="preserve">A continuación, mostramos una captura de pantalla del código referente a la construcción del gráfico que hemos elegido para mostrar de </w:t>
-      </w:r>
-      <w:proofErr w:type="spellStart"/>
-      <w:r>
-        <w:t>Echarts</w:t>
-      </w:r>
-      <w:proofErr w:type="spellEnd"/>
-      <w:r>
-        <w:t>, que es el gráfico de barras:</w:t>
-      </w:r>
-    </w:p>
-    <w:p>
-      <w:r>
-        <w:rPr>
-          <w:noProof/>
-          <w:lang w:val="es-ES_tradnl" w:eastAsia="es-ES_tradnl"/>
-        </w:rPr>
         <w:drawing>
-          <wp:inline distT="0" distB="0" distL="0" distR="0" wp14:anchorId="60C33B9F" wp14:editId="3CD32F09">
-            <wp:extent cx="5400040" cy="3622040"/>
+          <wp:inline distT="0" distB="0" distL="0" distR="0" wp14:anchorId="49C0D61E" wp14:editId="405671CF">
+            <wp:extent cx="5400040" cy="1109980"/>
             <wp:effectExtent l="0" t="0" r="0" b="0"/>
-            <wp:docPr id="3" name="Imagen 3"/>
+            <wp:docPr id="16" name="Imagen 16"/>
             <wp:cNvGraphicFramePr>
               <a:graphicFrameLocks xmlns:a="http://schemas.openxmlformats.org/drawingml/2006/main" noChangeAspect="1"/>
             </wp:cNvGraphicFramePr>
@@ -5447,7 +5021,7 @@
                     <pic:cNvPicPr/>
                   </pic:nvPicPr>
                   <pic:blipFill>
-                    <a:blip r:embed="rId15"/>
+                    <a:blip r:embed="rId14"/>
                     <a:stretch>
                       <a:fillRect/>
                     </a:stretch>
@@ -5455,7 +5029,7 @@
                   <pic:spPr>
                     <a:xfrm>
                       <a:off x="0" y="0"/>
-                      <a:ext cx="5400040" cy="3622040"/>
+                      <a:ext cx="5400040" cy="1109980"/>
                     </a:xfrm>
                     <a:prstGeom prst="rect">
                       <a:avLst/>
@@ -5469,17 +5043,1470 @@
       </w:r>
     </w:p>
     <w:p>
+      <w:pPr>
+        <w:rPr>
+          <w:shd w:val="clear" w:color="auto" w:fill="FFFFFF"/>
+        </w:rPr>
+      </w:pPr>
+      <w:r>
+        <w:rPr>
+          <w:shd w:val="clear" w:color="auto" w:fill="FFFFFF"/>
+        </w:rPr>
+        <w:t>P</w:t>
+      </w:r>
+      <w:r>
+        <w:rPr>
+          <w:shd w:val="clear" w:color="auto" w:fill="FFFFFF"/>
+        </w:rPr>
+        <w:t>or otro lado, p</w:t>
+      </w:r>
+      <w:r>
+        <w:rPr>
+          <w:shd w:val="clear" w:color="auto" w:fill="FFFFFF"/>
+        </w:rPr>
+        <w:t xml:space="preserve">ara testear funcionalidades complejas o flujos que engloban varios métodos, no basta con </w:t>
+      </w:r>
+      <w:proofErr w:type="spellStart"/>
+      <w:r>
+        <w:rPr>
+          <w:shd w:val="clear" w:color="auto" w:fill="FFFFFF"/>
+        </w:rPr>
+        <w:t>tests</w:t>
+      </w:r>
+      <w:proofErr w:type="spellEnd"/>
+      <w:r>
+        <w:rPr>
+          <w:shd w:val="clear" w:color="auto" w:fill="FFFFFF"/>
+        </w:rPr>
+        <w:t xml:space="preserve"> unitarios, sino que se hacen necesarios los </w:t>
+      </w:r>
+      <w:proofErr w:type="spellStart"/>
+      <w:r>
+        <w:rPr>
+          <w:shd w:val="clear" w:color="auto" w:fill="FFFFFF"/>
+        </w:rPr>
+        <w:t>tests</w:t>
+      </w:r>
+      <w:proofErr w:type="spellEnd"/>
+      <w:r>
+        <w:rPr>
+          <w:shd w:val="clear" w:color="auto" w:fill="FFFFFF"/>
+        </w:rPr>
+        <w:t xml:space="preserve"> de integración. </w:t>
+      </w:r>
+      <w:r>
+        <w:rPr>
+          <w:shd w:val="clear" w:color="auto" w:fill="FFFFFF"/>
+        </w:rPr>
+        <w:t xml:space="preserve">Éstos </w:t>
+      </w:r>
+      <w:r>
+        <w:rPr>
+          <w:shd w:val="clear" w:color="auto" w:fill="FFFFFF"/>
+        </w:rPr>
+        <w:t>permiten simular el uso de la aplicación y chequear distintos parámetros que se debiesen cumplir.</w:t>
+      </w:r>
+      <w:bookmarkStart w:id="29" w:name="_GoBack"/>
+      <w:bookmarkEnd w:id="29"/>
+    </w:p>
+    <w:p>
+      <w:r>
+        <w:t xml:space="preserve">En nuestro caso, no es necesario </w:t>
+      </w:r>
+      <w:r>
+        <w:t xml:space="preserve">generar test de integración, ya que no existen funcionalidades complejas en este módulo de </w:t>
+      </w:r>
+      <w:proofErr w:type="spellStart"/>
+      <w:r>
+        <w:t>chartjs</w:t>
+      </w:r>
+      <w:proofErr w:type="spellEnd"/>
+      <w:r>
+        <w:t xml:space="preserve"> y </w:t>
+      </w:r>
+      <w:proofErr w:type="spellStart"/>
+      <w:r>
+        <w:t>chartjs-live</w:t>
+      </w:r>
+      <w:proofErr w:type="spellEnd"/>
+      <w:r>
+        <w:t xml:space="preserve">. Si tuviéramos, por ejemplo, la funcionalidad de </w:t>
+      </w:r>
+      <w:proofErr w:type="spellStart"/>
+      <w:r>
+        <w:t>login</w:t>
+      </w:r>
+      <w:proofErr w:type="spellEnd"/>
+      <w:r>
+        <w:t xml:space="preserve">, podríamos crear la siguiente función dentro de su correspondiente </w:t>
+      </w:r>
+      <w:proofErr w:type="gramStart"/>
+      <w:r>
+        <w:t>archivo .</w:t>
+      </w:r>
+      <w:proofErr w:type="spellStart"/>
+      <w:r>
+        <w:t>spec</w:t>
+      </w:r>
+      <w:proofErr w:type="gramEnd"/>
+      <w:r>
+        <w:t>.ts</w:t>
+      </w:r>
+      <w:proofErr w:type="spellEnd"/>
+      <w:r>
+        <w:t>:</w:t>
+      </w:r>
+    </w:p>
+    <w:p>
+      <w:pPr>
+        <w:pBdr>
+          <w:top w:val="single" w:sz="6" w:space="7" w:color="CCCCCC"/>
+          <w:left w:val="single" w:sz="6" w:space="7" w:color="CCCCCC"/>
+          <w:bottom w:val="single" w:sz="6" w:space="7" w:color="CCCCCC"/>
+          <w:right w:val="single" w:sz="6" w:space="7" w:color="CCCCCC"/>
+        </w:pBdr>
+        <w:shd w:val="clear" w:color="auto" w:fill="E7E6E6" w:themeFill="background2"/>
+        <w:tabs>
+          <w:tab w:val="left" w:pos="916"/>
+          <w:tab w:val="left" w:pos="1832"/>
+          <w:tab w:val="left" w:pos="2748"/>
+          <w:tab w:val="left" w:pos="3664"/>
+          <w:tab w:val="left" w:pos="4580"/>
+          <w:tab w:val="left" w:pos="5496"/>
+          <w:tab w:val="left" w:pos="6412"/>
+          <w:tab w:val="left" w:pos="7328"/>
+          <w:tab w:val="left" w:pos="8244"/>
+          <w:tab w:val="left" w:pos="9160"/>
+          <w:tab w:val="left" w:pos="10076"/>
+          <w:tab w:val="left" w:pos="10992"/>
+          <w:tab w:val="left" w:pos="11908"/>
+          <w:tab w:val="left" w:pos="12824"/>
+          <w:tab w:val="left" w:pos="13740"/>
+          <w:tab w:val="left" w:pos="14656"/>
+        </w:tabs>
+        <w:wordWrap w:val="0"/>
+        <w:spacing w:after="150" w:line="240" w:lineRule="auto"/>
+        <w:jc w:val="left"/>
+        <w:rPr>
+          <w:rFonts w:ascii="Consolas" w:eastAsia="Times New Roman" w:hAnsi="Consolas" w:cs="Courier New"/>
+          <w:sz w:val="20"/>
+          <w:szCs w:val="20"/>
+          <w:lang w:val="en-GB" w:eastAsia="es-ES"/>
+        </w:rPr>
+      </w:pPr>
+      <w:proofErr w:type="gramStart"/>
+      <w:r>
+        <w:rPr>
+          <w:rFonts w:ascii="Consolas" w:eastAsia="Times New Roman" w:hAnsi="Consolas" w:cs="Courier New"/>
+          <w:sz w:val="20"/>
+          <w:szCs w:val="20"/>
+          <w:lang w:val="en-GB" w:eastAsia="es-ES"/>
+        </w:rPr>
+        <w:t>it(</w:t>
+      </w:r>
+      <w:proofErr w:type="gramEnd"/>
+      <w:r>
+        <w:rPr>
+          <w:rFonts w:ascii="Consolas" w:eastAsia="Times New Roman" w:hAnsi="Consolas" w:cs="Courier New"/>
+          <w:sz w:val="20"/>
+          <w:szCs w:val="20"/>
+          <w:lang w:val="en-GB" w:eastAsia="es-ES"/>
+        </w:rPr>
+        <w:t>'Should log in', () =&gt; {</w:t>
+      </w:r>
+    </w:p>
+    <w:p>
+      <w:pPr>
+        <w:pBdr>
+          <w:top w:val="single" w:sz="6" w:space="7" w:color="CCCCCC"/>
+          <w:left w:val="single" w:sz="6" w:space="7" w:color="CCCCCC"/>
+          <w:bottom w:val="single" w:sz="6" w:space="7" w:color="CCCCCC"/>
+          <w:right w:val="single" w:sz="6" w:space="7" w:color="CCCCCC"/>
+        </w:pBdr>
+        <w:shd w:val="clear" w:color="auto" w:fill="E7E6E6" w:themeFill="background2"/>
+        <w:tabs>
+          <w:tab w:val="left" w:pos="916"/>
+          <w:tab w:val="left" w:pos="1832"/>
+          <w:tab w:val="left" w:pos="2748"/>
+          <w:tab w:val="left" w:pos="3664"/>
+          <w:tab w:val="left" w:pos="4580"/>
+          <w:tab w:val="left" w:pos="5496"/>
+          <w:tab w:val="left" w:pos="6412"/>
+          <w:tab w:val="left" w:pos="7328"/>
+          <w:tab w:val="left" w:pos="8244"/>
+          <w:tab w:val="left" w:pos="9160"/>
+          <w:tab w:val="left" w:pos="10076"/>
+          <w:tab w:val="left" w:pos="10992"/>
+          <w:tab w:val="left" w:pos="11908"/>
+          <w:tab w:val="left" w:pos="12824"/>
+          <w:tab w:val="left" w:pos="13740"/>
+          <w:tab w:val="left" w:pos="14656"/>
+        </w:tabs>
+        <w:wordWrap w:val="0"/>
+        <w:spacing w:after="150" w:line="240" w:lineRule="auto"/>
+        <w:jc w:val="left"/>
+        <w:rPr>
+          <w:rFonts w:ascii="Consolas" w:eastAsia="Times New Roman" w:hAnsi="Consolas" w:cs="Courier New"/>
+          <w:sz w:val="20"/>
+          <w:szCs w:val="20"/>
+          <w:lang w:val="en-GB" w:eastAsia="es-ES"/>
+        </w:rPr>
+      </w:pPr>
+      <w:r>
+        <w:rPr>
+          <w:rFonts w:ascii="Consolas" w:eastAsia="Times New Roman" w:hAnsi="Consolas" w:cs="Courier New"/>
+          <w:sz w:val="20"/>
+          <w:szCs w:val="20"/>
+          <w:lang w:val="en-GB" w:eastAsia="es-ES"/>
+        </w:rPr>
+        <w:t xml:space="preserve">  </w:t>
+      </w:r>
+      <w:proofErr w:type="spellStart"/>
+      <w:r>
+        <w:rPr>
+          <w:rFonts w:ascii="Consolas" w:eastAsia="Times New Roman" w:hAnsi="Consolas" w:cs="Courier New"/>
+          <w:sz w:val="20"/>
+          <w:szCs w:val="20"/>
+          <w:lang w:val="en-GB" w:eastAsia="es-ES"/>
+        </w:rPr>
+        <w:t>browser.get</w:t>
+      </w:r>
+      <w:proofErr w:type="spellEnd"/>
+      <w:r>
+        <w:rPr>
+          <w:rFonts w:ascii="Consolas" w:eastAsia="Times New Roman" w:hAnsi="Consolas" w:cs="Courier New"/>
+          <w:sz w:val="20"/>
+          <w:szCs w:val="20"/>
+          <w:lang w:val="en-GB" w:eastAsia="es-ES"/>
+        </w:rPr>
+        <w:t>('/login');</w:t>
+      </w:r>
+    </w:p>
+    <w:p>
+      <w:pPr>
+        <w:pBdr>
+          <w:top w:val="single" w:sz="6" w:space="7" w:color="CCCCCC"/>
+          <w:left w:val="single" w:sz="6" w:space="7" w:color="CCCCCC"/>
+          <w:bottom w:val="single" w:sz="6" w:space="7" w:color="CCCCCC"/>
+          <w:right w:val="single" w:sz="6" w:space="7" w:color="CCCCCC"/>
+        </w:pBdr>
+        <w:shd w:val="clear" w:color="auto" w:fill="E7E6E6" w:themeFill="background2"/>
+        <w:tabs>
+          <w:tab w:val="left" w:pos="916"/>
+          <w:tab w:val="left" w:pos="1832"/>
+          <w:tab w:val="left" w:pos="2748"/>
+          <w:tab w:val="left" w:pos="3664"/>
+          <w:tab w:val="left" w:pos="4580"/>
+          <w:tab w:val="left" w:pos="5496"/>
+          <w:tab w:val="left" w:pos="6412"/>
+          <w:tab w:val="left" w:pos="7328"/>
+          <w:tab w:val="left" w:pos="8244"/>
+          <w:tab w:val="left" w:pos="9160"/>
+          <w:tab w:val="left" w:pos="10076"/>
+          <w:tab w:val="left" w:pos="10992"/>
+          <w:tab w:val="left" w:pos="11908"/>
+          <w:tab w:val="left" w:pos="12824"/>
+          <w:tab w:val="left" w:pos="13740"/>
+          <w:tab w:val="left" w:pos="14656"/>
+        </w:tabs>
+        <w:wordWrap w:val="0"/>
+        <w:spacing w:after="150" w:line="240" w:lineRule="auto"/>
+        <w:jc w:val="left"/>
+        <w:rPr>
+          <w:rFonts w:ascii="Consolas" w:eastAsia="Times New Roman" w:hAnsi="Consolas" w:cs="Courier New"/>
+          <w:sz w:val="20"/>
+          <w:szCs w:val="20"/>
+          <w:lang w:val="en-GB" w:eastAsia="es-ES"/>
+        </w:rPr>
+      </w:pPr>
+      <w:r>
+        <w:rPr>
+          <w:rFonts w:ascii="Consolas" w:eastAsia="Times New Roman" w:hAnsi="Consolas" w:cs="Courier New"/>
+          <w:sz w:val="20"/>
+          <w:szCs w:val="20"/>
+          <w:lang w:val="en-GB" w:eastAsia="es-ES"/>
+        </w:rPr>
+        <w:t xml:space="preserve">  element(by.css('input[name=email]')</w:t>
+      </w:r>
+      <w:proofErr w:type="gramStart"/>
+      <w:r>
+        <w:rPr>
+          <w:rFonts w:ascii="Consolas" w:eastAsia="Times New Roman" w:hAnsi="Consolas" w:cs="Courier New"/>
+          <w:sz w:val="20"/>
+          <w:szCs w:val="20"/>
+          <w:lang w:val="en-GB" w:eastAsia="es-ES"/>
+        </w:rPr>
+        <w:t>).</w:t>
+      </w:r>
+      <w:proofErr w:type="spellStart"/>
+      <w:r>
+        <w:rPr>
+          <w:rFonts w:ascii="Consolas" w:eastAsia="Times New Roman" w:hAnsi="Consolas" w:cs="Courier New"/>
+          <w:sz w:val="20"/>
+          <w:szCs w:val="20"/>
+          <w:lang w:val="en-GB" w:eastAsia="es-ES"/>
+        </w:rPr>
+        <w:t>sendKeys</w:t>
+      </w:r>
+      <w:proofErr w:type="spellEnd"/>
+      <w:proofErr w:type="gramEnd"/>
+      <w:r>
+        <w:rPr>
+          <w:rFonts w:ascii="Consolas" w:eastAsia="Times New Roman" w:hAnsi="Consolas" w:cs="Courier New"/>
+          <w:sz w:val="20"/>
+          <w:szCs w:val="20"/>
+          <w:lang w:val="en-GB" w:eastAsia="es-ES"/>
+        </w:rPr>
+        <w:t>('test@email.com');</w:t>
+      </w:r>
+    </w:p>
+    <w:p>
+      <w:pPr>
+        <w:pBdr>
+          <w:top w:val="single" w:sz="6" w:space="7" w:color="CCCCCC"/>
+          <w:left w:val="single" w:sz="6" w:space="7" w:color="CCCCCC"/>
+          <w:bottom w:val="single" w:sz="6" w:space="7" w:color="CCCCCC"/>
+          <w:right w:val="single" w:sz="6" w:space="7" w:color="CCCCCC"/>
+        </w:pBdr>
+        <w:shd w:val="clear" w:color="auto" w:fill="E7E6E6" w:themeFill="background2"/>
+        <w:tabs>
+          <w:tab w:val="left" w:pos="916"/>
+          <w:tab w:val="left" w:pos="1832"/>
+          <w:tab w:val="left" w:pos="2748"/>
+          <w:tab w:val="left" w:pos="3664"/>
+          <w:tab w:val="left" w:pos="4580"/>
+          <w:tab w:val="left" w:pos="5496"/>
+          <w:tab w:val="left" w:pos="6412"/>
+          <w:tab w:val="left" w:pos="7328"/>
+          <w:tab w:val="left" w:pos="8244"/>
+          <w:tab w:val="left" w:pos="9160"/>
+          <w:tab w:val="left" w:pos="10076"/>
+          <w:tab w:val="left" w:pos="10992"/>
+          <w:tab w:val="left" w:pos="11908"/>
+          <w:tab w:val="left" w:pos="12824"/>
+          <w:tab w:val="left" w:pos="13740"/>
+          <w:tab w:val="left" w:pos="14656"/>
+        </w:tabs>
+        <w:wordWrap w:val="0"/>
+        <w:spacing w:after="150" w:line="240" w:lineRule="auto"/>
+        <w:jc w:val="left"/>
+        <w:rPr>
+          <w:rFonts w:ascii="Consolas" w:eastAsia="Times New Roman" w:hAnsi="Consolas" w:cs="Courier New"/>
+          <w:sz w:val="20"/>
+          <w:szCs w:val="20"/>
+          <w:lang w:val="en-GB" w:eastAsia="es-ES"/>
+        </w:rPr>
+      </w:pPr>
+      <w:r>
+        <w:rPr>
+          <w:rFonts w:ascii="Consolas" w:eastAsia="Times New Roman" w:hAnsi="Consolas" w:cs="Courier New"/>
+          <w:sz w:val="20"/>
+          <w:szCs w:val="20"/>
+          <w:lang w:val="en-GB" w:eastAsia="es-ES"/>
+        </w:rPr>
+        <w:t xml:space="preserve">  element(by.css('input[name=password]')</w:t>
+      </w:r>
+      <w:proofErr w:type="gramStart"/>
+      <w:r>
+        <w:rPr>
+          <w:rFonts w:ascii="Consolas" w:eastAsia="Times New Roman" w:hAnsi="Consolas" w:cs="Courier New"/>
+          <w:sz w:val="20"/>
+          <w:szCs w:val="20"/>
+          <w:lang w:val="en-GB" w:eastAsia="es-ES"/>
+        </w:rPr>
+        <w:t>).sendKeys</w:t>
+      </w:r>
+      <w:proofErr w:type="gramEnd"/>
+      <w:r>
+        <w:rPr>
+          <w:rFonts w:ascii="Consolas" w:eastAsia="Times New Roman" w:hAnsi="Consolas" w:cs="Courier New"/>
+          <w:sz w:val="20"/>
+          <w:szCs w:val="20"/>
+          <w:lang w:val="en-GB" w:eastAsia="es-ES"/>
+        </w:rPr>
+        <w:t>('testpassword');</w:t>
+      </w:r>
+    </w:p>
+    <w:p>
+      <w:pPr>
+        <w:pBdr>
+          <w:top w:val="single" w:sz="6" w:space="7" w:color="CCCCCC"/>
+          <w:left w:val="single" w:sz="6" w:space="7" w:color="CCCCCC"/>
+          <w:bottom w:val="single" w:sz="6" w:space="7" w:color="CCCCCC"/>
+          <w:right w:val="single" w:sz="6" w:space="7" w:color="CCCCCC"/>
+        </w:pBdr>
+        <w:shd w:val="clear" w:color="auto" w:fill="E7E6E6" w:themeFill="background2"/>
+        <w:tabs>
+          <w:tab w:val="left" w:pos="916"/>
+          <w:tab w:val="left" w:pos="1832"/>
+          <w:tab w:val="left" w:pos="2748"/>
+          <w:tab w:val="left" w:pos="3664"/>
+          <w:tab w:val="left" w:pos="4580"/>
+          <w:tab w:val="left" w:pos="5496"/>
+          <w:tab w:val="left" w:pos="6412"/>
+          <w:tab w:val="left" w:pos="7328"/>
+          <w:tab w:val="left" w:pos="8244"/>
+          <w:tab w:val="left" w:pos="9160"/>
+          <w:tab w:val="left" w:pos="10076"/>
+          <w:tab w:val="left" w:pos="10992"/>
+          <w:tab w:val="left" w:pos="11908"/>
+          <w:tab w:val="left" w:pos="12824"/>
+          <w:tab w:val="left" w:pos="13740"/>
+          <w:tab w:val="left" w:pos="14656"/>
+        </w:tabs>
+        <w:wordWrap w:val="0"/>
+        <w:spacing w:after="150" w:line="240" w:lineRule="auto"/>
+        <w:jc w:val="left"/>
+        <w:rPr>
+          <w:rFonts w:ascii="Consolas" w:eastAsia="Times New Roman" w:hAnsi="Consolas" w:cs="Courier New"/>
+          <w:sz w:val="20"/>
+          <w:szCs w:val="20"/>
+          <w:lang w:val="en-GB" w:eastAsia="es-ES"/>
+        </w:rPr>
+      </w:pPr>
+      <w:r>
+        <w:rPr>
+          <w:rFonts w:ascii="Consolas" w:eastAsia="Times New Roman" w:hAnsi="Consolas" w:cs="Courier New"/>
+          <w:sz w:val="20"/>
+          <w:szCs w:val="20"/>
+          <w:lang w:val="en-GB" w:eastAsia="es-ES"/>
+        </w:rPr>
+        <w:t xml:space="preserve">  element(by.css('button[name=submit]')</w:t>
+      </w:r>
+      <w:proofErr w:type="gramStart"/>
+      <w:r>
+        <w:rPr>
+          <w:rFonts w:ascii="Consolas" w:eastAsia="Times New Roman" w:hAnsi="Consolas" w:cs="Courier New"/>
+          <w:sz w:val="20"/>
+          <w:szCs w:val="20"/>
+          <w:lang w:val="en-GB" w:eastAsia="es-ES"/>
+        </w:rPr>
+        <w:t>).click</w:t>
+      </w:r>
+      <w:proofErr w:type="gramEnd"/>
+      <w:r>
+        <w:rPr>
+          <w:rFonts w:ascii="Consolas" w:eastAsia="Times New Roman" w:hAnsi="Consolas" w:cs="Courier New"/>
+          <w:sz w:val="20"/>
+          <w:szCs w:val="20"/>
+          <w:lang w:val="en-GB" w:eastAsia="es-ES"/>
+        </w:rPr>
+        <w:t>();</w:t>
+      </w:r>
+    </w:p>
+    <w:p>
+      <w:pPr>
+        <w:pBdr>
+          <w:top w:val="single" w:sz="6" w:space="7" w:color="CCCCCC"/>
+          <w:left w:val="single" w:sz="6" w:space="7" w:color="CCCCCC"/>
+          <w:bottom w:val="single" w:sz="6" w:space="7" w:color="CCCCCC"/>
+          <w:right w:val="single" w:sz="6" w:space="7" w:color="CCCCCC"/>
+        </w:pBdr>
+        <w:shd w:val="clear" w:color="auto" w:fill="E7E6E6" w:themeFill="background2"/>
+        <w:tabs>
+          <w:tab w:val="left" w:pos="916"/>
+          <w:tab w:val="left" w:pos="1832"/>
+          <w:tab w:val="left" w:pos="2748"/>
+          <w:tab w:val="left" w:pos="3664"/>
+          <w:tab w:val="left" w:pos="4580"/>
+          <w:tab w:val="left" w:pos="5496"/>
+          <w:tab w:val="left" w:pos="6412"/>
+          <w:tab w:val="left" w:pos="7328"/>
+          <w:tab w:val="left" w:pos="8244"/>
+          <w:tab w:val="left" w:pos="9160"/>
+          <w:tab w:val="left" w:pos="10076"/>
+          <w:tab w:val="left" w:pos="10992"/>
+          <w:tab w:val="left" w:pos="11908"/>
+          <w:tab w:val="left" w:pos="12824"/>
+          <w:tab w:val="left" w:pos="13740"/>
+          <w:tab w:val="left" w:pos="14656"/>
+        </w:tabs>
+        <w:wordWrap w:val="0"/>
+        <w:spacing w:after="150" w:line="240" w:lineRule="auto"/>
+        <w:jc w:val="left"/>
+        <w:rPr>
+          <w:rFonts w:ascii="Consolas" w:eastAsia="Times New Roman" w:hAnsi="Consolas" w:cs="Courier New"/>
+          <w:sz w:val="20"/>
+          <w:szCs w:val="20"/>
+          <w:lang w:val="en-GB" w:eastAsia="es-ES"/>
+        </w:rPr>
+      </w:pPr>
+      <w:r>
+        <w:rPr>
+          <w:rFonts w:ascii="Consolas" w:eastAsia="Times New Roman" w:hAnsi="Consolas" w:cs="Courier New"/>
+          <w:sz w:val="20"/>
+          <w:szCs w:val="20"/>
+          <w:lang w:val="en-GB" w:eastAsia="es-ES"/>
+        </w:rPr>
+        <w:t xml:space="preserve">  expect(element(by.css('input[name=email]')</w:t>
+      </w:r>
+      <w:proofErr w:type="gramStart"/>
+      <w:r>
+        <w:rPr>
+          <w:rFonts w:ascii="Consolas" w:eastAsia="Times New Roman" w:hAnsi="Consolas" w:cs="Courier New"/>
+          <w:sz w:val="20"/>
+          <w:szCs w:val="20"/>
+          <w:lang w:val="en-GB" w:eastAsia="es-ES"/>
+        </w:rPr>
+        <w:t>).isPresent</w:t>
+      </w:r>
+      <w:proofErr w:type="gramEnd"/>
+      <w:r>
+        <w:rPr>
+          <w:rFonts w:ascii="Consolas" w:eastAsia="Times New Roman" w:hAnsi="Consolas" w:cs="Courier New"/>
+          <w:sz w:val="20"/>
+          <w:szCs w:val="20"/>
+          <w:lang w:val="en-GB" w:eastAsia="es-ES"/>
+        </w:rPr>
+        <w:t>()).toBeFalsy();</w:t>
+      </w:r>
+    </w:p>
+    <w:p>
+      <w:pPr>
+        <w:pBdr>
+          <w:top w:val="single" w:sz="6" w:space="7" w:color="CCCCCC"/>
+          <w:left w:val="single" w:sz="6" w:space="7" w:color="CCCCCC"/>
+          <w:bottom w:val="single" w:sz="6" w:space="7" w:color="CCCCCC"/>
+          <w:right w:val="single" w:sz="6" w:space="7" w:color="CCCCCC"/>
+        </w:pBdr>
+        <w:shd w:val="clear" w:color="auto" w:fill="E7E6E6" w:themeFill="background2"/>
+        <w:tabs>
+          <w:tab w:val="left" w:pos="916"/>
+          <w:tab w:val="left" w:pos="1832"/>
+          <w:tab w:val="left" w:pos="2748"/>
+          <w:tab w:val="left" w:pos="3664"/>
+          <w:tab w:val="left" w:pos="4580"/>
+          <w:tab w:val="left" w:pos="5496"/>
+          <w:tab w:val="left" w:pos="6412"/>
+          <w:tab w:val="left" w:pos="7328"/>
+          <w:tab w:val="left" w:pos="8244"/>
+          <w:tab w:val="left" w:pos="9160"/>
+          <w:tab w:val="left" w:pos="10076"/>
+          <w:tab w:val="left" w:pos="10992"/>
+          <w:tab w:val="left" w:pos="11908"/>
+          <w:tab w:val="left" w:pos="12824"/>
+          <w:tab w:val="left" w:pos="13740"/>
+          <w:tab w:val="left" w:pos="14656"/>
+        </w:tabs>
+        <w:wordWrap w:val="0"/>
+        <w:spacing w:after="150" w:line="240" w:lineRule="auto"/>
+        <w:jc w:val="left"/>
+        <w:rPr>
+          <w:rFonts w:ascii="Consolas" w:eastAsia="Times New Roman" w:hAnsi="Consolas" w:cs="Courier New"/>
+          <w:sz w:val="20"/>
+          <w:szCs w:val="20"/>
+          <w:lang w:eastAsia="es-ES"/>
+        </w:rPr>
+      </w:pPr>
+      <w:r>
+        <w:rPr>
+          <w:rFonts w:ascii="Consolas" w:eastAsia="Times New Roman" w:hAnsi="Consolas" w:cs="Courier New"/>
+          <w:sz w:val="20"/>
+          <w:szCs w:val="20"/>
+          <w:lang w:eastAsia="es-ES"/>
+        </w:rPr>
+        <w:t>});</w:t>
+      </w:r>
+    </w:p>
+    <w:p>
+      <w:r>
+        <w:t xml:space="preserve">Para llevar a cabo las pruebas, deberíamos ejecutar el comando “ng e2e” en la terminal de Visual Studio </w:t>
+      </w:r>
+      <w:proofErr w:type="spellStart"/>
+      <w:r>
+        <w:t>Code</w:t>
+      </w:r>
+      <w:proofErr w:type="spellEnd"/>
+      <w:r>
+        <w:t>.</w:t>
+      </w:r>
+    </w:p>
+    <w:p>
+      <w:r>
+        <w:t xml:space="preserve">En cuanto a las pruebas realizadas a los gráficos de </w:t>
+      </w:r>
+      <w:proofErr w:type="spellStart"/>
+      <w:r>
+        <w:t>chartjs</w:t>
+      </w:r>
+      <w:proofErr w:type="spellEnd"/>
+      <w:r>
+        <w:t xml:space="preserve">, podemos destacar que </w:t>
+      </w:r>
+      <w:r>
+        <w:t>fue necesario declarar las variables de “data”, “</w:t>
+      </w:r>
+      <w:proofErr w:type="spellStart"/>
+      <w:r>
+        <w:t>options</w:t>
+      </w:r>
+      <w:proofErr w:type="spellEnd"/>
+      <w:r>
+        <w:t xml:space="preserve">”, y demás variables necesarias dependiendo del gráfico, antes de rellenar los objetos necesarios en cada caso. De lo contrario, el gráfico no se mostrará en nuestro navegador. Por otro lado, en el momento de mostrar los datos de una API, debemos llamar a un servicio, el cual realiza la petición HTTP </w:t>
+      </w:r>
+      <w:proofErr w:type="spellStart"/>
+      <w:r>
+        <w:t>get</w:t>
+      </w:r>
+      <w:proofErr w:type="spellEnd"/>
+      <w:r>
+        <w:t>. Pues bien, para que ello funcione correctamente, ha sido necesario rellenar el array de “</w:t>
+      </w:r>
+      <w:proofErr w:type="spellStart"/>
+      <w:r>
+        <w:t>providers</w:t>
+      </w:r>
+      <w:proofErr w:type="spellEnd"/>
+      <w:r>
+        <w:t>” con el nombre del servicio dentro del componente de dicho gráfico.</w:t>
+      </w:r>
+    </w:p>
+    <w:p>
+      <w:pPr>
+        <w:shd w:val="clear" w:color="auto" w:fill="1E1E1E"/>
+        <w:spacing w:after="0" w:line="285" w:lineRule="atLeast"/>
+        <w:jc w:val="left"/>
+        <w:rPr>
+          <w:rFonts w:ascii="Consolas" w:eastAsia="Times New Roman" w:hAnsi="Consolas" w:cs="Times New Roman"/>
+          <w:color w:val="D4D4D4"/>
+          <w:sz w:val="21"/>
+          <w:szCs w:val="21"/>
+          <w:lang w:val="en-GB" w:eastAsia="es-ES"/>
+        </w:rPr>
+      </w:pPr>
+      <w:r>
+        <w:rPr>
+          <w:rFonts w:ascii="Consolas" w:eastAsia="Times New Roman" w:hAnsi="Consolas" w:cs="Times New Roman"/>
+          <w:color w:val="D4D4D4"/>
+          <w:sz w:val="21"/>
+          <w:szCs w:val="21"/>
+          <w:lang w:val="en-GB" w:eastAsia="es-ES"/>
+        </w:rPr>
+        <w:t>@</w:t>
+      </w:r>
+      <w:proofErr w:type="gramStart"/>
+      <w:r>
+        <w:rPr>
+          <w:rFonts w:ascii="Consolas" w:eastAsia="Times New Roman" w:hAnsi="Consolas" w:cs="Times New Roman"/>
+          <w:color w:val="DCDCAA"/>
+          <w:sz w:val="21"/>
+          <w:szCs w:val="21"/>
+          <w:lang w:val="en-GB" w:eastAsia="es-ES"/>
+        </w:rPr>
+        <w:t>Component</w:t>
+      </w:r>
+      <w:r>
+        <w:rPr>
+          <w:rFonts w:ascii="Consolas" w:eastAsia="Times New Roman" w:hAnsi="Consolas" w:cs="Times New Roman"/>
+          <w:color w:val="D4D4D4"/>
+          <w:sz w:val="21"/>
+          <w:szCs w:val="21"/>
+          <w:lang w:val="en-GB" w:eastAsia="es-ES"/>
+        </w:rPr>
+        <w:t>(</w:t>
+      </w:r>
+      <w:proofErr w:type="gramEnd"/>
+      <w:r>
+        <w:rPr>
+          <w:rFonts w:ascii="Consolas" w:eastAsia="Times New Roman" w:hAnsi="Consolas" w:cs="Times New Roman"/>
+          <w:color w:val="D4D4D4"/>
+          <w:sz w:val="21"/>
+          <w:szCs w:val="21"/>
+          <w:lang w:val="en-GB" w:eastAsia="es-ES"/>
+        </w:rPr>
+        <w:t>{</w:t>
+      </w:r>
+    </w:p>
+    <w:p>
+      <w:pPr>
+        <w:shd w:val="clear" w:color="auto" w:fill="1E1E1E"/>
+        <w:spacing w:after="0" w:line="285" w:lineRule="atLeast"/>
+        <w:jc w:val="left"/>
+        <w:rPr>
+          <w:rFonts w:ascii="Consolas" w:eastAsia="Times New Roman" w:hAnsi="Consolas" w:cs="Times New Roman"/>
+          <w:color w:val="D4D4D4"/>
+          <w:sz w:val="21"/>
+          <w:szCs w:val="21"/>
+          <w:lang w:val="en-GB" w:eastAsia="es-ES"/>
+        </w:rPr>
+      </w:pPr>
+      <w:r>
+        <w:rPr>
+          <w:rFonts w:ascii="Consolas" w:eastAsia="Times New Roman" w:hAnsi="Consolas" w:cs="Times New Roman"/>
+          <w:color w:val="D4D4D4"/>
+          <w:sz w:val="21"/>
+          <w:szCs w:val="21"/>
+          <w:lang w:val="en-GB" w:eastAsia="es-ES"/>
+        </w:rPr>
+        <w:t xml:space="preserve">  </w:t>
+      </w:r>
+      <w:r>
+        <w:rPr>
+          <w:rFonts w:ascii="Consolas" w:eastAsia="Times New Roman" w:hAnsi="Consolas" w:cs="Times New Roman"/>
+          <w:color w:val="9CDCFE"/>
+          <w:sz w:val="21"/>
+          <w:szCs w:val="21"/>
+          <w:lang w:val="en-GB" w:eastAsia="es-ES"/>
+        </w:rPr>
+        <w:t>selector:</w:t>
+      </w:r>
+      <w:r>
+        <w:rPr>
+          <w:rFonts w:ascii="Consolas" w:eastAsia="Times New Roman" w:hAnsi="Consolas" w:cs="Times New Roman"/>
+          <w:color w:val="D4D4D4"/>
+          <w:sz w:val="21"/>
+          <w:szCs w:val="21"/>
+          <w:lang w:val="en-GB" w:eastAsia="es-ES"/>
+        </w:rPr>
+        <w:t xml:space="preserve"> </w:t>
+      </w:r>
+      <w:r>
+        <w:rPr>
+          <w:rFonts w:ascii="Consolas" w:eastAsia="Times New Roman" w:hAnsi="Consolas" w:cs="Times New Roman"/>
+          <w:color w:val="CE9178"/>
+          <w:sz w:val="21"/>
+          <w:szCs w:val="21"/>
+          <w:lang w:val="en-GB" w:eastAsia="es-ES"/>
+        </w:rPr>
+        <w:t>'</w:t>
+      </w:r>
+      <w:proofErr w:type="spellStart"/>
+      <w:r>
+        <w:rPr>
+          <w:rFonts w:ascii="Consolas" w:eastAsia="Times New Roman" w:hAnsi="Consolas" w:cs="Times New Roman"/>
+          <w:color w:val="CE9178"/>
+          <w:sz w:val="21"/>
+          <w:szCs w:val="21"/>
+          <w:lang w:val="en-GB" w:eastAsia="es-ES"/>
+        </w:rPr>
+        <w:t>chartjs</w:t>
+      </w:r>
+      <w:proofErr w:type="spellEnd"/>
+      <w:r>
+        <w:rPr>
+          <w:rFonts w:ascii="Consolas" w:eastAsia="Times New Roman" w:hAnsi="Consolas" w:cs="Times New Roman"/>
+          <w:color w:val="CE9178"/>
+          <w:sz w:val="21"/>
+          <w:szCs w:val="21"/>
+          <w:lang w:val="en-GB" w:eastAsia="es-ES"/>
+        </w:rPr>
+        <w:t>-live'</w:t>
+      </w:r>
+      <w:r>
+        <w:rPr>
+          <w:rFonts w:ascii="Consolas" w:eastAsia="Times New Roman" w:hAnsi="Consolas" w:cs="Times New Roman"/>
+          <w:color w:val="D4D4D4"/>
+          <w:sz w:val="21"/>
+          <w:szCs w:val="21"/>
+          <w:lang w:val="en-GB" w:eastAsia="es-ES"/>
+        </w:rPr>
+        <w:t>,</w:t>
+      </w:r>
+    </w:p>
+    <w:p>
+      <w:pPr>
+        <w:shd w:val="clear" w:color="auto" w:fill="1E1E1E"/>
+        <w:spacing w:after="0" w:line="285" w:lineRule="atLeast"/>
+        <w:jc w:val="left"/>
+        <w:rPr>
+          <w:rFonts w:ascii="Consolas" w:eastAsia="Times New Roman" w:hAnsi="Consolas" w:cs="Times New Roman"/>
+          <w:color w:val="D4D4D4"/>
+          <w:sz w:val="21"/>
+          <w:szCs w:val="21"/>
+          <w:lang w:val="en-GB" w:eastAsia="es-ES"/>
+        </w:rPr>
+      </w:pPr>
+      <w:r>
+        <w:rPr>
+          <w:rFonts w:ascii="Consolas" w:eastAsia="Times New Roman" w:hAnsi="Consolas" w:cs="Times New Roman"/>
+          <w:color w:val="D4D4D4"/>
+          <w:sz w:val="21"/>
+          <w:szCs w:val="21"/>
+          <w:lang w:val="en-GB" w:eastAsia="es-ES"/>
+        </w:rPr>
+        <w:t xml:space="preserve">  </w:t>
+      </w:r>
+      <w:proofErr w:type="spellStart"/>
+      <w:r>
+        <w:rPr>
+          <w:rFonts w:ascii="Consolas" w:eastAsia="Times New Roman" w:hAnsi="Consolas" w:cs="Times New Roman"/>
+          <w:color w:val="9CDCFE"/>
+          <w:sz w:val="21"/>
+          <w:szCs w:val="21"/>
+          <w:lang w:val="en-GB" w:eastAsia="es-ES"/>
+        </w:rPr>
+        <w:t>templateUrl</w:t>
+      </w:r>
+      <w:proofErr w:type="spellEnd"/>
+      <w:r>
+        <w:rPr>
+          <w:rFonts w:ascii="Consolas" w:eastAsia="Times New Roman" w:hAnsi="Consolas" w:cs="Times New Roman"/>
+          <w:color w:val="9CDCFE"/>
+          <w:sz w:val="21"/>
+          <w:szCs w:val="21"/>
+          <w:lang w:val="en-GB" w:eastAsia="es-ES"/>
+        </w:rPr>
+        <w:t>:</w:t>
+      </w:r>
+      <w:r>
+        <w:rPr>
+          <w:rFonts w:ascii="Consolas" w:eastAsia="Times New Roman" w:hAnsi="Consolas" w:cs="Times New Roman"/>
+          <w:color w:val="D4D4D4"/>
+          <w:sz w:val="21"/>
+          <w:szCs w:val="21"/>
+          <w:lang w:val="en-GB" w:eastAsia="es-ES"/>
+        </w:rPr>
+        <w:t xml:space="preserve"> </w:t>
+      </w:r>
+      <w:r>
+        <w:rPr>
+          <w:rFonts w:ascii="Consolas" w:eastAsia="Times New Roman" w:hAnsi="Consolas" w:cs="Times New Roman"/>
+          <w:color w:val="CE9178"/>
+          <w:sz w:val="21"/>
+          <w:szCs w:val="21"/>
+          <w:lang w:val="en-GB" w:eastAsia="es-ES"/>
+        </w:rPr>
+        <w:t>'./chartjs-live.component.html'</w:t>
+      </w:r>
+      <w:r>
+        <w:rPr>
+          <w:rFonts w:ascii="Consolas" w:eastAsia="Times New Roman" w:hAnsi="Consolas" w:cs="Times New Roman"/>
+          <w:color w:val="D4D4D4"/>
+          <w:sz w:val="21"/>
+          <w:szCs w:val="21"/>
+          <w:lang w:val="en-GB" w:eastAsia="es-ES"/>
+        </w:rPr>
+        <w:t>,</w:t>
+      </w:r>
+    </w:p>
+    <w:p>
+      <w:pPr>
+        <w:shd w:val="clear" w:color="auto" w:fill="1E1E1E"/>
+        <w:spacing w:after="0" w:line="285" w:lineRule="atLeast"/>
+        <w:jc w:val="left"/>
+        <w:rPr>
+          <w:rFonts w:ascii="Consolas" w:eastAsia="Times New Roman" w:hAnsi="Consolas" w:cs="Times New Roman"/>
+          <w:color w:val="D4D4D4"/>
+          <w:sz w:val="21"/>
+          <w:szCs w:val="21"/>
+          <w:lang w:val="en-GB" w:eastAsia="es-ES"/>
+        </w:rPr>
+      </w:pPr>
+      <w:r>
+        <w:rPr>
+          <w:rFonts w:ascii="Consolas" w:eastAsia="Times New Roman" w:hAnsi="Consolas" w:cs="Times New Roman"/>
+          <w:color w:val="D4D4D4"/>
+          <w:sz w:val="21"/>
+          <w:szCs w:val="21"/>
+          <w:lang w:val="en-GB" w:eastAsia="es-ES"/>
+        </w:rPr>
+        <w:t xml:space="preserve">  </w:t>
+      </w:r>
+      <w:proofErr w:type="spellStart"/>
+      <w:r>
+        <w:rPr>
+          <w:rFonts w:ascii="Consolas" w:eastAsia="Times New Roman" w:hAnsi="Consolas" w:cs="Times New Roman"/>
+          <w:color w:val="9CDCFE"/>
+          <w:sz w:val="21"/>
+          <w:szCs w:val="21"/>
+          <w:lang w:val="en-GB" w:eastAsia="es-ES"/>
+        </w:rPr>
+        <w:t>styleUrls</w:t>
+      </w:r>
+      <w:proofErr w:type="spellEnd"/>
+      <w:r>
+        <w:rPr>
+          <w:rFonts w:ascii="Consolas" w:eastAsia="Times New Roman" w:hAnsi="Consolas" w:cs="Times New Roman"/>
+          <w:color w:val="9CDCFE"/>
+          <w:sz w:val="21"/>
+          <w:szCs w:val="21"/>
+          <w:lang w:val="en-GB" w:eastAsia="es-ES"/>
+        </w:rPr>
+        <w:t>:</w:t>
+      </w:r>
+      <w:r>
+        <w:rPr>
+          <w:rFonts w:ascii="Consolas" w:eastAsia="Times New Roman" w:hAnsi="Consolas" w:cs="Times New Roman"/>
+          <w:color w:val="D4D4D4"/>
+          <w:sz w:val="21"/>
+          <w:szCs w:val="21"/>
+          <w:lang w:val="en-GB" w:eastAsia="es-ES"/>
+        </w:rPr>
+        <w:t xml:space="preserve"> [</w:t>
+      </w:r>
+      <w:r>
+        <w:rPr>
+          <w:rFonts w:ascii="Consolas" w:eastAsia="Times New Roman" w:hAnsi="Consolas" w:cs="Times New Roman"/>
+          <w:color w:val="CE9178"/>
+          <w:sz w:val="21"/>
+          <w:szCs w:val="21"/>
+          <w:lang w:val="en-GB" w:eastAsia="es-ES"/>
+        </w:rPr>
+        <w:t>'./</w:t>
+      </w:r>
+      <w:proofErr w:type="spellStart"/>
+      <w:r>
+        <w:rPr>
+          <w:rFonts w:ascii="Consolas" w:eastAsia="Times New Roman" w:hAnsi="Consolas" w:cs="Times New Roman"/>
+          <w:color w:val="CE9178"/>
+          <w:sz w:val="21"/>
+          <w:szCs w:val="21"/>
+          <w:lang w:val="en-GB" w:eastAsia="es-ES"/>
+        </w:rPr>
+        <w:t>chartjs-live.component.scss</w:t>
+      </w:r>
+      <w:proofErr w:type="spellEnd"/>
+      <w:r>
+        <w:rPr>
+          <w:rFonts w:ascii="Consolas" w:eastAsia="Times New Roman" w:hAnsi="Consolas" w:cs="Times New Roman"/>
+          <w:color w:val="CE9178"/>
+          <w:sz w:val="21"/>
+          <w:szCs w:val="21"/>
+          <w:lang w:val="en-GB" w:eastAsia="es-ES"/>
+        </w:rPr>
+        <w:t>'</w:t>
+      </w:r>
+      <w:r>
+        <w:rPr>
+          <w:rFonts w:ascii="Consolas" w:eastAsia="Times New Roman" w:hAnsi="Consolas" w:cs="Times New Roman"/>
+          <w:color w:val="D4D4D4"/>
+          <w:sz w:val="21"/>
+          <w:szCs w:val="21"/>
+          <w:lang w:val="en-GB" w:eastAsia="es-ES"/>
+        </w:rPr>
+        <w:t>],</w:t>
+      </w:r>
+    </w:p>
+    <w:p>
+      <w:pPr>
+        <w:shd w:val="clear" w:color="auto" w:fill="1E1E1E"/>
+        <w:spacing w:after="0" w:line="285" w:lineRule="atLeast"/>
+        <w:jc w:val="left"/>
+        <w:rPr>
+          <w:rFonts w:ascii="Consolas" w:eastAsia="Times New Roman" w:hAnsi="Consolas" w:cs="Times New Roman"/>
+          <w:color w:val="D4D4D4"/>
+          <w:sz w:val="21"/>
+          <w:szCs w:val="21"/>
+          <w:lang w:eastAsia="es-ES"/>
+        </w:rPr>
+      </w:pPr>
+      <w:r>
+        <w:rPr>
+          <w:rFonts w:ascii="Consolas" w:eastAsia="Times New Roman" w:hAnsi="Consolas" w:cs="Times New Roman"/>
+          <w:color w:val="D4D4D4"/>
+          <w:sz w:val="21"/>
+          <w:szCs w:val="21"/>
+          <w:lang w:val="en-GB" w:eastAsia="es-ES"/>
+        </w:rPr>
+        <w:t xml:space="preserve">  </w:t>
+      </w:r>
+      <w:proofErr w:type="spellStart"/>
+      <w:r>
+        <w:rPr>
+          <w:rFonts w:ascii="Consolas" w:eastAsia="Times New Roman" w:hAnsi="Consolas" w:cs="Times New Roman"/>
+          <w:color w:val="9CDCFE"/>
+          <w:sz w:val="21"/>
+          <w:szCs w:val="21"/>
+          <w:lang w:eastAsia="es-ES"/>
+        </w:rPr>
+        <w:t>providers</w:t>
+      </w:r>
+      <w:proofErr w:type="spellEnd"/>
+      <w:r>
+        <w:rPr>
+          <w:rFonts w:ascii="Consolas" w:eastAsia="Times New Roman" w:hAnsi="Consolas" w:cs="Times New Roman"/>
+          <w:color w:val="9CDCFE"/>
+          <w:sz w:val="21"/>
+          <w:szCs w:val="21"/>
+          <w:lang w:eastAsia="es-ES"/>
+        </w:rPr>
+        <w:t>:</w:t>
+      </w:r>
+      <w:r>
+        <w:rPr>
+          <w:rFonts w:ascii="Consolas" w:eastAsia="Times New Roman" w:hAnsi="Consolas" w:cs="Times New Roman"/>
+          <w:color w:val="D4D4D4"/>
+          <w:sz w:val="21"/>
+          <w:szCs w:val="21"/>
+          <w:lang w:eastAsia="es-ES"/>
+        </w:rPr>
+        <w:t xml:space="preserve"> [</w:t>
+      </w:r>
+      <w:proofErr w:type="spellStart"/>
+      <w:r>
+        <w:rPr>
+          <w:rFonts w:ascii="Consolas" w:eastAsia="Times New Roman" w:hAnsi="Consolas" w:cs="Times New Roman"/>
+          <w:color w:val="9CDCFE"/>
+          <w:sz w:val="21"/>
+          <w:szCs w:val="21"/>
+          <w:lang w:eastAsia="es-ES"/>
+        </w:rPr>
+        <w:t>LiveService</w:t>
+      </w:r>
+      <w:proofErr w:type="spellEnd"/>
+      <w:r>
+        <w:rPr>
+          <w:rFonts w:ascii="Consolas" w:eastAsia="Times New Roman" w:hAnsi="Consolas" w:cs="Times New Roman"/>
+          <w:color w:val="D4D4D4"/>
+          <w:sz w:val="21"/>
+          <w:szCs w:val="21"/>
+          <w:lang w:eastAsia="es-ES"/>
+        </w:rPr>
+        <w:t>,],</w:t>
+      </w:r>
+    </w:p>
+    <w:p>
+      <w:pPr>
+        <w:shd w:val="clear" w:color="auto" w:fill="1E1E1E"/>
+        <w:spacing w:after="0" w:line="285" w:lineRule="atLeast"/>
+        <w:jc w:val="left"/>
+        <w:rPr>
+          <w:rFonts w:ascii="Consolas" w:eastAsia="Times New Roman" w:hAnsi="Consolas" w:cs="Times New Roman"/>
+          <w:color w:val="D4D4D4"/>
+          <w:sz w:val="21"/>
+          <w:szCs w:val="21"/>
+          <w:lang w:eastAsia="es-ES"/>
+        </w:rPr>
+      </w:pPr>
+      <w:r>
+        <w:rPr>
+          <w:rFonts w:ascii="Consolas" w:eastAsia="Times New Roman" w:hAnsi="Consolas" w:cs="Times New Roman"/>
+          <w:color w:val="D4D4D4"/>
+          <w:sz w:val="21"/>
+          <w:szCs w:val="21"/>
+          <w:lang w:eastAsia="es-ES"/>
+        </w:rPr>
+        <w:t>})</w:t>
+      </w:r>
+    </w:p>
+    <w:p/>
+    <w:p>
+      <w:pPr>
+        <w:pStyle w:val="Ttulo2"/>
+      </w:pPr>
+      <w:bookmarkStart w:id="30" w:name="_Toc513225454"/>
+      <w:r>
+        <w:rPr>
+          <w:highlight w:val="yellow"/>
+        </w:rPr>
+        <w:t>4.4 Documentación de instalación</w:t>
+      </w:r>
+      <w:bookmarkEnd w:id="30"/>
+    </w:p>
+    <w:p>
+      <w:r>
+        <w:t>Describiremos paso a paso el proceso para instalar el prototipo:</w:t>
+      </w:r>
+    </w:p>
+    <w:p>
+      <w:pPr>
+        <w:pStyle w:val="Prrafodelista"/>
+        <w:numPr>
+          <w:ilvl w:val="0"/>
+          <w:numId w:val="6"/>
+        </w:numPr>
+      </w:pPr>
+      <w:r>
+        <w:t xml:space="preserve">Instalar en la computadora Visual Studio </w:t>
+      </w:r>
+      <w:proofErr w:type="spellStart"/>
+      <w:r>
+        <w:t>Code</w:t>
+      </w:r>
+      <w:proofErr w:type="spellEnd"/>
+      <w:r>
+        <w:t xml:space="preserve"> como IDE.</w:t>
+      </w:r>
+    </w:p>
+    <w:p>
+      <w:pPr>
+        <w:pStyle w:val="Prrafodelista"/>
+        <w:numPr>
+          <w:ilvl w:val="0"/>
+          <w:numId w:val="6"/>
+        </w:numPr>
+      </w:pPr>
+      <w:r>
+        <w:lastRenderedPageBreak/>
+        <w:t>Descargar Node.js.</w:t>
+      </w:r>
+    </w:p>
+    <w:p>
+      <w:pPr>
+        <w:pStyle w:val="Prrafodelista"/>
+        <w:numPr>
+          <w:ilvl w:val="0"/>
+          <w:numId w:val="6"/>
+        </w:numPr>
+      </w:pPr>
+      <w:r>
+        <w:t>Descargar la carpeta “charts-</w:t>
+      </w:r>
+      <w:proofErr w:type="spellStart"/>
+      <w:r>
+        <w:t>comparison</w:t>
+      </w:r>
+      <w:proofErr w:type="spellEnd"/>
+      <w:r>
+        <w:t xml:space="preserve">” de </w:t>
+      </w:r>
+      <w:hyperlink r:id="rId15" w:history="1">
+        <w:r>
+          <w:rPr>
+            <w:rStyle w:val="Hipervnculo"/>
+          </w:rPr>
+          <w:t>https://github.com/UrbanoJVR/TG3</w:t>
+        </w:r>
+      </w:hyperlink>
+      <w:r>
+        <w:t>.</w:t>
+      </w:r>
+    </w:p>
+    <w:p>
+      <w:pPr>
+        <w:pStyle w:val="Prrafodelista"/>
+        <w:numPr>
+          <w:ilvl w:val="0"/>
+          <w:numId w:val="6"/>
+        </w:numPr>
+      </w:pPr>
+      <w:r>
+        <w:t xml:space="preserve">Una vez descargada la carpeta anterior, abrirla con VS </w:t>
+      </w:r>
+      <w:proofErr w:type="spellStart"/>
+      <w:r>
+        <w:t>Code</w:t>
+      </w:r>
+      <w:proofErr w:type="spellEnd"/>
+      <w:r>
+        <w:t>.</w:t>
+      </w:r>
+    </w:p>
+    <w:p>
+      <w:pPr>
+        <w:pStyle w:val="Prrafodelista"/>
+        <w:numPr>
+          <w:ilvl w:val="0"/>
+          <w:numId w:val="6"/>
+        </w:numPr>
+      </w:pPr>
+      <w:r>
+        <w:t>Ejecutar CTRL + Ñ para abrir la terminal en el IDE.</w:t>
+      </w:r>
+    </w:p>
+    <w:p>
+      <w:pPr>
+        <w:pStyle w:val="Prrafodelista"/>
+        <w:numPr>
+          <w:ilvl w:val="0"/>
+          <w:numId w:val="6"/>
+        </w:numPr>
+      </w:pPr>
+      <w:r>
+        <w:t xml:space="preserve">Ejecutar en la terminal el comando “npm </w:t>
+      </w:r>
+      <w:proofErr w:type="spellStart"/>
+      <w:r>
+        <w:t>install</w:t>
+      </w:r>
+      <w:proofErr w:type="spellEnd"/>
+      <w:r>
+        <w:t xml:space="preserve"> @angular/cli”.</w:t>
+      </w:r>
+    </w:p>
+    <w:p>
+      <w:pPr>
+        <w:pStyle w:val="Prrafodelista"/>
+        <w:numPr>
+          <w:ilvl w:val="0"/>
+          <w:numId w:val="6"/>
+        </w:numPr>
+      </w:pPr>
+      <w:r>
+        <w:t xml:space="preserve">Ejecutar en la terminal el comando “npm </w:t>
+      </w:r>
+      <w:proofErr w:type="spellStart"/>
+      <w:r>
+        <w:t>install</w:t>
+      </w:r>
+      <w:proofErr w:type="spellEnd"/>
+      <w:r>
+        <w:t xml:space="preserve">” para instalar las dependencias </w:t>
+      </w:r>
+      <w:proofErr w:type="spellStart"/>
+      <w:r>
+        <w:t>node</w:t>
+      </w:r>
+      <w:proofErr w:type="spellEnd"/>
+      <w:r>
+        <w:t xml:space="preserve"> que necesita el proyecto.</w:t>
+      </w:r>
+    </w:p>
+    <w:p>
+      <w:pPr>
+        <w:pStyle w:val="Prrafodelista"/>
+        <w:numPr>
+          <w:ilvl w:val="0"/>
+          <w:numId w:val="6"/>
+        </w:numPr>
+      </w:pPr>
+      <w:r>
+        <w:t xml:space="preserve">Ejecutar en la termina el comando “ng </w:t>
+      </w:r>
+      <w:proofErr w:type="spellStart"/>
+      <w:r>
+        <w:t>serve</w:t>
+      </w:r>
+      <w:proofErr w:type="spellEnd"/>
+      <w:r>
+        <w:t xml:space="preserve"> -o” para que la aplicación corra en localhost y se abra directamente la web en el navegador por defecto.</w:t>
+      </w:r>
+    </w:p>
+    <w:p>
+      <w:pPr>
+        <w:pStyle w:val="Ttulo2"/>
+      </w:pPr>
+      <w:bookmarkStart w:id="31" w:name="_Toc513225455"/>
+      <w:r>
+        <w:rPr>
+          <w:highlight w:val="yellow"/>
+        </w:rPr>
+        <w:t>4.5 Manual de usuario</w:t>
+      </w:r>
+      <w:bookmarkEnd w:id="31"/>
+    </w:p>
+    <w:p>
+      <w:r>
+        <w:t xml:space="preserve">Una vez realizados los pasos en el apartado 4.4, </w:t>
+      </w:r>
+      <w:r>
+        <w:t>y la aplicación se muestre en el navegador que tengamos establecido por defecto en nuestra computadora, observaremos que la aplicación consta de un menú en la parte izquierda dispuesto con tres pestañas:</w:t>
+      </w:r>
+    </w:p>
+    <w:p>
+      <w:pPr>
+        <w:pStyle w:val="Prrafodelista"/>
+        <w:numPr>
+          <w:ilvl w:val="0"/>
+          <w:numId w:val="8"/>
+        </w:numPr>
+      </w:pPr>
+      <w:proofErr w:type="spellStart"/>
+      <w:r>
+        <w:t>Chartjs</w:t>
+      </w:r>
+      <w:proofErr w:type="spellEnd"/>
+      <w:r>
+        <w:t xml:space="preserve">: nos redirige a los gráficos de </w:t>
+      </w:r>
+      <w:proofErr w:type="spellStart"/>
+      <w:r>
+        <w:t>Chartjs</w:t>
+      </w:r>
+      <w:proofErr w:type="spellEnd"/>
+      <w:r>
+        <w:t>.</w:t>
+      </w:r>
+    </w:p>
+    <w:p>
+      <w:pPr>
+        <w:pStyle w:val="Prrafodelista"/>
+        <w:numPr>
+          <w:ilvl w:val="0"/>
+          <w:numId w:val="8"/>
+        </w:numPr>
+      </w:pPr>
+      <w:proofErr w:type="spellStart"/>
+      <w:r>
+        <w:t>Echarts</w:t>
+      </w:r>
+      <w:proofErr w:type="spellEnd"/>
+      <w:r>
+        <w:t xml:space="preserve">: nos redirige a los gráficos de </w:t>
+      </w:r>
+      <w:proofErr w:type="spellStart"/>
+      <w:r>
+        <w:t>Echarts</w:t>
+      </w:r>
+      <w:proofErr w:type="spellEnd"/>
+      <w:r>
+        <w:t>.</w:t>
+      </w:r>
+    </w:p>
+    <w:p>
+      <w:pPr>
+        <w:pStyle w:val="Prrafodelista"/>
+        <w:numPr>
+          <w:ilvl w:val="0"/>
+          <w:numId w:val="8"/>
+        </w:numPr>
+      </w:pPr>
+      <w:r>
+        <w:t>Live: nos redirige a los gráficos de líneas utilizados para la representación de los datos del API REST sobre bitcoin.</w:t>
+      </w:r>
+    </w:p>
+    <w:p>
+      <w:r>
+        <w:t xml:space="preserve">Tanto con </w:t>
+      </w:r>
+      <w:proofErr w:type="spellStart"/>
+      <w:r>
+        <w:t>Chartjs</w:t>
+      </w:r>
+      <w:proofErr w:type="spellEnd"/>
+      <w:r>
+        <w:t xml:space="preserve"> como con </w:t>
+      </w:r>
+      <w:proofErr w:type="spellStart"/>
+      <w:r>
+        <w:t>Echarts</w:t>
+      </w:r>
+      <w:proofErr w:type="spellEnd"/>
+      <w:r>
+        <w:t xml:space="preserve"> hemos implementado los siguientes gráficos: gráficos tarta, gráfico de barras, gráfico de líneas, gráficos múltiples, gráfico de ejes-x, gráficos de barras horizontales y gráficos radar.</w:t>
+      </w:r>
+    </w:p>
+    <w:p>
+      <w:r>
+        <w:t xml:space="preserve">Adicionalmente </w:t>
+      </w:r>
+      <w:proofErr w:type="spellStart"/>
+      <w:r>
+        <w:t>Echarts</w:t>
+      </w:r>
+      <w:proofErr w:type="spellEnd"/>
+      <w:r>
+        <w:t xml:space="preserve">, presenta dos tipos de gráficos más: gráficos de árbol y mapa de densidad; ya que </w:t>
+      </w:r>
+      <w:proofErr w:type="spellStart"/>
+      <w:r>
+        <w:t>Chartjs</w:t>
+      </w:r>
+      <w:proofErr w:type="spellEnd"/>
+      <w:r>
+        <w:t xml:space="preserve"> no los dispone.</w:t>
+      </w:r>
+    </w:p>
+    <w:p>
+      <w:r>
+        <w:t>Dentro de cada gráfico existe un botón referente a la leyenda del gráfico en cuestión, con el fin de activar o desactivar los datos que se desean mostrar.</w:t>
+      </w:r>
+    </w:p>
+    <w:p>
+      <w:r>
+        <w:t>Alguno de los gráficos, además de la leyenda posee un icono para guardar el gráfico en formato imagen.</w:t>
+      </w:r>
+    </w:p>
+    <w:p>
+      <w:pPr>
+        <w:jc w:val="left"/>
+        <w:rPr>
+          <w:rFonts w:eastAsiaTheme="majorEastAsia"/>
+          <w:b/>
+          <w:color w:val="000000" w:themeColor="text1"/>
+          <w:sz w:val="28"/>
+          <w:szCs w:val="28"/>
+        </w:rPr>
+      </w:pPr>
+      <w:r>
+        <w:br w:type="page"/>
+      </w:r>
+    </w:p>
+    <w:p>
+      <w:pPr>
+        <w:pStyle w:val="Ttulo1"/>
+      </w:pPr>
+      <w:bookmarkStart w:id="32" w:name="_Toc513225456"/>
+      <w:r>
+        <w:lastRenderedPageBreak/>
+        <w:t xml:space="preserve">5. Proyecto de implementación de un prototipo del sistema utilizando la tecnología </w:t>
+      </w:r>
+      <w:proofErr w:type="spellStart"/>
+      <w:r>
+        <w:t>Echarts</w:t>
+      </w:r>
+      <w:bookmarkEnd w:id="32"/>
+      <w:proofErr w:type="spellEnd"/>
+    </w:p>
+    <w:p>
+      <w:pPr>
+        <w:pStyle w:val="Ttulo2"/>
+      </w:pPr>
+      <w:bookmarkStart w:id="33" w:name="_Toc513225457"/>
+      <w:r>
+        <w:rPr>
+          <w:highlight w:val="red"/>
+        </w:rPr>
+        <w:t>5.1 Documentación de diseño</w:t>
+      </w:r>
+      <w:bookmarkEnd w:id="33"/>
+    </w:p>
+    <w:p>
+      <w:r>
+        <w:t>Hay que incluir la descripción del diseño del prototipo, incluyen</w:t>
+      </w:r>
+      <w:r>
+        <w:t xml:space="preserve">do diagramas, y el diseño </w:t>
+      </w:r>
+      <w:r>
+        <w:t>de la interfaz de usuario.</w:t>
+      </w:r>
+    </w:p>
+    <w:p>
+      <w:r>
+        <w:t>*Pantallazo menú principal*</w:t>
+      </w:r>
+    </w:p>
+    <w:p>
+      <w:r>
+        <w:t>*</w:t>
+      </w:r>
+      <w:proofErr w:type="gramStart"/>
+      <w:r>
+        <w:t>pantallazo gráficos</w:t>
+      </w:r>
+      <w:proofErr w:type="gramEnd"/>
+      <w:r>
+        <w:t>*</w:t>
+      </w:r>
+    </w:p>
+    <w:p>
+      <w:pPr>
+        <w:pStyle w:val="Ttulo2"/>
+      </w:pPr>
+      <w:bookmarkStart w:id="34" w:name="_Toc513225458"/>
+      <w:r>
+        <w:rPr>
+          <w:highlight w:val="yellow"/>
+        </w:rPr>
+        <w:t>5.2 Documentación de construcción</w:t>
+      </w:r>
+      <w:bookmarkEnd w:id="34"/>
+    </w:p>
+    <w:p>
+      <w:r>
+        <w:t xml:space="preserve">A continuación, mostramos una captura de pantalla del código referente a la construcción del gráfico que hemos elegido para mostrar de </w:t>
+      </w:r>
+      <w:proofErr w:type="spellStart"/>
+      <w:r>
+        <w:t>Echarts</w:t>
+      </w:r>
+      <w:proofErr w:type="spellEnd"/>
+      <w:r>
+        <w:t>, que es el gráfico de barras:</w:t>
+      </w:r>
+    </w:p>
+    <w:p>
       <w:r>
         <w:rPr>
           <w:noProof/>
           <w:lang w:val="es-ES_tradnl" w:eastAsia="es-ES_tradnl"/>
         </w:rPr>
-        <w:lastRenderedPageBreak/>
         <w:drawing>
-          <wp:inline distT="0" distB="0" distL="0" distR="0" wp14:anchorId="0CC031CE" wp14:editId="444374E4">
-            <wp:extent cx="5400040" cy="3737610"/>
+          <wp:inline distT="0" distB="0" distL="0" distR="0" wp14:anchorId="60C33B9F" wp14:editId="3CD32F09">
+            <wp:extent cx="5400040" cy="3622040"/>
             <wp:effectExtent l="0" t="0" r="0" b="0"/>
-            <wp:docPr id="4" name="Imagen 4"/>
+            <wp:docPr id="3" name="Imagen 3"/>
             <wp:cNvGraphicFramePr>
               <a:graphicFrameLocks xmlns:a="http://schemas.openxmlformats.org/drawingml/2006/main" noChangeAspect="1"/>
             </wp:cNvGraphicFramePr>
@@ -5499,7 +6526,7 @@
                   <pic:spPr>
                     <a:xfrm>
                       <a:off x="0" y="0"/>
-                      <a:ext cx="5400040" cy="3737610"/>
+                      <a:ext cx="5400040" cy="3622040"/>
                     </a:xfrm>
                     <a:prstGeom prst="rect">
                       <a:avLst/>
@@ -5518,11 +6545,12 @@
           <w:noProof/>
           <w:lang w:val="es-ES_tradnl" w:eastAsia="es-ES_tradnl"/>
         </w:rPr>
+        <w:lastRenderedPageBreak/>
         <w:drawing>
-          <wp:inline distT="0" distB="0" distL="0" distR="0" wp14:anchorId="6AE82C7C" wp14:editId="67FF9332">
-            <wp:extent cx="5400040" cy="2467610"/>
-            <wp:effectExtent l="0" t="0" r="0" b="8890"/>
-            <wp:docPr id="5" name="Imagen 5"/>
+          <wp:inline distT="0" distB="0" distL="0" distR="0" wp14:anchorId="0CC031CE" wp14:editId="444374E4">
+            <wp:extent cx="5400040" cy="3737610"/>
+            <wp:effectExtent l="0" t="0" r="0" b="0"/>
+            <wp:docPr id="4" name="Imagen 4"/>
             <wp:cNvGraphicFramePr>
               <a:graphicFrameLocks xmlns:a="http://schemas.openxmlformats.org/drawingml/2006/main" noChangeAspect="1"/>
             </wp:cNvGraphicFramePr>
@@ -5542,7 +6570,7 @@
                   <pic:spPr>
                     <a:xfrm>
                       <a:off x="0" y="0"/>
-                      <a:ext cx="5400040" cy="2467610"/>
+                      <a:ext cx="5400040" cy="3737610"/>
                     </a:xfrm>
                     <a:prstGeom prst="rect">
                       <a:avLst/>
@@ -5557,21 +6585,15 @@
     </w:p>
     <w:p>
       <w:r>
-        <w:t>Y como resultado obtenemos:</w:t>
-      </w:r>
-    </w:p>
-    <w:p>
-      <w:r>
         <w:rPr>
           <w:noProof/>
           <w:lang w:val="es-ES_tradnl" w:eastAsia="es-ES_tradnl"/>
         </w:rPr>
-        <w:lastRenderedPageBreak/>
         <w:drawing>
-          <wp:inline distT="0" distB="0" distL="0" distR="0" wp14:anchorId="3AB928F5" wp14:editId="30EB14A7">
-            <wp:extent cx="3448050" cy="2462777"/>
-            <wp:effectExtent l="0" t="0" r="0" b="0"/>
-            <wp:docPr id="7" name="Imagen 7"/>
+          <wp:inline distT="0" distB="0" distL="0" distR="0" wp14:anchorId="6AE82C7C" wp14:editId="67FF9332">
+            <wp:extent cx="5400040" cy="2467610"/>
+            <wp:effectExtent l="0" t="0" r="0" b="8890"/>
+            <wp:docPr id="5" name="Imagen 5"/>
             <wp:cNvGraphicFramePr>
               <a:graphicFrameLocks xmlns:a="http://schemas.openxmlformats.org/drawingml/2006/main" noChangeAspect="1"/>
             </wp:cNvGraphicFramePr>
@@ -5591,7 +6613,7 @@
                   <pic:spPr>
                     <a:xfrm>
                       <a:off x="0" y="0"/>
-                      <a:ext cx="3460839" cy="2471912"/>
+                      <a:ext cx="5400040" cy="2467610"/>
                     </a:xfrm>
                     <a:prstGeom prst="rect">
                       <a:avLst/>
@@ -5606,27 +6628,7 @@
     </w:p>
     <w:p>
       <w:r>
-        <w:t>Por otro lado, mostramos el código correspondiente a la realización del gráfico</w:t>
-      </w:r>
-      <w:r>
-        <w:t xml:space="preserve"> de líneas</w:t>
-      </w:r>
-      <w:r>
-        <w:t xml:space="preserve"> modo “</w:t>
-      </w:r>
-      <w:proofErr w:type="spellStart"/>
-      <w:r>
-        <w:t>live</w:t>
-      </w:r>
-      <w:proofErr w:type="spellEnd"/>
-      <w:r>
-        <w:t>” que lee de una API REST los valores del Bitcoin diarios y los muestra</w:t>
-      </w:r>
-      <w:r>
-        <w:t xml:space="preserve"> en USD, EUR y GBP</w:t>
-      </w:r>
-      <w:r>
-        <w:t>:</w:t>
+        <w:t>Y como resultado obtenemos:</w:t>
       </w:r>
     </w:p>
     <w:p>
@@ -5635,11 +6637,12 @@
           <w:noProof/>
           <w:lang w:val="es-ES_tradnl" w:eastAsia="es-ES_tradnl"/>
         </w:rPr>
+        <w:lastRenderedPageBreak/>
         <w:drawing>
-          <wp:inline distT="0" distB="0" distL="0" distR="0" wp14:anchorId="6FC4506B" wp14:editId="57303EEB">
-            <wp:extent cx="5400040" cy="3643630"/>
+          <wp:inline distT="0" distB="0" distL="0" distR="0" wp14:anchorId="3AB928F5" wp14:editId="30EB14A7">
+            <wp:extent cx="3448050" cy="2462777"/>
             <wp:effectExtent l="0" t="0" r="0" b="0"/>
-            <wp:docPr id="10" name="Imagen 10"/>
+            <wp:docPr id="7" name="Imagen 7"/>
             <wp:cNvGraphicFramePr>
               <a:graphicFrameLocks xmlns:a="http://schemas.openxmlformats.org/drawingml/2006/main" noChangeAspect="1"/>
             </wp:cNvGraphicFramePr>
@@ -5659,7 +6662,7 @@
                   <pic:spPr>
                     <a:xfrm>
                       <a:off x="0" y="0"/>
-                      <a:ext cx="5400040" cy="3643630"/>
+                      <a:ext cx="3460839" cy="2471912"/>
                     </a:xfrm>
                     <a:prstGeom prst="rect">
                       <a:avLst/>
@@ -5673,22 +6676,41 @@
       </w:r>
     </w:p>
     <w:p>
-      <w:pPr>
-        <w:rPr>
-          <w:noProof/>
-        </w:rPr>
-      </w:pPr>
+      <w:r>
+        <w:t>Por otro lado, mostramos el código correspondiente a la realización del gráfico</w:t>
+      </w:r>
+      <w:r>
+        <w:t xml:space="preserve"> de líneas</w:t>
+      </w:r>
+      <w:r>
+        <w:t xml:space="preserve"> modo “</w:t>
+      </w:r>
+      <w:proofErr w:type="spellStart"/>
+      <w:r>
+        <w:t>live</w:t>
+      </w:r>
+      <w:proofErr w:type="spellEnd"/>
+      <w:r>
+        <w:t>” que lee de una API REST los valores del Bitcoin diarios y los muestra</w:t>
+      </w:r>
+      <w:r>
+        <w:t xml:space="preserve"> en USD, EUR y GBP</w:t>
+      </w:r>
+      <w:r>
+        <w:t>:</w:t>
+      </w:r>
+    </w:p>
+    <w:p>
       <w:r>
         <w:rPr>
           <w:noProof/>
           <w:lang w:val="es-ES_tradnl" w:eastAsia="es-ES_tradnl"/>
         </w:rPr>
-        <w:lastRenderedPageBreak/>
         <w:drawing>
-          <wp:inline distT="0" distB="0" distL="0" distR="0" wp14:anchorId="554190B1" wp14:editId="036CF33D">
-            <wp:extent cx="5400040" cy="3632835"/>
-            <wp:effectExtent l="0" t="0" r="0" b="5715"/>
-            <wp:docPr id="11" name="Imagen 11"/>
+          <wp:inline distT="0" distB="0" distL="0" distR="0" wp14:anchorId="6FC4506B" wp14:editId="57303EEB">
+            <wp:extent cx="5400040" cy="3643630"/>
+            <wp:effectExtent l="0" t="0" r="0" b="0"/>
+            <wp:docPr id="10" name="Imagen 10"/>
             <wp:cNvGraphicFramePr>
               <a:graphicFrameLocks xmlns:a="http://schemas.openxmlformats.org/drawingml/2006/main" noChangeAspect="1"/>
             </wp:cNvGraphicFramePr>
@@ -5708,7 +6730,7 @@
                   <pic:spPr>
                     <a:xfrm>
                       <a:off x="0" y="0"/>
-                      <a:ext cx="5400040" cy="3632835"/>
+                      <a:ext cx="5400040" cy="3643630"/>
                     </a:xfrm>
                     <a:prstGeom prst="rect">
                       <a:avLst/>
@@ -5720,22 +6742,24 @@
           </wp:inline>
         </w:drawing>
       </w:r>
-      <w:r>
+    </w:p>
+    <w:p>
+      <w:pPr>
         <w:rPr>
           <w:noProof/>
         </w:rPr>
-        <w:t xml:space="preserve"> </w:t>
-      </w:r>
+      </w:pPr>
       <w:r>
         <w:rPr>
           <w:noProof/>
           <w:lang w:val="es-ES_tradnl" w:eastAsia="es-ES_tradnl"/>
         </w:rPr>
+        <w:lastRenderedPageBreak/>
         <w:drawing>
-          <wp:inline distT="0" distB="0" distL="0" distR="0" wp14:anchorId="6C4282D2" wp14:editId="136DE4F4">
-            <wp:extent cx="5400040" cy="3631565"/>
-            <wp:effectExtent l="0" t="0" r="0" b="6985"/>
-            <wp:docPr id="12" name="Imagen 12"/>
+          <wp:inline distT="0" distB="0" distL="0" distR="0" wp14:anchorId="554190B1" wp14:editId="036CF33D">
+            <wp:extent cx="5400040" cy="3632835"/>
+            <wp:effectExtent l="0" t="0" r="0" b="5715"/>
+            <wp:docPr id="11" name="Imagen 11"/>
             <wp:cNvGraphicFramePr>
               <a:graphicFrameLocks xmlns:a="http://schemas.openxmlformats.org/drawingml/2006/main" noChangeAspect="1"/>
             </wp:cNvGraphicFramePr>
@@ -5755,7 +6779,7 @@
                   <pic:spPr>
                     <a:xfrm>
                       <a:off x="0" y="0"/>
-                      <a:ext cx="5400040" cy="3631565"/>
+                      <a:ext cx="5400040" cy="3632835"/>
                     </a:xfrm>
                     <a:prstGeom prst="rect">
                       <a:avLst/>
@@ -5778,12 +6802,11 @@
           <w:noProof/>
           <w:lang w:val="es-ES_tradnl" w:eastAsia="es-ES_tradnl"/>
         </w:rPr>
-        <w:lastRenderedPageBreak/>
         <w:drawing>
-          <wp:inline distT="0" distB="0" distL="0" distR="0" wp14:anchorId="4BD1BEF9" wp14:editId="065671A6">
-            <wp:extent cx="5400040" cy="3618865"/>
-            <wp:effectExtent l="0" t="0" r="0" b="635"/>
-            <wp:docPr id="13" name="Imagen 13"/>
+          <wp:inline distT="0" distB="0" distL="0" distR="0" wp14:anchorId="6C4282D2" wp14:editId="136DE4F4">
+            <wp:extent cx="5400040" cy="3631565"/>
+            <wp:effectExtent l="0" t="0" r="0" b="6985"/>
+            <wp:docPr id="12" name="Imagen 12"/>
             <wp:cNvGraphicFramePr>
               <a:graphicFrameLocks xmlns:a="http://schemas.openxmlformats.org/drawingml/2006/main" noChangeAspect="1"/>
             </wp:cNvGraphicFramePr>
@@ -5803,7 +6826,7 @@
                   <pic:spPr>
                     <a:xfrm>
                       <a:off x="0" y="0"/>
-                      <a:ext cx="5400040" cy="3618865"/>
+                      <a:ext cx="5400040" cy="3631565"/>
                     </a:xfrm>
                     <a:prstGeom prst="rect">
                       <a:avLst/>
@@ -5826,11 +6849,12 @@
           <w:noProof/>
           <w:lang w:val="es-ES_tradnl" w:eastAsia="es-ES_tradnl"/>
         </w:rPr>
+        <w:lastRenderedPageBreak/>
         <w:drawing>
-          <wp:inline distT="0" distB="0" distL="0" distR="0" wp14:anchorId="6C55626E" wp14:editId="0ECD2D78">
-            <wp:extent cx="5400040" cy="1821815"/>
-            <wp:effectExtent l="0" t="0" r="0" b="6985"/>
-            <wp:docPr id="14" name="Imagen 14"/>
+          <wp:inline distT="0" distB="0" distL="0" distR="0" wp14:anchorId="4BD1BEF9" wp14:editId="065671A6">
+            <wp:extent cx="5400040" cy="3618865"/>
+            <wp:effectExtent l="0" t="0" r="0" b="635"/>
+            <wp:docPr id="13" name="Imagen 13"/>
             <wp:cNvGraphicFramePr>
               <a:graphicFrameLocks xmlns:a="http://schemas.openxmlformats.org/drawingml/2006/main" noChangeAspect="1"/>
             </wp:cNvGraphicFramePr>
@@ -5850,7 +6874,7 @@
                   <pic:spPr>
                     <a:xfrm>
                       <a:off x="0" y="0"/>
-                      <a:ext cx="5400040" cy="1821815"/>
+                      <a:ext cx="5400040" cy="3618865"/>
                     </a:xfrm>
                     <a:prstGeom prst="rect">
                       <a:avLst/>
@@ -5862,31 +6886,22 @@
           </wp:inline>
         </w:drawing>
       </w:r>
-    </w:p>
-    <w:p>
-      <w:pPr>
+      <w:r>
         <w:rPr>
           <w:noProof/>
         </w:rPr>
-      </w:pPr>
-      <w:r>
-        <w:rPr>
-          <w:noProof/>
-        </w:rPr>
-        <w:t>Y como resultado obtenemos:</w:t>
-      </w:r>
-    </w:p>
-    <w:p>
+        <w:t xml:space="preserve"> </w:t>
+      </w:r>
       <w:r>
         <w:rPr>
           <w:noProof/>
           <w:lang w:val="es-ES_tradnl" w:eastAsia="es-ES_tradnl"/>
         </w:rPr>
         <w:drawing>
-          <wp:inline distT="0" distB="0" distL="0" distR="0" wp14:anchorId="56F351F1" wp14:editId="44D5E9E3">
-            <wp:extent cx="5400040" cy="1604010"/>
-            <wp:effectExtent l="0" t="0" r="0" b="0"/>
-            <wp:docPr id="15" name="Imagen 15"/>
+          <wp:inline distT="0" distB="0" distL="0" distR="0" wp14:anchorId="6C55626E" wp14:editId="0ECD2D78">
+            <wp:extent cx="5400040" cy="1821815"/>
+            <wp:effectExtent l="0" t="0" r="0" b="6985"/>
+            <wp:docPr id="14" name="Imagen 14"/>
             <wp:cNvGraphicFramePr>
               <a:graphicFrameLocks xmlns:a="http://schemas.openxmlformats.org/drawingml/2006/main" noChangeAspect="1"/>
             </wp:cNvGraphicFramePr>
@@ -5906,6 +6921,62 @@
                   <pic:spPr>
                     <a:xfrm>
                       <a:off x="0" y="0"/>
+                      <a:ext cx="5400040" cy="1821815"/>
+                    </a:xfrm>
+                    <a:prstGeom prst="rect">
+                      <a:avLst/>
+                    </a:prstGeom>
+                  </pic:spPr>
+                </pic:pic>
+              </a:graphicData>
+            </a:graphic>
+          </wp:inline>
+        </w:drawing>
+      </w:r>
+    </w:p>
+    <w:p>
+      <w:pPr>
+        <w:rPr>
+          <w:noProof/>
+        </w:rPr>
+      </w:pPr>
+      <w:r>
+        <w:rPr>
+          <w:noProof/>
+        </w:rPr>
+        <w:t>Y como resultado obtenemos:</w:t>
+      </w:r>
+    </w:p>
+    <w:p>
+      <w:r>
+        <w:rPr>
+          <w:noProof/>
+          <w:lang w:val="es-ES_tradnl" w:eastAsia="es-ES_tradnl"/>
+        </w:rPr>
+        <w:drawing>
+          <wp:inline distT="0" distB="0" distL="0" distR="0" wp14:anchorId="56F351F1" wp14:editId="44D5E9E3">
+            <wp:extent cx="5400040" cy="1604010"/>
+            <wp:effectExtent l="0" t="0" r="0" b="0"/>
+            <wp:docPr id="15" name="Imagen 15"/>
+            <wp:cNvGraphicFramePr>
+              <a:graphicFrameLocks xmlns:a="http://schemas.openxmlformats.org/drawingml/2006/main" noChangeAspect="1"/>
+            </wp:cNvGraphicFramePr>
+            <a:graphic xmlns:a="http://schemas.openxmlformats.org/drawingml/2006/main">
+              <a:graphicData uri="http://schemas.openxmlformats.org/drawingml/2006/picture">
+                <pic:pic xmlns:pic="http://schemas.openxmlformats.org/drawingml/2006/picture">
+                  <pic:nvPicPr>
+                    <pic:cNvPr id="1" name=""/>
+                    <pic:cNvPicPr/>
+                  </pic:nvPicPr>
+                  <pic:blipFill>
+                    <a:blip r:embed="rId25"/>
+                    <a:stretch>
+                      <a:fillRect/>
+                    </a:stretch>
+                  </pic:blipFill>
+                  <pic:spPr>
+                    <a:xfrm>
+                      <a:off x="0" y="0"/>
                       <a:ext cx="5400040" cy="1604010"/>
                     </a:xfrm>
                     <a:prstGeom prst="rect">
@@ -5933,28 +7004,1697 @@
       <w:bookmarkEnd w:id="35"/>
     </w:p>
     <w:p>
-      <w:r>
-        <w:t xml:space="preserve">Casos de prueba establecidos y resultados de las pruebas y acciones de corrección. No es creíble que no hayan aparecido errores en </w:t>
+      <w:bookmarkStart w:id="36" w:name="_Toc513225460"/>
+      <w:r>
+        <w:t xml:space="preserve">De igual modo que con </w:t>
+      </w:r>
+      <w:proofErr w:type="spellStart"/>
+      <w:r>
+        <w:t>chartjs</w:t>
+      </w:r>
+      <w:proofErr w:type="spellEnd"/>
+      <w:r>
+        <w:t>, p</w:t>
+      </w:r>
+      <w:r>
+        <w:t>ara comprobar de la mejor manera las pruebas, ejecutamos en la consola de Visual Studio</w:t>
+      </w:r>
+      <w:r>
+        <w:t xml:space="preserve"> </w:t>
+      </w:r>
+      <w:proofErr w:type="spellStart"/>
+      <w:r>
+        <w:t>Code</w:t>
+      </w:r>
+      <w:proofErr w:type="spellEnd"/>
+      <w:r>
+        <w:t xml:space="preserve"> el comando “</w:t>
+      </w:r>
+      <w:r>
+        <w:rPr>
+          <w:b/>
+        </w:rPr>
+        <w:t xml:space="preserve">ng </w:t>
+      </w:r>
+      <w:proofErr w:type="spellStart"/>
+      <w:r>
+        <w:rPr>
+          <w:b/>
+        </w:rPr>
+        <w:t>llint</w:t>
+      </w:r>
+      <w:proofErr w:type="spellEnd"/>
+      <w:r>
+        <w:t>”, el cual nos mostrará los errores de sintaxis en TypeScript que existen en nuestro código. Esto nos evitará que aparezcan errores relacionados con la sintaxis y nos centremos en los errores relacionados con los gráficos.</w:t>
+      </w:r>
+    </w:p>
+    <w:p>
+      <w:r>
+        <w:lastRenderedPageBreak/>
+        <w:t>Tras ello, ejecutamos el comando “</w:t>
+      </w:r>
+      <w:r>
+        <w:rPr>
+          <w:b/>
+        </w:rPr>
+        <w:t>ng test</w:t>
+      </w:r>
+      <w:r>
+        <w:t>”, el cual nos lanzará los test unitarios de cada componente del proyecto. El resultado del test será mostrado en una nueva pestaña de nuestro navegador por defecto:</w:t>
+      </w:r>
+    </w:p>
+    <w:p>
+      <w:r>
+        <w:rPr>
+          <w:noProof/>
+        </w:rPr>
+        <w:drawing>
+          <wp:inline distT="0" distB="0" distL="0" distR="0" wp14:anchorId="4DF83CD9" wp14:editId="47432AD2">
+            <wp:extent cx="5400040" cy="1109980"/>
+            <wp:effectExtent l="0" t="0" r="0" b="0"/>
+            <wp:docPr id="17" name="Imagen 17"/>
+            <wp:cNvGraphicFramePr>
+              <a:graphicFrameLocks xmlns:a="http://schemas.openxmlformats.org/drawingml/2006/main" noChangeAspect="1"/>
+            </wp:cNvGraphicFramePr>
+            <a:graphic xmlns:a="http://schemas.openxmlformats.org/drawingml/2006/main">
+              <a:graphicData uri="http://schemas.openxmlformats.org/drawingml/2006/picture">
+                <pic:pic xmlns:pic="http://schemas.openxmlformats.org/drawingml/2006/picture">
+                  <pic:nvPicPr>
+                    <pic:cNvPr id="1" name=""/>
+                    <pic:cNvPicPr/>
+                  </pic:nvPicPr>
+                  <pic:blipFill>
+                    <a:blip r:embed="rId14"/>
+                    <a:stretch>
+                      <a:fillRect/>
+                    </a:stretch>
+                  </pic:blipFill>
+                  <pic:spPr>
+                    <a:xfrm>
+                      <a:off x="0" y="0"/>
+                      <a:ext cx="5400040" cy="1109980"/>
+                    </a:xfrm>
+                    <a:prstGeom prst="rect">
+                      <a:avLst/>
+                    </a:prstGeom>
+                  </pic:spPr>
+                </pic:pic>
+              </a:graphicData>
+            </a:graphic>
+          </wp:inline>
+        </w:drawing>
+      </w:r>
+    </w:p>
+    <w:p>
+      <w:pPr>
+        <w:rPr>
+          <w:shd w:val="clear" w:color="auto" w:fill="FFFFFF"/>
+        </w:rPr>
+      </w:pPr>
+      <w:r>
+        <w:rPr>
+          <w:shd w:val="clear" w:color="auto" w:fill="FFFFFF"/>
+        </w:rPr>
+        <w:t xml:space="preserve">Por otro lado, para testear funcionalidades complejas o flujos que engloban varios métodos, no basta con </w:t>
+      </w:r>
+      <w:proofErr w:type="spellStart"/>
+      <w:r>
+        <w:rPr>
+          <w:shd w:val="clear" w:color="auto" w:fill="FFFFFF"/>
+        </w:rPr>
+        <w:t>tests</w:t>
+      </w:r>
+      <w:proofErr w:type="spellEnd"/>
+      <w:r>
+        <w:rPr>
+          <w:shd w:val="clear" w:color="auto" w:fill="FFFFFF"/>
+        </w:rPr>
+        <w:t xml:space="preserve"> unitarios, sino que se hacen necesarios los </w:t>
+      </w:r>
+      <w:proofErr w:type="spellStart"/>
+      <w:r>
+        <w:rPr>
+          <w:shd w:val="clear" w:color="auto" w:fill="FFFFFF"/>
+        </w:rPr>
+        <w:t>tests</w:t>
+      </w:r>
+      <w:proofErr w:type="spellEnd"/>
+      <w:r>
+        <w:rPr>
+          <w:shd w:val="clear" w:color="auto" w:fill="FFFFFF"/>
+        </w:rPr>
+        <w:t xml:space="preserve"> de integración. Éstos permiten simular el uso de la aplicación y chequear distintos parámetros que se debiesen cumplir.</w:t>
+      </w:r>
+    </w:p>
+    <w:p>
+      <w:r>
+        <w:t xml:space="preserve">En nuestro caso, no es necesario generar test de integración, ya que no existen funcionalidades complejas en este módulo de </w:t>
+      </w:r>
+      <w:proofErr w:type="spellStart"/>
+      <w:r>
+        <w:t>echarts</w:t>
+      </w:r>
+      <w:proofErr w:type="spellEnd"/>
+      <w:r>
+        <w:t xml:space="preserve"> y </w:t>
+      </w:r>
+      <w:proofErr w:type="spellStart"/>
+      <w:r>
+        <w:t>echarts-live</w:t>
+      </w:r>
+      <w:proofErr w:type="spellEnd"/>
+      <w:r>
+        <w:t xml:space="preserve">. Si tuviéramos, por ejemplo, la funcionalidad de </w:t>
+      </w:r>
+      <w:proofErr w:type="spellStart"/>
+      <w:r>
+        <w:t>login</w:t>
+      </w:r>
+      <w:proofErr w:type="spellEnd"/>
+      <w:r>
+        <w:t xml:space="preserve">, podríamos crear la siguiente función dentro de su correspondiente </w:t>
       </w:r>
       <w:proofErr w:type="gramStart"/>
       <w:r>
-        <w:t>los caso</w:t>
+        <w:t>archivo .</w:t>
+      </w:r>
+      <w:proofErr w:type="spellStart"/>
+      <w:r>
+        <w:t>spec</w:t>
       </w:r>
       <w:proofErr w:type="gramEnd"/>
       <w:r>
-        <w:t xml:space="preserve"> de prueba.</w:t>
-      </w:r>
-    </w:p>
+        <w:t>.ts</w:t>
+      </w:r>
+      <w:proofErr w:type="spellEnd"/>
+      <w:r>
+        <w:t>:</w:t>
+      </w:r>
+    </w:p>
+    <w:p>
+      <w:pPr>
+        <w:pBdr>
+          <w:top w:val="single" w:sz="6" w:space="7" w:color="CCCCCC"/>
+          <w:left w:val="single" w:sz="6" w:space="7" w:color="CCCCCC"/>
+          <w:bottom w:val="single" w:sz="6" w:space="7" w:color="CCCCCC"/>
+          <w:right w:val="single" w:sz="6" w:space="7" w:color="CCCCCC"/>
+        </w:pBdr>
+        <w:shd w:val="clear" w:color="auto" w:fill="E7E6E6" w:themeFill="background2"/>
+        <w:tabs>
+          <w:tab w:val="left" w:pos="916"/>
+          <w:tab w:val="left" w:pos="1832"/>
+          <w:tab w:val="left" w:pos="2748"/>
+          <w:tab w:val="left" w:pos="3664"/>
+          <w:tab w:val="left" w:pos="4580"/>
+          <w:tab w:val="left" w:pos="5496"/>
+          <w:tab w:val="left" w:pos="6412"/>
+          <w:tab w:val="left" w:pos="7328"/>
+          <w:tab w:val="left" w:pos="8244"/>
+          <w:tab w:val="left" w:pos="9160"/>
+          <w:tab w:val="left" w:pos="10076"/>
+          <w:tab w:val="left" w:pos="10992"/>
+          <w:tab w:val="left" w:pos="11908"/>
+          <w:tab w:val="left" w:pos="12824"/>
+          <w:tab w:val="left" w:pos="13740"/>
+          <w:tab w:val="left" w:pos="14656"/>
+        </w:tabs>
+        <w:wordWrap w:val="0"/>
+        <w:spacing w:after="150" w:line="240" w:lineRule="auto"/>
+        <w:jc w:val="left"/>
+        <w:rPr>
+          <w:rFonts w:ascii="Consolas" w:eastAsia="Times New Roman" w:hAnsi="Consolas" w:cs="Courier New"/>
+          <w:sz w:val="20"/>
+          <w:szCs w:val="20"/>
+          <w:lang w:val="en-GB" w:eastAsia="es-ES"/>
+        </w:rPr>
+      </w:pPr>
+      <w:proofErr w:type="gramStart"/>
+      <w:r>
+        <w:rPr>
+          <w:rFonts w:ascii="Consolas" w:eastAsia="Times New Roman" w:hAnsi="Consolas" w:cs="Courier New"/>
+          <w:sz w:val="20"/>
+          <w:szCs w:val="20"/>
+          <w:lang w:val="en-GB" w:eastAsia="es-ES"/>
+        </w:rPr>
+        <w:t>it(</w:t>
+      </w:r>
+      <w:proofErr w:type="gramEnd"/>
+      <w:r>
+        <w:rPr>
+          <w:rFonts w:ascii="Consolas" w:eastAsia="Times New Roman" w:hAnsi="Consolas" w:cs="Courier New"/>
+          <w:sz w:val="20"/>
+          <w:szCs w:val="20"/>
+          <w:lang w:val="en-GB" w:eastAsia="es-ES"/>
+        </w:rPr>
+        <w:t>'Should log in', () =&gt; {</w:t>
+      </w:r>
+    </w:p>
+    <w:p>
+      <w:pPr>
+        <w:pBdr>
+          <w:top w:val="single" w:sz="6" w:space="7" w:color="CCCCCC"/>
+          <w:left w:val="single" w:sz="6" w:space="7" w:color="CCCCCC"/>
+          <w:bottom w:val="single" w:sz="6" w:space="7" w:color="CCCCCC"/>
+          <w:right w:val="single" w:sz="6" w:space="7" w:color="CCCCCC"/>
+        </w:pBdr>
+        <w:shd w:val="clear" w:color="auto" w:fill="E7E6E6" w:themeFill="background2"/>
+        <w:tabs>
+          <w:tab w:val="left" w:pos="916"/>
+          <w:tab w:val="left" w:pos="1832"/>
+          <w:tab w:val="left" w:pos="2748"/>
+          <w:tab w:val="left" w:pos="3664"/>
+          <w:tab w:val="left" w:pos="4580"/>
+          <w:tab w:val="left" w:pos="5496"/>
+          <w:tab w:val="left" w:pos="6412"/>
+          <w:tab w:val="left" w:pos="7328"/>
+          <w:tab w:val="left" w:pos="8244"/>
+          <w:tab w:val="left" w:pos="9160"/>
+          <w:tab w:val="left" w:pos="10076"/>
+          <w:tab w:val="left" w:pos="10992"/>
+          <w:tab w:val="left" w:pos="11908"/>
+          <w:tab w:val="left" w:pos="12824"/>
+          <w:tab w:val="left" w:pos="13740"/>
+          <w:tab w:val="left" w:pos="14656"/>
+        </w:tabs>
+        <w:wordWrap w:val="0"/>
+        <w:spacing w:after="150" w:line="240" w:lineRule="auto"/>
+        <w:jc w:val="left"/>
+        <w:rPr>
+          <w:rFonts w:ascii="Consolas" w:eastAsia="Times New Roman" w:hAnsi="Consolas" w:cs="Courier New"/>
+          <w:sz w:val="20"/>
+          <w:szCs w:val="20"/>
+          <w:lang w:val="en-GB" w:eastAsia="es-ES"/>
+        </w:rPr>
+      </w:pPr>
+      <w:r>
+        <w:rPr>
+          <w:rFonts w:ascii="Consolas" w:eastAsia="Times New Roman" w:hAnsi="Consolas" w:cs="Courier New"/>
+          <w:sz w:val="20"/>
+          <w:szCs w:val="20"/>
+          <w:lang w:val="en-GB" w:eastAsia="es-ES"/>
+        </w:rPr>
+        <w:t xml:space="preserve">  </w:t>
+      </w:r>
+      <w:proofErr w:type="spellStart"/>
+      <w:r>
+        <w:rPr>
+          <w:rFonts w:ascii="Consolas" w:eastAsia="Times New Roman" w:hAnsi="Consolas" w:cs="Courier New"/>
+          <w:sz w:val="20"/>
+          <w:szCs w:val="20"/>
+          <w:lang w:val="en-GB" w:eastAsia="es-ES"/>
+        </w:rPr>
+        <w:t>browser.get</w:t>
+      </w:r>
+      <w:proofErr w:type="spellEnd"/>
+      <w:r>
+        <w:rPr>
+          <w:rFonts w:ascii="Consolas" w:eastAsia="Times New Roman" w:hAnsi="Consolas" w:cs="Courier New"/>
+          <w:sz w:val="20"/>
+          <w:szCs w:val="20"/>
+          <w:lang w:val="en-GB" w:eastAsia="es-ES"/>
+        </w:rPr>
+        <w:t>('/login');</w:t>
+      </w:r>
+    </w:p>
+    <w:p>
+      <w:pPr>
+        <w:pBdr>
+          <w:top w:val="single" w:sz="6" w:space="7" w:color="CCCCCC"/>
+          <w:left w:val="single" w:sz="6" w:space="7" w:color="CCCCCC"/>
+          <w:bottom w:val="single" w:sz="6" w:space="7" w:color="CCCCCC"/>
+          <w:right w:val="single" w:sz="6" w:space="7" w:color="CCCCCC"/>
+        </w:pBdr>
+        <w:shd w:val="clear" w:color="auto" w:fill="E7E6E6" w:themeFill="background2"/>
+        <w:tabs>
+          <w:tab w:val="left" w:pos="916"/>
+          <w:tab w:val="left" w:pos="1832"/>
+          <w:tab w:val="left" w:pos="2748"/>
+          <w:tab w:val="left" w:pos="3664"/>
+          <w:tab w:val="left" w:pos="4580"/>
+          <w:tab w:val="left" w:pos="5496"/>
+          <w:tab w:val="left" w:pos="6412"/>
+          <w:tab w:val="left" w:pos="7328"/>
+          <w:tab w:val="left" w:pos="8244"/>
+          <w:tab w:val="left" w:pos="9160"/>
+          <w:tab w:val="left" w:pos="10076"/>
+          <w:tab w:val="left" w:pos="10992"/>
+          <w:tab w:val="left" w:pos="11908"/>
+          <w:tab w:val="left" w:pos="12824"/>
+          <w:tab w:val="left" w:pos="13740"/>
+          <w:tab w:val="left" w:pos="14656"/>
+        </w:tabs>
+        <w:wordWrap w:val="0"/>
+        <w:spacing w:after="150" w:line="240" w:lineRule="auto"/>
+        <w:jc w:val="left"/>
+        <w:rPr>
+          <w:rFonts w:ascii="Consolas" w:eastAsia="Times New Roman" w:hAnsi="Consolas" w:cs="Courier New"/>
+          <w:sz w:val="20"/>
+          <w:szCs w:val="20"/>
+          <w:lang w:val="en-GB" w:eastAsia="es-ES"/>
+        </w:rPr>
+      </w:pPr>
+      <w:r>
+        <w:rPr>
+          <w:rFonts w:ascii="Consolas" w:eastAsia="Times New Roman" w:hAnsi="Consolas" w:cs="Courier New"/>
+          <w:sz w:val="20"/>
+          <w:szCs w:val="20"/>
+          <w:lang w:val="en-GB" w:eastAsia="es-ES"/>
+        </w:rPr>
+        <w:t xml:space="preserve">  element(by.css('input[name=email]')</w:t>
+      </w:r>
+      <w:proofErr w:type="gramStart"/>
+      <w:r>
+        <w:rPr>
+          <w:rFonts w:ascii="Consolas" w:eastAsia="Times New Roman" w:hAnsi="Consolas" w:cs="Courier New"/>
+          <w:sz w:val="20"/>
+          <w:szCs w:val="20"/>
+          <w:lang w:val="en-GB" w:eastAsia="es-ES"/>
+        </w:rPr>
+        <w:t>).</w:t>
+      </w:r>
+      <w:proofErr w:type="spellStart"/>
+      <w:r>
+        <w:rPr>
+          <w:rFonts w:ascii="Consolas" w:eastAsia="Times New Roman" w:hAnsi="Consolas" w:cs="Courier New"/>
+          <w:sz w:val="20"/>
+          <w:szCs w:val="20"/>
+          <w:lang w:val="en-GB" w:eastAsia="es-ES"/>
+        </w:rPr>
+        <w:t>sendKeys</w:t>
+      </w:r>
+      <w:proofErr w:type="spellEnd"/>
+      <w:proofErr w:type="gramEnd"/>
+      <w:r>
+        <w:rPr>
+          <w:rFonts w:ascii="Consolas" w:eastAsia="Times New Roman" w:hAnsi="Consolas" w:cs="Courier New"/>
+          <w:sz w:val="20"/>
+          <w:szCs w:val="20"/>
+          <w:lang w:val="en-GB" w:eastAsia="es-ES"/>
+        </w:rPr>
+        <w:t>('test@email.com');</w:t>
+      </w:r>
+    </w:p>
+    <w:p>
+      <w:pPr>
+        <w:pBdr>
+          <w:top w:val="single" w:sz="6" w:space="7" w:color="CCCCCC"/>
+          <w:left w:val="single" w:sz="6" w:space="7" w:color="CCCCCC"/>
+          <w:bottom w:val="single" w:sz="6" w:space="7" w:color="CCCCCC"/>
+          <w:right w:val="single" w:sz="6" w:space="7" w:color="CCCCCC"/>
+        </w:pBdr>
+        <w:shd w:val="clear" w:color="auto" w:fill="E7E6E6" w:themeFill="background2"/>
+        <w:tabs>
+          <w:tab w:val="left" w:pos="916"/>
+          <w:tab w:val="left" w:pos="1832"/>
+          <w:tab w:val="left" w:pos="2748"/>
+          <w:tab w:val="left" w:pos="3664"/>
+          <w:tab w:val="left" w:pos="4580"/>
+          <w:tab w:val="left" w:pos="5496"/>
+          <w:tab w:val="left" w:pos="6412"/>
+          <w:tab w:val="left" w:pos="7328"/>
+          <w:tab w:val="left" w:pos="8244"/>
+          <w:tab w:val="left" w:pos="9160"/>
+          <w:tab w:val="left" w:pos="10076"/>
+          <w:tab w:val="left" w:pos="10992"/>
+          <w:tab w:val="left" w:pos="11908"/>
+          <w:tab w:val="left" w:pos="12824"/>
+          <w:tab w:val="left" w:pos="13740"/>
+          <w:tab w:val="left" w:pos="14656"/>
+        </w:tabs>
+        <w:wordWrap w:val="0"/>
+        <w:spacing w:after="150" w:line="240" w:lineRule="auto"/>
+        <w:jc w:val="left"/>
+        <w:rPr>
+          <w:rFonts w:ascii="Consolas" w:eastAsia="Times New Roman" w:hAnsi="Consolas" w:cs="Courier New"/>
+          <w:sz w:val="20"/>
+          <w:szCs w:val="20"/>
+          <w:lang w:val="en-GB" w:eastAsia="es-ES"/>
+        </w:rPr>
+      </w:pPr>
+      <w:r>
+        <w:rPr>
+          <w:rFonts w:ascii="Consolas" w:eastAsia="Times New Roman" w:hAnsi="Consolas" w:cs="Courier New"/>
+          <w:sz w:val="20"/>
+          <w:szCs w:val="20"/>
+          <w:lang w:val="en-GB" w:eastAsia="es-ES"/>
+        </w:rPr>
+        <w:t xml:space="preserve">  element(by.css('input[name=password]')</w:t>
+      </w:r>
+      <w:proofErr w:type="gramStart"/>
+      <w:r>
+        <w:rPr>
+          <w:rFonts w:ascii="Consolas" w:eastAsia="Times New Roman" w:hAnsi="Consolas" w:cs="Courier New"/>
+          <w:sz w:val="20"/>
+          <w:szCs w:val="20"/>
+          <w:lang w:val="en-GB" w:eastAsia="es-ES"/>
+        </w:rPr>
+        <w:t>).sendKeys</w:t>
+      </w:r>
+      <w:proofErr w:type="gramEnd"/>
+      <w:r>
+        <w:rPr>
+          <w:rFonts w:ascii="Consolas" w:eastAsia="Times New Roman" w:hAnsi="Consolas" w:cs="Courier New"/>
+          <w:sz w:val="20"/>
+          <w:szCs w:val="20"/>
+          <w:lang w:val="en-GB" w:eastAsia="es-ES"/>
+        </w:rPr>
+        <w:t>('testpassword');</w:t>
+      </w:r>
+    </w:p>
+    <w:p>
+      <w:pPr>
+        <w:pBdr>
+          <w:top w:val="single" w:sz="6" w:space="7" w:color="CCCCCC"/>
+          <w:left w:val="single" w:sz="6" w:space="7" w:color="CCCCCC"/>
+          <w:bottom w:val="single" w:sz="6" w:space="7" w:color="CCCCCC"/>
+          <w:right w:val="single" w:sz="6" w:space="7" w:color="CCCCCC"/>
+        </w:pBdr>
+        <w:shd w:val="clear" w:color="auto" w:fill="E7E6E6" w:themeFill="background2"/>
+        <w:tabs>
+          <w:tab w:val="left" w:pos="916"/>
+          <w:tab w:val="left" w:pos="1832"/>
+          <w:tab w:val="left" w:pos="2748"/>
+          <w:tab w:val="left" w:pos="3664"/>
+          <w:tab w:val="left" w:pos="4580"/>
+          <w:tab w:val="left" w:pos="5496"/>
+          <w:tab w:val="left" w:pos="6412"/>
+          <w:tab w:val="left" w:pos="7328"/>
+          <w:tab w:val="left" w:pos="8244"/>
+          <w:tab w:val="left" w:pos="9160"/>
+          <w:tab w:val="left" w:pos="10076"/>
+          <w:tab w:val="left" w:pos="10992"/>
+          <w:tab w:val="left" w:pos="11908"/>
+          <w:tab w:val="left" w:pos="12824"/>
+          <w:tab w:val="left" w:pos="13740"/>
+          <w:tab w:val="left" w:pos="14656"/>
+        </w:tabs>
+        <w:wordWrap w:val="0"/>
+        <w:spacing w:after="150" w:line="240" w:lineRule="auto"/>
+        <w:jc w:val="left"/>
+        <w:rPr>
+          <w:rFonts w:ascii="Consolas" w:eastAsia="Times New Roman" w:hAnsi="Consolas" w:cs="Courier New"/>
+          <w:sz w:val="20"/>
+          <w:szCs w:val="20"/>
+          <w:lang w:val="en-GB" w:eastAsia="es-ES"/>
+        </w:rPr>
+      </w:pPr>
+      <w:r>
+        <w:rPr>
+          <w:rFonts w:ascii="Consolas" w:eastAsia="Times New Roman" w:hAnsi="Consolas" w:cs="Courier New"/>
+          <w:sz w:val="20"/>
+          <w:szCs w:val="20"/>
+          <w:lang w:val="en-GB" w:eastAsia="es-ES"/>
+        </w:rPr>
+        <w:t xml:space="preserve">  element(by.css('button[name=submit]')</w:t>
+      </w:r>
+      <w:proofErr w:type="gramStart"/>
+      <w:r>
+        <w:rPr>
+          <w:rFonts w:ascii="Consolas" w:eastAsia="Times New Roman" w:hAnsi="Consolas" w:cs="Courier New"/>
+          <w:sz w:val="20"/>
+          <w:szCs w:val="20"/>
+          <w:lang w:val="en-GB" w:eastAsia="es-ES"/>
+        </w:rPr>
+        <w:t>).click</w:t>
+      </w:r>
+      <w:proofErr w:type="gramEnd"/>
+      <w:r>
+        <w:rPr>
+          <w:rFonts w:ascii="Consolas" w:eastAsia="Times New Roman" w:hAnsi="Consolas" w:cs="Courier New"/>
+          <w:sz w:val="20"/>
+          <w:szCs w:val="20"/>
+          <w:lang w:val="en-GB" w:eastAsia="es-ES"/>
+        </w:rPr>
+        <w:t>();</w:t>
+      </w:r>
+    </w:p>
+    <w:p>
+      <w:pPr>
+        <w:pBdr>
+          <w:top w:val="single" w:sz="6" w:space="7" w:color="CCCCCC"/>
+          <w:left w:val="single" w:sz="6" w:space="7" w:color="CCCCCC"/>
+          <w:bottom w:val="single" w:sz="6" w:space="7" w:color="CCCCCC"/>
+          <w:right w:val="single" w:sz="6" w:space="7" w:color="CCCCCC"/>
+        </w:pBdr>
+        <w:shd w:val="clear" w:color="auto" w:fill="E7E6E6" w:themeFill="background2"/>
+        <w:tabs>
+          <w:tab w:val="left" w:pos="916"/>
+          <w:tab w:val="left" w:pos="1832"/>
+          <w:tab w:val="left" w:pos="2748"/>
+          <w:tab w:val="left" w:pos="3664"/>
+          <w:tab w:val="left" w:pos="4580"/>
+          <w:tab w:val="left" w:pos="5496"/>
+          <w:tab w:val="left" w:pos="6412"/>
+          <w:tab w:val="left" w:pos="7328"/>
+          <w:tab w:val="left" w:pos="8244"/>
+          <w:tab w:val="left" w:pos="9160"/>
+          <w:tab w:val="left" w:pos="10076"/>
+          <w:tab w:val="left" w:pos="10992"/>
+          <w:tab w:val="left" w:pos="11908"/>
+          <w:tab w:val="left" w:pos="12824"/>
+          <w:tab w:val="left" w:pos="13740"/>
+          <w:tab w:val="left" w:pos="14656"/>
+        </w:tabs>
+        <w:wordWrap w:val="0"/>
+        <w:spacing w:after="150" w:line="240" w:lineRule="auto"/>
+        <w:jc w:val="left"/>
+        <w:rPr>
+          <w:rFonts w:ascii="Consolas" w:eastAsia="Times New Roman" w:hAnsi="Consolas" w:cs="Courier New"/>
+          <w:sz w:val="20"/>
+          <w:szCs w:val="20"/>
+          <w:lang w:val="en-GB" w:eastAsia="es-ES"/>
+        </w:rPr>
+      </w:pPr>
+      <w:r>
+        <w:rPr>
+          <w:rFonts w:ascii="Consolas" w:eastAsia="Times New Roman" w:hAnsi="Consolas" w:cs="Courier New"/>
+          <w:sz w:val="20"/>
+          <w:szCs w:val="20"/>
+          <w:lang w:val="en-GB" w:eastAsia="es-ES"/>
+        </w:rPr>
+        <w:t xml:space="preserve">  expect(element(by.css('input[name=email]')</w:t>
+      </w:r>
+      <w:proofErr w:type="gramStart"/>
+      <w:r>
+        <w:rPr>
+          <w:rFonts w:ascii="Consolas" w:eastAsia="Times New Roman" w:hAnsi="Consolas" w:cs="Courier New"/>
+          <w:sz w:val="20"/>
+          <w:szCs w:val="20"/>
+          <w:lang w:val="en-GB" w:eastAsia="es-ES"/>
+        </w:rPr>
+        <w:t>).isPresent</w:t>
+      </w:r>
+      <w:proofErr w:type="gramEnd"/>
+      <w:r>
+        <w:rPr>
+          <w:rFonts w:ascii="Consolas" w:eastAsia="Times New Roman" w:hAnsi="Consolas" w:cs="Courier New"/>
+          <w:sz w:val="20"/>
+          <w:szCs w:val="20"/>
+          <w:lang w:val="en-GB" w:eastAsia="es-ES"/>
+        </w:rPr>
+        <w:t>()).toBeFalsy();</w:t>
+      </w:r>
+    </w:p>
+    <w:p>
+      <w:pPr>
+        <w:pBdr>
+          <w:top w:val="single" w:sz="6" w:space="7" w:color="CCCCCC"/>
+          <w:left w:val="single" w:sz="6" w:space="7" w:color="CCCCCC"/>
+          <w:bottom w:val="single" w:sz="6" w:space="7" w:color="CCCCCC"/>
+          <w:right w:val="single" w:sz="6" w:space="7" w:color="CCCCCC"/>
+        </w:pBdr>
+        <w:shd w:val="clear" w:color="auto" w:fill="E7E6E6" w:themeFill="background2"/>
+        <w:tabs>
+          <w:tab w:val="left" w:pos="916"/>
+          <w:tab w:val="left" w:pos="1832"/>
+          <w:tab w:val="left" w:pos="2748"/>
+          <w:tab w:val="left" w:pos="3664"/>
+          <w:tab w:val="left" w:pos="4580"/>
+          <w:tab w:val="left" w:pos="5496"/>
+          <w:tab w:val="left" w:pos="6412"/>
+          <w:tab w:val="left" w:pos="7328"/>
+          <w:tab w:val="left" w:pos="8244"/>
+          <w:tab w:val="left" w:pos="9160"/>
+          <w:tab w:val="left" w:pos="10076"/>
+          <w:tab w:val="left" w:pos="10992"/>
+          <w:tab w:val="left" w:pos="11908"/>
+          <w:tab w:val="left" w:pos="12824"/>
+          <w:tab w:val="left" w:pos="13740"/>
+          <w:tab w:val="left" w:pos="14656"/>
+        </w:tabs>
+        <w:wordWrap w:val="0"/>
+        <w:spacing w:after="150" w:line="240" w:lineRule="auto"/>
+        <w:jc w:val="left"/>
+        <w:rPr>
+          <w:rFonts w:ascii="Consolas" w:eastAsia="Times New Roman" w:hAnsi="Consolas" w:cs="Courier New"/>
+          <w:sz w:val="20"/>
+          <w:szCs w:val="20"/>
+          <w:lang w:eastAsia="es-ES"/>
+        </w:rPr>
+      </w:pPr>
+      <w:r>
+        <w:rPr>
+          <w:rFonts w:ascii="Consolas" w:eastAsia="Times New Roman" w:hAnsi="Consolas" w:cs="Courier New"/>
+          <w:sz w:val="20"/>
+          <w:szCs w:val="20"/>
+          <w:lang w:eastAsia="es-ES"/>
+        </w:rPr>
+        <w:t>});</w:t>
+      </w:r>
+    </w:p>
+    <w:p>
+      <w:r>
+        <w:t>Para llevar a cabo las pruebas, deberíamos ejecutar el comando “</w:t>
+      </w:r>
+      <w:r>
+        <w:rPr>
+          <w:b/>
+        </w:rPr>
+        <w:t>ng e2e</w:t>
+      </w:r>
+      <w:r>
+        <w:t xml:space="preserve">” en la terminal de Visual Studio </w:t>
+      </w:r>
+      <w:proofErr w:type="spellStart"/>
+      <w:r>
+        <w:t>Code</w:t>
+      </w:r>
+      <w:proofErr w:type="spellEnd"/>
+      <w:r>
+        <w:t>.</w:t>
+      </w:r>
+    </w:p>
+    <w:p>
+      <w:r>
+        <w:t xml:space="preserve">En cuanto a las pruebas realizadas a los gráficos de </w:t>
+      </w:r>
+      <w:proofErr w:type="spellStart"/>
+      <w:r>
+        <w:t>chartjs</w:t>
+      </w:r>
+      <w:proofErr w:type="spellEnd"/>
+      <w:r>
+        <w:t>, podemos destacar que fue necesario declarar las variables de “data”, “</w:t>
+      </w:r>
+      <w:proofErr w:type="spellStart"/>
+      <w:r>
+        <w:t>options</w:t>
+      </w:r>
+      <w:proofErr w:type="spellEnd"/>
+      <w:r>
+        <w:t xml:space="preserve">”, y demás variables necesarias dependiendo del gráfico, antes de rellenar los objetos necesarios en cada caso. De lo contrario, el gráfico no se mostrará en nuestro navegador. Por otro lado, en el momento de mostrar los datos de una API, debemos llamar a un servicio, el cual realiza la petición HTTP </w:t>
+      </w:r>
+      <w:proofErr w:type="spellStart"/>
+      <w:r>
+        <w:t>get</w:t>
+      </w:r>
+      <w:proofErr w:type="spellEnd"/>
+      <w:r>
+        <w:t>. Pues bien, para que ello funcione correctamente, ha sido necesario rellenar el array de “</w:t>
+      </w:r>
+      <w:proofErr w:type="spellStart"/>
+      <w:r>
+        <w:t>providers</w:t>
+      </w:r>
+      <w:proofErr w:type="spellEnd"/>
+      <w:r>
+        <w:t>” con el nombre del servicio dentro del componente de dicho gráfico.</w:t>
+      </w:r>
+    </w:p>
+    <w:p>
+      <w:pPr>
+        <w:shd w:val="clear" w:color="auto" w:fill="1E1E1E"/>
+        <w:spacing w:after="0" w:line="285" w:lineRule="atLeast"/>
+        <w:jc w:val="left"/>
+        <w:rPr>
+          <w:rFonts w:ascii="Consolas" w:eastAsia="Times New Roman" w:hAnsi="Consolas" w:cs="Times New Roman"/>
+          <w:color w:val="D4D4D4"/>
+          <w:sz w:val="21"/>
+          <w:szCs w:val="21"/>
+          <w:lang w:val="en-GB" w:eastAsia="es-ES"/>
+        </w:rPr>
+      </w:pPr>
+      <w:r>
+        <w:rPr>
+          <w:rFonts w:ascii="Consolas" w:eastAsia="Times New Roman" w:hAnsi="Consolas" w:cs="Times New Roman"/>
+          <w:color w:val="D4D4D4"/>
+          <w:sz w:val="21"/>
+          <w:szCs w:val="21"/>
+          <w:lang w:val="en-GB" w:eastAsia="es-ES"/>
+        </w:rPr>
+        <w:t>@</w:t>
+      </w:r>
+      <w:proofErr w:type="gramStart"/>
+      <w:r>
+        <w:rPr>
+          <w:rFonts w:ascii="Consolas" w:eastAsia="Times New Roman" w:hAnsi="Consolas" w:cs="Times New Roman"/>
+          <w:color w:val="DCDCAA"/>
+          <w:sz w:val="21"/>
+          <w:szCs w:val="21"/>
+          <w:lang w:val="en-GB" w:eastAsia="es-ES"/>
+        </w:rPr>
+        <w:t>Component</w:t>
+      </w:r>
+      <w:r>
+        <w:rPr>
+          <w:rFonts w:ascii="Consolas" w:eastAsia="Times New Roman" w:hAnsi="Consolas" w:cs="Times New Roman"/>
+          <w:color w:val="D4D4D4"/>
+          <w:sz w:val="21"/>
+          <w:szCs w:val="21"/>
+          <w:lang w:val="en-GB" w:eastAsia="es-ES"/>
+        </w:rPr>
+        <w:t>(</w:t>
+      </w:r>
+      <w:proofErr w:type="gramEnd"/>
+      <w:r>
+        <w:rPr>
+          <w:rFonts w:ascii="Consolas" w:eastAsia="Times New Roman" w:hAnsi="Consolas" w:cs="Times New Roman"/>
+          <w:color w:val="D4D4D4"/>
+          <w:sz w:val="21"/>
+          <w:szCs w:val="21"/>
+          <w:lang w:val="en-GB" w:eastAsia="es-ES"/>
+        </w:rPr>
+        <w:t>{</w:t>
+      </w:r>
+    </w:p>
+    <w:p>
+      <w:pPr>
+        <w:shd w:val="clear" w:color="auto" w:fill="1E1E1E"/>
+        <w:spacing w:after="0" w:line="285" w:lineRule="atLeast"/>
+        <w:jc w:val="left"/>
+        <w:rPr>
+          <w:rFonts w:ascii="Consolas" w:eastAsia="Times New Roman" w:hAnsi="Consolas" w:cs="Times New Roman"/>
+          <w:color w:val="D4D4D4"/>
+          <w:sz w:val="21"/>
+          <w:szCs w:val="21"/>
+          <w:lang w:val="en-GB" w:eastAsia="es-ES"/>
+        </w:rPr>
+      </w:pPr>
+      <w:r>
+        <w:rPr>
+          <w:rFonts w:ascii="Consolas" w:eastAsia="Times New Roman" w:hAnsi="Consolas" w:cs="Times New Roman"/>
+          <w:color w:val="D4D4D4"/>
+          <w:sz w:val="21"/>
+          <w:szCs w:val="21"/>
+          <w:lang w:val="en-GB" w:eastAsia="es-ES"/>
+        </w:rPr>
+        <w:t xml:space="preserve">  </w:t>
+      </w:r>
+      <w:r>
+        <w:rPr>
+          <w:rFonts w:ascii="Consolas" w:eastAsia="Times New Roman" w:hAnsi="Consolas" w:cs="Times New Roman"/>
+          <w:color w:val="9CDCFE"/>
+          <w:sz w:val="21"/>
+          <w:szCs w:val="21"/>
+          <w:lang w:val="en-GB" w:eastAsia="es-ES"/>
+        </w:rPr>
+        <w:t>selector:</w:t>
+      </w:r>
+      <w:r>
+        <w:rPr>
+          <w:rFonts w:ascii="Consolas" w:eastAsia="Times New Roman" w:hAnsi="Consolas" w:cs="Times New Roman"/>
+          <w:color w:val="D4D4D4"/>
+          <w:sz w:val="21"/>
+          <w:szCs w:val="21"/>
+          <w:lang w:val="en-GB" w:eastAsia="es-ES"/>
+        </w:rPr>
+        <w:t xml:space="preserve"> </w:t>
+      </w:r>
+      <w:r>
+        <w:rPr>
+          <w:rFonts w:ascii="Consolas" w:eastAsia="Times New Roman" w:hAnsi="Consolas" w:cs="Times New Roman"/>
+          <w:color w:val="CE9178"/>
+          <w:sz w:val="21"/>
+          <w:szCs w:val="21"/>
+          <w:lang w:val="en-GB" w:eastAsia="es-ES"/>
+        </w:rPr>
+        <w:t>'</w:t>
+      </w:r>
+      <w:proofErr w:type="spellStart"/>
+      <w:r>
+        <w:rPr>
+          <w:rFonts w:ascii="Consolas" w:eastAsia="Times New Roman" w:hAnsi="Consolas" w:cs="Times New Roman"/>
+          <w:color w:val="CE9178"/>
+          <w:sz w:val="21"/>
+          <w:szCs w:val="21"/>
+          <w:lang w:val="en-GB" w:eastAsia="es-ES"/>
+        </w:rPr>
+        <w:t>echarts</w:t>
+      </w:r>
+      <w:proofErr w:type="spellEnd"/>
+      <w:r>
+        <w:rPr>
+          <w:rFonts w:ascii="Consolas" w:eastAsia="Times New Roman" w:hAnsi="Consolas" w:cs="Times New Roman"/>
+          <w:color w:val="CE9178"/>
+          <w:sz w:val="21"/>
+          <w:szCs w:val="21"/>
+          <w:lang w:val="en-GB" w:eastAsia="es-ES"/>
+        </w:rPr>
+        <w:t>-live'</w:t>
+      </w:r>
+      <w:r>
+        <w:rPr>
+          <w:rFonts w:ascii="Consolas" w:eastAsia="Times New Roman" w:hAnsi="Consolas" w:cs="Times New Roman"/>
+          <w:color w:val="D4D4D4"/>
+          <w:sz w:val="21"/>
+          <w:szCs w:val="21"/>
+          <w:lang w:val="en-GB" w:eastAsia="es-ES"/>
+        </w:rPr>
+        <w:t>,</w:t>
+      </w:r>
+    </w:p>
+    <w:p>
+      <w:pPr>
+        <w:shd w:val="clear" w:color="auto" w:fill="1E1E1E"/>
+        <w:spacing w:after="0" w:line="285" w:lineRule="atLeast"/>
+        <w:jc w:val="left"/>
+        <w:rPr>
+          <w:rFonts w:ascii="Consolas" w:eastAsia="Times New Roman" w:hAnsi="Consolas" w:cs="Times New Roman"/>
+          <w:color w:val="D4D4D4"/>
+          <w:sz w:val="21"/>
+          <w:szCs w:val="21"/>
+          <w:lang w:val="en-GB" w:eastAsia="es-ES"/>
+        </w:rPr>
+      </w:pPr>
+      <w:r>
+        <w:rPr>
+          <w:rFonts w:ascii="Consolas" w:eastAsia="Times New Roman" w:hAnsi="Consolas" w:cs="Times New Roman"/>
+          <w:color w:val="D4D4D4"/>
+          <w:sz w:val="21"/>
+          <w:szCs w:val="21"/>
+          <w:lang w:val="en-GB" w:eastAsia="es-ES"/>
+        </w:rPr>
+        <w:t xml:space="preserve">  </w:t>
+      </w:r>
+      <w:proofErr w:type="spellStart"/>
+      <w:r>
+        <w:rPr>
+          <w:rFonts w:ascii="Consolas" w:eastAsia="Times New Roman" w:hAnsi="Consolas" w:cs="Times New Roman"/>
+          <w:color w:val="9CDCFE"/>
+          <w:sz w:val="21"/>
+          <w:szCs w:val="21"/>
+          <w:lang w:val="en-GB" w:eastAsia="es-ES"/>
+        </w:rPr>
+        <w:t>templateUrl</w:t>
+      </w:r>
+      <w:proofErr w:type="spellEnd"/>
+      <w:r>
+        <w:rPr>
+          <w:rFonts w:ascii="Consolas" w:eastAsia="Times New Roman" w:hAnsi="Consolas" w:cs="Times New Roman"/>
+          <w:color w:val="9CDCFE"/>
+          <w:sz w:val="21"/>
+          <w:szCs w:val="21"/>
+          <w:lang w:val="en-GB" w:eastAsia="es-ES"/>
+        </w:rPr>
+        <w:t>:</w:t>
+      </w:r>
+      <w:r>
+        <w:rPr>
+          <w:rFonts w:ascii="Consolas" w:eastAsia="Times New Roman" w:hAnsi="Consolas" w:cs="Times New Roman"/>
+          <w:color w:val="D4D4D4"/>
+          <w:sz w:val="21"/>
+          <w:szCs w:val="21"/>
+          <w:lang w:val="en-GB" w:eastAsia="es-ES"/>
+        </w:rPr>
+        <w:t xml:space="preserve"> </w:t>
+      </w:r>
+      <w:r>
+        <w:rPr>
+          <w:rFonts w:ascii="Consolas" w:eastAsia="Times New Roman" w:hAnsi="Consolas" w:cs="Times New Roman"/>
+          <w:color w:val="CE9178"/>
+          <w:sz w:val="21"/>
+          <w:szCs w:val="21"/>
+          <w:lang w:val="en-GB" w:eastAsia="es-ES"/>
+        </w:rPr>
+        <w:t>'./echarts-live.component.html'</w:t>
+      </w:r>
+      <w:r>
+        <w:rPr>
+          <w:rFonts w:ascii="Consolas" w:eastAsia="Times New Roman" w:hAnsi="Consolas" w:cs="Times New Roman"/>
+          <w:color w:val="D4D4D4"/>
+          <w:sz w:val="21"/>
+          <w:szCs w:val="21"/>
+          <w:lang w:val="en-GB" w:eastAsia="es-ES"/>
+        </w:rPr>
+        <w:t>,</w:t>
+      </w:r>
+    </w:p>
+    <w:p>
+      <w:pPr>
+        <w:shd w:val="clear" w:color="auto" w:fill="1E1E1E"/>
+        <w:spacing w:after="0" w:line="285" w:lineRule="atLeast"/>
+        <w:jc w:val="left"/>
+        <w:rPr>
+          <w:rFonts w:ascii="Consolas" w:eastAsia="Times New Roman" w:hAnsi="Consolas" w:cs="Times New Roman"/>
+          <w:color w:val="D4D4D4"/>
+          <w:sz w:val="21"/>
+          <w:szCs w:val="21"/>
+          <w:lang w:val="en-GB" w:eastAsia="es-ES"/>
+        </w:rPr>
+      </w:pPr>
+      <w:r>
+        <w:rPr>
+          <w:rFonts w:ascii="Consolas" w:eastAsia="Times New Roman" w:hAnsi="Consolas" w:cs="Times New Roman"/>
+          <w:color w:val="D4D4D4"/>
+          <w:sz w:val="21"/>
+          <w:szCs w:val="21"/>
+          <w:lang w:val="en-GB" w:eastAsia="es-ES"/>
+        </w:rPr>
+        <w:t xml:space="preserve">  </w:t>
+      </w:r>
+      <w:proofErr w:type="spellStart"/>
+      <w:r>
+        <w:rPr>
+          <w:rFonts w:ascii="Consolas" w:eastAsia="Times New Roman" w:hAnsi="Consolas" w:cs="Times New Roman"/>
+          <w:color w:val="9CDCFE"/>
+          <w:sz w:val="21"/>
+          <w:szCs w:val="21"/>
+          <w:lang w:val="en-GB" w:eastAsia="es-ES"/>
+        </w:rPr>
+        <w:t>styleUrls</w:t>
+      </w:r>
+      <w:proofErr w:type="spellEnd"/>
+      <w:r>
+        <w:rPr>
+          <w:rFonts w:ascii="Consolas" w:eastAsia="Times New Roman" w:hAnsi="Consolas" w:cs="Times New Roman"/>
+          <w:color w:val="9CDCFE"/>
+          <w:sz w:val="21"/>
+          <w:szCs w:val="21"/>
+          <w:lang w:val="en-GB" w:eastAsia="es-ES"/>
+        </w:rPr>
+        <w:t>:</w:t>
+      </w:r>
+      <w:r>
+        <w:rPr>
+          <w:rFonts w:ascii="Consolas" w:eastAsia="Times New Roman" w:hAnsi="Consolas" w:cs="Times New Roman"/>
+          <w:color w:val="D4D4D4"/>
+          <w:sz w:val="21"/>
+          <w:szCs w:val="21"/>
+          <w:lang w:val="en-GB" w:eastAsia="es-ES"/>
+        </w:rPr>
+        <w:t xml:space="preserve"> [</w:t>
+      </w:r>
+      <w:r>
+        <w:rPr>
+          <w:rFonts w:ascii="Consolas" w:eastAsia="Times New Roman" w:hAnsi="Consolas" w:cs="Times New Roman"/>
+          <w:color w:val="CE9178"/>
+          <w:sz w:val="21"/>
+          <w:szCs w:val="21"/>
+          <w:lang w:val="en-GB" w:eastAsia="es-ES"/>
+        </w:rPr>
+        <w:t>'./</w:t>
+      </w:r>
+      <w:proofErr w:type="spellStart"/>
+      <w:r>
+        <w:rPr>
+          <w:rFonts w:ascii="Consolas" w:eastAsia="Times New Roman" w:hAnsi="Consolas" w:cs="Times New Roman"/>
+          <w:color w:val="CE9178"/>
+          <w:sz w:val="21"/>
+          <w:szCs w:val="21"/>
+          <w:lang w:val="en-GB" w:eastAsia="es-ES"/>
+        </w:rPr>
+        <w:t>echarts-live.component.scss</w:t>
+      </w:r>
+      <w:proofErr w:type="spellEnd"/>
+      <w:r>
+        <w:rPr>
+          <w:rFonts w:ascii="Consolas" w:eastAsia="Times New Roman" w:hAnsi="Consolas" w:cs="Times New Roman"/>
+          <w:color w:val="CE9178"/>
+          <w:sz w:val="21"/>
+          <w:szCs w:val="21"/>
+          <w:lang w:val="en-GB" w:eastAsia="es-ES"/>
+        </w:rPr>
+        <w:t>'</w:t>
+      </w:r>
+      <w:r>
+        <w:rPr>
+          <w:rFonts w:ascii="Consolas" w:eastAsia="Times New Roman" w:hAnsi="Consolas" w:cs="Times New Roman"/>
+          <w:color w:val="D4D4D4"/>
+          <w:sz w:val="21"/>
+          <w:szCs w:val="21"/>
+          <w:lang w:val="en-GB" w:eastAsia="es-ES"/>
+        </w:rPr>
+        <w:t>],</w:t>
+      </w:r>
+    </w:p>
+    <w:p>
+      <w:pPr>
+        <w:shd w:val="clear" w:color="auto" w:fill="1E1E1E"/>
+        <w:spacing w:after="0" w:line="285" w:lineRule="atLeast"/>
+        <w:jc w:val="left"/>
+        <w:rPr>
+          <w:rFonts w:ascii="Consolas" w:eastAsia="Times New Roman" w:hAnsi="Consolas" w:cs="Times New Roman"/>
+          <w:color w:val="D4D4D4"/>
+          <w:sz w:val="21"/>
+          <w:szCs w:val="21"/>
+          <w:lang w:eastAsia="es-ES"/>
+        </w:rPr>
+      </w:pPr>
+      <w:r>
+        <w:rPr>
+          <w:rFonts w:ascii="Consolas" w:eastAsia="Times New Roman" w:hAnsi="Consolas" w:cs="Times New Roman"/>
+          <w:color w:val="D4D4D4"/>
+          <w:sz w:val="21"/>
+          <w:szCs w:val="21"/>
+          <w:lang w:val="en-GB" w:eastAsia="es-ES"/>
+        </w:rPr>
+        <w:t xml:space="preserve">  </w:t>
+      </w:r>
+      <w:proofErr w:type="spellStart"/>
+      <w:r>
+        <w:rPr>
+          <w:rFonts w:ascii="Consolas" w:eastAsia="Times New Roman" w:hAnsi="Consolas" w:cs="Times New Roman"/>
+          <w:color w:val="9CDCFE"/>
+          <w:sz w:val="21"/>
+          <w:szCs w:val="21"/>
+          <w:lang w:eastAsia="es-ES"/>
+        </w:rPr>
+        <w:t>providers</w:t>
+      </w:r>
+      <w:proofErr w:type="spellEnd"/>
+      <w:r>
+        <w:rPr>
+          <w:rFonts w:ascii="Consolas" w:eastAsia="Times New Roman" w:hAnsi="Consolas" w:cs="Times New Roman"/>
+          <w:color w:val="9CDCFE"/>
+          <w:sz w:val="21"/>
+          <w:szCs w:val="21"/>
+          <w:lang w:eastAsia="es-ES"/>
+        </w:rPr>
+        <w:t>:</w:t>
+      </w:r>
+      <w:r>
+        <w:rPr>
+          <w:rFonts w:ascii="Consolas" w:eastAsia="Times New Roman" w:hAnsi="Consolas" w:cs="Times New Roman"/>
+          <w:color w:val="D4D4D4"/>
+          <w:sz w:val="21"/>
+          <w:szCs w:val="21"/>
+          <w:lang w:eastAsia="es-ES"/>
+        </w:rPr>
+        <w:t xml:space="preserve"> [</w:t>
+      </w:r>
+      <w:proofErr w:type="spellStart"/>
+      <w:r>
+        <w:rPr>
+          <w:rFonts w:ascii="Consolas" w:eastAsia="Times New Roman" w:hAnsi="Consolas" w:cs="Times New Roman"/>
+          <w:color w:val="9CDCFE"/>
+          <w:sz w:val="21"/>
+          <w:szCs w:val="21"/>
+          <w:lang w:eastAsia="es-ES"/>
+        </w:rPr>
+        <w:t>LiveService</w:t>
+      </w:r>
+      <w:proofErr w:type="spellEnd"/>
+      <w:r>
+        <w:rPr>
+          <w:rFonts w:ascii="Consolas" w:eastAsia="Times New Roman" w:hAnsi="Consolas" w:cs="Times New Roman"/>
+          <w:color w:val="D4D4D4"/>
+          <w:sz w:val="21"/>
+          <w:szCs w:val="21"/>
+          <w:lang w:eastAsia="es-ES"/>
+        </w:rPr>
+        <w:t>,],</w:t>
+      </w:r>
+    </w:p>
+    <w:p>
+      <w:pPr>
+        <w:shd w:val="clear" w:color="auto" w:fill="1E1E1E"/>
+        <w:spacing w:after="0" w:line="285" w:lineRule="atLeast"/>
+        <w:jc w:val="left"/>
+        <w:rPr>
+          <w:rFonts w:ascii="Consolas" w:eastAsia="Times New Roman" w:hAnsi="Consolas" w:cs="Times New Roman"/>
+          <w:color w:val="D4D4D4"/>
+          <w:sz w:val="21"/>
+          <w:szCs w:val="21"/>
+          <w:lang w:eastAsia="es-ES"/>
+        </w:rPr>
+      </w:pPr>
+      <w:r>
+        <w:rPr>
+          <w:rFonts w:ascii="Consolas" w:eastAsia="Times New Roman" w:hAnsi="Consolas" w:cs="Times New Roman"/>
+          <w:color w:val="D4D4D4"/>
+          <w:sz w:val="21"/>
+          <w:szCs w:val="21"/>
+          <w:lang w:eastAsia="es-ES"/>
+        </w:rPr>
+        <w:t>})</w:t>
+      </w:r>
+    </w:p>
+    <w:p/>
+    <w:p>
+      <w:r>
+        <w:lastRenderedPageBreak/>
+        <w:t>Además, tuvimos problemas con el refresco de los datos traídos de la API, ya que había ocasiones en las que no recargaba por defecto. Por ello, fue necesario implementar un “</w:t>
+      </w:r>
+      <w:proofErr w:type="spellStart"/>
+      <w:r>
+        <w:t>timer</w:t>
+      </w:r>
+      <w:proofErr w:type="spellEnd"/>
+      <w:r>
+        <w:t>” que refresque el contenido del gráfico cada 5 segundos:</w:t>
+      </w:r>
+    </w:p>
+    <w:p>
+      <w:pPr>
+        <w:shd w:val="clear" w:color="auto" w:fill="1E1E1E"/>
+        <w:spacing w:after="0" w:line="285" w:lineRule="atLeast"/>
+        <w:jc w:val="left"/>
+        <w:rPr>
+          <w:rFonts w:ascii="Consolas" w:eastAsia="Times New Roman" w:hAnsi="Consolas" w:cs="Times New Roman"/>
+          <w:color w:val="D4D4D4"/>
+          <w:sz w:val="21"/>
+          <w:szCs w:val="21"/>
+          <w:lang w:eastAsia="es-ES"/>
+        </w:rPr>
+      </w:pPr>
+      <w:r>
+        <w:rPr>
+          <w:rFonts w:ascii="Consolas" w:eastAsia="Times New Roman" w:hAnsi="Consolas" w:cs="Times New Roman"/>
+          <w:color w:val="D4D4D4"/>
+          <w:sz w:val="21"/>
+          <w:szCs w:val="21"/>
+          <w:lang w:eastAsia="es-ES"/>
+        </w:rPr>
+        <w:t xml:space="preserve">    </w:t>
+      </w:r>
+      <w:r>
+        <w:rPr>
+          <w:rFonts w:ascii="Consolas" w:eastAsia="Times New Roman" w:hAnsi="Consolas" w:cs="Times New Roman"/>
+          <w:color w:val="608B4E"/>
+          <w:sz w:val="21"/>
+          <w:szCs w:val="21"/>
+          <w:lang w:eastAsia="es-ES"/>
+        </w:rPr>
+        <w:t>// Para detectar cambios en la vista cada 5 segundos</w:t>
+      </w:r>
+    </w:p>
+    <w:p>
+      <w:pPr>
+        <w:shd w:val="clear" w:color="auto" w:fill="1E1E1E"/>
+        <w:spacing w:after="0" w:line="285" w:lineRule="atLeast"/>
+        <w:jc w:val="left"/>
+        <w:rPr>
+          <w:rFonts w:ascii="Consolas" w:eastAsia="Times New Roman" w:hAnsi="Consolas" w:cs="Times New Roman"/>
+          <w:color w:val="D4D4D4"/>
+          <w:sz w:val="21"/>
+          <w:szCs w:val="21"/>
+          <w:lang w:val="en-GB" w:eastAsia="es-ES"/>
+        </w:rPr>
+      </w:pPr>
+      <w:r>
+        <w:rPr>
+          <w:rFonts w:ascii="Consolas" w:eastAsia="Times New Roman" w:hAnsi="Consolas" w:cs="Times New Roman"/>
+          <w:color w:val="D4D4D4"/>
+          <w:sz w:val="21"/>
+          <w:szCs w:val="21"/>
+          <w:lang w:eastAsia="es-ES"/>
+        </w:rPr>
+        <w:t xml:space="preserve">    </w:t>
+      </w:r>
+      <w:proofErr w:type="spellStart"/>
+      <w:proofErr w:type="gramStart"/>
+      <w:r>
+        <w:rPr>
+          <w:rFonts w:ascii="Consolas" w:eastAsia="Times New Roman" w:hAnsi="Consolas" w:cs="Times New Roman"/>
+          <w:color w:val="569CD6"/>
+          <w:sz w:val="21"/>
+          <w:szCs w:val="21"/>
+          <w:lang w:val="en-GB" w:eastAsia="es-ES"/>
+        </w:rPr>
+        <w:t>this</w:t>
+      </w:r>
+      <w:r>
+        <w:rPr>
+          <w:rFonts w:ascii="Consolas" w:eastAsia="Times New Roman" w:hAnsi="Consolas" w:cs="Times New Roman"/>
+          <w:color w:val="D4D4D4"/>
+          <w:sz w:val="21"/>
+          <w:szCs w:val="21"/>
+          <w:lang w:val="en-GB" w:eastAsia="es-ES"/>
+        </w:rPr>
+        <w:t>.</w:t>
+      </w:r>
+      <w:r>
+        <w:rPr>
+          <w:rFonts w:ascii="Consolas" w:eastAsia="Times New Roman" w:hAnsi="Consolas" w:cs="Times New Roman"/>
+          <w:color w:val="9CDCFE"/>
+          <w:sz w:val="21"/>
+          <w:szCs w:val="21"/>
+          <w:lang w:val="en-GB" w:eastAsia="es-ES"/>
+        </w:rPr>
+        <w:t>changeDetectorRef</w:t>
+      </w:r>
+      <w:r>
+        <w:rPr>
+          <w:rFonts w:ascii="Consolas" w:eastAsia="Times New Roman" w:hAnsi="Consolas" w:cs="Times New Roman"/>
+          <w:color w:val="D4D4D4"/>
+          <w:sz w:val="21"/>
+          <w:szCs w:val="21"/>
+          <w:lang w:val="en-GB" w:eastAsia="es-ES"/>
+        </w:rPr>
+        <w:t>.</w:t>
+      </w:r>
+      <w:r>
+        <w:rPr>
+          <w:rFonts w:ascii="Consolas" w:eastAsia="Times New Roman" w:hAnsi="Consolas" w:cs="Times New Roman"/>
+          <w:color w:val="DCDCAA"/>
+          <w:sz w:val="21"/>
+          <w:szCs w:val="21"/>
+          <w:lang w:val="en-GB" w:eastAsia="es-ES"/>
+        </w:rPr>
+        <w:t>detach</w:t>
+      </w:r>
+      <w:proofErr w:type="spellEnd"/>
+      <w:proofErr w:type="gramEnd"/>
+      <w:r>
+        <w:rPr>
+          <w:rFonts w:ascii="Consolas" w:eastAsia="Times New Roman" w:hAnsi="Consolas" w:cs="Times New Roman"/>
+          <w:color w:val="D4D4D4"/>
+          <w:sz w:val="21"/>
+          <w:szCs w:val="21"/>
+          <w:lang w:val="en-GB" w:eastAsia="es-ES"/>
+        </w:rPr>
+        <w:t>();</w:t>
+      </w:r>
+    </w:p>
+    <w:p>
+      <w:pPr>
+        <w:shd w:val="clear" w:color="auto" w:fill="1E1E1E"/>
+        <w:spacing w:after="0" w:line="285" w:lineRule="atLeast"/>
+        <w:jc w:val="left"/>
+        <w:rPr>
+          <w:rFonts w:ascii="Consolas" w:eastAsia="Times New Roman" w:hAnsi="Consolas" w:cs="Times New Roman"/>
+          <w:color w:val="D4D4D4"/>
+          <w:sz w:val="21"/>
+          <w:szCs w:val="21"/>
+          <w:lang w:val="en-GB" w:eastAsia="es-ES"/>
+        </w:rPr>
+      </w:pPr>
+      <w:r>
+        <w:rPr>
+          <w:rFonts w:ascii="Consolas" w:eastAsia="Times New Roman" w:hAnsi="Consolas" w:cs="Times New Roman"/>
+          <w:color w:val="D4D4D4"/>
+          <w:sz w:val="21"/>
+          <w:szCs w:val="21"/>
+          <w:lang w:val="en-GB" w:eastAsia="es-ES"/>
+        </w:rPr>
+        <w:t xml:space="preserve">    </w:t>
+      </w:r>
+      <w:proofErr w:type="spellStart"/>
+      <w:proofErr w:type="gramStart"/>
+      <w:r>
+        <w:rPr>
+          <w:rFonts w:ascii="Consolas" w:eastAsia="Times New Roman" w:hAnsi="Consolas" w:cs="Times New Roman"/>
+          <w:color w:val="DCDCAA"/>
+          <w:sz w:val="21"/>
+          <w:szCs w:val="21"/>
+          <w:lang w:val="en-GB" w:eastAsia="es-ES"/>
+        </w:rPr>
+        <w:t>setInterval</w:t>
+      </w:r>
+      <w:proofErr w:type="spellEnd"/>
+      <w:r>
+        <w:rPr>
+          <w:rFonts w:ascii="Consolas" w:eastAsia="Times New Roman" w:hAnsi="Consolas" w:cs="Times New Roman"/>
+          <w:color w:val="D4D4D4"/>
+          <w:sz w:val="21"/>
+          <w:szCs w:val="21"/>
+          <w:lang w:val="en-GB" w:eastAsia="es-ES"/>
+        </w:rPr>
+        <w:t>(</w:t>
+      </w:r>
+      <w:proofErr w:type="gramEnd"/>
+      <w:r>
+        <w:rPr>
+          <w:rFonts w:ascii="Consolas" w:eastAsia="Times New Roman" w:hAnsi="Consolas" w:cs="Times New Roman"/>
+          <w:color w:val="D4D4D4"/>
+          <w:sz w:val="21"/>
+          <w:szCs w:val="21"/>
+          <w:lang w:val="en-GB" w:eastAsia="es-ES"/>
+        </w:rPr>
+        <w:t xml:space="preserve">() </w:t>
+      </w:r>
+      <w:r>
+        <w:rPr>
+          <w:rFonts w:ascii="Consolas" w:eastAsia="Times New Roman" w:hAnsi="Consolas" w:cs="Times New Roman"/>
+          <w:color w:val="569CD6"/>
+          <w:sz w:val="21"/>
+          <w:szCs w:val="21"/>
+          <w:lang w:val="en-GB" w:eastAsia="es-ES"/>
+        </w:rPr>
+        <w:t>=&gt;</w:t>
+      </w:r>
+      <w:r>
+        <w:rPr>
+          <w:rFonts w:ascii="Consolas" w:eastAsia="Times New Roman" w:hAnsi="Consolas" w:cs="Times New Roman"/>
+          <w:color w:val="D4D4D4"/>
+          <w:sz w:val="21"/>
+          <w:szCs w:val="21"/>
+          <w:lang w:val="en-GB" w:eastAsia="es-ES"/>
+        </w:rPr>
+        <w:t xml:space="preserve"> {</w:t>
+      </w:r>
+    </w:p>
+    <w:p>
+      <w:pPr>
+        <w:shd w:val="clear" w:color="auto" w:fill="1E1E1E"/>
+        <w:spacing w:after="0" w:line="285" w:lineRule="atLeast"/>
+        <w:jc w:val="left"/>
+        <w:rPr>
+          <w:rFonts w:ascii="Consolas" w:eastAsia="Times New Roman" w:hAnsi="Consolas" w:cs="Times New Roman"/>
+          <w:color w:val="D4D4D4"/>
+          <w:sz w:val="21"/>
+          <w:szCs w:val="21"/>
+          <w:lang w:val="en-GB" w:eastAsia="es-ES"/>
+        </w:rPr>
+      </w:pPr>
+      <w:r>
+        <w:rPr>
+          <w:rFonts w:ascii="Consolas" w:eastAsia="Times New Roman" w:hAnsi="Consolas" w:cs="Times New Roman"/>
+          <w:color w:val="D4D4D4"/>
+          <w:sz w:val="21"/>
+          <w:szCs w:val="21"/>
+          <w:lang w:val="en-GB" w:eastAsia="es-ES"/>
+        </w:rPr>
+        <w:t xml:space="preserve">      </w:t>
+      </w:r>
+      <w:r>
+        <w:rPr>
+          <w:rFonts w:ascii="Consolas" w:eastAsia="Times New Roman" w:hAnsi="Consolas" w:cs="Times New Roman"/>
+          <w:color w:val="C586C0"/>
+          <w:sz w:val="21"/>
+          <w:szCs w:val="21"/>
+          <w:lang w:val="en-GB" w:eastAsia="es-ES"/>
+        </w:rPr>
+        <w:t>if</w:t>
+      </w:r>
+      <w:r>
+        <w:rPr>
+          <w:rFonts w:ascii="Consolas" w:eastAsia="Times New Roman" w:hAnsi="Consolas" w:cs="Times New Roman"/>
+          <w:color w:val="D4D4D4"/>
+          <w:sz w:val="21"/>
+          <w:szCs w:val="21"/>
+          <w:lang w:val="en-GB" w:eastAsia="es-ES"/>
+        </w:rPr>
+        <w:t xml:space="preserve"> </w:t>
+      </w:r>
+      <w:proofErr w:type="gramStart"/>
+      <w:r>
+        <w:rPr>
+          <w:rFonts w:ascii="Consolas" w:eastAsia="Times New Roman" w:hAnsi="Consolas" w:cs="Times New Roman"/>
+          <w:color w:val="D4D4D4"/>
+          <w:sz w:val="21"/>
+          <w:szCs w:val="21"/>
+          <w:lang w:val="en-GB" w:eastAsia="es-ES"/>
+        </w:rPr>
+        <w:t>(!</w:t>
+      </w:r>
+      <w:proofErr w:type="spellStart"/>
+      <w:r>
+        <w:rPr>
+          <w:rFonts w:ascii="Consolas" w:eastAsia="Times New Roman" w:hAnsi="Consolas" w:cs="Times New Roman"/>
+          <w:color w:val="569CD6"/>
+          <w:sz w:val="21"/>
+          <w:szCs w:val="21"/>
+          <w:lang w:val="en-GB" w:eastAsia="es-ES"/>
+        </w:rPr>
+        <w:t>this</w:t>
+      </w:r>
+      <w:proofErr w:type="gramEnd"/>
+      <w:r>
+        <w:rPr>
+          <w:rFonts w:ascii="Consolas" w:eastAsia="Times New Roman" w:hAnsi="Consolas" w:cs="Times New Roman"/>
+          <w:color w:val="D4D4D4"/>
+          <w:sz w:val="21"/>
+          <w:szCs w:val="21"/>
+          <w:lang w:val="en-GB" w:eastAsia="es-ES"/>
+        </w:rPr>
+        <w:t>.</w:t>
+      </w:r>
+      <w:r>
+        <w:rPr>
+          <w:rFonts w:ascii="Consolas" w:eastAsia="Times New Roman" w:hAnsi="Consolas" w:cs="Times New Roman"/>
+          <w:color w:val="9CDCFE"/>
+          <w:sz w:val="21"/>
+          <w:szCs w:val="21"/>
+          <w:lang w:val="en-GB" w:eastAsia="es-ES"/>
+        </w:rPr>
+        <w:t>changeDetectorRef</w:t>
+      </w:r>
+      <w:proofErr w:type="spellEnd"/>
+      <w:r>
+        <w:rPr>
+          <w:rFonts w:ascii="Consolas" w:eastAsia="Times New Roman" w:hAnsi="Consolas" w:cs="Times New Roman"/>
+          <w:color w:val="D4D4D4"/>
+          <w:sz w:val="21"/>
+          <w:szCs w:val="21"/>
+          <w:lang w:val="en-GB" w:eastAsia="es-ES"/>
+        </w:rPr>
+        <w:t>[</w:t>
+      </w:r>
+      <w:r>
+        <w:rPr>
+          <w:rFonts w:ascii="Consolas" w:eastAsia="Times New Roman" w:hAnsi="Consolas" w:cs="Times New Roman"/>
+          <w:color w:val="CE9178"/>
+          <w:sz w:val="21"/>
+          <w:szCs w:val="21"/>
+          <w:lang w:val="en-GB" w:eastAsia="es-ES"/>
+        </w:rPr>
+        <w:t>'destroyed'</w:t>
+      </w:r>
+      <w:r>
+        <w:rPr>
+          <w:rFonts w:ascii="Consolas" w:eastAsia="Times New Roman" w:hAnsi="Consolas" w:cs="Times New Roman"/>
+          <w:color w:val="D4D4D4"/>
+          <w:sz w:val="21"/>
+          <w:szCs w:val="21"/>
+          <w:lang w:val="en-GB" w:eastAsia="es-ES"/>
+        </w:rPr>
+        <w:t>]) {</w:t>
+      </w:r>
+    </w:p>
+    <w:p>
+      <w:pPr>
+        <w:shd w:val="clear" w:color="auto" w:fill="1E1E1E"/>
+        <w:spacing w:after="0" w:line="285" w:lineRule="atLeast"/>
+        <w:jc w:val="left"/>
+        <w:rPr>
+          <w:rFonts w:ascii="Consolas" w:eastAsia="Times New Roman" w:hAnsi="Consolas" w:cs="Times New Roman"/>
+          <w:color w:val="D4D4D4"/>
+          <w:sz w:val="21"/>
+          <w:szCs w:val="21"/>
+          <w:lang w:val="en-GB" w:eastAsia="es-ES"/>
+        </w:rPr>
+      </w:pPr>
+      <w:r>
+        <w:rPr>
+          <w:rFonts w:ascii="Consolas" w:eastAsia="Times New Roman" w:hAnsi="Consolas" w:cs="Times New Roman"/>
+          <w:color w:val="D4D4D4"/>
+          <w:sz w:val="21"/>
+          <w:szCs w:val="21"/>
+          <w:lang w:val="en-GB" w:eastAsia="es-ES"/>
+        </w:rPr>
+        <w:t xml:space="preserve">        </w:t>
+      </w:r>
+      <w:proofErr w:type="spellStart"/>
+      <w:proofErr w:type="gramStart"/>
+      <w:r>
+        <w:rPr>
+          <w:rFonts w:ascii="Consolas" w:eastAsia="Times New Roman" w:hAnsi="Consolas" w:cs="Times New Roman"/>
+          <w:color w:val="569CD6"/>
+          <w:sz w:val="21"/>
+          <w:szCs w:val="21"/>
+          <w:lang w:val="en-GB" w:eastAsia="es-ES"/>
+        </w:rPr>
+        <w:t>this</w:t>
+      </w:r>
+      <w:r>
+        <w:rPr>
+          <w:rFonts w:ascii="Consolas" w:eastAsia="Times New Roman" w:hAnsi="Consolas" w:cs="Times New Roman"/>
+          <w:color w:val="D4D4D4"/>
+          <w:sz w:val="21"/>
+          <w:szCs w:val="21"/>
+          <w:lang w:val="en-GB" w:eastAsia="es-ES"/>
+        </w:rPr>
+        <w:t>.</w:t>
+      </w:r>
+      <w:r>
+        <w:rPr>
+          <w:rFonts w:ascii="Consolas" w:eastAsia="Times New Roman" w:hAnsi="Consolas" w:cs="Times New Roman"/>
+          <w:color w:val="9CDCFE"/>
+          <w:sz w:val="21"/>
+          <w:szCs w:val="21"/>
+          <w:lang w:val="en-GB" w:eastAsia="es-ES"/>
+        </w:rPr>
+        <w:t>changeDetectorRef</w:t>
+      </w:r>
+      <w:r>
+        <w:rPr>
+          <w:rFonts w:ascii="Consolas" w:eastAsia="Times New Roman" w:hAnsi="Consolas" w:cs="Times New Roman"/>
+          <w:color w:val="D4D4D4"/>
+          <w:sz w:val="21"/>
+          <w:szCs w:val="21"/>
+          <w:lang w:val="en-GB" w:eastAsia="es-ES"/>
+        </w:rPr>
+        <w:t>.</w:t>
+      </w:r>
+      <w:r>
+        <w:rPr>
+          <w:rFonts w:ascii="Consolas" w:eastAsia="Times New Roman" w:hAnsi="Consolas" w:cs="Times New Roman"/>
+          <w:color w:val="DCDCAA"/>
+          <w:sz w:val="21"/>
+          <w:szCs w:val="21"/>
+          <w:lang w:val="en-GB" w:eastAsia="es-ES"/>
+        </w:rPr>
+        <w:t>detectChanges</w:t>
+      </w:r>
+      <w:proofErr w:type="spellEnd"/>
+      <w:proofErr w:type="gramEnd"/>
+      <w:r>
+        <w:rPr>
+          <w:rFonts w:ascii="Consolas" w:eastAsia="Times New Roman" w:hAnsi="Consolas" w:cs="Times New Roman"/>
+          <w:color w:val="D4D4D4"/>
+          <w:sz w:val="21"/>
+          <w:szCs w:val="21"/>
+          <w:lang w:val="en-GB" w:eastAsia="es-ES"/>
+        </w:rPr>
+        <w:t>();</w:t>
+      </w:r>
+    </w:p>
+    <w:p>
+      <w:pPr>
+        <w:shd w:val="clear" w:color="auto" w:fill="1E1E1E"/>
+        <w:spacing w:after="0" w:line="285" w:lineRule="atLeast"/>
+        <w:jc w:val="left"/>
+        <w:rPr>
+          <w:rFonts w:ascii="Consolas" w:eastAsia="Times New Roman" w:hAnsi="Consolas" w:cs="Times New Roman"/>
+          <w:color w:val="D4D4D4"/>
+          <w:sz w:val="21"/>
+          <w:szCs w:val="21"/>
+          <w:lang w:val="en-GB" w:eastAsia="es-ES"/>
+        </w:rPr>
+      </w:pPr>
+      <w:r>
+        <w:rPr>
+          <w:rFonts w:ascii="Consolas" w:eastAsia="Times New Roman" w:hAnsi="Consolas" w:cs="Times New Roman"/>
+          <w:color w:val="D4D4D4"/>
+          <w:sz w:val="21"/>
+          <w:szCs w:val="21"/>
+          <w:lang w:val="en-GB" w:eastAsia="es-ES"/>
+        </w:rPr>
+        <w:t xml:space="preserve">        </w:t>
+      </w:r>
+      <w:proofErr w:type="spellStart"/>
+      <w:proofErr w:type="gramStart"/>
+      <w:r>
+        <w:rPr>
+          <w:rFonts w:ascii="Consolas" w:eastAsia="Times New Roman" w:hAnsi="Consolas" w:cs="Times New Roman"/>
+          <w:color w:val="569CD6"/>
+          <w:sz w:val="21"/>
+          <w:szCs w:val="21"/>
+          <w:lang w:val="en-GB" w:eastAsia="es-ES"/>
+        </w:rPr>
+        <w:t>this</w:t>
+      </w:r>
+      <w:r>
+        <w:rPr>
+          <w:rFonts w:ascii="Consolas" w:eastAsia="Times New Roman" w:hAnsi="Consolas" w:cs="Times New Roman"/>
+          <w:color w:val="D4D4D4"/>
+          <w:sz w:val="21"/>
+          <w:szCs w:val="21"/>
+          <w:lang w:val="en-GB" w:eastAsia="es-ES"/>
+        </w:rPr>
+        <w:t>.</w:t>
+      </w:r>
+      <w:r>
+        <w:rPr>
+          <w:rFonts w:ascii="Consolas" w:eastAsia="Times New Roman" w:hAnsi="Consolas" w:cs="Times New Roman"/>
+          <w:color w:val="DCDCAA"/>
+          <w:sz w:val="21"/>
+          <w:szCs w:val="21"/>
+          <w:lang w:val="en-GB" w:eastAsia="es-ES"/>
+        </w:rPr>
+        <w:t>ngAfterViewInit</w:t>
+      </w:r>
+      <w:proofErr w:type="spellEnd"/>
+      <w:proofErr w:type="gramEnd"/>
+      <w:r>
+        <w:rPr>
+          <w:rFonts w:ascii="Consolas" w:eastAsia="Times New Roman" w:hAnsi="Consolas" w:cs="Times New Roman"/>
+          <w:color w:val="D4D4D4"/>
+          <w:sz w:val="21"/>
+          <w:szCs w:val="21"/>
+          <w:lang w:val="en-GB" w:eastAsia="es-ES"/>
+        </w:rPr>
+        <w:t>();</w:t>
+      </w:r>
+    </w:p>
+    <w:p>
+      <w:pPr>
+        <w:shd w:val="clear" w:color="auto" w:fill="1E1E1E"/>
+        <w:spacing w:after="0" w:line="285" w:lineRule="atLeast"/>
+        <w:jc w:val="left"/>
+        <w:rPr>
+          <w:rFonts w:ascii="Consolas" w:eastAsia="Times New Roman" w:hAnsi="Consolas" w:cs="Times New Roman"/>
+          <w:color w:val="D4D4D4"/>
+          <w:sz w:val="21"/>
+          <w:szCs w:val="21"/>
+          <w:lang w:eastAsia="es-ES"/>
+        </w:rPr>
+      </w:pPr>
+      <w:r>
+        <w:rPr>
+          <w:rFonts w:ascii="Consolas" w:eastAsia="Times New Roman" w:hAnsi="Consolas" w:cs="Times New Roman"/>
+          <w:color w:val="D4D4D4"/>
+          <w:sz w:val="21"/>
+          <w:szCs w:val="21"/>
+          <w:lang w:val="en-GB" w:eastAsia="es-ES"/>
+        </w:rPr>
+        <w:t xml:space="preserve">      </w:t>
+      </w:r>
+      <w:r>
+        <w:rPr>
+          <w:rFonts w:ascii="Consolas" w:eastAsia="Times New Roman" w:hAnsi="Consolas" w:cs="Times New Roman"/>
+          <w:color w:val="D4D4D4"/>
+          <w:sz w:val="21"/>
+          <w:szCs w:val="21"/>
+          <w:lang w:eastAsia="es-ES"/>
+        </w:rPr>
+        <w:t>}</w:t>
+      </w:r>
+    </w:p>
+    <w:p>
+      <w:pPr>
+        <w:shd w:val="clear" w:color="auto" w:fill="1E1E1E"/>
+        <w:spacing w:after="0" w:line="285" w:lineRule="atLeast"/>
+        <w:jc w:val="left"/>
+        <w:rPr>
+          <w:rFonts w:ascii="Consolas" w:eastAsia="Times New Roman" w:hAnsi="Consolas" w:cs="Times New Roman"/>
+          <w:color w:val="D4D4D4"/>
+          <w:sz w:val="21"/>
+          <w:szCs w:val="21"/>
+          <w:lang w:eastAsia="es-ES"/>
+        </w:rPr>
+      </w:pPr>
+      <w:r>
+        <w:rPr>
+          <w:rFonts w:ascii="Consolas" w:eastAsia="Times New Roman" w:hAnsi="Consolas" w:cs="Times New Roman"/>
+          <w:color w:val="D4D4D4"/>
+          <w:sz w:val="21"/>
+          <w:szCs w:val="21"/>
+          <w:lang w:eastAsia="es-ES"/>
+        </w:rPr>
+        <w:t xml:space="preserve">    }, </w:t>
+      </w:r>
+      <w:r>
+        <w:rPr>
+          <w:rFonts w:ascii="Consolas" w:eastAsia="Times New Roman" w:hAnsi="Consolas" w:cs="Times New Roman"/>
+          <w:color w:val="B5CEA8"/>
+          <w:sz w:val="21"/>
+          <w:szCs w:val="21"/>
+          <w:lang w:eastAsia="es-ES"/>
+        </w:rPr>
+        <w:t>5000</w:t>
+      </w:r>
+      <w:r>
+        <w:rPr>
+          <w:rFonts w:ascii="Consolas" w:eastAsia="Times New Roman" w:hAnsi="Consolas" w:cs="Times New Roman"/>
+          <w:color w:val="D4D4D4"/>
+          <w:sz w:val="21"/>
+          <w:szCs w:val="21"/>
+          <w:lang w:eastAsia="es-ES"/>
+        </w:rPr>
+        <w:t>);</w:t>
+      </w:r>
+    </w:p>
+    <w:p/>
     <w:p>
       <w:pPr>
         <w:pStyle w:val="Ttulo2"/>
       </w:pPr>
-      <w:bookmarkStart w:id="36" w:name="_Toc513225460"/>
       <w:r>
         <w:rPr>
           <w:highlight w:val="yellow"/>
         </w:rPr>
-        <w:lastRenderedPageBreak/>
         <w:t>5.4 Documentación de instalación</w:t>
       </w:r>
       <w:bookmarkEnd w:id="36"/>
@@ -6036,7 +8776,7 @@
       <w:r>
         <w:t xml:space="preserve">” de </w:t>
       </w:r>
-      <w:hyperlink r:id="rId25" w:history="1">
+      <w:hyperlink r:id="rId26" w:history="1">
         <w:r>
           <w:rPr>
             <w:rStyle w:val="Hipervnculo"/>
@@ -6089,15 +8829,7 @@
         </w:numPr>
       </w:pPr>
       <w:r>
-        <w:t>Ejecutar en la terminal el comando “</w:t>
-      </w:r>
-      <w:proofErr w:type="spellStart"/>
-      <w:r>
-        <w:t>npm</w:t>
-      </w:r>
-      <w:proofErr w:type="spellEnd"/>
-      <w:r>
-        <w:t xml:space="preserve"> </w:t>
+        <w:t xml:space="preserve">Ejecutar en la terminal el comando “npm </w:t>
       </w:r>
       <w:proofErr w:type="spellStart"/>
       <w:r>
@@ -6117,15 +8849,7 @@
         </w:numPr>
       </w:pPr>
       <w:r>
-        <w:t>Ejecutar en la terminal el comando “</w:t>
-      </w:r>
-      <w:proofErr w:type="spellStart"/>
-      <w:r>
-        <w:t>npm</w:t>
-      </w:r>
-      <w:proofErr w:type="spellEnd"/>
-      <w:r>
-        <w:t xml:space="preserve"> </w:t>
+        <w:t xml:space="preserve">Ejecutar en la terminal el comando “npm </w:t>
       </w:r>
       <w:proofErr w:type="spellStart"/>
       <w:r>
@@ -6296,6 +9020,7 @@
     </w:p>
     <w:p>
       <w:r>
+        <w:lastRenderedPageBreak/>
         <w:t xml:space="preserve">Adicionalmente </w:t>
       </w:r>
       <w:proofErr w:type="spellStart"/>
@@ -7391,7 +10116,7 @@
     <w:p>
       <w:pPr>
         <w:sectPr>
-          <w:footerReference w:type="default" r:id="rId26"/>
+          <w:footerReference w:type="default" r:id="rId27"/>
           <w:pgSz w:w="11906" w:h="16838"/>
           <w:pgMar w:top="1417" w:right="1701" w:bottom="1417" w:left="1701" w:header="708" w:footer="708" w:gutter="0"/>
           <w:cols w:space="708"/>
@@ -8201,7 +10926,6 @@
         <w:docPartUnique/>
       </w:docPartObj>
     </w:sdtPr>
-    <w:sdtEndPr/>
     <w:sdtContent>
       <w:p>
         <w:pPr>
@@ -9883,6 +12607,70 @@
       <w:shd w:val="clear" w:color="auto" w:fill="E6E6E6"/>
     </w:rPr>
   </w:style>
+  <w:style w:type="paragraph" w:styleId="HTMLconformatoprevio">
+    <w:name w:val="HTML Preformatted"/>
+    <w:basedOn w:val="Normal"/>
+    <w:link w:val="HTMLconformatoprevioCar"/>
+    <w:uiPriority w:val="99"/>
+    <w:semiHidden/>
+    <w:unhideWhenUsed/>
+    <w:rsid w:val="00685647"/>
+    <w:pPr>
+      <w:tabs>
+        <w:tab w:val="left" w:pos="916"/>
+        <w:tab w:val="left" w:pos="1832"/>
+        <w:tab w:val="left" w:pos="2748"/>
+        <w:tab w:val="left" w:pos="3664"/>
+        <w:tab w:val="left" w:pos="4580"/>
+        <w:tab w:val="left" w:pos="5496"/>
+        <w:tab w:val="left" w:pos="6412"/>
+        <w:tab w:val="left" w:pos="7328"/>
+        <w:tab w:val="left" w:pos="8244"/>
+        <w:tab w:val="left" w:pos="9160"/>
+        <w:tab w:val="left" w:pos="10076"/>
+        <w:tab w:val="left" w:pos="10992"/>
+        <w:tab w:val="left" w:pos="11908"/>
+        <w:tab w:val="left" w:pos="12824"/>
+        <w:tab w:val="left" w:pos="13740"/>
+        <w:tab w:val="left" w:pos="14656"/>
+      </w:tabs>
+      <w:spacing w:after="0" w:line="240" w:lineRule="auto"/>
+      <w:jc w:val="left"/>
+    </w:pPr>
+    <w:rPr>
+      <w:rFonts w:ascii="Courier New" w:eastAsia="Times New Roman" w:hAnsi="Courier New" w:cs="Courier New"/>
+      <w:sz w:val="20"/>
+      <w:szCs w:val="20"/>
+      <w:lang w:eastAsia="es-ES"/>
+    </w:rPr>
+  </w:style>
+  <w:style w:type="character" w:customStyle="1" w:styleId="HTMLconformatoprevioCar">
+    <w:name w:val="HTML con formato previo Car"/>
+    <w:basedOn w:val="Fuentedeprrafopredeter"/>
+    <w:link w:val="HTMLconformatoprevio"/>
+    <w:uiPriority w:val="99"/>
+    <w:semiHidden/>
+    <w:rsid w:val="00685647"/>
+    <w:rPr>
+      <w:rFonts w:ascii="Courier New" w:eastAsia="Times New Roman" w:hAnsi="Courier New" w:cs="Courier New"/>
+      <w:sz w:val="20"/>
+      <w:szCs w:val="20"/>
+      <w:lang w:eastAsia="es-ES"/>
+    </w:rPr>
+  </w:style>
+  <w:style w:type="character" w:styleId="CdigoHTML">
+    <w:name w:val="HTML Code"/>
+    <w:basedOn w:val="Fuentedeprrafopredeter"/>
+    <w:uiPriority w:val="99"/>
+    <w:semiHidden/>
+    <w:unhideWhenUsed/>
+    <w:rsid w:val="00685647"/>
+    <w:rPr>
+      <w:rFonts w:ascii="Courier New" w:eastAsia="Times New Roman" w:hAnsi="Courier New" w:cs="Courier New"/>
+      <w:sz w:val="20"/>
+      <w:szCs w:val="20"/>
+    </w:rPr>
+  </w:style>
 </w:styles>
 </file>
 
@@ -10152,7 +12940,7 @@
 </file>
 
 <file path=customXml/itemProps1.xml><?xml version="1.0" encoding="utf-8"?>
-<ds:datastoreItem xmlns:ds="http://schemas.openxmlformats.org/officeDocument/2006/customXml" ds:itemID="{90F989F4-4741-4473-9BC1-AE3DEAE7609C}">
+<ds:datastoreItem xmlns:ds="http://schemas.openxmlformats.org/officeDocument/2006/customXml" ds:itemID="{027B1353-DBF8-4B6F-98AA-9D16DDD13112}">
   <ds:schemaRefs>
     <ds:schemaRef ds:uri="http://schemas.openxmlformats.org/officeDocument/2006/bibliography"/>
   </ds:schemaRefs>

</xml_diff>